<commit_message>
Added "number of levels" Block Instance Property (BIP), PageNav.xslt to render Jon's page nav markup, minor tweaks to the docs, possible bug fix in the BlockInstancePropertyAttribute, and created a temporary TestPageFlusher (on page 20) to flush a page from the cache.
</commit_message>
<xml_diff>
--- a/Documentation/DeveloperReference.docx
+++ b/Documentation/DeveloperReference.docx
@@ -237,7 +237,7 @@
           <w:szCs w:val="20"/>
         </w:rPr>
       </w:pPr>
-      <w:bookmarkStart w:id="0" w:name="_Toc298191383"/>
+      <w:bookmarkStart w:id="0" w:name="_Toc298702856"/>
       <w:r>
         <w:rPr>
           <w:rStyle w:val="Style14ptBold"/>
@@ -314,7 +314,7 @@
         <w:rPr>
           <w:noProof/>
         </w:rPr>
-        <w:instrText xml:space="preserve"> PAGEREF _Toc298191383 \h </w:instrText>
+        <w:instrText xml:space="preserve"> PAGEREF _Toc298702856 \h </w:instrText>
       </w:r>
       <w:r>
         <w:rPr>
@@ -360,7 +360,7 @@
         <w:rPr>
           <w:noProof/>
         </w:rPr>
-        <w:t>System Structure</w:t>
+        <w:t>System Structure Overview</w:t>
       </w:r>
       <w:r>
         <w:rPr>
@@ -378,7 +378,7 @@
         <w:rPr>
           <w:noProof/>
         </w:rPr>
-        <w:instrText xml:space="preserve"> PAGEREF _Toc298191384 \h </w:instrText>
+        <w:instrText xml:space="preserve"> PAGEREF _Toc298702857 \h </w:instrText>
       </w:r>
       <w:r>
         <w:rPr>
@@ -439,7 +439,7 @@
         <w:rPr>
           <w:noProof/>
         </w:rPr>
-        <w:instrText xml:space="preserve"> PAGEREF _Toc298191385 \h </w:instrText>
+        <w:instrText xml:space="preserve"> PAGEREF _Toc298702858 \h </w:instrText>
       </w:r>
       <w:r>
         <w:rPr>
@@ -502,7 +502,7 @@
         <w:rPr>
           <w:noProof/>
         </w:rPr>
-        <w:instrText xml:space="preserve"> PAGEREF _Toc298191386 \h </w:instrText>
+        <w:instrText xml:space="preserve"> PAGEREF _Toc298702859 \h </w:instrText>
       </w:r>
       <w:r>
         <w:rPr>
@@ -563,7 +563,7 @@
         <w:rPr>
           <w:noProof/>
         </w:rPr>
-        <w:instrText xml:space="preserve"> PAGEREF _Toc298191387 \h </w:instrText>
+        <w:instrText xml:space="preserve"> PAGEREF _Toc298702860 \h </w:instrText>
       </w:r>
       <w:r>
         <w:rPr>
@@ -609,7 +609,7 @@
         <w:rPr>
           <w:noProof/>
         </w:rPr>
-        <w:t>The Core Components</w:t>
+        <w:t>The Core Rock Components</w:t>
       </w:r>
       <w:r>
         <w:rPr>
@@ -627,7 +627,7 @@
         <w:rPr>
           <w:noProof/>
         </w:rPr>
-        <w:instrText xml:space="preserve"> PAGEREF _Toc298191388 \h </w:instrText>
+        <w:instrText xml:space="preserve"> PAGEREF _Toc298702861 \h </w:instrText>
       </w:r>
       <w:r>
         <w:rPr>
@@ -688,7 +688,7 @@
         <w:rPr>
           <w:noProof/>
         </w:rPr>
-        <w:instrText xml:space="preserve"> PAGEREF _Toc298191389 \h </w:instrText>
+        <w:instrText xml:space="preserve"> PAGEREF _Toc298702862 \h </w:instrText>
       </w:r>
       <w:r>
         <w:rPr>
@@ -733,7 +733,7 @@
         <w:rPr>
           <w:noProof/>
         </w:rPr>
-        <w:t>Adding to the Document Head</w:t>
+        <w:t>Block Instance Properties (BIP)</w:t>
       </w:r>
       <w:r>
         <w:rPr>
@@ -751,7 +751,7 @@
         <w:rPr>
           <w:noProof/>
         </w:rPr>
-        <w:instrText xml:space="preserve"> PAGEREF _Toc298191390 \h </w:instrText>
+        <w:instrText xml:space="preserve"> PAGEREF _Toc298702863 \h </w:instrText>
       </w:r>
       <w:r>
         <w:rPr>
@@ -796,7 +796,7 @@
         <w:rPr>
           <w:noProof/>
         </w:rPr>
-        <w:t>Sharing Objects Between Block Instances</w:t>
+        <w:t>Adding to the Document Head</w:t>
       </w:r>
       <w:r>
         <w:rPr>
@@ -814,7 +814,7 @@
         <w:rPr>
           <w:noProof/>
         </w:rPr>
-        <w:instrText xml:space="preserve"> PAGEREF _Toc298191391 \h </w:instrText>
+        <w:instrText xml:space="preserve"> PAGEREF _Toc298702864 \h </w:instrText>
       </w:r>
       <w:r>
         <w:rPr>
@@ -831,7 +831,7 @@
         <w:rPr>
           <w:noProof/>
         </w:rPr>
-        <w:t>6</w:t>
+        <w:t>7</w:t>
       </w:r>
       <w:r>
         <w:rPr>
@@ -859,7 +859,7 @@
         <w:rPr>
           <w:noProof/>
         </w:rPr>
-        <w:t>Page_Init vs. OnInit</w:t>
+        <w:t>Sharing Objects Between Block Instances</w:t>
       </w:r>
       <w:r>
         <w:rPr>
@@ -877,7 +877,7 @@
         <w:rPr>
           <w:noProof/>
         </w:rPr>
-        <w:instrText xml:space="preserve"> PAGEREF _Toc298191392 \h </w:instrText>
+        <w:instrText xml:space="preserve"> PAGEREF _Toc298702865 \h </w:instrText>
       </w:r>
       <w:r>
         <w:rPr>
@@ -922,6 +922,69 @@
         <w:rPr>
           <w:noProof/>
         </w:rPr>
+        <w:t>Page_Init vs. OnInit</w:t>
+      </w:r>
+      <w:r>
+        <w:rPr>
+          <w:noProof/>
+        </w:rPr>
+        <w:tab/>
+      </w:r>
+      <w:r>
+        <w:rPr>
+          <w:noProof/>
+        </w:rPr>
+        <w:fldChar w:fldCharType="begin"/>
+      </w:r>
+      <w:r>
+        <w:rPr>
+          <w:noProof/>
+        </w:rPr>
+        <w:instrText xml:space="preserve"> PAGEREF _Toc298702866 \h </w:instrText>
+      </w:r>
+      <w:r>
+        <w:rPr>
+          <w:noProof/>
+        </w:rPr>
+      </w:r>
+      <w:r>
+        <w:rPr>
+          <w:noProof/>
+        </w:rPr>
+        <w:fldChar w:fldCharType="separate"/>
+      </w:r>
+      <w:r>
+        <w:rPr>
+          <w:noProof/>
+        </w:rPr>
+        <w:t>7</w:t>
+      </w:r>
+      <w:r>
+        <w:rPr>
+          <w:noProof/>
+        </w:rPr>
+        <w:fldChar w:fldCharType="end"/>
+      </w:r>
+    </w:p>
+    <w:p>
+      <w:pPr>
+        <w:pStyle w:val="TOC3"/>
+        <w:tabs>
+          <w:tab w:val="right" w:leader="dot" w:pos="8774"/>
+        </w:tabs>
+        <w:rPr>
+          <w:i w:val="0"/>
+          <w:iCs w:val="0"/>
+          <w:noProof/>
+          <w:sz w:val="22"/>
+          <w:szCs w:val="22"/>
+          <w:lang w:bidi="ar-SA"/>
+        </w:rPr>
+      </w:pPr>
+      <w:r>
+        <w:rPr>
+          <w:noProof/>
+        </w:rPr>
         <w:t>OnInit vs. OnLoad</w:t>
       </w:r>
       <w:r>
@@ -940,7 +1003,7 @@
         <w:rPr>
           <w:noProof/>
         </w:rPr>
-        <w:instrText xml:space="preserve"> PAGEREF _Toc298191393 \h </w:instrText>
+        <w:instrText xml:space="preserve"> PAGEREF _Toc298702867 \h </w:instrText>
       </w:r>
       <w:r>
         <w:rPr>
@@ -957,7 +1020,7 @@
         <w:rPr>
           <w:noProof/>
         </w:rPr>
-        <w:t>7</w:t>
+        <w:t>8</w:t>
       </w:r>
       <w:r>
         <w:rPr>
@@ -1001,7 +1064,7 @@
         <w:rPr>
           <w:noProof/>
         </w:rPr>
-        <w:instrText xml:space="preserve"> PAGEREF _Toc298191394 \h </w:instrText>
+        <w:instrText xml:space="preserve"> PAGEREF _Toc298702868 \h </w:instrText>
       </w:r>
       <w:r>
         <w:rPr>
@@ -1018,7 +1081,68 @@
         <w:rPr>
           <w:noProof/>
         </w:rPr>
-        <w:t>7</w:t>
+        <w:t>8</w:t>
+      </w:r>
+      <w:r>
+        <w:rPr>
+          <w:noProof/>
+        </w:rPr>
+        <w:fldChar w:fldCharType="end"/>
+      </w:r>
+    </w:p>
+    <w:p>
+      <w:pPr>
+        <w:pStyle w:val="TOC2"/>
+        <w:tabs>
+          <w:tab w:val="right" w:leader="dot" w:pos="8774"/>
+        </w:tabs>
+        <w:rPr>
+          <w:noProof/>
+          <w:sz w:val="22"/>
+          <w:szCs w:val="22"/>
+          <w:lang w:bidi="ar-SA"/>
+        </w:rPr>
+      </w:pPr>
+      <w:r>
+        <w:rPr>
+          <w:noProof/>
+        </w:rPr>
+        <w:t>Themes / Layouts</w:t>
+      </w:r>
+      <w:r>
+        <w:rPr>
+          <w:noProof/>
+        </w:rPr>
+        <w:tab/>
+      </w:r>
+      <w:r>
+        <w:rPr>
+          <w:noProof/>
+        </w:rPr>
+        <w:fldChar w:fldCharType="begin"/>
+      </w:r>
+      <w:r>
+        <w:rPr>
+          <w:noProof/>
+        </w:rPr>
+        <w:instrText xml:space="preserve"> PAGEREF _Toc298702869 \h </w:instrText>
+      </w:r>
+      <w:r>
+        <w:rPr>
+          <w:noProof/>
+        </w:rPr>
+      </w:r>
+      <w:r>
+        <w:rPr>
+          <w:noProof/>
+        </w:rPr>
+        <w:fldChar w:fldCharType="separate"/>
+      </w:r>
+      <w:r>
+        <w:rPr>
+          <w:noProof/>
+        </w:rPr>
+        <w:t>8</w:t>
       </w:r>
       <w:r>
         <w:rPr>
@@ -1065,7 +1189,7 @@
         <w:rPr>
           <w:noProof/>
         </w:rPr>
-        <w:instrText xml:space="preserve"> PAGEREF _Toc298191395 \h </w:instrText>
+        <w:instrText xml:space="preserve"> PAGEREF _Toc298702870 \h </w:instrText>
       </w:r>
       <w:r>
         <w:rPr>
@@ -1129,7 +1253,7 @@
         <w:rPr>
           <w:noProof/>
         </w:rPr>
-        <w:instrText xml:space="preserve"> PAGEREF _Toc298191396 \h </w:instrText>
+        <w:instrText xml:space="preserve"> PAGEREF _Toc298702871 \h </w:instrText>
       </w:r>
       <w:r>
         <w:rPr>
@@ -1147,6 +1271,134 @@
           <w:noProof/>
         </w:rPr>
         <w:t>10</w:t>
+      </w:r>
+      <w:r>
+        <w:rPr>
+          <w:noProof/>
+        </w:rPr>
+        <w:fldChar w:fldCharType="end"/>
+      </w:r>
+    </w:p>
+    <w:p>
+      <w:pPr>
+        <w:pStyle w:val="TOC1"/>
+        <w:tabs>
+          <w:tab w:val="right" w:leader="dot" w:pos="8774"/>
+        </w:tabs>
+        <w:rPr>
+          <w:b w:val="0"/>
+          <w:bCs w:val="0"/>
+          <w:caps w:val="0"/>
+          <w:noProof/>
+          <w:sz w:val="22"/>
+          <w:szCs w:val="22"/>
+          <w:lang w:bidi="ar-SA"/>
+        </w:rPr>
+      </w:pPr>
+      <w:r>
+        <w:rPr>
+          <w:noProof/>
+        </w:rPr>
+        <w:t>Developing Core Classes</w:t>
+      </w:r>
+      <w:r>
+        <w:rPr>
+          <w:noProof/>
+        </w:rPr>
+        <w:tab/>
+      </w:r>
+      <w:r>
+        <w:rPr>
+          <w:noProof/>
+        </w:rPr>
+        <w:fldChar w:fldCharType="begin"/>
+      </w:r>
+      <w:r>
+        <w:rPr>
+          <w:noProof/>
+        </w:rPr>
+        <w:instrText xml:space="preserve"> PAGEREF _Toc298702872 \h </w:instrText>
+      </w:r>
+      <w:r>
+        <w:rPr>
+          <w:noProof/>
+        </w:rPr>
+      </w:r>
+      <w:r>
+        <w:rPr>
+          <w:noProof/>
+        </w:rPr>
+        <w:fldChar w:fldCharType="separate"/>
+      </w:r>
+      <w:r>
+        <w:rPr>
+          <w:noProof/>
+        </w:rPr>
+        <w:t>11</w:t>
+      </w:r>
+      <w:r>
+        <w:rPr>
+          <w:noProof/>
+        </w:rPr>
+        <w:fldChar w:fldCharType="end"/>
+      </w:r>
+    </w:p>
+    <w:p>
+      <w:pPr>
+        <w:pStyle w:val="TOC1"/>
+        <w:tabs>
+          <w:tab w:val="right" w:leader="dot" w:pos="8774"/>
+        </w:tabs>
+        <w:rPr>
+          <w:b w:val="0"/>
+          <w:bCs w:val="0"/>
+          <w:caps w:val="0"/>
+          <w:noProof/>
+          <w:sz w:val="22"/>
+          <w:szCs w:val="22"/>
+          <w:lang w:bidi="ar-SA"/>
+        </w:rPr>
+      </w:pPr>
+      <w:r>
+        <w:rPr>
+          <w:noProof/>
+        </w:rPr>
+        <w:t>Namespaces and Conventions</w:t>
+      </w:r>
+      <w:r>
+        <w:rPr>
+          <w:noProof/>
+        </w:rPr>
+        <w:tab/>
+      </w:r>
+      <w:r>
+        <w:rPr>
+          <w:noProof/>
+        </w:rPr>
+        <w:fldChar w:fldCharType="begin"/>
+      </w:r>
+      <w:r>
+        <w:rPr>
+          <w:noProof/>
+        </w:rPr>
+        <w:instrText xml:space="preserve"> PAGEREF _Toc298702873 \h </w:instrText>
+      </w:r>
+      <w:r>
+        <w:rPr>
+          <w:noProof/>
+        </w:rPr>
+      </w:r>
+      <w:r>
+        <w:rPr>
+          <w:noProof/>
+        </w:rPr>
+        <w:fldChar w:fldCharType="separate"/>
+      </w:r>
+      <w:r>
+        <w:rPr>
+          <w:noProof/>
+        </w:rPr>
+        <w:t>12</w:t>
       </w:r>
       <w:r>
         <w:rPr>
@@ -1184,7 +1436,7 @@
           <w:color w:val="FFFFFF" w:themeColor="background1"/>
         </w:rPr>
       </w:pPr>
-      <w:bookmarkStart w:id="1" w:name="_Toc298191384"/>
+      <w:bookmarkStart w:id="1" w:name="_Toc298702857"/>
       <w:r>
         <w:rPr>
           <w:rStyle w:val="Style14ptBold"/>
@@ -1196,6 +1448,18 @@
         <w:lastRenderedPageBreak/>
         <w:t>System Structure</w:t>
       </w:r>
+      <w:ins w:id="2" w:author="Nick Airdo" w:date="2011-07-17T07:26:00Z">
+        <w:r>
+          <w:rPr>
+            <w:rStyle w:val="Style14ptBold"/>
+            <w:rFonts w:asciiTheme="minorHAnsi" w:hAnsiTheme="minorHAnsi"/>
+            <w:b/>
+            <w:bCs/>
+            <w:color w:val="FFFFFF" w:themeColor="background1"/>
+          </w:rPr>
+          <w:t xml:space="preserve"> Overview</w:t>
+        </w:r>
+      </w:ins>
       <w:bookmarkEnd w:id="1"/>
     </w:p>
     <w:p>
@@ -1235,14 +1499,14 @@
       <w:pPr>
         <w:pStyle w:val="Heading2"/>
       </w:pPr>
-      <w:bookmarkStart w:id="2" w:name="_Toc298191385"/>
+      <w:bookmarkStart w:id="3" w:name="_Toc298702858"/>
       <w:r>
         <w:t>Rock.Framework</w:t>
       </w:r>
       <w:r>
         <w:t xml:space="preserve"> Project</w:t>
       </w:r>
-      <w:bookmarkEnd w:id="2"/>
+      <w:bookmarkEnd w:id="3"/>
     </w:p>
     <w:p>
       <w:r>
@@ -1517,11 +1781,11 @@
       <w:pPr>
         <w:pStyle w:val="Heading3"/>
       </w:pPr>
-      <w:bookmarkStart w:id="3" w:name="_Toc298191386"/>
+      <w:bookmarkStart w:id="4" w:name="_Toc298702859"/>
       <w:r>
         <w:t>Cms Entities</w:t>
       </w:r>
-      <w:bookmarkEnd w:id="3"/>
+      <w:bookmarkEnd w:id="4"/>
     </w:p>
     <w:p>
       <w:r>
@@ -1560,38 +1824,13 @@
         <w:t>its</w:t>
       </w:r>
       <w:r>
-        <w:t xml:space="preserve"> structure or zones (</w:t>
-      </w:r>
-      <w:proofErr w:type="spellStart"/>
-      <w:r>
-        <w:t>ie</w:t>
-      </w:r>
-      <w:proofErr w:type="spellEnd"/>
-      <w:r>
-        <w:t xml:space="preserve">, header, footer, main, etc.). A </w:t>
+        <w:t xml:space="preserve"> structure or zones (header, footer, main, etc.). A </w:t>
       </w:r>
       <w:r>
         <w:t xml:space="preserve">page can have a parent page and </w:t>
       </w:r>
       <w:r>
-        <w:t>can also have one or more child pages. A page can also be configured to cache its rendered output for performance co</w:t>
-      </w:r>
-      <w:r>
-        <w:t xml:space="preserve">nsiderations (when appropriate) by setting </w:t>
-      </w:r>
-      <w:r>
-        <w:t>our custom</w:t>
-      </w:r>
-      <w:r>
-        <w:t xml:space="preserve"> </w:t>
-      </w:r>
-      <w:proofErr w:type="spellStart"/>
-      <w:r>
-        <w:t>OutputCacheDuration</w:t>
-      </w:r>
-      <w:proofErr w:type="spellEnd"/>
-      <w:r>
-        <w:t xml:space="preserve"> property to anything greater than 0 (seconds).</w:t>
+        <w:t xml:space="preserve">can also have one or more child pages. </w:t>
       </w:r>
     </w:p>
     <w:p>
@@ -1642,8 +1881,8 @@
       <w:r>
         <w:t xml:space="preserve"> to a zone in a layout.  </w:t>
       </w:r>
-      <w:bookmarkStart w:id="4" w:name="_GoBack"/>
-      <w:bookmarkEnd w:id="4"/>
+      <w:bookmarkStart w:id="5" w:name="_GoBack"/>
+      <w:bookmarkEnd w:id="5"/>
       <w:r>
         <w:t xml:space="preserve">See </w:t>
       </w:r>
@@ -1671,12 +1910,12 @@
         <w:pStyle w:val="Heading2"/>
         <w:pageBreakBefore/>
       </w:pPr>
-      <w:bookmarkStart w:id="5" w:name="_Toc298191387"/>
+      <w:bookmarkStart w:id="6" w:name="_Toc298702860"/>
       <w:r>
         <w:lastRenderedPageBreak/>
         <w:t>RockWeb application project</w:t>
       </w:r>
-      <w:bookmarkEnd w:id="5"/>
+      <w:bookmarkEnd w:id="6"/>
     </w:p>
     <w:p>
       <w:r>
@@ -1894,27 +2133,32 @@
       <w:pPr>
         <w:pStyle w:val="Heading1"/>
       </w:pPr>
-      <w:bookmarkStart w:id="6" w:name="_Toc298191388"/>
+      <w:bookmarkStart w:id="7" w:name="_Toc298702861"/>
       <w:r>
         <w:lastRenderedPageBreak/>
         <w:t xml:space="preserve">The Core </w:t>
       </w:r>
+      <w:ins w:id="8" w:author="Nick Airdo" w:date="2011-07-17T07:22:00Z">
+        <w:r>
+          <w:t xml:space="preserve">Rock </w:t>
+        </w:r>
+      </w:ins>
       <w:r>
         <w:t>Components</w:t>
       </w:r>
-      <w:bookmarkEnd w:id="6"/>
+      <w:bookmarkEnd w:id="7"/>
     </w:p>
     <w:p>
       <w:pPr>
         <w:pStyle w:val="Heading2"/>
       </w:pPr>
-      <w:bookmarkStart w:id="7" w:name="_Ref297903265"/>
-      <w:bookmarkStart w:id="8" w:name="_Toc298191389"/>
+      <w:bookmarkStart w:id="9" w:name="_Ref297903265"/>
+      <w:bookmarkStart w:id="10" w:name="_Toc298702862"/>
       <w:r>
         <w:t>Blocks</w:t>
       </w:r>
-      <w:bookmarkEnd w:id="7"/>
-      <w:bookmarkEnd w:id="8"/>
+      <w:bookmarkEnd w:id="9"/>
+      <w:bookmarkEnd w:id="10"/>
     </w:p>
     <w:p>
       <w:r>
@@ -1978,29 +2222,34 @@
           <w:ilvl w:val="0"/>
           <w:numId w:val="42"/>
         </w:numPr>
-      </w:pPr>
-      <w:r>
-        <w:t xml:space="preserve">Blocks can also use the </w:t>
-      </w:r>
-      <w:proofErr w:type="spellStart"/>
-      <w:r>
-        <w:rPr>
-          <w:b/>
-        </w:rPr>
-        <w:t>ThemePath</w:t>
-      </w:r>
-      <w:proofErr w:type="spellEnd"/>
-      <w:r>
-        <w:t xml:space="preserve"> property as a prefix for any theme-specific things (such as images, </w:t>
-      </w:r>
-      <w:proofErr w:type="spellStart"/>
-      <w:r>
-        <w:t>css</w:t>
-      </w:r>
-      <w:proofErr w:type="spellEnd"/>
-      <w:r>
-        <w:t>, etc.).</w:t>
-      </w:r>
+        <w:rPr>
+          <w:ins w:id="11" w:author="Nick Airdo" w:date="2011-07-17T07:04:00Z"/>
+        </w:rPr>
+      </w:pPr>
+      <w:ins w:id="12" w:author="Nick Airdo" w:date="2011-07-17T07:04:00Z">
+        <w:r>
+          <w:t xml:space="preserve">Instances of Blocks can have admin/user controlled, configurable properties.  These </w:t>
+        </w:r>
+        <w:r>
+          <w:t>can be</w:t>
+        </w:r>
+        <w:r>
+          <w:t xml:space="preserve"> used to change the </w:t>
+        </w:r>
+        <w:r>
+          <w:t>behavior or functionality of a Block</w:t>
+        </w:r>
+      </w:ins>
+      <w:ins w:id="13" w:author="Nick Airdo" w:date="2011-07-17T16:26:00Z">
+        <w:r>
+          <w:t>. See</w:t>
+        </w:r>
+      </w:ins>
+      <w:ins w:id="14" w:author="Nick Airdo" w:date="2011-07-17T07:04:00Z">
+        <w:r>
+          <w:t xml:space="preserve"> Block Instance Properties for details. </w:t>
+        </w:r>
+      </w:ins>
     </w:p>
     <w:p>
       <w:pPr>
@@ -2011,27 +2260,52 @@
         </w:numPr>
       </w:pPr>
       <w:r>
-        <w:t xml:space="preserve">Blocks can also control how long they are </w:t>
+        <w:t xml:space="preserve">The </w:t>
       </w:r>
       <w:proofErr w:type="spellStart"/>
-      <w:r>
-        <w:t>cached</w:t>
+      <w:proofErr w:type="gramStart"/>
+      <w:r>
+        <w:rPr>
+          <w:b/>
+        </w:rPr>
+        <w:t>AttributeValue</w:t>
       </w:r>
       <w:proofErr w:type="spellEnd"/>
       <w:r>
-        <w:t xml:space="preserve"> by using the </w:t>
+        <w:t>(</w:t>
       </w:r>
       <w:proofErr w:type="spellStart"/>
-      <w:r>
-        <w:rPr>
-          <w:b/>
-        </w:rPr>
-        <w:t>OutputCacheDuration</w:t>
+      <w:proofErr w:type="gramEnd"/>
+      <w:r>
+        <w:t>attributeName</w:t>
       </w:r>
       <w:proofErr w:type="spellEnd"/>
       <w:r>
-        <w:t xml:space="preserve"> property.</w:t>
-      </w:r>
+        <w:t xml:space="preserve">) method can be used to get the value of any </w:t>
+      </w:r>
+      <w:del w:id="15" w:author="Nick Airdo" w:date="2011-07-17T16:26:00Z">
+        <w:r>
+          <w:delText xml:space="preserve">attribute </w:delText>
+        </w:r>
+      </w:del>
+      <w:ins w:id="16" w:author="Nick Airdo" w:date="2011-07-17T16:26:00Z">
+        <w:r>
+          <w:t>block instance property</w:t>
+        </w:r>
+        <w:r>
+          <w:t xml:space="preserve"> </w:t>
+        </w:r>
+      </w:ins>
+      <w:del w:id="17" w:author="Nick Airdo" w:date="2011-07-17T16:26:00Z">
+        <w:r>
+          <w:delText>associated to the instance of the block</w:delText>
+        </w:r>
+      </w:del>
+      <w:ins w:id="18" w:author="Nick Airdo" w:date="2011-07-17T16:26:00Z">
+        <w:r>
+          <w:t>.</w:t>
+        </w:r>
+      </w:ins>
     </w:p>
     <w:p>
       <w:pPr>
@@ -2042,54 +2316,24 @@
         </w:numPr>
       </w:pPr>
       <w:r>
-        <w:t>The cache methods (</w:t>
+        <w:t xml:space="preserve">Blocks can also use the </w:t>
+      </w:r>
+      <w:r>
+        <w:rPr>
+          <w:b/>
+        </w:rPr>
+        <w:t>ThemePath</w:t>
+      </w:r>
+      <w:r>
+        <w:t xml:space="preserve"> property as a prefix for any theme-specific things (such as images, </w:t>
       </w:r>
       <w:proofErr w:type="spellStart"/>
-      <w:proofErr w:type="gramStart"/>
-      <w:r>
-        <w:rPr>
-          <w:b/>
-        </w:rPr>
-        <w:t>AddCacheItem</w:t>
+      <w:r>
+        <w:t>css</w:t>
       </w:r>
       <w:proofErr w:type="spellEnd"/>
       <w:r>
-        <w:t>(</w:t>
-      </w:r>
-      <w:proofErr w:type="gramEnd"/>
-      <w:r>
-        <w:t>)</w:t>
-      </w:r>
-      <w:r>
-        <w:t xml:space="preserve">, </w:t>
-      </w:r>
-      <w:proofErr w:type="spellStart"/>
-      <w:r>
-        <w:rPr>
-          <w:b/>
-        </w:rPr>
-        <w:t>GetCacheItem</w:t>
-      </w:r>
-      <w:proofErr w:type="spellEnd"/>
-      <w:r>
-        <w:t>()</w:t>
-      </w:r>
-      <w:r>
-        <w:t xml:space="preserve">, </w:t>
-      </w:r>
-      <w:proofErr w:type="spellStart"/>
-      <w:r>
-        <w:rPr>
-          <w:b/>
-        </w:rPr>
-        <w:t>FlushCacheItem</w:t>
-      </w:r>
-      <w:proofErr w:type="spellEnd"/>
-      <w:r>
-        <w:t>()</w:t>
-      </w:r>
-      <w:r>
-        <w:t>) can be used to cache custom data across requests.  By default the item’s cache key will be unique to the block instance, but if caching more than one item in your block, you can specify a different key for each item.</w:t>
+        <w:t>, etc.).</w:t>
       </w:r>
     </w:p>
     <w:p>
@@ -2101,29 +2345,24 @@
         </w:numPr>
       </w:pPr>
       <w:r>
-        <w:t xml:space="preserve">The </w:t>
+        <w:t xml:space="preserve">Blocks can also control how long they are </w:t>
       </w:r>
       <w:proofErr w:type="spellStart"/>
       <w:r>
+        <w:t>cached</w:t>
+      </w:r>
+      <w:proofErr w:type="spellEnd"/>
+      <w:r>
+        <w:t xml:space="preserve"> by using the </w:t>
+      </w:r>
+      <w:r>
         <w:rPr>
           <w:b/>
         </w:rPr>
-        <w:t>AttributeValue</w:t>
-      </w:r>
-      <w:proofErr w:type="spellEnd"/>
-      <w:r>
-        <w:t>(</w:t>
-      </w:r>
-      <w:proofErr w:type="spellStart"/>
-      <w:r>
-        <w:t>attributeName</w:t>
-      </w:r>
-      <w:proofErr w:type="spellEnd"/>
-      <w:r>
-        <w:t>)</w:t>
-      </w:r>
-      <w:r>
-        <w:t xml:space="preserve"> method can be used to get the value of any attribute associated to the instance of the block</w:t>
+        <w:t>OutputCacheDuration</w:t>
+      </w:r>
+      <w:r>
+        <w:t xml:space="preserve"> property.</w:t>
       </w:r>
     </w:p>
     <w:p>
@@ -2135,29 +2374,48 @@
         </w:numPr>
       </w:pPr>
       <w:r>
-        <w:t xml:space="preserve">The </w:t>
-      </w:r>
-      <w:proofErr w:type="spellStart"/>
+        <w:t>The cache methods (</w:t>
+      </w:r>
+      <w:proofErr w:type="gramStart"/>
       <w:r>
         <w:rPr>
           <w:b/>
         </w:rPr>
-        <w:t>UserAuthorized</w:t>
-      </w:r>
-      <w:proofErr w:type="spellEnd"/>
+        <w:t>AddCacheItem</w:t>
+      </w:r>
       <w:r>
         <w:t>(</w:t>
       </w:r>
-      <w:proofErr w:type="spellStart"/>
-      <w:r>
-        <w:t>actionName</w:t>
-      </w:r>
-      <w:proofErr w:type="spellEnd"/>
+      <w:proofErr w:type="gramEnd"/>
       <w:r>
         <w:t>)</w:t>
       </w:r>
       <w:r>
-        <w:t xml:space="preserve"> method can be used to test whether the current user (if there is one) is allowed to perform the requested action</w:t>
+        <w:t xml:space="preserve">, </w:t>
+      </w:r>
+      <w:r>
+        <w:rPr>
+          <w:b/>
+        </w:rPr>
+        <w:t>GetCacheItem</w:t>
+      </w:r>
+      <w:r>
+        <w:t>()</w:t>
+      </w:r>
+      <w:r>
+        <w:t xml:space="preserve">, </w:t>
+      </w:r>
+      <w:r>
+        <w:rPr>
+          <w:b/>
+        </w:rPr>
+        <w:t>FlushCacheItem</w:t>
+      </w:r>
+      <w:r>
+        <w:t>()</w:t>
+      </w:r>
+      <w:r>
+        <w:t>) can be used to cache custom data across requests.  By default the item’s cache key will be unique to the block instance, but if caching more than one item in your block, you can specify a different key for each item.</w:t>
       </w:r>
     </w:p>
     <w:p>
@@ -2169,23 +2427,27 @@
         </w:numPr>
       </w:pPr>
       <w:r>
-        <w:t xml:space="preserve">If a block needs data from the page routing/path information (such as the action value or site ID) it can use the </w:t>
+        <w:t xml:space="preserve">The </w:t>
+      </w:r>
+      <w:r>
+        <w:rPr>
+          <w:b/>
+        </w:rPr>
+        <w:t>UserAuthorized</w:t>
+      </w:r>
+      <w:r>
+        <w:t>(</w:t>
       </w:r>
       <w:proofErr w:type="spellStart"/>
-      <w:proofErr w:type="gramStart"/>
-      <w:r>
-        <w:rPr>
-          <w:b/>
-        </w:rPr>
-        <w:t>PageParameter</w:t>
+      <w:r>
+        <w:t>actionName</w:t>
       </w:r>
       <w:proofErr w:type="spellEnd"/>
       <w:r>
-        <w:t>(</w:t>
-      </w:r>
-      <w:proofErr w:type="gramEnd"/>
-      <w:r>
-        <w:t xml:space="preserve">) method to fetch the value. </w:t>
+        <w:t>)</w:t>
+      </w:r>
+      <w:r>
+        <w:t xml:space="preserve"> method can be used to test whether the current user (if there is one) is allowed to perform the requested action</w:t>
       </w:r>
     </w:p>
     <w:p>
@@ -2197,40 +2459,483 @@
         </w:numPr>
       </w:pPr>
       <w:r>
-        <w:t xml:space="preserve">The </w:t>
-      </w:r>
-      <w:proofErr w:type="spellStart"/>
+        <w:t xml:space="preserve">If a block needs data from the page routing/path information (such as the action value or site ID) it can use the </w:t>
+      </w:r>
+      <w:proofErr w:type="gramStart"/>
       <w:r>
         <w:rPr>
           <w:b/>
         </w:rPr>
-        <w:t>CurrentPerson</w:t>
-      </w:r>
-      <w:proofErr w:type="spellEnd"/>
-      <w:r>
-        <w:t xml:space="preserve"> property represents the currently authenticated (logged in) person and the </w:t>
-      </w:r>
-      <w:proofErr w:type="spellStart"/>
-      <w:r>
-        <w:rPr>
-          <w:b/>
-        </w:rPr>
-        <w:t>CurrentPersonId</w:t>
-      </w:r>
-      <w:proofErr w:type="spellEnd"/>
-      <w:r>
-        <w:t xml:space="preserve"> is that person’s ID.</w:t>
+        <w:t>PageParameter</w:t>
+      </w:r>
+      <w:r>
+        <w:t>(</w:t>
+      </w:r>
+      <w:proofErr w:type="gramEnd"/>
+      <w:r>
+        <w:t xml:space="preserve">) method to fetch the value. </w:t>
       </w:r>
     </w:p>
     <w:p>
       <w:pPr>
+        <w:pStyle w:val="ListParagraph"/>
+        <w:numPr>
+          <w:ilvl w:val="0"/>
+          <w:numId w:val="42"/>
+        </w:numPr>
+      </w:pPr>
+      <w:r>
+        <w:t xml:space="preserve">The </w:t>
+      </w:r>
+      <w:r>
+        <w:rPr>
+          <w:b/>
+        </w:rPr>
+        <w:t>CurrentPerson</w:t>
+      </w:r>
+      <w:r>
+        <w:t xml:space="preserve"> property represents the currently authenticated (logged in) person and the </w:t>
+      </w:r>
+      <w:r>
+        <w:rPr>
+          <w:b/>
+        </w:rPr>
+        <w:t>CurrentPersonId</w:t>
+      </w:r>
+      <w:r>
+        <w:t xml:space="preserve"> is that person’s ID.</w:t>
+      </w:r>
+    </w:p>
+    <w:p>
+      <w:pPr>
         <w:pStyle w:val="Heading3"/>
-      </w:pPr>
-      <w:bookmarkStart w:id="9" w:name="_Toc298191390"/>
-      <w:r>
+        <w:rPr>
+          <w:ins w:id="19" w:author="Nick Airdo" w:date="2011-07-17T07:05:00Z"/>
+        </w:rPr>
+      </w:pPr>
+      <w:bookmarkStart w:id="20" w:name="_Toc298702863"/>
+      <w:ins w:id="21" w:author="Nick Airdo" w:date="2011-07-17T07:05:00Z">
+        <w:r>
+          <w:t>Block Instance Properties</w:t>
+        </w:r>
+      </w:ins>
+      <w:ins w:id="22" w:author="Nick Airdo" w:date="2011-07-17T07:48:00Z">
+        <w:r>
+          <w:t xml:space="preserve"> (BIP)</w:t>
+        </w:r>
+      </w:ins>
+      <w:bookmarkEnd w:id="20"/>
+    </w:p>
+    <w:p>
+      <w:pPr>
+        <w:rPr>
+          <w:ins w:id="23" w:author="Nick Airdo" w:date="2011-07-17T07:08:00Z"/>
+        </w:rPr>
+      </w:pPr>
+      <w:ins w:id="24" w:author="Nick Airdo" w:date="2011-07-17T07:05:00Z">
+        <w:r>
+          <w:t xml:space="preserve">When a Block </w:t>
+        </w:r>
+      </w:ins>
+      <w:ins w:id="25" w:author="Nick Airdo" w:date="2011-07-17T07:16:00Z">
+        <w:r>
+          <w:t xml:space="preserve">class </w:t>
+        </w:r>
+      </w:ins>
+      <w:ins w:id="26" w:author="Nick Airdo" w:date="2011-07-17T07:05:00Z">
+        <w:r>
+          <w:t xml:space="preserve">is decorated with </w:t>
+        </w:r>
+      </w:ins>
+      <w:ins w:id="27" w:author="Nick Airdo" w:date="2011-07-17T07:16:00Z">
+        <w:r>
+          <w:t>a</w:t>
+        </w:r>
+      </w:ins>
+      <w:ins w:id="28" w:author="Nick Airdo" w:date="2011-07-17T07:05:00Z">
+        <w:r>
+          <w:t xml:space="preserve"> </w:t>
+        </w:r>
+      </w:ins>
+      <w:ins w:id="29" w:author="Nick Airdo" w:date="2011-07-17T07:06:00Z">
+        <w:r>
+          <w:t>“</w:t>
+        </w:r>
+        <w:proofErr w:type="spellStart"/>
+        <w:r>
+          <w:t>BlockInstanceProperty</w:t>
+        </w:r>
+        <w:proofErr w:type="spellEnd"/>
+        <w:r>
+          <w:t>”</w:t>
+        </w:r>
+        <w:r>
+          <w:t xml:space="preserve"> attribute, instances of the Block </w:t>
+        </w:r>
+      </w:ins>
+      <w:ins w:id="30" w:author="Nick Airdo" w:date="2011-07-17T07:49:00Z">
+        <w:r>
+          <w:t>can</w:t>
+        </w:r>
+      </w:ins>
+      <w:ins w:id="31" w:author="Nick Airdo" w:date="2011-07-17T07:07:00Z">
+        <w:r>
+          <w:t xml:space="preserve"> store</w:t>
+        </w:r>
+      </w:ins>
+      <w:ins w:id="32" w:author="Nick Airdo" w:date="2011-07-17T07:16:00Z">
+        <w:r>
+          <w:t xml:space="preserve"> </w:t>
+        </w:r>
+      </w:ins>
+      <w:ins w:id="33" w:author="Nick Airdo" w:date="2011-07-17T07:17:00Z">
+        <w:r>
+          <w:t xml:space="preserve">a user provided </w:t>
+        </w:r>
+      </w:ins>
+      <w:ins w:id="34" w:author="Nick Airdo" w:date="2011-07-17T07:07:00Z">
+        <w:r>
+          <w:t>value</w:t>
+        </w:r>
+        <w:r>
+          <w:t xml:space="preserve"> </w:t>
+        </w:r>
+      </w:ins>
+      <w:ins w:id="35" w:author="Nick Airdo" w:date="2011-07-17T07:14:00Z">
+        <w:r>
+          <w:t>for the</w:t>
+        </w:r>
+      </w:ins>
+      <w:ins w:id="36" w:author="Nick Airdo" w:date="2011-07-17T07:07:00Z">
+        <w:r>
+          <w:t xml:space="preserve"> property.  For example, this </w:t>
+        </w:r>
+      </w:ins>
+      <w:ins w:id="37" w:author="Nick Airdo" w:date="2011-07-17T07:18:00Z">
+        <w:r>
+          <w:t>‘</w:t>
+        </w:r>
+      </w:ins>
+      <w:ins w:id="38" w:author="Nick Airdo" w:date="2011-07-17T07:08:00Z">
+        <w:r>
+          <w:t>Root Page</w:t>
+        </w:r>
+      </w:ins>
+      <w:ins w:id="39" w:author="Nick Airdo" w:date="2011-07-17T07:18:00Z">
+        <w:r>
+          <w:t>’</w:t>
+        </w:r>
+      </w:ins>
+      <w:ins w:id="40" w:author="Nick Airdo" w:date="2011-07-17T07:08:00Z">
+        <w:r>
+          <w:t xml:space="preserve"> block instance property would be found on a Block whose pu</w:t>
+        </w:r>
+        <w:r>
+          <w:t>rpose is to generate navigation</w:t>
+        </w:r>
+      </w:ins>
+      <w:ins w:id="41" w:author="Nick Airdo" w:date="2011-07-17T07:17:00Z">
+        <w:r>
+          <w:t>,</w:t>
+        </w:r>
+      </w:ins>
+      <w:ins w:id="42" w:author="Nick Airdo" w:date="2011-07-17T07:14:00Z">
+        <w:r>
+          <w:t xml:space="preserve"> and </w:t>
+        </w:r>
+      </w:ins>
+      <w:ins w:id="43" w:author="Nick Airdo" w:date="2011-07-17T07:18:00Z">
+        <w:r>
+          <w:t xml:space="preserve">it </w:t>
+        </w:r>
+      </w:ins>
+      <w:ins w:id="44" w:author="Nick Airdo" w:date="2011-07-17T07:14:00Z">
+        <w:r>
+          <w:t>will store the value of a page</w:t>
+        </w:r>
+      </w:ins>
+      <w:ins w:id="45" w:author="Nick Airdo" w:date="2011-07-17T07:18:00Z">
+        <w:r>
+          <w:t>.</w:t>
+        </w:r>
+      </w:ins>
+    </w:p>
+    <w:p>
+      <w:pPr>
+        <w:pStyle w:val="CodeBlock"/>
+        <w:ind w:left="720"/>
+        <w:rPr>
+          <w:rFonts w:eastAsia="Times New Roman"/>
+          <w:lang w:bidi="ar-SA"/>
+        </w:rPr>
+        <w:pPrChange w:id="46" w:author="Nick Airdo" w:date="2011-07-17T07:15:00Z">
+          <w:pPr>
+            <w:tabs>
+              <w:tab w:val="left" w:pos="916"/>
+              <w:tab w:val="left" w:pos="1832"/>
+              <w:tab w:val="left" w:pos="2748"/>
+              <w:tab w:val="left" w:pos="3664"/>
+              <w:tab w:val="left" w:pos="4580"/>
+              <w:tab w:val="left" w:pos="5496"/>
+              <w:tab w:val="left" w:pos="6412"/>
+              <w:tab w:val="left" w:pos="7328"/>
+              <w:tab w:val="left" w:pos="8244"/>
+              <w:tab w:val="left" w:pos="9160"/>
+              <w:tab w:val="left" w:pos="10076"/>
+              <w:tab w:val="left" w:pos="10992"/>
+              <w:tab w:val="left" w:pos="11908"/>
+              <w:tab w:val="left" w:pos="12824"/>
+              <w:tab w:val="left" w:pos="13740"/>
+              <w:tab w:val="left" w:pos="14656"/>
+            </w:tabs>
+            <w:spacing w:before="0" w:after="0" w:line="240" w:lineRule="auto"/>
+          </w:pPr>
+        </w:pPrChange>
+      </w:pPr>
+      <w:r>
+        <w:rPr>
+          <w:rFonts w:eastAsia="Times New Roman"/>
+          <w:lang w:bidi="ar-SA"/>
+        </w:rPr>
+        <w:t>[BlockInstanceProperty( </w:t>
+      </w:r>
+      <w:r>
+        <w:rPr>
+          <w:rFonts w:eastAsia="Times New Roman"/>
+          <w:color w:val="A31515"/>
+          <w:lang w:bidi="ar-SA"/>
+        </w:rPr>
+        <w:t>"Root Page"</w:t>
+      </w:r>
+      <w:r>
+        <w:rPr>
+          <w:rFonts w:eastAsia="Times New Roman"/>
+          <w:lang w:bidi="ar-SA"/>
+        </w:rPr>
+        <w:t>, </w:t>
+      </w:r>
+      <w:r>
+        <w:rPr>
+          <w:rFonts w:eastAsia="Times New Roman"/>
+          <w:color w:val="A31515"/>
+          <w:lang w:bidi="ar-SA"/>
+        </w:rPr>
+        <w:t>"The root page to use for the </w:t>
+      </w:r>
+      <w:r>
+        <w:rPr>
+          <w:rFonts w:eastAsia="Times New Roman"/>
+          <w:color w:val="A31515"/>
+          <w:lang w:bidi="ar-SA"/>
+        </w:rPr>
+        <w:t>navigation</w:t>
+      </w:r>
+      <w:r>
+        <w:rPr>
+          <w:rFonts w:eastAsia="Times New Roman"/>
+          <w:color w:val="A31515"/>
+          <w:lang w:bidi="ar-SA"/>
+        </w:rPr>
+        <w:t>"</w:t>
+      </w:r>
+      <w:r>
+        <w:rPr>
+          <w:rFonts w:eastAsia="Times New Roman"/>
+          <w:lang w:bidi="ar-SA"/>
+        </w:rPr>
+        <w:t> )]</w:t>
+      </w:r>
+    </w:p>
+    <w:p>
+      <w:pPr>
+        <w:rPr>
+          <w:ins w:id="47" w:author="Nick Airdo" w:date="2011-07-17T07:50:00Z"/>
+        </w:rPr>
+      </w:pPr>
+      <w:ins w:id="48" w:author="Nick Airdo" w:date="2011-07-17T07:47:00Z">
+        <w:r>
+          <w:t xml:space="preserve">In this case a simple textbox is used to collect the value from the </w:t>
+        </w:r>
+      </w:ins>
+      <w:ins w:id="49" w:author="Nick Airdo" w:date="2011-07-17T07:52:00Z">
+        <w:r>
+          <w:t>user;</w:t>
+        </w:r>
+      </w:ins>
+      <w:ins w:id="50" w:author="Nick Airdo" w:date="2011-07-17T07:47:00Z">
+        <w:r>
+          <w:t xml:space="preserve"> however </w:t>
+        </w:r>
+      </w:ins>
+      <w:ins w:id="51" w:author="Nick Airdo" w:date="2011-07-17T07:50:00Z">
+        <w:r>
+          <w:t>other field types can be specified to control this aspect</w:t>
+        </w:r>
+      </w:ins>
+      <w:ins w:id="52" w:author="Nick Airdo" w:date="2011-07-17T07:52:00Z">
+        <w:r>
+          <w:t xml:space="preserve"> in addition to specifying a default value for the BIP as shown here:</w:t>
+        </w:r>
+      </w:ins>
+    </w:p>
+    <w:p>
+      <w:pPr>
+        <w:pStyle w:val="CodeBlock"/>
+        <w:ind w:left="720"/>
+        <w:rPr>
+          <w:rFonts w:eastAsia="Times New Roman"/>
+          <w:lang w:bidi="ar-SA"/>
+        </w:rPr>
+        <w:pPrChange w:id="53" w:author="Nick Airdo" w:date="2011-07-17T07:51:00Z">
+          <w:pPr>
+            <w:tabs>
+              <w:tab w:val="left" w:pos="916"/>
+              <w:tab w:val="left" w:pos="1832"/>
+              <w:tab w:val="left" w:pos="2748"/>
+              <w:tab w:val="left" w:pos="3664"/>
+              <w:tab w:val="left" w:pos="4580"/>
+              <w:tab w:val="left" w:pos="5496"/>
+              <w:tab w:val="left" w:pos="6412"/>
+              <w:tab w:val="left" w:pos="7328"/>
+              <w:tab w:val="left" w:pos="8244"/>
+              <w:tab w:val="left" w:pos="9160"/>
+              <w:tab w:val="left" w:pos="10076"/>
+              <w:tab w:val="left" w:pos="10992"/>
+              <w:tab w:val="left" w:pos="11908"/>
+              <w:tab w:val="left" w:pos="12824"/>
+              <w:tab w:val="left" w:pos="13740"/>
+              <w:tab w:val="left" w:pos="14656"/>
+            </w:tabs>
+            <w:spacing w:before="0" w:after="0" w:line="240" w:lineRule="auto"/>
+          </w:pPr>
+        </w:pPrChange>
+      </w:pPr>
+      <w:r>
+        <w:rPr>
+          <w:rFonts w:eastAsia="Times New Roman"/>
+          <w:lang w:bidi="ar-SA"/>
+        </w:rPr>
+        <w:t>BlockInstancePropertyAttribute( </w:t>
+      </w:r>
+      <w:r>
+        <w:rPr>
+          <w:rFonts w:eastAsia="Times New Roman"/>
+          <w:color w:val="0000FF"/>
+          <w:lang w:bidi="ar-SA"/>
+        </w:rPr>
+        <w:t>string</w:t>
+      </w:r>
+      <w:r>
+        <w:rPr>
+          <w:rFonts w:eastAsia="Times New Roman"/>
+          <w:lang w:bidi="ar-SA"/>
+        </w:rPr>
+        <w:t> name, </w:t>
+      </w:r>
+      <w:r>
+        <w:rPr>
+          <w:rFonts w:eastAsia="Times New Roman"/>
+          <w:color w:val="0000FF"/>
+          <w:lang w:bidi="ar-SA"/>
+        </w:rPr>
+        <w:t>string</w:t>
+      </w:r>
+      <w:r>
+        <w:rPr>
+          <w:rFonts w:eastAsia="Times New Roman"/>
+          <w:lang w:bidi="ar-SA"/>
+        </w:rPr>
+        <w:t> key, </w:t>
+      </w:r>
+      <w:r>
+        <w:rPr>
+          <w:rFonts w:eastAsia="Times New Roman"/>
+          <w:color w:val="0000FF"/>
+          <w:lang w:bidi="ar-SA"/>
+        </w:rPr>
+        <w:t>string</w:t>
+      </w:r>
+      <w:r>
+        <w:rPr>
+          <w:rFonts w:eastAsia="Times New Roman"/>
+          <w:lang w:bidi="ar-SA"/>
+        </w:rPr>
+        <w:t> description, </w:t>
+      </w:r>
+      <w:r>
+        <w:rPr>
+          <w:rFonts w:eastAsia="Times New Roman"/>
+          <w:color w:val="0000FF"/>
+          <w:lang w:bidi="ar-SA"/>
+        </w:rPr>
+        <w:t>string</w:t>
+      </w:r>
+      <w:r>
+        <w:rPr>
+          <w:rFonts w:eastAsia="Times New Roman"/>
+          <w:lang w:bidi="ar-SA"/>
+        </w:rPr>
+        <w:t> defaultValue, </w:t>
+      </w:r>
+      <w:r>
+        <w:rPr>
+          <w:rFonts w:eastAsia="Times New Roman"/>
+          <w:color w:val="0000FF"/>
+          <w:lang w:bidi="ar-SA"/>
+        </w:rPr>
+        <w:t>string</w:t>
+      </w:r>
+      <w:r>
+        <w:rPr>
+          <w:rFonts w:eastAsia="Times New Roman"/>
+          <w:lang w:bidi="ar-SA"/>
+        </w:rPr>
+        <w:t> fieldTypeAssembly, </w:t>
+      </w:r>
+      <w:r>
+        <w:rPr>
+          <w:rFonts w:eastAsia="Times New Roman"/>
+          <w:color w:val="0000FF"/>
+          <w:lang w:bidi="ar-SA"/>
+        </w:rPr>
+        <w:t>string</w:t>
+      </w:r>
+      <w:r>
+        <w:rPr>
+          <w:rFonts w:eastAsia="Times New Roman"/>
+          <w:lang w:bidi="ar-SA"/>
+        </w:rPr>
+        <w:t> fieldTypeClass)</w:t>
+      </w:r>
+    </w:p>
+    <w:p>
+      <w:ins w:id="54" w:author="Nick Airdo" w:date="2011-07-17T07:50:00Z">
+        <w:r>
+          <w:t xml:space="preserve"> </w:t>
+        </w:r>
+      </w:ins>
+      <w:ins w:id="55" w:author="Nick Airdo" w:date="2011-07-17T07:47:00Z">
+        <w:r>
+          <w:t xml:space="preserve"> </w:t>
+        </w:r>
+      </w:ins>
+    </w:p>
+    <w:p>
+      <w:pPr>
+        <w:pStyle w:val="Heading3"/>
+        <w:keepNext/>
+        <w:pPrChange w:id="56" w:author="Nick Airdo" w:date="2011-07-17T08:00:00Z">
+          <w:pPr>
+            <w:pStyle w:val="Heading3"/>
+          </w:pPr>
+        </w:pPrChange>
+      </w:pPr>
+      <w:bookmarkStart w:id="57" w:name="_Toc298702864"/>
+      <w:r>
+        <w:lastRenderedPageBreak/>
         <w:t>Adding to the Document Head</w:t>
       </w:r>
-      <w:bookmarkEnd w:id="9"/>
+      <w:bookmarkEnd w:id="57"/>
     </w:p>
     <w:p>
       <w:r>
@@ -2453,7 +3158,23 @@
           <w:szCs w:val="16"/>
         </w:rPr>
         <w:br/>
-        <w:t>rssLink.Attributes.Add(”rel”, ”alternate” );</w:t>
+        <w:t>rssLink.Attributes.Add(</w:t>
+      </w:r>
+      <w:r>
+        <w:rPr>
+          <w:rFonts w:ascii="Consolas" w:hAnsi="Consolas" w:cs="Consolas"/>
+          <w:sz w:val="16"/>
+          <w:szCs w:val="16"/>
+        </w:rPr>
+        <w:t xml:space="preserve"> </w:t>
+      </w:r>
+      <w:r>
+        <w:rPr>
+          <w:rFonts w:ascii="Consolas" w:hAnsi="Consolas" w:cs="Consolas"/>
+          <w:sz w:val="16"/>
+          <w:szCs w:val="16"/>
+        </w:rPr>
+        <w:t>”rel”, ”alternate” );</w:t>
       </w:r>
       <w:r>
         <w:rPr>
@@ -2512,7 +3233,7 @@
       <w:pPr>
         <w:pStyle w:val="Heading3"/>
       </w:pPr>
-      <w:bookmarkStart w:id="10" w:name="_Toc298191391"/>
+      <w:bookmarkStart w:id="58" w:name="_Toc298702865"/>
       <w:r>
         <w:t xml:space="preserve">Sharing </w:t>
       </w:r>
@@ -2533,11 +3254,10 @@
       <w:r>
         <w:t xml:space="preserve"> Block Instances</w:t>
       </w:r>
-      <w:bookmarkEnd w:id="10"/>
+      <w:bookmarkEnd w:id="58"/>
     </w:p>
     <w:p>
       <w:r>
-        <w:lastRenderedPageBreak/>
         <w:t xml:space="preserve">Blocks can communicate with each other through the sharing of </w:t>
       </w:r>
       <w:proofErr w:type="gramStart"/>
@@ -2764,11 +3484,11 @@
       <w:pPr>
         <w:pStyle w:val="Heading3"/>
       </w:pPr>
-      <w:bookmarkStart w:id="11" w:name="_Toc298191392"/>
+      <w:bookmarkStart w:id="59" w:name="_Toc298702866"/>
       <w:r>
         <w:t>Page_Init vs. OnInit</w:t>
       </w:r>
-      <w:bookmarkEnd w:id="11"/>
+      <w:bookmarkEnd w:id="59"/>
     </w:p>
     <w:p>
       <w:pPr>
@@ -2785,11 +3505,9 @@
       <w:r>
         <w:t xml:space="preserve"> feature, but essentially it comes down to preference. My preference is to override the event. (</w:t>
       </w:r>
-      <w:proofErr w:type="gramStart"/>
-      <w:r>
-        <w:t>i.e</w:t>
-      </w:r>
-      <w:proofErr w:type="gramEnd"/>
+      <w:r>
+        <w:t>I.e</w:t>
+      </w:r>
       <w:r>
         <w:t xml:space="preserve">. use OnInit or OnLoad instead of Page_Init or Page_Load). </w:t>
       </w:r>
@@ -2809,8 +3527,9 @@
       <w:pPr>
         <w:pStyle w:val="Heading3"/>
       </w:pPr>
-      <w:bookmarkStart w:id="12" w:name="_Toc298191393"/>
-      <w:r>
+      <w:bookmarkStart w:id="60" w:name="_Toc298702867"/>
+      <w:r>
+        <w:lastRenderedPageBreak/>
         <w:t xml:space="preserve">OnInit </w:t>
       </w:r>
       <w:r>
@@ -2819,7 +3538,7 @@
       <w:r>
         <w:t xml:space="preserve"> OnLoad</w:t>
       </w:r>
-      <w:bookmarkEnd w:id="12"/>
+      <w:bookmarkEnd w:id="60"/>
     </w:p>
     <w:p>
       <w:r>
@@ -2835,67 +3554,97 @@
         <w:t>, s</w:t>
       </w:r>
       <w:r>
-        <w:t>pecifically in how it affects V</w:t>
-      </w:r>
-      <w:r>
+        <w:t xml:space="preserve">pecifically in how it affects </w:t>
+      </w:r>
+      <w:r>
+        <w:rPr>
+          <w:b/>
+          <w:rPrChange w:id="61" w:author="Nick Airdo" w:date="2011-07-17T08:01:00Z">
+            <w:rPr/>
+          </w:rPrChange>
+        </w:rPr>
+        <w:t>V</w:t>
+      </w:r>
+      <w:r>
+        <w:rPr>
+          <w:b/>
+          <w:rPrChange w:id="62" w:author="Nick Airdo" w:date="2011-07-17T08:01:00Z">
+            <w:rPr/>
+          </w:rPrChange>
+        </w:rPr>
         <w:t>iew</w:t>
       </w:r>
       <w:r>
+        <w:rPr>
+          <w:b/>
+          <w:rPrChange w:id="63" w:author="Nick Airdo" w:date="2011-07-17T08:01:00Z">
+            <w:rPr/>
+          </w:rPrChange>
+        </w:rPr>
         <w:t>S</w:t>
       </w:r>
       <w:r>
-        <w:t xml:space="preserve">tate. Any change you make to a control in the Init portion of the page life cycle does not need to be added to </w:t>
-      </w:r>
-      <w:r>
-        <w:t>V</w:t>
-      </w:r>
-      <w:r>
-        <w:t>iew</w:t>
-      </w:r>
-      <w:r>
-        <w:t>S</w:t>
-      </w:r>
-      <w:r>
+        <w:rPr>
+          <w:b/>
+          <w:rPrChange w:id="64" w:author="Nick Airdo" w:date="2011-07-17T08:01:00Z">
+            <w:rPr/>
+          </w:rPrChange>
+        </w:rPr>
         <w:t>tate</w:t>
       </w:r>
       <w:r>
+        <w:t xml:space="preserve">. Any change you make to a control in the Init portion of the page life cycle does not need to be added to </w:t>
+      </w:r>
+      <w:r>
+        <w:t>ViewState</w:t>
+      </w:r>
+      <w:r>
         <w:t xml:space="preserve">, however, if changed in the Load portion it does. Consider a dropdown box of all the states. If you load the dropdown in the OnLoad method, all of the 50 items of the dropdown box will be added to the </w:t>
       </w:r>
       <w:r>
-        <w:t>V</w:t>
-      </w:r>
-      <w:r>
-        <w:t>iew</w:t>
-      </w:r>
-      <w:r>
-        <w:t>S</w:t>
-      </w:r>
-      <w:r>
-        <w:t>tate</w:t>
-      </w:r>
-      <w:r>
-        <w:t xml:space="preserve"> </w:t>
-      </w:r>
-      <w:r>
-        <w:t xml:space="preserve">collection, but if you load it in the OnInit method, they will not. For performance sake, we want to keep </w:t>
-      </w:r>
-      <w:r>
-        <w:t>V</w:t>
-      </w:r>
-      <w:r>
-        <w:t>iew</w:t>
-      </w:r>
-      <w:r>
-        <w:t>S</w:t>
-      </w:r>
-      <w:r>
-        <w:t>tate</w:t>
-      </w:r>
-      <w:r>
-        <w:t xml:space="preserve"> </w:t>
-      </w:r>
-      <w:r>
-        <w:t xml:space="preserve">as small as possible. So whenever possible set the properties of controls in the OnInit method. Please read </w:t>
+        <w:t xml:space="preserve">ViewState </w:t>
+      </w:r>
+      <w:r>
+        <w:t xml:space="preserve">collection, but if you load it in the OnInit method, they will not. For performance sake, we want to </w:t>
+      </w:r>
+      <w:r>
+        <w:rPr>
+          <w:rPrChange w:id="65" w:author="Nick Airdo" w:date="2011-07-17T08:02:00Z">
+            <w:rPr/>
+          </w:rPrChange>
+        </w:rPr>
+        <w:t xml:space="preserve">keep </w:t>
+      </w:r>
+      <w:r>
+        <w:rPr>
+          <w:rPrChange w:id="66" w:author="Nick Airdo" w:date="2011-07-17T08:02:00Z">
+            <w:rPr/>
+          </w:rPrChange>
+        </w:rPr>
+        <w:t xml:space="preserve">ViewState </w:t>
+      </w:r>
+      <w:r>
+        <w:rPr>
+          <w:rPrChange w:id="67" w:author="Nick Airdo" w:date="2011-07-17T08:02:00Z">
+            <w:rPr/>
+          </w:rPrChange>
+        </w:rPr>
+        <w:t>as small as possible.</w:t>
+      </w:r>
+      <w:r>
+        <w:t xml:space="preserve"> So whenever possible </w:t>
+      </w:r>
+      <w:r>
+        <w:rPr>
+          <w:b/>
+          <w:rPrChange w:id="68" w:author="Nick Airdo" w:date="2011-07-17T08:02:00Z">
+            <w:rPr/>
+          </w:rPrChange>
+        </w:rPr>
+        <w:t>set the properties of controls in the OnInit method</w:t>
+      </w:r>
+      <w:r>
+        <w:t xml:space="preserve">. Please read </w:t>
       </w:r>
       <w:hyperlink r:id="rId21" w:history="1">
         <w:r>
@@ -2913,11 +3662,11 @@
       <w:pPr>
         <w:pStyle w:val="Heading2"/>
       </w:pPr>
-      <w:bookmarkStart w:id="13" w:name="_Toc298191394"/>
+      <w:bookmarkStart w:id="69" w:name="_Toc298702868"/>
       <w:r>
         <w:t>Pages</w:t>
       </w:r>
-      <w:bookmarkEnd w:id="13"/>
+      <w:bookmarkEnd w:id="69"/>
     </w:p>
     <w:p>
       <w:r>
@@ -2943,33 +3692,45 @@
           <w:ilvl w:val="0"/>
           <w:numId w:val="42"/>
         </w:numPr>
-      </w:pPr>
-      <w:r>
-        <w:t xml:space="preserve">The </w:t>
-      </w:r>
-      <w:proofErr w:type="spellStart"/>
-      <w:proofErr w:type="gramStart"/>
-      <w:r>
-        <w:rPr>
-          <w:b/>
-        </w:rPr>
-        <w:t>AttributeValue</w:t>
-      </w:r>
-      <w:proofErr w:type="spellEnd"/>
-      <w:r>
-        <w:t>(</w:t>
-      </w:r>
-      <w:proofErr w:type="spellStart"/>
-      <w:proofErr w:type="gramEnd"/>
-      <w:r>
-        <w:t>attributeName</w:t>
-      </w:r>
-      <w:proofErr w:type="spellEnd"/>
-      <w:r>
-        <w:t xml:space="preserve">) method can be used to get the value of any attribute associated to the instance of the </w:t>
-      </w:r>
-      <w:r>
-        <w:t>page.</w:t>
+        <w:rPr>
+          <w:ins w:id="70" w:author="Nick Airdo" w:date="2011-07-17T07:55:00Z"/>
+        </w:rPr>
+      </w:pPr>
+      <w:ins w:id="71" w:author="Nick Airdo" w:date="2011-07-17T07:55:00Z">
+        <w:r>
+          <w:t xml:space="preserve">Setting the </w:t>
+        </w:r>
+        <w:proofErr w:type="spellStart"/>
+        <w:r>
+          <w:rPr>
+            <w:b/>
+            <w:rPrChange w:id="72" w:author="Nick Airdo" w:date="2011-07-17T07:56:00Z">
+              <w:rPr/>
+            </w:rPrChange>
+          </w:rPr>
+          <w:t>OutputCacheDuration</w:t>
+        </w:r>
+        <w:proofErr w:type="spellEnd"/>
+        <w:r>
+          <w:t xml:space="preserve"> property to anything </w:t>
+        </w:r>
+        <w:r>
+          <w:t>greater</w:t>
+        </w:r>
+        <w:r>
+          <w:t xml:space="preserve"> than 0 (seconds) will </w:t>
+        </w:r>
+      </w:ins>
+      <w:r>
+        <w:t>cache its rendered output for performance considerations (</w:t>
+      </w:r>
+      <w:ins w:id="73" w:author="Nick Airdo" w:date="2011-07-17T07:57:00Z">
+        <w:r>
+          <w:t xml:space="preserve">use </w:t>
+        </w:r>
+      </w:ins>
+      <w:r>
+        <w:t>when appropriate).</w:t>
       </w:r>
     </w:p>
     <w:p>
@@ -2984,26 +3745,25 @@
         <w:t xml:space="preserve">The </w:t>
       </w:r>
       <w:proofErr w:type="spellStart"/>
+      <w:proofErr w:type="gramStart"/>
       <w:r>
         <w:rPr>
           <w:b/>
         </w:rPr>
-        <w:t>CurrentPerson</w:t>
+        <w:t>AttributeValue</w:t>
       </w:r>
       <w:proofErr w:type="spellEnd"/>
       <w:r>
-        <w:t xml:space="preserve"> property represents the currently authenticated (logged in) person and the </w:t>
+        <w:t>(</w:t>
       </w:r>
       <w:proofErr w:type="spellStart"/>
-      <w:r>
-        <w:rPr>
-          <w:b/>
-        </w:rPr>
-        <w:t>CurrentPersonId</w:t>
+      <w:proofErr w:type="gramEnd"/>
+      <w:r>
+        <w:t>attributeName</w:t>
       </w:r>
       <w:proofErr w:type="spellEnd"/>
       <w:r>
-        <w:t xml:space="preserve"> is that person’s ID.</w:t>
+        <w:t>) method can be used to get the value of any attribute associated to the instance of the page.</w:t>
       </w:r>
     </w:p>
     <w:p>
@@ -3015,44 +3775,29 @@
         </w:numPr>
       </w:pPr>
       <w:r>
-        <w:t xml:space="preserve"> </w:t>
+        <w:t xml:space="preserve">The </w:t>
       </w:r>
       <w:proofErr w:type="spellStart"/>
       <w:r>
         <w:rPr>
-          <w:rStyle w:val="Strong"/>
-        </w:rPr>
-        <w:t>DisplayInNavWhen</w:t>
+          <w:b/>
+        </w:rPr>
+        <w:t>CurrentPerson</w:t>
       </w:r>
       <w:proofErr w:type="spellEnd"/>
       <w:r>
-        <w:t xml:space="preserve"> – Determines when a page should be listed in navigation. Valid Values are</w:t>
-      </w:r>
-      <w:proofErr w:type="gramStart"/>
-      <w:r>
-        <w:t>:</w:t>
-      </w:r>
-      <w:proofErr w:type="gramEnd"/>
-      <w:r>
-        <w:br/>
-        <w:t>0 = When Security Allows (default)</w:t>
-      </w:r>
-      <w:r>
-        <w:br/>
-      </w:r>
-      <w:r>
-        <w:lastRenderedPageBreak/>
-        <w:t>1 = Always (always shows up. If you don’ have security when you click it</w:t>
-      </w:r>
-      <w:r>
-        <w:t>,</w:t>
-      </w:r>
-      <w:r>
-        <w:t xml:space="preserve"> it will ask you to log in. This keeps you from having to make redirect pages)</w:t>
-      </w:r>
-      <w:r>
-        <w:br/>
-        <w:t>2 = Never (no matter what it won’t show up)</w:t>
+        <w:t xml:space="preserve"> property represents the currently authenticated (logged in) person and the </w:t>
+      </w:r>
+      <w:proofErr w:type="spellStart"/>
+      <w:r>
+        <w:rPr>
+          <w:b/>
+        </w:rPr>
+        <w:t>CurrentPersonId</w:t>
+      </w:r>
+      <w:proofErr w:type="spellEnd"/>
+      <w:r>
+        <w:t xml:space="preserve"> is that person’s ID.</w:t>
       </w:r>
     </w:p>
     <w:p>
@@ -3063,19 +3808,42 @@
           <w:numId w:val="42"/>
         </w:numPr>
       </w:pPr>
+      <w:r>
+        <w:t xml:space="preserve"> </w:t>
+      </w:r>
       <w:proofErr w:type="spellStart"/>
       <w:r>
         <w:rPr>
           <w:rStyle w:val="Strong"/>
         </w:rPr>
-        <w:t>MenuDisplayDescription</w:t>
+        <w:t>DisplayInNavWhen</w:t>
       </w:r>
       <w:proofErr w:type="spellEnd"/>
       <w:r>
-        <w:t xml:space="preserve"> – Tells the drop down menu to add the description to the page’s listing</w:t>
-      </w:r>
-      <w:r>
-        <w:t>.</w:t>
+        <w:t xml:space="preserve"> – Determines when a page should be listed in navigation. Valid Values are</w:t>
+      </w:r>
+      <w:proofErr w:type="gramStart"/>
+      <w:r>
+        <w:t>:</w:t>
+      </w:r>
+      <w:proofErr w:type="gramEnd"/>
+      <w:r>
+        <w:br/>
+        <w:t>0 = When Security Allows (default)</w:t>
+      </w:r>
+      <w:r>
+        <w:br/>
+        <w:t>1 = Always (always shows up. If you don’ have security when you click it</w:t>
+      </w:r>
+      <w:r>
+        <w:t>,</w:t>
+      </w:r>
+      <w:r>
+        <w:t xml:space="preserve"> it will ask you to log in. This keeps you from having to make redirect pages)</w:t>
+      </w:r>
+      <w:r>
+        <w:br/>
+        <w:t>2 = Never (no matter what it won’t show up)</w:t>
       </w:r>
     </w:p>
     <w:p>
@@ -3091,11 +3859,11 @@
         <w:rPr>
           <w:rStyle w:val="Strong"/>
         </w:rPr>
-        <w:t>MenuDisplayIcon</w:t>
+        <w:t>MenuDisplayDescription</w:t>
       </w:r>
       <w:proofErr w:type="spellEnd"/>
       <w:r>
-        <w:t xml:space="preserve"> – Tells the drop down menu to add the icon to the page’s listing</w:t>
+        <w:t xml:space="preserve"> – Tells the drop down menu to add the description to the page’s listing</w:t>
       </w:r>
       <w:r>
         <w:t>.</w:t>
@@ -3114,6 +3882,29 @@
         <w:rPr>
           <w:rStyle w:val="Strong"/>
         </w:rPr>
+        <w:t>MenuDisplayIcon</w:t>
+      </w:r>
+      <w:proofErr w:type="spellEnd"/>
+      <w:r>
+        <w:t xml:space="preserve"> – Tells the drop down menu to add the icon to the page’s listing</w:t>
+      </w:r>
+      <w:r>
+        <w:t>.</w:t>
+      </w:r>
+    </w:p>
+    <w:p>
+      <w:pPr>
+        <w:pStyle w:val="ListParagraph"/>
+        <w:numPr>
+          <w:ilvl w:val="0"/>
+          <w:numId w:val="42"/>
+        </w:numPr>
+      </w:pPr>
+      <w:proofErr w:type="spellStart"/>
+      <w:r>
+        <w:rPr>
+          <w:rStyle w:val="Strong"/>
+        </w:rPr>
         <w:t>MenuDisplayChildPages</w:t>
       </w:r>
       <w:proofErr w:type="spellEnd"/>
@@ -3121,30 +3912,298 @@
         <w:t xml:space="preserve"> – Tells the drop down menu to add a list of child pages to the page’s listing.</w:t>
       </w:r>
     </w:p>
-    <w:p/>
     <w:p>
       <w:pPr>
+        <w:pStyle w:val="Heading2"/>
+        <w:pPrChange w:id="74" w:author="Nick Airdo" w:date="2011-07-17T07:23:00Z">
+          <w:pPr/>
+        </w:pPrChange>
+      </w:pPr>
+      <w:bookmarkStart w:id="75" w:name="_Toc298702869"/>
+      <w:ins w:id="76" w:author="Nick Airdo" w:date="2011-07-17T07:23:00Z">
+        <w:r>
+          <w:t>Themes / Layouts</w:t>
+        </w:r>
+      </w:ins>
+      <w:bookmarkEnd w:id="75"/>
+    </w:p>
+    <w:p>
+      <w:pPr>
         <w:pStyle w:val="Heading1"/>
       </w:pPr>
-      <w:bookmarkStart w:id="14" w:name="_Toc298191395"/>
+      <w:bookmarkStart w:id="77" w:name="_Toc298702870"/>
       <w:r>
         <w:lastRenderedPageBreak/>
         <w:t>Caching</w:t>
       </w:r>
-      <w:bookmarkEnd w:id="14"/>
+      <w:bookmarkEnd w:id="77"/>
     </w:p>
     <w:p>
       <w:pPr>
         <w:pStyle w:val="Heading1"/>
-      </w:pPr>
-      <w:bookmarkStart w:id="15" w:name="_Toc298191396"/>
+        <w:rPr>
+          <w:ins w:id="78" w:author="Nick Airdo" w:date="2011-07-17T07:29:00Z"/>
+        </w:rPr>
+      </w:pPr>
+      <w:bookmarkStart w:id="79" w:name="_Toc298702871"/>
       <w:r>
         <w:lastRenderedPageBreak/>
         <w:t>Themes</w:t>
       </w:r>
-      <w:bookmarkEnd w:id="15"/>
+      <w:bookmarkEnd w:id="79"/>
     </w:p>
-    <w:p/>
+    <w:p>
+      <w:pPr>
+        <w:pStyle w:val="Heading1"/>
+        <w:rPr>
+          <w:ins w:id="80" w:author="Nick Airdo" w:date="2011-07-17T07:24:00Z"/>
+        </w:rPr>
+        <w:pPrChange w:id="81" w:author="Nick Airdo" w:date="2011-07-17T07:24:00Z">
+          <w:pPr/>
+        </w:pPrChange>
+      </w:pPr>
+      <w:bookmarkStart w:id="82" w:name="_Toc298702872"/>
+      <w:ins w:id="83" w:author="Nick Airdo" w:date="2011-07-17T07:25:00Z">
+        <w:r>
+          <w:lastRenderedPageBreak/>
+          <w:t>Developing</w:t>
+        </w:r>
+      </w:ins>
+      <w:ins w:id="84" w:author="Nick Airdo" w:date="2011-07-17T07:24:00Z">
+        <w:r>
+          <w:t xml:space="preserve"> Core Classes</w:t>
+        </w:r>
+        <w:bookmarkEnd w:id="82"/>
+      </w:ins>
+    </w:p>
+    <w:p>
+      <w:pPr>
+        <w:rPr>
+          <w:ins w:id="85" w:author="Nick Airdo" w:date="2011-07-17T07:27:00Z"/>
+        </w:rPr>
+        <w:pPrChange w:id="86" w:author="Nick Airdo" w:date="2011-07-17T07:24:00Z">
+          <w:pPr/>
+        </w:pPrChange>
+      </w:pPr>
+      <w:ins w:id="87" w:author="Nick Airdo" w:date="2011-07-17T07:24:00Z">
+        <w:r>
+          <w:t xml:space="preserve">When </w:t>
+        </w:r>
+      </w:ins>
+      <w:ins w:id="88" w:author="Nick Airdo" w:date="2011-07-17T07:25:00Z">
+        <w:r>
+          <w:t>creating</w:t>
+        </w:r>
+      </w:ins>
+      <w:ins w:id="89" w:author="Nick Airdo" w:date="2011-07-17T07:24:00Z">
+        <w:r>
+          <w:t xml:space="preserve"> new classes for </w:t>
+        </w:r>
+      </w:ins>
+      <w:ins w:id="90" w:author="Nick Airdo" w:date="2011-07-17T07:25:00Z">
+        <w:r>
+          <w:t xml:space="preserve">the </w:t>
+        </w:r>
+      </w:ins>
+      <w:proofErr w:type="spellStart"/>
+      <w:ins w:id="91" w:author="Nick Airdo" w:date="2011-07-17T07:26:00Z">
+        <w:r>
+          <w:t>Rock.Framework</w:t>
+        </w:r>
+      </w:ins>
+      <w:proofErr w:type="spellEnd"/>
+      <w:ins w:id="92" w:author="Nick Airdo" w:date="2011-07-17T07:25:00Z">
+        <w:r>
+          <w:t xml:space="preserve"> or some other </w:t>
+        </w:r>
+      </w:ins>
+      <w:ins w:id="93" w:author="Nick Airdo" w:date="2011-07-17T07:27:00Z">
+        <w:r>
+          <w:t>3</w:t>
+        </w:r>
+        <w:r>
+          <w:rPr>
+            <w:vertAlign w:val="superscript"/>
+            <w:rPrChange w:id="94" w:author="Nick Airdo" w:date="2011-07-17T07:27:00Z">
+              <w:rPr/>
+            </w:rPrChange>
+          </w:rPr>
+          <w:t>rd</w:t>
+        </w:r>
+        <w:r>
+          <w:t xml:space="preserve"> party </w:t>
+        </w:r>
+      </w:ins>
+      <w:ins w:id="95" w:author="Nick Airdo" w:date="2011-07-17T07:25:00Z">
+        <w:r>
+          <w:t>framework layer</w:t>
+        </w:r>
+      </w:ins>
+      <w:ins w:id="96" w:author="Nick Airdo" w:date="2011-07-17T07:31:00Z">
+        <w:r>
+          <w:t xml:space="preserve"> that uses EF</w:t>
+        </w:r>
+      </w:ins>
+      <w:ins w:id="97" w:author="Nick Airdo" w:date="2011-07-17T07:25:00Z">
+        <w:r>
+          <w:t xml:space="preserve">, </w:t>
+        </w:r>
+      </w:ins>
+      <w:ins w:id="98" w:author="Nick Airdo" w:date="2011-07-17T07:27:00Z">
+        <w:r>
+          <w:t>keep in mind the following</w:t>
+        </w:r>
+      </w:ins>
+      <w:ins w:id="99" w:author="Nick Airdo" w:date="2011-07-17T07:25:00Z">
+        <w:r>
+          <w:t>:</w:t>
+        </w:r>
+      </w:ins>
+    </w:p>
+    <w:p>
+      <w:pPr>
+        <w:pStyle w:val="ListParagraph"/>
+        <w:numPr>
+          <w:ilvl w:val="0"/>
+          <w:numId w:val="44"/>
+        </w:numPr>
+        <w:rPr>
+          <w:ins w:id="100" w:author="Nick Airdo" w:date="2011-07-17T07:30:00Z"/>
+        </w:rPr>
+        <w:pPrChange w:id="101" w:author="Nick Airdo" w:date="2011-07-17T07:27:00Z">
+          <w:pPr/>
+        </w:pPrChange>
+      </w:pPr>
+      <w:ins w:id="102" w:author="Nick Airdo" w:date="2011-07-17T07:30:00Z">
+        <w:r>
+          <w:t xml:space="preserve">Use </w:t>
+        </w:r>
+        <w:r>
+          <w:t>“</w:t>
+        </w:r>
+        <w:r>
+          <w:t>[</w:t>
+        </w:r>
+        <w:proofErr w:type="gramStart"/>
+        <w:r>
+          <w:t>Table(</w:t>
+        </w:r>
+        <w:proofErr w:type="gramEnd"/>
+        <w:r>
+          <w:t xml:space="preserve"> "</w:t>
+        </w:r>
+        <w:r>
+          <w:rPr>
+            <w:i/>
+            <w:rPrChange w:id="103" w:author="Nick Airdo" w:date="2011-07-17T07:30:00Z">
+              <w:rPr/>
+            </w:rPrChange>
+          </w:rPr>
+          <w:t>&lt;TABLENAME&gt;</w:t>
+        </w:r>
+        <w:r>
+          <w:t>" )]</w:t>
+        </w:r>
+        <w:r>
+          <w:t>”</w:t>
+        </w:r>
+      </w:ins>
+      <w:ins w:id="104" w:author="Nick Airdo" w:date="2011-07-17T07:31:00Z">
+        <w:r>
+          <w:t xml:space="preserve"> to specify the name of your class</w:t>
+        </w:r>
+        <w:r>
+          <w:t>’</w:t>
+        </w:r>
+        <w:r>
+          <w:t xml:space="preserve">s </w:t>
+        </w:r>
+        <w:r>
+          <w:t>persistence</w:t>
+        </w:r>
+        <w:r>
+          <w:t xml:space="preserve"> table.</w:t>
+        </w:r>
+      </w:ins>
+    </w:p>
+    <w:p>
+      <w:pPr>
+        <w:pStyle w:val="ListParagraph"/>
+        <w:numPr>
+          <w:ilvl w:val="0"/>
+          <w:numId w:val="44"/>
+        </w:numPr>
+        <w:rPr>
+          <w:ins w:id="105" w:author="Nick Airdo" w:date="2011-07-17T07:25:00Z"/>
+        </w:rPr>
+        <w:pPrChange w:id="106" w:author="Nick Airdo" w:date="2011-07-17T07:27:00Z">
+          <w:pPr/>
+        </w:pPrChange>
+      </w:pPr>
+      <w:ins w:id="107" w:author="Nick Airdo" w:date="2011-07-17T07:28:00Z">
+        <w:r>
+          <w:t>Add</w:t>
+        </w:r>
+      </w:ins>
+      <w:ins w:id="108" w:author="Nick Airdo" w:date="2011-07-17T07:27:00Z">
+        <w:r>
+          <w:t xml:space="preserve"> the </w:t>
+        </w:r>
+        <w:r>
+          <w:t>“</w:t>
+        </w:r>
+        <w:r>
+          <w:t>[</w:t>
+        </w:r>
+        <w:proofErr w:type="spellStart"/>
+        <w:r>
+          <w:t>NotMapped</w:t>
+        </w:r>
+        <w:proofErr w:type="spellEnd"/>
+        <w:r>
+          <w:t>]</w:t>
+        </w:r>
+        <w:r>
+          <w:t>”</w:t>
+        </w:r>
+        <w:r>
+          <w:t xml:space="preserve"> attribute on </w:t>
+        </w:r>
+      </w:ins>
+      <w:ins w:id="109" w:author="Nick Airdo" w:date="2011-07-17T07:28:00Z">
+        <w:r>
+          <w:t>any properties that are not mapped to a column in the database.</w:t>
+        </w:r>
+      </w:ins>
+    </w:p>
+    <w:p>
+      <w:pPr>
+        <w:pStyle w:val="Heading1"/>
+        <w:rPr>
+          <w:ins w:id="110" w:author="Nick Airdo" w:date="2011-07-17T07:29:00Z"/>
+        </w:rPr>
+      </w:pPr>
+      <w:bookmarkStart w:id="111" w:name="_Toc298702873"/>
+      <w:ins w:id="112" w:author="Nick Airdo" w:date="2011-07-17T07:29:00Z">
+        <w:r>
+          <w:lastRenderedPageBreak/>
+          <w:t>Namespaces and Conventions</w:t>
+        </w:r>
+        <w:bookmarkEnd w:id="111"/>
+      </w:ins>
+    </w:p>
+    <w:p>
+      <w:pPr>
+        <w:rPr>
+          <w:rPrChange w:id="113" w:author="Nick Airdo" w:date="2011-07-17T07:24:00Z">
+            <w:rPr/>
+          </w:rPrChange>
+        </w:rPr>
+        <w:pPrChange w:id="114" w:author="Nick Airdo" w:date="2011-07-17T07:24:00Z">
+          <w:pPr/>
+        </w:pPrChange>
+      </w:pPr>
+    </w:p>
     <w:sectPr>
       <w:headerReference w:type="default" r:id="rId22"/>
       <w:footerReference w:type="even" r:id="rId23"/>
@@ -3269,7 +4328,7 @@
                   <w:rPr>
                     <w:noProof/>
                   </w:rPr>
-                  <w:t>8</w:t>
+                  <w:t>2</w:t>
                 </w:r>
                 <w:r>
                   <w:rPr>
@@ -3293,7 +4352,19 @@
       <w:rPr>
         <w:noProof/>
       </w:rPr>
-      <w:t xml:space="preserve"> ChMS Developer Reference</w:t>
+      <w:t xml:space="preserve"> ChMS </w:t>
+    </w:r>
+    <w:r>
+      <w:rPr>
+        <w:noProof/>
+      </w:rPr>
+      <w:t xml:space="preserve">Complete </w:t>
+    </w:r>
+    <w:r>
+      <w:rPr>
+        <w:noProof/>
+      </w:rPr>
+      <w:t>Developer Reference</w:t>
     </w:r>
   </w:p>
   <w:p>
@@ -3366,17 +4437,17 @@
         <v:path o:extrusionok="f" gradientshapeok="t" o:connecttype="rect"/>
         <o:lock v:ext="edit" aspectratio="t"/>
       </v:shapetype>
-      <v:shape id="_x0000_i1152" type="#_x0000_t75" style="width:3in;height:3in" o:bullet="t"/>
+      <v:shape id="_x0000_i1087" type="#_x0000_t75" style="width:3in;height:3in" o:bullet="t"/>
     </w:pict>
   </w:numPicBullet>
   <w:numPicBullet w:numPicBulletId="1">
     <w:pict>
-      <v:shape id="_x0000_i1153" type="#_x0000_t75" style="width:3in;height:3in" o:bullet="t"/>
+      <v:shape id="_x0000_i1088" type="#_x0000_t75" style="width:3in;height:3in" o:bullet="t"/>
     </w:pict>
   </w:numPicBullet>
   <w:numPicBullet w:numPicBulletId="2">
     <w:pict>
-      <v:shape id="_x0000_i1154" type="#_x0000_t75" style="width:3in;height:3in" o:bullet="t"/>
+      <v:shape id="_x0000_i1089" type="#_x0000_t75" style="width:3in;height:3in" o:bullet="t"/>
     </w:pict>
   </w:numPicBullet>
   <w:abstractNum w:abstractNumId="0">
@@ -6368,6 +7439,119 @@
     </w:lvl>
   </w:abstractNum>
   <w:abstractNum w:abstractNumId="34">
+    <w:nsid w:val="5D402326"/>
+    <w:multiLevelType w:val="hybridMultilevel"/>
+    <w:tmpl w:val="3C6C7834"/>
+    <w:lvl w:ilvl="0" w:tplc="04090001">
+      <w:start w:val="1"/>
+      <w:numFmt w:val="bullet"/>
+      <w:lvlText w:val=""/>
+      <w:lvlJc w:val="left"/>
+      <w:pPr>
+        <w:ind w:left="720" w:hanging="360"/>
+      </w:pPr>
+      <w:rPr>
+        <w:rFonts w:ascii="Symbol" w:hAnsi="Symbol" w:hint="default"/>
+      </w:rPr>
+    </w:lvl>
+    <w:lvl w:ilvl="1" w:tplc="04090003" w:tentative="1">
+      <w:start w:val="1"/>
+      <w:numFmt w:val="bullet"/>
+      <w:lvlText w:val="o"/>
+      <w:lvlJc w:val="left"/>
+      <w:pPr>
+        <w:ind w:left="1440" w:hanging="360"/>
+      </w:pPr>
+      <w:rPr>
+        <w:rFonts w:ascii="Courier New" w:hAnsi="Courier New" w:cs="Courier New" w:hint="default"/>
+      </w:rPr>
+    </w:lvl>
+    <w:lvl w:ilvl="2" w:tplc="04090005" w:tentative="1">
+      <w:start w:val="1"/>
+      <w:numFmt w:val="bullet"/>
+      <w:lvlText w:val=""/>
+      <w:lvlJc w:val="left"/>
+      <w:pPr>
+        <w:ind w:left="2160" w:hanging="360"/>
+      </w:pPr>
+      <w:rPr>
+        <w:rFonts w:ascii="Wingdings" w:hAnsi="Wingdings" w:hint="default"/>
+      </w:rPr>
+    </w:lvl>
+    <w:lvl w:ilvl="3" w:tplc="04090001" w:tentative="1">
+      <w:start w:val="1"/>
+      <w:numFmt w:val="bullet"/>
+      <w:lvlText w:val=""/>
+      <w:lvlJc w:val="left"/>
+      <w:pPr>
+        <w:ind w:left="2880" w:hanging="360"/>
+      </w:pPr>
+      <w:rPr>
+        <w:rFonts w:ascii="Symbol" w:hAnsi="Symbol" w:hint="default"/>
+      </w:rPr>
+    </w:lvl>
+    <w:lvl w:ilvl="4" w:tplc="04090003" w:tentative="1">
+      <w:start w:val="1"/>
+      <w:numFmt w:val="bullet"/>
+      <w:lvlText w:val="o"/>
+      <w:lvlJc w:val="left"/>
+      <w:pPr>
+        <w:ind w:left="3600" w:hanging="360"/>
+      </w:pPr>
+      <w:rPr>
+        <w:rFonts w:ascii="Courier New" w:hAnsi="Courier New" w:cs="Courier New" w:hint="default"/>
+      </w:rPr>
+    </w:lvl>
+    <w:lvl w:ilvl="5" w:tplc="04090005" w:tentative="1">
+      <w:start w:val="1"/>
+      <w:numFmt w:val="bullet"/>
+      <w:lvlText w:val=""/>
+      <w:lvlJc w:val="left"/>
+      <w:pPr>
+        <w:ind w:left="4320" w:hanging="360"/>
+      </w:pPr>
+      <w:rPr>
+        <w:rFonts w:ascii="Wingdings" w:hAnsi="Wingdings" w:hint="default"/>
+      </w:rPr>
+    </w:lvl>
+    <w:lvl w:ilvl="6" w:tplc="04090001" w:tentative="1">
+      <w:start w:val="1"/>
+      <w:numFmt w:val="bullet"/>
+      <w:lvlText w:val=""/>
+      <w:lvlJc w:val="left"/>
+      <w:pPr>
+        <w:ind w:left="5040" w:hanging="360"/>
+      </w:pPr>
+      <w:rPr>
+        <w:rFonts w:ascii="Symbol" w:hAnsi="Symbol" w:hint="default"/>
+      </w:rPr>
+    </w:lvl>
+    <w:lvl w:ilvl="7" w:tplc="04090003" w:tentative="1">
+      <w:start w:val="1"/>
+      <w:numFmt w:val="bullet"/>
+      <w:lvlText w:val="o"/>
+      <w:lvlJc w:val="left"/>
+      <w:pPr>
+        <w:ind w:left="5760" w:hanging="360"/>
+      </w:pPr>
+      <w:rPr>
+        <w:rFonts w:ascii="Courier New" w:hAnsi="Courier New" w:cs="Courier New" w:hint="default"/>
+      </w:rPr>
+    </w:lvl>
+    <w:lvl w:ilvl="8" w:tplc="04090005" w:tentative="1">
+      <w:start w:val="1"/>
+      <w:numFmt w:val="bullet"/>
+      <w:lvlText w:val=""/>
+      <w:lvlJc w:val="left"/>
+      <w:pPr>
+        <w:ind w:left="6480" w:hanging="360"/>
+      </w:pPr>
+      <w:rPr>
+        <w:rFonts w:ascii="Wingdings" w:hAnsi="Wingdings" w:hint="default"/>
+      </w:rPr>
+    </w:lvl>
+  </w:abstractNum>
+  <w:abstractNum w:abstractNumId="35">
     <w:nsid w:val="5DDF7E48"/>
     <w:multiLevelType w:val="hybridMultilevel"/>
     <w:tmpl w:val="2DA6BA1C"/>
@@ -6480,7 +7664,7 @@
       </w:rPr>
     </w:lvl>
   </w:abstractNum>
-  <w:abstractNum w:abstractNumId="35">
+  <w:abstractNum w:abstractNumId="36">
     <w:nsid w:val="6273222A"/>
     <w:multiLevelType w:val="multilevel"/>
     <w:tmpl w:val="24CC091C"/>
@@ -6593,7 +7777,7 @@
       </w:pPr>
     </w:lvl>
   </w:abstractNum>
-  <w:abstractNum w:abstractNumId="36">
+  <w:abstractNum w:abstractNumId="37">
     <w:nsid w:val="6DA92EF0"/>
     <w:multiLevelType w:val="hybridMultilevel"/>
     <w:tmpl w:val="AC8E6F5C"/>
@@ -6706,7 +7890,7 @@
       </w:pPr>
     </w:lvl>
   </w:abstractNum>
-  <w:abstractNum w:abstractNumId="37">
+  <w:abstractNum w:abstractNumId="38">
     <w:nsid w:val="6FAF6D2D"/>
     <w:multiLevelType w:val="hybridMultilevel"/>
     <w:tmpl w:val="9E6E6738"/>
@@ -6846,7 +8030,7 @@
       </w:rPr>
     </w:lvl>
   </w:abstractNum>
-  <w:abstractNum w:abstractNumId="38">
+  <w:abstractNum w:abstractNumId="39">
     <w:nsid w:val="77DF7839"/>
     <w:multiLevelType w:val="multilevel"/>
     <w:tmpl w:val="24CC091C"/>
@@ -6959,7 +8143,7 @@
       </w:pPr>
     </w:lvl>
   </w:abstractNum>
-  <w:abstractNum w:abstractNumId="39">
+  <w:abstractNum w:abstractNumId="40">
     <w:nsid w:val="7EFC69BE"/>
     <w:multiLevelType w:val="hybridMultilevel"/>
     <w:tmpl w:val="C80E70F8"/>
@@ -7103,7 +8287,7 @@
     <w:abstractNumId w:val="8"/>
   </w:num>
   <w:num w:numId="2">
-    <w:abstractNumId w:val="35"/>
+    <w:abstractNumId w:val="36"/>
   </w:num>
   <w:num w:numId="3">
     <w:abstractNumId w:val="30"/>
@@ -7118,7 +8302,7 @@
     <w:abstractNumId w:val="12"/>
   </w:num>
   <w:num w:numId="7">
-    <w:abstractNumId w:val="37"/>
+    <w:abstractNumId w:val="38"/>
   </w:num>
   <w:num w:numId="8">
     <w:abstractNumId w:val="15"/>
@@ -7130,13 +8314,13 @@
     <w:abstractNumId w:val="32"/>
   </w:num>
   <w:num w:numId="11">
-    <w:abstractNumId w:val="36"/>
+    <w:abstractNumId w:val="37"/>
   </w:num>
   <w:num w:numId="12">
     <w:abstractNumId w:val="19"/>
   </w:num>
   <w:num w:numId="13">
-    <w:abstractNumId w:val="39"/>
+    <w:abstractNumId w:val="40"/>
   </w:num>
   <w:num w:numId="14">
     <w:abstractNumId w:val="2"/>
@@ -7172,7 +8356,7 @@
     <w:abstractNumId w:val="27"/>
   </w:num>
   <w:num w:numId="25">
-    <w:abstractNumId w:val="38"/>
+    <w:abstractNumId w:val="39"/>
   </w:num>
   <w:num w:numId="26">
     <w:abstractNumId w:val="3"/>
@@ -7259,10 +8443,13 @@
     <w:abstractNumId w:val="13"/>
   </w:num>
   <w:num w:numId="42">
-    <w:abstractNumId w:val="34"/>
+    <w:abstractNumId w:val="35"/>
   </w:num>
   <w:num w:numId="43">
     <w:abstractNumId w:val="21"/>
+  </w:num>
+  <w:num w:numId="44">
+    <w:abstractNumId w:val="34"/>
   </w:num>
   <w:numIdMacAtCleanup w:val="13"/>
 </w:numbering>
@@ -7305,6 +8492,7 @@
     <w:lsdException w:name="Strong" w:uiPriority="22" w:qFormat="1"/>
     <w:lsdException w:name="Emphasis" w:uiPriority="20" w:qFormat="1"/>
     <w:lsdException w:name="Normal (Web)" w:uiPriority="99"/>
+    <w:lsdException w:name="HTML Preformatted" w:uiPriority="99"/>
     <w:lsdException w:name="Placeholder Text" w:semiHidden="1" w:uiPriority="99"/>
     <w:lsdException w:name="No Spacing" w:uiPriority="1" w:qFormat="1"/>
     <w:lsdException w:name="Light Shading" w:uiPriority="60"/>
@@ -8186,6 +9374,8 @@
   <w:style w:type="paragraph" w:styleId="HTMLPreformatted">
     <w:name w:val="HTML Preformatted"/>
     <w:basedOn w:val="Normal"/>
+    <w:link w:val="HTMLPreformattedChar"/>
+    <w:uiPriority w:val="99"/>
     <w:rsid w:val="00D540FE"/>
     <w:pPr>
       <w:tabs>
@@ -8941,6 +10131,18 @@
       <w:outlineLvl w:val="9"/>
     </w:pPr>
   </w:style>
+  <w:style w:type="character" w:customStyle="1" w:styleId="HTMLPreformattedChar">
+    <w:name w:val="HTML Preformatted Char"/>
+    <w:basedOn w:val="DefaultParagraphFont"/>
+    <w:link w:val="HTMLPreformatted"/>
+    <w:uiPriority w:val="99"/>
+    <w:rsid w:val="00A412CD"/>
+    <w:rPr>
+      <w:rFonts w:ascii="Tahoma" w:hAnsi="Tahoma" w:cs="Tahoma"/>
+      <w:sz w:val="17"/>
+      <w:szCs w:val="17"/>
+    </w:rPr>
+  </w:style>
 </w:styles>
 </file>
 
@@ -11092,25 +12294,25 @@
     </dgm:pt>
   </dgm:ptLst>
   <dgm:cxnLst>
-    <dgm:cxn modelId="{B5109C88-62E8-4321-87A1-91C32C73DDDD}" type="presOf" srcId="{9F600F07-9DCE-4C8C-B09D-21710F32B0AD}" destId="{9C524301-4A32-42B2-9055-A353D01AA894}" srcOrd="0" destOrd="0" presId="urn:microsoft.com/office/officeart/2005/8/layout/target1"/>
-    <dgm:cxn modelId="{F704E0C0-C52D-4323-8FDC-899426B45518}" type="presOf" srcId="{63361ECE-1AB9-430F-AC23-A0BB2D45C0DF}" destId="{2EBE17AD-A62D-4D3A-8204-0564E081CD89}" srcOrd="0" destOrd="0" presId="urn:microsoft.com/office/officeart/2005/8/layout/target1"/>
     <dgm:cxn modelId="{CF98FB72-9E32-4591-983E-133DC9728A6D}" srcId="{63361ECE-1AB9-430F-AC23-A0BB2D45C0DF}" destId="{D3EDBBB1-502B-4C8F-8C78-4E0003E58B1D}" srcOrd="0" destOrd="0" parTransId="{2869F969-851A-463B-B5EE-62D3CE2CC7C0}" sibTransId="{E130E276-A86E-4350-86B7-90D308AF4498}"/>
-    <dgm:cxn modelId="{EB8F4B0F-070F-4517-8CA0-06A3387CAD55}" type="presOf" srcId="{D3EDBBB1-502B-4C8F-8C78-4E0003E58B1D}" destId="{0D6F070E-1311-4201-983B-483B11F24B62}" srcOrd="0" destOrd="0" presId="urn:microsoft.com/office/officeart/2005/8/layout/target1"/>
-    <dgm:cxn modelId="{89F87F88-95D2-4D17-8415-7E72A3F4750E}" type="presOf" srcId="{27E8D89E-DC92-40AB-BECC-5F4E3828BE16}" destId="{72794E76-6489-4906-A4FB-A070FDD43CB8}" srcOrd="0" destOrd="0" presId="urn:microsoft.com/office/officeart/2005/8/layout/target1"/>
+    <dgm:cxn modelId="{4B7038D3-7ABC-4F2A-A61B-55892518A295}" type="presOf" srcId="{9F600F07-9DCE-4C8C-B09D-21710F32B0AD}" destId="{9C524301-4A32-42B2-9055-A353D01AA894}" srcOrd="0" destOrd="0" presId="urn:microsoft.com/office/officeart/2005/8/layout/target1"/>
+    <dgm:cxn modelId="{23AB8E89-3416-4C33-9CAC-4F17E5924FC5}" type="presOf" srcId="{63361ECE-1AB9-430F-AC23-A0BB2D45C0DF}" destId="{2EBE17AD-A62D-4D3A-8204-0564E081CD89}" srcOrd="0" destOrd="0" presId="urn:microsoft.com/office/officeart/2005/8/layout/target1"/>
+    <dgm:cxn modelId="{13C2F211-BCF4-45FF-8156-00FC759CCDCC}" type="presOf" srcId="{27E8D89E-DC92-40AB-BECC-5F4E3828BE16}" destId="{72794E76-6489-4906-A4FB-A070FDD43CB8}" srcOrd="0" destOrd="0" presId="urn:microsoft.com/office/officeart/2005/8/layout/target1"/>
+    <dgm:cxn modelId="{4AD3D703-50E7-427E-8926-CABDA725643A}" type="presOf" srcId="{D3EDBBB1-502B-4C8F-8C78-4E0003E58B1D}" destId="{0D6F070E-1311-4201-983B-483B11F24B62}" srcOrd="0" destOrd="0" presId="urn:microsoft.com/office/officeart/2005/8/layout/target1"/>
     <dgm:cxn modelId="{F0E74FBE-C93E-40CF-8796-82A0516144D8}" srcId="{63361ECE-1AB9-430F-AC23-A0BB2D45C0DF}" destId="{9F600F07-9DCE-4C8C-B09D-21710F32B0AD}" srcOrd="2" destOrd="0" parTransId="{4C385608-7B9B-4693-A652-4383087B0246}" sibTransId="{09ED67E2-BDB1-4121-A44F-2E05437E3B8C}"/>
     <dgm:cxn modelId="{6A49A788-F0ED-4D95-944B-E2A5FF9987C7}" srcId="{63361ECE-1AB9-430F-AC23-A0BB2D45C0DF}" destId="{27E8D89E-DC92-40AB-BECC-5F4E3828BE16}" srcOrd="1" destOrd="0" parTransId="{C6AF0EB5-2547-4EF8-B9A8-2CF341DFEB64}" sibTransId="{59789D88-BB64-4B88-92E9-467A59B8900A}"/>
-    <dgm:cxn modelId="{46C4BE1B-642C-400D-B6BE-E419BC992799}" type="presParOf" srcId="{2EBE17AD-A62D-4D3A-8204-0564E081CD89}" destId="{3E9E7F1F-AAF8-4429-8859-A84E32B73402}" srcOrd="0" destOrd="0" presId="urn:microsoft.com/office/officeart/2005/8/layout/target1"/>
-    <dgm:cxn modelId="{DC61A6AB-2390-411B-BDBA-7B20C71CD2CB}" type="presParOf" srcId="{2EBE17AD-A62D-4D3A-8204-0564E081CD89}" destId="{0D6F070E-1311-4201-983B-483B11F24B62}" srcOrd="1" destOrd="0" presId="urn:microsoft.com/office/officeart/2005/8/layout/target1"/>
-    <dgm:cxn modelId="{DBA1C5FA-389B-4BC8-91EC-F8B54A396A66}" type="presParOf" srcId="{2EBE17AD-A62D-4D3A-8204-0564E081CD89}" destId="{30B8ADD5-0432-4AF9-B89D-2F6CA23E47D3}" srcOrd="2" destOrd="0" presId="urn:microsoft.com/office/officeart/2005/8/layout/target1"/>
-    <dgm:cxn modelId="{6226A28C-AE37-45CB-A462-85791410613F}" type="presParOf" srcId="{2EBE17AD-A62D-4D3A-8204-0564E081CD89}" destId="{F22455F3-E137-42E1-A6E8-CE24206EBB21}" srcOrd="3" destOrd="0" presId="urn:microsoft.com/office/officeart/2005/8/layout/target1"/>
-    <dgm:cxn modelId="{593F6A0C-388A-4274-B99E-01F74112C257}" type="presParOf" srcId="{2EBE17AD-A62D-4D3A-8204-0564E081CD89}" destId="{C1984FF9-4C0D-4FBD-9BB2-C9DE899B36FA}" srcOrd="4" destOrd="0" presId="urn:microsoft.com/office/officeart/2005/8/layout/target1"/>
-    <dgm:cxn modelId="{9632E6BE-6AB6-4534-B1C0-681428FA9C42}" type="presParOf" srcId="{2EBE17AD-A62D-4D3A-8204-0564E081CD89}" destId="{72794E76-6489-4906-A4FB-A070FDD43CB8}" srcOrd="5" destOrd="0" presId="urn:microsoft.com/office/officeart/2005/8/layout/target1"/>
-    <dgm:cxn modelId="{DC0A3BDB-119A-4967-9126-32803DCBA182}" type="presParOf" srcId="{2EBE17AD-A62D-4D3A-8204-0564E081CD89}" destId="{DFCCF6CF-F23E-4ACA-9685-4EBC97C7A2DC}" srcOrd="6" destOrd="0" presId="urn:microsoft.com/office/officeart/2005/8/layout/target1"/>
-    <dgm:cxn modelId="{E306697A-7CBF-4482-8FAB-5BACE1DF36FB}" type="presParOf" srcId="{2EBE17AD-A62D-4D3A-8204-0564E081CD89}" destId="{A91AC525-FA04-46E0-BBCE-3960E42EB711}" srcOrd="7" destOrd="0" presId="urn:microsoft.com/office/officeart/2005/8/layout/target1"/>
-    <dgm:cxn modelId="{6AD42E2E-E6D2-434E-A837-CF839C35827C}" type="presParOf" srcId="{2EBE17AD-A62D-4D3A-8204-0564E081CD89}" destId="{2BBC99FD-D07D-4A13-B8D1-0060BA5D4B11}" srcOrd="8" destOrd="0" presId="urn:microsoft.com/office/officeart/2005/8/layout/target1"/>
-    <dgm:cxn modelId="{CAB4B6DB-4DE2-472A-9826-6BFADAAA75CA}" type="presParOf" srcId="{2EBE17AD-A62D-4D3A-8204-0564E081CD89}" destId="{9C524301-4A32-42B2-9055-A353D01AA894}" srcOrd="9" destOrd="0" presId="urn:microsoft.com/office/officeart/2005/8/layout/target1"/>
-    <dgm:cxn modelId="{7A32738F-E773-4F72-9440-950A0776277C}" type="presParOf" srcId="{2EBE17AD-A62D-4D3A-8204-0564E081CD89}" destId="{039F2EA0-B67C-4ABA-BBA7-001FE27E05BC}" srcOrd="10" destOrd="0" presId="urn:microsoft.com/office/officeart/2005/8/layout/target1"/>
-    <dgm:cxn modelId="{0BF00952-E023-41DD-9153-F7885DABC4B5}" type="presParOf" srcId="{2EBE17AD-A62D-4D3A-8204-0564E081CD89}" destId="{F9EF7C2D-5215-4F1A-8DEF-63DEF5F7C7CD}" srcOrd="11" destOrd="0" presId="urn:microsoft.com/office/officeart/2005/8/layout/target1"/>
+    <dgm:cxn modelId="{730FE5BC-612A-47C8-8821-286C92EF5237}" type="presParOf" srcId="{2EBE17AD-A62D-4D3A-8204-0564E081CD89}" destId="{3E9E7F1F-AAF8-4429-8859-A84E32B73402}" srcOrd="0" destOrd="0" presId="urn:microsoft.com/office/officeart/2005/8/layout/target1"/>
+    <dgm:cxn modelId="{05756492-EF4A-4338-A12E-0672590B7A02}" type="presParOf" srcId="{2EBE17AD-A62D-4D3A-8204-0564E081CD89}" destId="{0D6F070E-1311-4201-983B-483B11F24B62}" srcOrd="1" destOrd="0" presId="urn:microsoft.com/office/officeart/2005/8/layout/target1"/>
+    <dgm:cxn modelId="{4A6C678B-588A-4A3F-AF8D-0E053C5DB6F3}" type="presParOf" srcId="{2EBE17AD-A62D-4D3A-8204-0564E081CD89}" destId="{30B8ADD5-0432-4AF9-B89D-2F6CA23E47D3}" srcOrd="2" destOrd="0" presId="urn:microsoft.com/office/officeart/2005/8/layout/target1"/>
+    <dgm:cxn modelId="{CB74C4DE-A600-4AAB-AD97-E7DCBA82A4FF}" type="presParOf" srcId="{2EBE17AD-A62D-4D3A-8204-0564E081CD89}" destId="{F22455F3-E137-42E1-A6E8-CE24206EBB21}" srcOrd="3" destOrd="0" presId="urn:microsoft.com/office/officeart/2005/8/layout/target1"/>
+    <dgm:cxn modelId="{B384C0E2-2EBE-4C30-85FB-61063253B7E5}" type="presParOf" srcId="{2EBE17AD-A62D-4D3A-8204-0564E081CD89}" destId="{C1984FF9-4C0D-4FBD-9BB2-C9DE899B36FA}" srcOrd="4" destOrd="0" presId="urn:microsoft.com/office/officeart/2005/8/layout/target1"/>
+    <dgm:cxn modelId="{ACD4006A-B440-4CE0-A783-FBAD5D75B27C}" type="presParOf" srcId="{2EBE17AD-A62D-4D3A-8204-0564E081CD89}" destId="{72794E76-6489-4906-A4FB-A070FDD43CB8}" srcOrd="5" destOrd="0" presId="urn:microsoft.com/office/officeart/2005/8/layout/target1"/>
+    <dgm:cxn modelId="{56341E19-A054-4A4A-B119-50CC6256AD31}" type="presParOf" srcId="{2EBE17AD-A62D-4D3A-8204-0564E081CD89}" destId="{DFCCF6CF-F23E-4ACA-9685-4EBC97C7A2DC}" srcOrd="6" destOrd="0" presId="urn:microsoft.com/office/officeart/2005/8/layout/target1"/>
+    <dgm:cxn modelId="{B731F18D-271E-4017-B151-6ADA1E4DCA11}" type="presParOf" srcId="{2EBE17AD-A62D-4D3A-8204-0564E081CD89}" destId="{A91AC525-FA04-46E0-BBCE-3960E42EB711}" srcOrd="7" destOrd="0" presId="urn:microsoft.com/office/officeart/2005/8/layout/target1"/>
+    <dgm:cxn modelId="{6B06D38A-379A-47D9-A5AC-0E07A67496DA}" type="presParOf" srcId="{2EBE17AD-A62D-4D3A-8204-0564E081CD89}" destId="{2BBC99FD-D07D-4A13-B8D1-0060BA5D4B11}" srcOrd="8" destOrd="0" presId="urn:microsoft.com/office/officeart/2005/8/layout/target1"/>
+    <dgm:cxn modelId="{1D54E38E-2EB5-42CF-9044-65DBC7BBB735}" type="presParOf" srcId="{2EBE17AD-A62D-4D3A-8204-0564E081CD89}" destId="{9C524301-4A32-42B2-9055-A353D01AA894}" srcOrd="9" destOrd="0" presId="urn:microsoft.com/office/officeart/2005/8/layout/target1"/>
+    <dgm:cxn modelId="{49222809-48FA-4139-94A7-57E042DBC246}" type="presParOf" srcId="{2EBE17AD-A62D-4D3A-8204-0564E081CD89}" destId="{039F2EA0-B67C-4ABA-BBA7-001FE27E05BC}" srcOrd="10" destOrd="0" presId="urn:microsoft.com/office/officeart/2005/8/layout/target1"/>
+    <dgm:cxn modelId="{F7FC7E93-EF6E-4CE3-8850-4227B71E7E35}" type="presParOf" srcId="{2EBE17AD-A62D-4D3A-8204-0564E081CD89}" destId="{F9EF7C2D-5215-4F1A-8DEF-63DEF5F7C7CD}" srcOrd="11" destOrd="0" presId="urn:microsoft.com/office/officeart/2005/8/layout/target1"/>
   </dgm:cxnLst>
   <dgm:bg/>
   <dgm:whole/>
@@ -11915,86 +13117,86 @@
   </dgm:ptLst>
   <dgm:cxnLst>
     <dgm:cxn modelId="{7B1469FA-B48A-4D2E-878B-A09BB4360EE0}" srcId="{C35578C0-39E9-4556-B4B5-63A6C7812F41}" destId="{77930732-AAB6-4F36-BA0B-117D6ACF231E}" srcOrd="1" destOrd="0" parTransId="{3B439770-8D33-483C-9116-44246A85B514}" sibTransId="{8A8F15F1-9654-47D9-9375-B0AE8E239ABA}"/>
+    <dgm:cxn modelId="{978BA481-AE5E-4FC7-8439-510619E02068}" srcId="{6609943E-ADE8-49CA-B3D2-5D909CEA98ED}" destId="{7D27F5BD-60A8-442A-A728-33C7CF747041}" srcOrd="2" destOrd="0" parTransId="{834E8A7E-E1AE-48D7-8DDA-CE270DD06577}" sibTransId="{4391728D-F469-46EE-8B03-383B10080490}"/>
+    <dgm:cxn modelId="{FD6F2028-6CEF-4CB5-B0E8-46F8D5CEDFA4}" type="presOf" srcId="{9661B2B3-270B-40C7-9FBE-04DA28E86722}" destId="{B816367F-2FA1-48F2-BF58-D02BFFD571F0}" srcOrd="1" destOrd="0" presId="urn:microsoft.com/office/officeart/2005/8/layout/hierarchy6"/>
+    <dgm:cxn modelId="{65DD43DF-1C4F-4E51-A137-A812103B40C8}" type="presOf" srcId="{9D353916-AABB-423A-80A4-65B5278CA7C0}" destId="{9468FE37-51A6-440C-BFD3-39DEDCC82577}" srcOrd="0" destOrd="0" presId="urn:microsoft.com/office/officeart/2005/8/layout/hierarchy6"/>
+    <dgm:cxn modelId="{5EA5D753-5CBC-4309-B96F-E3172575E14A}" srcId="{C35578C0-39E9-4556-B4B5-63A6C7812F41}" destId="{9661B2B3-270B-40C7-9FBE-04DA28E86722}" srcOrd="2" destOrd="0" parTransId="{B5465A1F-337A-42FF-A7A0-CA51A83F8CBA}" sibTransId="{73B4E32E-BB5D-40AB-A6C6-0C4227CF6F3C}"/>
+    <dgm:cxn modelId="{0411E993-11E1-4885-8F20-8F280AB20D30}" type="presOf" srcId="{F4CF25AE-8734-4D64-BB42-FE1A357C5113}" destId="{26FFA575-ACC9-411F-9EF4-EF33B46DA1FE}" srcOrd="0" destOrd="0" presId="urn:microsoft.com/office/officeart/2005/8/layout/hierarchy6"/>
+    <dgm:cxn modelId="{0B69D92F-1DC2-4DF7-B240-D736B5DA6495}" type="presOf" srcId="{EDE56CB8-3F8D-439D-AF95-D93FD17E2AA5}" destId="{E86912C5-0024-45D9-93E2-6C86ACFE4226}" srcOrd="0" destOrd="0" presId="urn:microsoft.com/office/officeart/2005/8/layout/hierarchy6"/>
+    <dgm:cxn modelId="{F9B1A2B5-1629-40C7-A8AB-BB2888587346}" type="presOf" srcId="{C9196F01-FD42-4639-87F3-1C50DF3EE4DD}" destId="{0831A819-59A5-4099-810B-D8DB465E0065}" srcOrd="0" destOrd="0" presId="urn:microsoft.com/office/officeart/2005/8/layout/hierarchy6"/>
+    <dgm:cxn modelId="{5408356E-8244-424B-8B62-B1C433058BF2}" type="presOf" srcId="{3ACA9A0F-58C9-499B-9E0D-F8F16DC79C65}" destId="{E8F32707-C723-42F4-834E-4D269B718A56}" srcOrd="0" destOrd="0" presId="urn:microsoft.com/office/officeart/2005/8/layout/hierarchy6"/>
+    <dgm:cxn modelId="{C3B7006F-7327-4A2C-A363-55406CB43D77}" srcId="{6609943E-ADE8-49CA-B3D2-5D909CEA98ED}" destId="{EDE56CB8-3F8D-439D-AF95-D93FD17E2AA5}" srcOrd="1" destOrd="0" parTransId="{398C2D30-EA35-4346-8942-198CC76A7A80}" sibTransId="{C0D9112F-E706-4610-8E3C-022376E27E5A}"/>
+    <dgm:cxn modelId="{5F2352B0-0DB9-4ADE-AE8C-87CBFB2620A0}" type="presOf" srcId="{AC3AB50B-108F-45A6-B85B-3BDDE1AE0695}" destId="{E5DEFFD3-856B-4EE2-945F-F07103F333A5}" srcOrd="0" destOrd="0" presId="urn:microsoft.com/office/officeart/2005/8/layout/hierarchy6"/>
+    <dgm:cxn modelId="{84CB2B91-9D28-48EC-99DB-7DF7DF5E1B85}" type="presOf" srcId="{3C54129B-9FDC-4F38-965A-84C348D9510E}" destId="{DE2D3038-44E8-4367-B6E8-C385C3AB9EEE}" srcOrd="0" destOrd="0" presId="urn:microsoft.com/office/officeart/2005/8/layout/hierarchy6"/>
+    <dgm:cxn modelId="{C0AFB475-5675-41CD-A8B5-EEE4B281F250}" srcId="{C35578C0-39E9-4556-B4B5-63A6C7812F41}" destId="{C9196F01-FD42-4639-87F3-1C50DF3EE4DD}" srcOrd="3" destOrd="0" parTransId="{033F9884-3800-4A9B-9822-497477A1678B}" sibTransId="{C7E892D9-BEA2-4449-A3E5-A83614C64647}"/>
+    <dgm:cxn modelId="{BDE21C7B-E22D-4139-8A86-58630279F05A}" type="presOf" srcId="{4ED4760D-322E-481E-A5A6-7BCF5E91BCC9}" destId="{9C7F1534-0718-411C-9620-4A200396565E}" srcOrd="0" destOrd="0" presId="urn:microsoft.com/office/officeart/2005/8/layout/hierarchy6"/>
+    <dgm:cxn modelId="{91A04206-17B0-41D4-A308-72DB768F8F91}" type="presOf" srcId="{834E8A7E-E1AE-48D7-8DDA-CE270DD06577}" destId="{5C8BD4BF-5A60-4035-B0CA-0E4CCAEC49B9}" srcOrd="0" destOrd="0" presId="urn:microsoft.com/office/officeart/2005/8/layout/hierarchy6"/>
+    <dgm:cxn modelId="{F8EC8470-AECE-4988-B761-536FAAA1D904}" srcId="{EDE56CB8-3F8D-439D-AF95-D93FD17E2AA5}" destId="{3C54129B-9FDC-4F38-965A-84C348D9510E}" srcOrd="0" destOrd="0" parTransId="{82E299E9-5324-4A4B-BC9A-5350F6F5F155}" sibTransId="{254DCC77-FE4C-44DD-BDF3-0C4FA04E6806}"/>
+    <dgm:cxn modelId="{15DF4E32-C618-40F8-B012-C34520322308}" type="presOf" srcId="{3EEFBD40-952B-4EFF-AC2D-59458F0D9F00}" destId="{46A6EE7A-C715-4671-B6C7-936657B0B93D}" srcOrd="0" destOrd="0" presId="urn:microsoft.com/office/officeart/2005/8/layout/hierarchy6"/>
+    <dgm:cxn modelId="{25DC544A-EB59-4617-ADDF-445DE9734B09}" type="presOf" srcId="{82E299E9-5324-4A4B-BC9A-5350F6F5F155}" destId="{4D04D8FF-0D3D-459E-86BF-C9D743D676E6}" srcOrd="0" destOrd="0" presId="urn:microsoft.com/office/officeart/2005/8/layout/hierarchy6"/>
+    <dgm:cxn modelId="{70D6B768-83E8-442B-85A4-A26EAE555DC4}" type="presOf" srcId="{398C2D30-EA35-4346-8942-198CC76A7A80}" destId="{F5387DE5-D04F-4B01-B6C8-6A02BB21EA02}" srcOrd="0" destOrd="0" presId="urn:microsoft.com/office/officeart/2005/8/layout/hierarchy6"/>
+    <dgm:cxn modelId="{4BE2F34F-1A98-4F1A-A727-DD62E0CF9688}" type="presOf" srcId="{77930732-AAB6-4F36-BA0B-117D6ACF231E}" destId="{98E2F1A2-A263-4D69-9C40-EE8310321876}" srcOrd="1" destOrd="0" presId="urn:microsoft.com/office/officeart/2005/8/layout/hierarchy6"/>
+    <dgm:cxn modelId="{EAEA9474-2795-4F78-AA52-3E83F874FE70}" type="presOf" srcId="{6609943E-ADE8-49CA-B3D2-5D909CEA98ED}" destId="{BB72E4A5-ABF9-4A6D-B561-337D0353A069}" srcOrd="0" destOrd="0" presId="urn:microsoft.com/office/officeart/2005/8/layout/hierarchy6"/>
+    <dgm:cxn modelId="{DA8DA5A1-37B3-4B01-8837-FF7F29EF93F8}" srcId="{4ED4760D-322E-481E-A5A6-7BCF5E91BCC9}" destId="{9D353916-AABB-423A-80A4-65B5278CA7C0}" srcOrd="0" destOrd="0" parTransId="{F4CF25AE-8734-4D64-BB42-FE1A357C5113}" sibTransId="{3EAF0ADA-7D97-4223-BE20-5506FEA469AC}"/>
+    <dgm:cxn modelId="{DA8D4749-12F8-475E-929F-F2A5488D5293}" srcId="{4ED4760D-322E-481E-A5A6-7BCF5E91BCC9}" destId="{D1FB4B52-4D90-49E5-A684-E86F54532212}" srcOrd="1" destOrd="0" parTransId="{FFD462E2-9883-47BF-BF1A-76FE5EEF88F9}" sibTransId="{C19083C1-9591-4B3C-BEFF-4CCCFD57FC25}"/>
     <dgm:cxn modelId="{3848A9B6-3E66-4678-91B4-8DC44B4202F7}" srcId="{7D27F5BD-60A8-442A-A728-33C7CF747041}" destId="{3ACA9A0F-58C9-499B-9E0D-F8F16DC79C65}" srcOrd="0" destOrd="0" parTransId="{AC3AB50B-108F-45A6-B85B-3BDDE1AE0695}" sibTransId="{82F5DDEB-467C-4290-9597-8A8ECB33D354}"/>
-    <dgm:cxn modelId="{F951EB77-CF46-4342-A187-4DDC13551371}" type="presOf" srcId="{3C54129B-9FDC-4F38-965A-84C348D9510E}" destId="{DE2D3038-44E8-4367-B6E8-C385C3AB9EEE}" srcOrd="0" destOrd="0" presId="urn:microsoft.com/office/officeart/2005/8/layout/hierarchy6"/>
-    <dgm:cxn modelId="{5B06B1FD-18E1-469E-8FEC-DC550A1171CA}" type="presOf" srcId="{9D353916-AABB-423A-80A4-65B5278CA7C0}" destId="{9468FE37-51A6-440C-BFD3-39DEDCC82577}" srcOrd="0" destOrd="0" presId="urn:microsoft.com/office/officeart/2005/8/layout/hierarchy6"/>
-    <dgm:cxn modelId="{C3B7006F-7327-4A2C-A363-55406CB43D77}" srcId="{6609943E-ADE8-49CA-B3D2-5D909CEA98ED}" destId="{EDE56CB8-3F8D-439D-AF95-D93FD17E2AA5}" srcOrd="1" destOrd="0" parTransId="{398C2D30-EA35-4346-8942-198CC76A7A80}" sibTransId="{C0D9112F-E706-4610-8E3C-022376E27E5A}"/>
-    <dgm:cxn modelId="{5EA5D753-5CBC-4309-B96F-E3172575E14A}" srcId="{C35578C0-39E9-4556-B4B5-63A6C7812F41}" destId="{9661B2B3-270B-40C7-9FBE-04DA28E86722}" srcOrd="2" destOrd="0" parTransId="{B5465A1F-337A-42FF-A7A0-CA51A83F8CBA}" sibTransId="{73B4E32E-BB5D-40AB-A6C6-0C4227CF6F3C}"/>
-    <dgm:cxn modelId="{136BDA15-18CB-46D5-8C3C-EE38914F9D86}" type="presOf" srcId="{EDE56CB8-3F8D-439D-AF95-D93FD17E2AA5}" destId="{E86912C5-0024-45D9-93E2-6C86ACFE4226}" srcOrd="0" destOrd="0" presId="urn:microsoft.com/office/officeart/2005/8/layout/hierarchy6"/>
-    <dgm:cxn modelId="{B77BD0CF-79FE-41EF-8113-B37C33B95C26}" type="presOf" srcId="{C9196F01-FD42-4639-87F3-1C50DF3EE4DD}" destId="{E0C1D07E-D327-457E-96C7-CDA83F080F47}" srcOrd="1" destOrd="0" presId="urn:microsoft.com/office/officeart/2005/8/layout/hierarchy6"/>
-    <dgm:cxn modelId="{34B3E124-0854-4A5B-8B2E-D7870E2D8661}" type="presOf" srcId="{D1FB4B52-4D90-49E5-A684-E86F54532212}" destId="{36E38B4C-334A-4558-81CD-2D13D4EB6DA7}" srcOrd="0" destOrd="0" presId="urn:microsoft.com/office/officeart/2005/8/layout/hierarchy6"/>
-    <dgm:cxn modelId="{8A5E6C14-E715-4EC0-B711-ED4455064B57}" type="presOf" srcId="{9661B2B3-270B-40C7-9FBE-04DA28E86722}" destId="{35F2D64F-CB73-4E55-A479-4C0358CC197A}" srcOrd="0" destOrd="0" presId="urn:microsoft.com/office/officeart/2005/8/layout/hierarchy6"/>
-    <dgm:cxn modelId="{79422075-AAC3-49F4-A0F7-85D0E397AF68}" type="presOf" srcId="{7D27F5BD-60A8-442A-A728-33C7CF747041}" destId="{FF25B0CE-F924-42E6-A314-4901D3F2DE51}" srcOrd="0" destOrd="0" presId="urn:microsoft.com/office/officeart/2005/8/layout/hierarchy6"/>
-    <dgm:cxn modelId="{F59743CF-7CC9-4C3E-9E7B-FABA2EF91BF1}" type="presOf" srcId="{77930732-AAB6-4F36-BA0B-117D6ACF231E}" destId="{89E0064D-C6B8-41D4-96B0-45FBCAC78D5B}" srcOrd="0" destOrd="0" presId="urn:microsoft.com/office/officeart/2005/8/layout/hierarchy6"/>
+    <dgm:cxn modelId="{BB9AF01C-972E-435E-A2DA-BE4A94F49055}" type="presOf" srcId="{C9196F01-FD42-4639-87F3-1C50DF3EE4DD}" destId="{E0C1D07E-D327-457E-96C7-CDA83F080F47}" srcOrd="1" destOrd="0" presId="urn:microsoft.com/office/officeart/2005/8/layout/hierarchy6"/>
+    <dgm:cxn modelId="{00056E72-6782-4EEB-822C-ED480E2ED58D}" type="presOf" srcId="{FFD462E2-9883-47BF-BF1A-76FE5EEF88F9}" destId="{8F92132A-3355-4BBC-9611-19AF1327F011}" srcOrd="0" destOrd="0" presId="urn:microsoft.com/office/officeart/2005/8/layout/hierarchy6"/>
+    <dgm:cxn modelId="{2C89BCAF-512C-4F88-BF3D-5B44114BBBB4}" type="presOf" srcId="{77930732-AAB6-4F36-BA0B-117D6ACF231E}" destId="{89E0064D-C6B8-41D4-96B0-45FBCAC78D5B}" srcOrd="0" destOrd="0" presId="urn:microsoft.com/office/officeart/2005/8/layout/hierarchy6"/>
+    <dgm:cxn modelId="{5C08994E-6368-4409-818A-0CAF1FFEC2D8}" type="presOf" srcId="{9661B2B3-270B-40C7-9FBE-04DA28E86722}" destId="{35F2D64F-CB73-4E55-A479-4C0358CC197A}" srcOrd="0" destOrd="0" presId="urn:microsoft.com/office/officeart/2005/8/layout/hierarchy6"/>
     <dgm:cxn modelId="{B7B5262D-37BD-4454-9368-499AB92DC34D}" srcId="{6609943E-ADE8-49CA-B3D2-5D909CEA98ED}" destId="{4ED4760D-322E-481E-A5A6-7BCF5E91BCC9}" srcOrd="0" destOrd="0" parTransId="{3EEFBD40-952B-4EFF-AC2D-59458F0D9F00}" sibTransId="{E4351241-3D18-422E-A79D-F532CCE4798F}"/>
-    <dgm:cxn modelId="{DA8DA5A1-37B3-4B01-8837-FF7F29EF93F8}" srcId="{4ED4760D-322E-481E-A5A6-7BCF5E91BCC9}" destId="{9D353916-AABB-423A-80A4-65B5278CA7C0}" srcOrd="0" destOrd="0" parTransId="{F4CF25AE-8734-4D64-BB42-FE1A357C5113}" sibTransId="{3EAF0ADA-7D97-4223-BE20-5506FEA469AC}"/>
-    <dgm:cxn modelId="{C0AFB475-5675-41CD-A8B5-EEE4B281F250}" srcId="{C35578C0-39E9-4556-B4B5-63A6C7812F41}" destId="{C9196F01-FD42-4639-87F3-1C50DF3EE4DD}" srcOrd="3" destOrd="0" parTransId="{033F9884-3800-4A9B-9822-497477A1678B}" sibTransId="{C7E892D9-BEA2-4449-A3E5-A83614C64647}"/>
-    <dgm:cxn modelId="{978BA481-AE5E-4FC7-8439-510619E02068}" srcId="{6609943E-ADE8-49CA-B3D2-5D909CEA98ED}" destId="{7D27F5BD-60A8-442A-A728-33C7CF747041}" srcOrd="2" destOrd="0" parTransId="{834E8A7E-E1AE-48D7-8DDA-CE270DD06577}" sibTransId="{4391728D-F469-46EE-8B03-383B10080490}"/>
+    <dgm:cxn modelId="{AF325A37-2C7D-4DC3-BDB9-9F96BE426C91}" type="presOf" srcId="{C35578C0-39E9-4556-B4B5-63A6C7812F41}" destId="{894A7D05-7BB0-4BF1-B863-A2D44327AF16}" srcOrd="0" destOrd="0" presId="urn:microsoft.com/office/officeart/2005/8/layout/hierarchy6"/>
+    <dgm:cxn modelId="{67D9BEC1-8462-4472-A7A4-8223AF5F021E}" type="presOf" srcId="{7D27F5BD-60A8-442A-A728-33C7CF747041}" destId="{FF25B0CE-F924-42E6-A314-4901D3F2DE51}" srcOrd="0" destOrd="0" presId="urn:microsoft.com/office/officeart/2005/8/layout/hierarchy6"/>
+    <dgm:cxn modelId="{F27512DE-A6CE-4E16-ACA6-5C9F6D2699EB}" type="presOf" srcId="{D1FB4B52-4D90-49E5-A684-E86F54532212}" destId="{36E38B4C-334A-4558-81CD-2D13D4EB6DA7}" srcOrd="0" destOrd="0" presId="urn:microsoft.com/office/officeart/2005/8/layout/hierarchy6"/>
     <dgm:cxn modelId="{874FFAB6-27B8-4D4B-9FC3-14BC109BFF4C}" srcId="{C35578C0-39E9-4556-B4B5-63A6C7812F41}" destId="{6609943E-ADE8-49CA-B3D2-5D909CEA98ED}" srcOrd="0" destOrd="0" parTransId="{AECBA822-9C51-48D4-898F-BAE24EA2E286}" sibTransId="{A000A56F-3811-41CC-B2F2-E6BFD445A665}"/>
-    <dgm:cxn modelId="{A1702B48-D7FF-4F23-BE34-CC5EED8C7EA1}" type="presOf" srcId="{834E8A7E-E1AE-48D7-8DDA-CE270DD06577}" destId="{5C8BD4BF-5A60-4035-B0CA-0E4CCAEC49B9}" srcOrd="0" destOrd="0" presId="urn:microsoft.com/office/officeart/2005/8/layout/hierarchy6"/>
-    <dgm:cxn modelId="{22853FD6-C282-42D1-84C5-7B1912452B34}" type="presOf" srcId="{398C2D30-EA35-4346-8942-198CC76A7A80}" destId="{F5387DE5-D04F-4B01-B6C8-6A02BB21EA02}" srcOrd="0" destOrd="0" presId="urn:microsoft.com/office/officeart/2005/8/layout/hierarchy6"/>
-    <dgm:cxn modelId="{F8EC8470-AECE-4988-B761-536FAAA1D904}" srcId="{EDE56CB8-3F8D-439D-AF95-D93FD17E2AA5}" destId="{3C54129B-9FDC-4F38-965A-84C348D9510E}" srcOrd="0" destOrd="0" parTransId="{82E299E9-5324-4A4B-BC9A-5350F6F5F155}" sibTransId="{254DCC77-FE4C-44DD-BDF3-0C4FA04E6806}"/>
-    <dgm:cxn modelId="{C19A8697-7DC6-4EBA-AA7D-5C88F0FBDCEA}" type="presOf" srcId="{3EEFBD40-952B-4EFF-AC2D-59458F0D9F00}" destId="{46A6EE7A-C715-4671-B6C7-936657B0B93D}" srcOrd="0" destOrd="0" presId="urn:microsoft.com/office/officeart/2005/8/layout/hierarchy6"/>
-    <dgm:cxn modelId="{702345EB-37DD-4514-91C4-7925B53478DF}" type="presOf" srcId="{C9196F01-FD42-4639-87F3-1C50DF3EE4DD}" destId="{0831A819-59A5-4099-810B-D8DB465E0065}" srcOrd="0" destOrd="0" presId="urn:microsoft.com/office/officeart/2005/8/layout/hierarchy6"/>
-    <dgm:cxn modelId="{DA8D4749-12F8-475E-929F-F2A5488D5293}" srcId="{4ED4760D-322E-481E-A5A6-7BCF5E91BCC9}" destId="{D1FB4B52-4D90-49E5-A684-E86F54532212}" srcOrd="1" destOrd="0" parTransId="{FFD462E2-9883-47BF-BF1A-76FE5EEF88F9}" sibTransId="{C19083C1-9591-4B3C-BEFF-4CCCFD57FC25}"/>
-    <dgm:cxn modelId="{F636E574-D91B-422C-B42D-02B2F1B5212C}" type="presOf" srcId="{6609943E-ADE8-49CA-B3D2-5D909CEA98ED}" destId="{BB72E4A5-ABF9-4A6D-B561-337D0353A069}" srcOrd="0" destOrd="0" presId="urn:microsoft.com/office/officeart/2005/8/layout/hierarchy6"/>
-    <dgm:cxn modelId="{6ED338CB-4185-44F0-A771-BEBCDA68FD8D}" type="presOf" srcId="{82E299E9-5324-4A4B-BC9A-5350F6F5F155}" destId="{4D04D8FF-0D3D-459E-86BF-C9D743D676E6}" srcOrd="0" destOrd="0" presId="urn:microsoft.com/office/officeart/2005/8/layout/hierarchy6"/>
-    <dgm:cxn modelId="{D6308A0E-1606-4C14-8C09-5D2E8CD4E35C}" type="presOf" srcId="{C35578C0-39E9-4556-B4B5-63A6C7812F41}" destId="{894A7D05-7BB0-4BF1-B863-A2D44327AF16}" srcOrd="0" destOrd="0" presId="urn:microsoft.com/office/officeart/2005/8/layout/hierarchy6"/>
-    <dgm:cxn modelId="{98F054DE-50DD-45D8-951B-F40148D28A88}" type="presOf" srcId="{3ACA9A0F-58C9-499B-9E0D-F8F16DC79C65}" destId="{E8F32707-C723-42F4-834E-4D269B718A56}" srcOrd="0" destOrd="0" presId="urn:microsoft.com/office/officeart/2005/8/layout/hierarchy6"/>
-    <dgm:cxn modelId="{7E8615D9-6687-486E-A7EA-239E9A5C4E3B}" type="presOf" srcId="{FFD462E2-9883-47BF-BF1A-76FE5EEF88F9}" destId="{8F92132A-3355-4BBC-9611-19AF1327F011}" srcOrd="0" destOrd="0" presId="urn:microsoft.com/office/officeart/2005/8/layout/hierarchy6"/>
-    <dgm:cxn modelId="{3B85AFC1-5BE4-4185-9A38-3FB8F048E6BC}" type="presOf" srcId="{77930732-AAB6-4F36-BA0B-117D6ACF231E}" destId="{98E2F1A2-A263-4D69-9C40-EE8310321876}" srcOrd="1" destOrd="0" presId="urn:microsoft.com/office/officeart/2005/8/layout/hierarchy6"/>
-    <dgm:cxn modelId="{CE4D5F84-4216-4417-8D0D-71082CD77678}" type="presOf" srcId="{AC3AB50B-108F-45A6-B85B-3BDDE1AE0695}" destId="{E5DEFFD3-856B-4EE2-945F-F07103F333A5}" srcOrd="0" destOrd="0" presId="urn:microsoft.com/office/officeart/2005/8/layout/hierarchy6"/>
-    <dgm:cxn modelId="{C45A4BB8-7DF2-4024-89B5-39ED35B5D06D}" type="presOf" srcId="{9661B2B3-270B-40C7-9FBE-04DA28E86722}" destId="{B816367F-2FA1-48F2-BF58-D02BFFD571F0}" srcOrd="1" destOrd="0" presId="urn:microsoft.com/office/officeart/2005/8/layout/hierarchy6"/>
-    <dgm:cxn modelId="{A8487350-E8BF-4CE1-B8E3-1C303FBA1228}" type="presOf" srcId="{F4CF25AE-8734-4D64-BB42-FE1A357C5113}" destId="{26FFA575-ACC9-411F-9EF4-EF33B46DA1FE}" srcOrd="0" destOrd="0" presId="urn:microsoft.com/office/officeart/2005/8/layout/hierarchy6"/>
-    <dgm:cxn modelId="{0FD7B445-66C1-416B-BEC9-B39A232B78DF}" type="presOf" srcId="{4ED4760D-322E-481E-A5A6-7BCF5E91BCC9}" destId="{9C7F1534-0718-411C-9620-4A200396565E}" srcOrd="0" destOrd="0" presId="urn:microsoft.com/office/officeart/2005/8/layout/hierarchy6"/>
-    <dgm:cxn modelId="{36588687-7450-4EF4-AD45-A3640E88428A}" type="presParOf" srcId="{894A7D05-7BB0-4BF1-B863-A2D44327AF16}" destId="{03FC49AF-86D0-40A0-971E-12F3EBFED818}" srcOrd="0" destOrd="0" presId="urn:microsoft.com/office/officeart/2005/8/layout/hierarchy6"/>
-    <dgm:cxn modelId="{F8EA486F-428D-4214-A6CA-4D5B6DEF8218}" type="presParOf" srcId="{03FC49AF-86D0-40A0-971E-12F3EBFED818}" destId="{870B8685-904A-4513-AF2A-270777C4242F}" srcOrd="0" destOrd="0" presId="urn:microsoft.com/office/officeart/2005/8/layout/hierarchy6"/>
-    <dgm:cxn modelId="{1A13B4DA-85AC-488F-A85B-928927BDED5D}" type="presParOf" srcId="{03FC49AF-86D0-40A0-971E-12F3EBFED818}" destId="{1D16A1F1-3B0D-404D-AC6A-BD06C6854AFC}" srcOrd="1" destOrd="0" presId="urn:microsoft.com/office/officeart/2005/8/layout/hierarchy6"/>
-    <dgm:cxn modelId="{667C43C3-BBD8-4B91-B1C1-3EA543D7256F}" type="presParOf" srcId="{1D16A1F1-3B0D-404D-AC6A-BD06C6854AFC}" destId="{4313CC67-B207-462E-AEF8-C41AE04DE6CD}" srcOrd="0" destOrd="0" presId="urn:microsoft.com/office/officeart/2005/8/layout/hierarchy6"/>
-    <dgm:cxn modelId="{BF4915B2-47F5-4396-A8F6-D8BF63A0F94C}" type="presParOf" srcId="{4313CC67-B207-462E-AEF8-C41AE04DE6CD}" destId="{BB72E4A5-ABF9-4A6D-B561-337D0353A069}" srcOrd="0" destOrd="0" presId="urn:microsoft.com/office/officeart/2005/8/layout/hierarchy6"/>
-    <dgm:cxn modelId="{206A1D60-67AE-460D-B394-0712AD311BCE}" type="presParOf" srcId="{4313CC67-B207-462E-AEF8-C41AE04DE6CD}" destId="{E6E0F480-E5C4-49B8-AEED-C9AE3E2524C9}" srcOrd="1" destOrd="0" presId="urn:microsoft.com/office/officeart/2005/8/layout/hierarchy6"/>
-    <dgm:cxn modelId="{93FE7F18-5029-4B53-85B0-078004332807}" type="presParOf" srcId="{E6E0F480-E5C4-49B8-AEED-C9AE3E2524C9}" destId="{46A6EE7A-C715-4671-B6C7-936657B0B93D}" srcOrd="0" destOrd="0" presId="urn:microsoft.com/office/officeart/2005/8/layout/hierarchy6"/>
-    <dgm:cxn modelId="{9CAEE474-DCFC-44B8-A9A7-B266022FBC29}" type="presParOf" srcId="{E6E0F480-E5C4-49B8-AEED-C9AE3E2524C9}" destId="{E6F30D79-C8BD-477D-8E28-8801A5C64A3A}" srcOrd="1" destOrd="0" presId="urn:microsoft.com/office/officeart/2005/8/layout/hierarchy6"/>
-    <dgm:cxn modelId="{095EC511-3EEF-469D-9A1B-E2ADCFFEC2A9}" type="presParOf" srcId="{E6F30D79-C8BD-477D-8E28-8801A5C64A3A}" destId="{9C7F1534-0718-411C-9620-4A200396565E}" srcOrd="0" destOrd="0" presId="urn:microsoft.com/office/officeart/2005/8/layout/hierarchy6"/>
-    <dgm:cxn modelId="{62E345A4-B7FE-47D0-B04F-CD385215AA63}" type="presParOf" srcId="{E6F30D79-C8BD-477D-8E28-8801A5C64A3A}" destId="{28D3F229-4ED2-4B92-BEB5-C0B258727AAF}" srcOrd="1" destOrd="0" presId="urn:microsoft.com/office/officeart/2005/8/layout/hierarchy6"/>
-    <dgm:cxn modelId="{999E5A52-75A8-48B0-B394-C3C3C14CDA78}" type="presParOf" srcId="{28D3F229-4ED2-4B92-BEB5-C0B258727AAF}" destId="{26FFA575-ACC9-411F-9EF4-EF33B46DA1FE}" srcOrd="0" destOrd="0" presId="urn:microsoft.com/office/officeart/2005/8/layout/hierarchy6"/>
-    <dgm:cxn modelId="{C366CE52-4950-4414-BFA8-51265C2E786E}" type="presParOf" srcId="{28D3F229-4ED2-4B92-BEB5-C0B258727AAF}" destId="{5796B545-40B5-4B02-8C28-C250B094198C}" srcOrd="1" destOrd="0" presId="urn:microsoft.com/office/officeart/2005/8/layout/hierarchy6"/>
-    <dgm:cxn modelId="{F72EA40C-D38D-444C-AD79-25C4E488D4C4}" type="presParOf" srcId="{5796B545-40B5-4B02-8C28-C250B094198C}" destId="{9468FE37-51A6-440C-BFD3-39DEDCC82577}" srcOrd="0" destOrd="0" presId="urn:microsoft.com/office/officeart/2005/8/layout/hierarchy6"/>
-    <dgm:cxn modelId="{569A7F8B-EBAE-4E22-83C5-8125227123BB}" type="presParOf" srcId="{5796B545-40B5-4B02-8C28-C250B094198C}" destId="{C891C8F2-E86A-4999-BB3C-9B8F67E4ABB6}" srcOrd="1" destOrd="0" presId="urn:microsoft.com/office/officeart/2005/8/layout/hierarchy6"/>
-    <dgm:cxn modelId="{AFE7DD09-3361-40A2-8773-6E59EE60312B}" type="presParOf" srcId="{28D3F229-4ED2-4B92-BEB5-C0B258727AAF}" destId="{8F92132A-3355-4BBC-9611-19AF1327F011}" srcOrd="2" destOrd="0" presId="urn:microsoft.com/office/officeart/2005/8/layout/hierarchy6"/>
-    <dgm:cxn modelId="{EBDF71FD-F207-4060-84DE-D61BA093BB2D}" type="presParOf" srcId="{28D3F229-4ED2-4B92-BEB5-C0B258727AAF}" destId="{3F73D227-5F1D-42FC-AE39-2ED1E56B2FDD}" srcOrd="3" destOrd="0" presId="urn:microsoft.com/office/officeart/2005/8/layout/hierarchy6"/>
-    <dgm:cxn modelId="{1E18125D-8122-4ECE-8CC5-0FE92C7EFA80}" type="presParOf" srcId="{3F73D227-5F1D-42FC-AE39-2ED1E56B2FDD}" destId="{36E38B4C-334A-4558-81CD-2D13D4EB6DA7}" srcOrd="0" destOrd="0" presId="urn:microsoft.com/office/officeart/2005/8/layout/hierarchy6"/>
-    <dgm:cxn modelId="{D998F633-BB02-48B0-9FDE-0BA997458F3B}" type="presParOf" srcId="{3F73D227-5F1D-42FC-AE39-2ED1E56B2FDD}" destId="{E90C0DEA-1B65-4470-B8B2-D572E460CCE7}" srcOrd="1" destOrd="0" presId="urn:microsoft.com/office/officeart/2005/8/layout/hierarchy6"/>
-    <dgm:cxn modelId="{CCCE38DA-62F0-4C03-97D2-D12F2B5DB8EC}" type="presParOf" srcId="{E6E0F480-E5C4-49B8-AEED-C9AE3E2524C9}" destId="{F5387DE5-D04F-4B01-B6C8-6A02BB21EA02}" srcOrd="2" destOrd="0" presId="urn:microsoft.com/office/officeart/2005/8/layout/hierarchy6"/>
-    <dgm:cxn modelId="{80CD2655-6FDD-4265-BAB3-503D6851A795}" type="presParOf" srcId="{E6E0F480-E5C4-49B8-AEED-C9AE3E2524C9}" destId="{81B400C6-7761-4871-A357-B3F50EAF189A}" srcOrd="3" destOrd="0" presId="urn:microsoft.com/office/officeart/2005/8/layout/hierarchy6"/>
-    <dgm:cxn modelId="{5F5B4DB5-9293-4A7A-A43E-CED5A28795D8}" type="presParOf" srcId="{81B400C6-7761-4871-A357-B3F50EAF189A}" destId="{E86912C5-0024-45D9-93E2-6C86ACFE4226}" srcOrd="0" destOrd="0" presId="urn:microsoft.com/office/officeart/2005/8/layout/hierarchy6"/>
-    <dgm:cxn modelId="{F4EBD32D-B00C-4252-A5FF-FF3C3FF76692}" type="presParOf" srcId="{81B400C6-7761-4871-A357-B3F50EAF189A}" destId="{781095B7-0BA0-49D1-8D0E-8B258808BF2A}" srcOrd="1" destOrd="0" presId="urn:microsoft.com/office/officeart/2005/8/layout/hierarchy6"/>
-    <dgm:cxn modelId="{C44B4003-C78C-4DBB-BE09-58798747B920}" type="presParOf" srcId="{781095B7-0BA0-49D1-8D0E-8B258808BF2A}" destId="{4D04D8FF-0D3D-459E-86BF-C9D743D676E6}" srcOrd="0" destOrd="0" presId="urn:microsoft.com/office/officeart/2005/8/layout/hierarchy6"/>
-    <dgm:cxn modelId="{87B5DD91-18F5-4406-A526-0AC661634C26}" type="presParOf" srcId="{781095B7-0BA0-49D1-8D0E-8B258808BF2A}" destId="{B930EFA5-E85E-4048-B6CE-934988C32226}" srcOrd="1" destOrd="0" presId="urn:microsoft.com/office/officeart/2005/8/layout/hierarchy6"/>
-    <dgm:cxn modelId="{876518F1-50F6-4247-8132-F54D83D5225F}" type="presParOf" srcId="{B930EFA5-E85E-4048-B6CE-934988C32226}" destId="{DE2D3038-44E8-4367-B6E8-C385C3AB9EEE}" srcOrd="0" destOrd="0" presId="urn:microsoft.com/office/officeart/2005/8/layout/hierarchy6"/>
-    <dgm:cxn modelId="{F01D5A3D-9A24-4870-A40F-692E4F5E4D9E}" type="presParOf" srcId="{B930EFA5-E85E-4048-B6CE-934988C32226}" destId="{84DD49B8-76DF-4DE0-87BE-ED49747751CD}" srcOrd="1" destOrd="0" presId="urn:microsoft.com/office/officeart/2005/8/layout/hierarchy6"/>
-    <dgm:cxn modelId="{661C0DBF-34F3-43B5-B4B0-E708C66D9F40}" type="presParOf" srcId="{E6E0F480-E5C4-49B8-AEED-C9AE3E2524C9}" destId="{5C8BD4BF-5A60-4035-B0CA-0E4CCAEC49B9}" srcOrd="4" destOrd="0" presId="urn:microsoft.com/office/officeart/2005/8/layout/hierarchy6"/>
-    <dgm:cxn modelId="{04D1F1A5-8F3A-4AE8-B8D3-4CB664FD2223}" type="presParOf" srcId="{E6E0F480-E5C4-49B8-AEED-C9AE3E2524C9}" destId="{5365C012-91FD-4133-80FB-F060C7A1B26D}" srcOrd="5" destOrd="0" presId="urn:microsoft.com/office/officeart/2005/8/layout/hierarchy6"/>
-    <dgm:cxn modelId="{68848F24-394C-4D06-AAAC-79CDC45035E5}" type="presParOf" srcId="{5365C012-91FD-4133-80FB-F060C7A1B26D}" destId="{FF25B0CE-F924-42E6-A314-4901D3F2DE51}" srcOrd="0" destOrd="0" presId="urn:microsoft.com/office/officeart/2005/8/layout/hierarchy6"/>
-    <dgm:cxn modelId="{47A8DC68-E2DC-4D0F-9FF5-DAC6A56471CD}" type="presParOf" srcId="{5365C012-91FD-4133-80FB-F060C7A1B26D}" destId="{D03EC1F4-0772-41AA-A866-56FFCC78FDC4}" srcOrd="1" destOrd="0" presId="urn:microsoft.com/office/officeart/2005/8/layout/hierarchy6"/>
-    <dgm:cxn modelId="{01CBB756-F618-4D3F-8235-EDACD65BC96F}" type="presParOf" srcId="{D03EC1F4-0772-41AA-A866-56FFCC78FDC4}" destId="{E5DEFFD3-856B-4EE2-945F-F07103F333A5}" srcOrd="0" destOrd="0" presId="urn:microsoft.com/office/officeart/2005/8/layout/hierarchy6"/>
-    <dgm:cxn modelId="{9223375E-923F-4332-867C-738660BB98AB}" type="presParOf" srcId="{D03EC1F4-0772-41AA-A866-56FFCC78FDC4}" destId="{D409520C-7406-4755-A9AB-553E8003B74C}" srcOrd="1" destOrd="0" presId="urn:microsoft.com/office/officeart/2005/8/layout/hierarchy6"/>
-    <dgm:cxn modelId="{2D2FDCB2-7A9F-4E0B-AF1F-97CF8958A55B}" type="presParOf" srcId="{D409520C-7406-4755-A9AB-553E8003B74C}" destId="{E8F32707-C723-42F4-834E-4D269B718A56}" srcOrd="0" destOrd="0" presId="urn:microsoft.com/office/officeart/2005/8/layout/hierarchy6"/>
-    <dgm:cxn modelId="{BBD104F7-EDBB-42B4-828A-E530A91D3CA7}" type="presParOf" srcId="{D409520C-7406-4755-A9AB-553E8003B74C}" destId="{23C27CA0-49EF-46C0-B8EF-D4F923D6A41D}" srcOrd="1" destOrd="0" presId="urn:microsoft.com/office/officeart/2005/8/layout/hierarchy6"/>
-    <dgm:cxn modelId="{F7EB85F3-9C81-4D4A-A949-B6F608AE9344}" type="presParOf" srcId="{894A7D05-7BB0-4BF1-B863-A2D44327AF16}" destId="{E6539194-A2B4-4869-A5CE-3CD28F586C52}" srcOrd="1" destOrd="0" presId="urn:microsoft.com/office/officeart/2005/8/layout/hierarchy6"/>
-    <dgm:cxn modelId="{AF3542B2-DA66-4FDE-8103-E0B6FE22717C}" type="presParOf" srcId="{E6539194-A2B4-4869-A5CE-3CD28F586C52}" destId="{D541CF40-B82A-439E-BBC3-2356F86DE81B}" srcOrd="0" destOrd="0" presId="urn:microsoft.com/office/officeart/2005/8/layout/hierarchy6"/>
-    <dgm:cxn modelId="{DD2C97A9-661A-4255-9F4F-D67F69A79514}" type="presParOf" srcId="{D541CF40-B82A-439E-BBC3-2356F86DE81B}" destId="{89E0064D-C6B8-41D4-96B0-45FBCAC78D5B}" srcOrd="0" destOrd="0" presId="urn:microsoft.com/office/officeart/2005/8/layout/hierarchy6"/>
-    <dgm:cxn modelId="{467FD728-9141-456F-AA80-36127C98D745}" type="presParOf" srcId="{D541CF40-B82A-439E-BBC3-2356F86DE81B}" destId="{98E2F1A2-A263-4D69-9C40-EE8310321876}" srcOrd="1" destOrd="0" presId="urn:microsoft.com/office/officeart/2005/8/layout/hierarchy6"/>
-    <dgm:cxn modelId="{8FA747EF-DA56-4761-BBDE-215D9989F064}" type="presParOf" srcId="{E6539194-A2B4-4869-A5CE-3CD28F586C52}" destId="{F3D4870D-CE4F-4DD1-942E-5C03678C6ACD}" srcOrd="1" destOrd="0" presId="urn:microsoft.com/office/officeart/2005/8/layout/hierarchy6"/>
-    <dgm:cxn modelId="{BB6DB0C4-5B9B-439D-A47A-845511AEDCA5}" type="presParOf" srcId="{F3D4870D-CE4F-4DD1-942E-5C03678C6ACD}" destId="{9A20A1AD-A5E8-4362-BC16-769D67314BBC}" srcOrd="0" destOrd="0" presId="urn:microsoft.com/office/officeart/2005/8/layout/hierarchy6"/>
-    <dgm:cxn modelId="{E75C0A9F-5387-428B-9830-E4BD70769F68}" type="presParOf" srcId="{E6539194-A2B4-4869-A5CE-3CD28F586C52}" destId="{BDB6F082-D0A2-4E13-8EC1-859D9212164E}" srcOrd="2" destOrd="0" presId="urn:microsoft.com/office/officeart/2005/8/layout/hierarchy6"/>
-    <dgm:cxn modelId="{50A14893-D713-4554-B436-363BC03D2462}" type="presParOf" srcId="{BDB6F082-D0A2-4E13-8EC1-859D9212164E}" destId="{35F2D64F-CB73-4E55-A479-4C0358CC197A}" srcOrd="0" destOrd="0" presId="urn:microsoft.com/office/officeart/2005/8/layout/hierarchy6"/>
-    <dgm:cxn modelId="{FB295E5F-4477-46CC-9623-3660FA810F80}" type="presParOf" srcId="{BDB6F082-D0A2-4E13-8EC1-859D9212164E}" destId="{B816367F-2FA1-48F2-BF58-D02BFFD571F0}" srcOrd="1" destOrd="0" presId="urn:microsoft.com/office/officeart/2005/8/layout/hierarchy6"/>
-    <dgm:cxn modelId="{2C7D7D55-BED1-40D6-9315-052CE777C629}" type="presParOf" srcId="{E6539194-A2B4-4869-A5CE-3CD28F586C52}" destId="{912CFE39-74BD-46DF-84D0-1A24A0DC50F3}" srcOrd="3" destOrd="0" presId="urn:microsoft.com/office/officeart/2005/8/layout/hierarchy6"/>
-    <dgm:cxn modelId="{6E04E06A-3175-459E-8CA3-4A6E8922F24E}" type="presParOf" srcId="{912CFE39-74BD-46DF-84D0-1A24A0DC50F3}" destId="{07E143DB-3DA3-428F-9EB3-559573CFB079}" srcOrd="0" destOrd="0" presId="urn:microsoft.com/office/officeart/2005/8/layout/hierarchy6"/>
-    <dgm:cxn modelId="{F3BD9A06-550A-44F3-B36E-E7C65E2CBE81}" type="presParOf" srcId="{E6539194-A2B4-4869-A5CE-3CD28F586C52}" destId="{36923DD9-ABF6-43D5-8C50-4D0281DF9DFE}" srcOrd="4" destOrd="0" presId="urn:microsoft.com/office/officeart/2005/8/layout/hierarchy6"/>
-    <dgm:cxn modelId="{A0293660-0DD3-4A86-92F8-C4E9719D2E5A}" type="presParOf" srcId="{36923DD9-ABF6-43D5-8C50-4D0281DF9DFE}" destId="{0831A819-59A5-4099-810B-D8DB465E0065}" srcOrd="0" destOrd="0" presId="urn:microsoft.com/office/officeart/2005/8/layout/hierarchy6"/>
-    <dgm:cxn modelId="{9D13E166-B4E6-41AA-9687-B390F5572240}" type="presParOf" srcId="{36923DD9-ABF6-43D5-8C50-4D0281DF9DFE}" destId="{E0C1D07E-D327-457E-96C7-CDA83F080F47}" srcOrd="1" destOrd="0" presId="urn:microsoft.com/office/officeart/2005/8/layout/hierarchy6"/>
+    <dgm:cxn modelId="{3F83A5F1-CA7F-4C5E-B196-2A996D61F5EC}" type="presParOf" srcId="{894A7D05-7BB0-4BF1-B863-A2D44327AF16}" destId="{03FC49AF-86D0-40A0-971E-12F3EBFED818}" srcOrd="0" destOrd="0" presId="urn:microsoft.com/office/officeart/2005/8/layout/hierarchy6"/>
+    <dgm:cxn modelId="{389CAD9A-6179-4384-AED8-72669AA4E929}" type="presParOf" srcId="{03FC49AF-86D0-40A0-971E-12F3EBFED818}" destId="{870B8685-904A-4513-AF2A-270777C4242F}" srcOrd="0" destOrd="0" presId="urn:microsoft.com/office/officeart/2005/8/layout/hierarchy6"/>
+    <dgm:cxn modelId="{6B386001-AC14-4575-B91B-28F9D9242B29}" type="presParOf" srcId="{03FC49AF-86D0-40A0-971E-12F3EBFED818}" destId="{1D16A1F1-3B0D-404D-AC6A-BD06C6854AFC}" srcOrd="1" destOrd="0" presId="urn:microsoft.com/office/officeart/2005/8/layout/hierarchy6"/>
+    <dgm:cxn modelId="{317DCEA7-8211-4134-B001-C6A05FD9CC07}" type="presParOf" srcId="{1D16A1F1-3B0D-404D-AC6A-BD06C6854AFC}" destId="{4313CC67-B207-462E-AEF8-C41AE04DE6CD}" srcOrd="0" destOrd="0" presId="urn:microsoft.com/office/officeart/2005/8/layout/hierarchy6"/>
+    <dgm:cxn modelId="{DB4318A3-F237-4DE8-9A0D-7C11DF25C40C}" type="presParOf" srcId="{4313CC67-B207-462E-AEF8-C41AE04DE6CD}" destId="{BB72E4A5-ABF9-4A6D-B561-337D0353A069}" srcOrd="0" destOrd="0" presId="urn:microsoft.com/office/officeart/2005/8/layout/hierarchy6"/>
+    <dgm:cxn modelId="{CC01C35E-8940-4FC4-8B11-D2F9E39A991F}" type="presParOf" srcId="{4313CC67-B207-462E-AEF8-C41AE04DE6CD}" destId="{E6E0F480-E5C4-49B8-AEED-C9AE3E2524C9}" srcOrd="1" destOrd="0" presId="urn:microsoft.com/office/officeart/2005/8/layout/hierarchy6"/>
+    <dgm:cxn modelId="{26D30193-ADD7-4AAD-920A-3FB62EC55AA1}" type="presParOf" srcId="{E6E0F480-E5C4-49B8-AEED-C9AE3E2524C9}" destId="{46A6EE7A-C715-4671-B6C7-936657B0B93D}" srcOrd="0" destOrd="0" presId="urn:microsoft.com/office/officeart/2005/8/layout/hierarchy6"/>
+    <dgm:cxn modelId="{AEBEB579-5D9E-4032-9C54-899B9C18287C}" type="presParOf" srcId="{E6E0F480-E5C4-49B8-AEED-C9AE3E2524C9}" destId="{E6F30D79-C8BD-477D-8E28-8801A5C64A3A}" srcOrd="1" destOrd="0" presId="urn:microsoft.com/office/officeart/2005/8/layout/hierarchy6"/>
+    <dgm:cxn modelId="{3DE4A5E9-802E-4ADB-BE73-B86B3857C133}" type="presParOf" srcId="{E6F30D79-C8BD-477D-8E28-8801A5C64A3A}" destId="{9C7F1534-0718-411C-9620-4A200396565E}" srcOrd="0" destOrd="0" presId="urn:microsoft.com/office/officeart/2005/8/layout/hierarchy6"/>
+    <dgm:cxn modelId="{A7FF39C0-A23D-4E95-81A4-C2BB382C6BB0}" type="presParOf" srcId="{E6F30D79-C8BD-477D-8E28-8801A5C64A3A}" destId="{28D3F229-4ED2-4B92-BEB5-C0B258727AAF}" srcOrd="1" destOrd="0" presId="urn:microsoft.com/office/officeart/2005/8/layout/hierarchy6"/>
+    <dgm:cxn modelId="{EFF1A15E-0E7F-4C75-A14E-8F65511675A2}" type="presParOf" srcId="{28D3F229-4ED2-4B92-BEB5-C0B258727AAF}" destId="{26FFA575-ACC9-411F-9EF4-EF33B46DA1FE}" srcOrd="0" destOrd="0" presId="urn:microsoft.com/office/officeart/2005/8/layout/hierarchy6"/>
+    <dgm:cxn modelId="{F6FFC202-E213-487A-B08C-5ACDDF601DC3}" type="presParOf" srcId="{28D3F229-4ED2-4B92-BEB5-C0B258727AAF}" destId="{5796B545-40B5-4B02-8C28-C250B094198C}" srcOrd="1" destOrd="0" presId="urn:microsoft.com/office/officeart/2005/8/layout/hierarchy6"/>
+    <dgm:cxn modelId="{6A6AA449-6202-43C4-9C11-12D529A844AD}" type="presParOf" srcId="{5796B545-40B5-4B02-8C28-C250B094198C}" destId="{9468FE37-51A6-440C-BFD3-39DEDCC82577}" srcOrd="0" destOrd="0" presId="urn:microsoft.com/office/officeart/2005/8/layout/hierarchy6"/>
+    <dgm:cxn modelId="{3AEDFD03-BF26-472D-922F-2DA1CE49B890}" type="presParOf" srcId="{5796B545-40B5-4B02-8C28-C250B094198C}" destId="{C891C8F2-E86A-4999-BB3C-9B8F67E4ABB6}" srcOrd="1" destOrd="0" presId="urn:microsoft.com/office/officeart/2005/8/layout/hierarchy6"/>
+    <dgm:cxn modelId="{E3925392-84E6-44AC-B7FC-8D4C7040CE15}" type="presParOf" srcId="{28D3F229-4ED2-4B92-BEB5-C0B258727AAF}" destId="{8F92132A-3355-4BBC-9611-19AF1327F011}" srcOrd="2" destOrd="0" presId="urn:microsoft.com/office/officeart/2005/8/layout/hierarchy6"/>
+    <dgm:cxn modelId="{F3A2B99F-F453-4DC2-A242-5565D00A24E9}" type="presParOf" srcId="{28D3F229-4ED2-4B92-BEB5-C0B258727AAF}" destId="{3F73D227-5F1D-42FC-AE39-2ED1E56B2FDD}" srcOrd="3" destOrd="0" presId="urn:microsoft.com/office/officeart/2005/8/layout/hierarchy6"/>
+    <dgm:cxn modelId="{FE519AC9-F55A-4BDF-B985-0B86996FF778}" type="presParOf" srcId="{3F73D227-5F1D-42FC-AE39-2ED1E56B2FDD}" destId="{36E38B4C-334A-4558-81CD-2D13D4EB6DA7}" srcOrd="0" destOrd="0" presId="urn:microsoft.com/office/officeart/2005/8/layout/hierarchy6"/>
+    <dgm:cxn modelId="{52734CC1-540C-4824-8E8B-425E267F1514}" type="presParOf" srcId="{3F73D227-5F1D-42FC-AE39-2ED1E56B2FDD}" destId="{E90C0DEA-1B65-4470-B8B2-D572E460CCE7}" srcOrd="1" destOrd="0" presId="urn:microsoft.com/office/officeart/2005/8/layout/hierarchy6"/>
+    <dgm:cxn modelId="{D605D32B-A6AC-44E1-B174-8714D4515AF7}" type="presParOf" srcId="{E6E0F480-E5C4-49B8-AEED-C9AE3E2524C9}" destId="{F5387DE5-D04F-4B01-B6C8-6A02BB21EA02}" srcOrd="2" destOrd="0" presId="urn:microsoft.com/office/officeart/2005/8/layout/hierarchy6"/>
+    <dgm:cxn modelId="{7F50F4DA-4677-4C37-8CE4-2E6B6843D8DA}" type="presParOf" srcId="{E6E0F480-E5C4-49B8-AEED-C9AE3E2524C9}" destId="{81B400C6-7761-4871-A357-B3F50EAF189A}" srcOrd="3" destOrd="0" presId="urn:microsoft.com/office/officeart/2005/8/layout/hierarchy6"/>
+    <dgm:cxn modelId="{95AFDEAB-ECB1-4BB7-816E-1EDDC8772ABB}" type="presParOf" srcId="{81B400C6-7761-4871-A357-B3F50EAF189A}" destId="{E86912C5-0024-45D9-93E2-6C86ACFE4226}" srcOrd="0" destOrd="0" presId="urn:microsoft.com/office/officeart/2005/8/layout/hierarchy6"/>
+    <dgm:cxn modelId="{2AA51D62-E4D0-41B0-84A9-2E287F154981}" type="presParOf" srcId="{81B400C6-7761-4871-A357-B3F50EAF189A}" destId="{781095B7-0BA0-49D1-8D0E-8B258808BF2A}" srcOrd="1" destOrd="0" presId="urn:microsoft.com/office/officeart/2005/8/layout/hierarchy6"/>
+    <dgm:cxn modelId="{3FB01708-8972-4B16-817A-ECA2A995F343}" type="presParOf" srcId="{781095B7-0BA0-49D1-8D0E-8B258808BF2A}" destId="{4D04D8FF-0D3D-459E-86BF-C9D743D676E6}" srcOrd="0" destOrd="0" presId="urn:microsoft.com/office/officeart/2005/8/layout/hierarchy6"/>
+    <dgm:cxn modelId="{89F3BDFC-C512-4D59-B8A3-E97DC64EB539}" type="presParOf" srcId="{781095B7-0BA0-49D1-8D0E-8B258808BF2A}" destId="{B930EFA5-E85E-4048-B6CE-934988C32226}" srcOrd="1" destOrd="0" presId="urn:microsoft.com/office/officeart/2005/8/layout/hierarchy6"/>
+    <dgm:cxn modelId="{6ABAD3F8-2E65-4E1A-A72A-3B8FBD635A5A}" type="presParOf" srcId="{B930EFA5-E85E-4048-B6CE-934988C32226}" destId="{DE2D3038-44E8-4367-B6E8-C385C3AB9EEE}" srcOrd="0" destOrd="0" presId="urn:microsoft.com/office/officeart/2005/8/layout/hierarchy6"/>
+    <dgm:cxn modelId="{78D3E361-734D-4789-A09A-9F6DE013676E}" type="presParOf" srcId="{B930EFA5-E85E-4048-B6CE-934988C32226}" destId="{84DD49B8-76DF-4DE0-87BE-ED49747751CD}" srcOrd="1" destOrd="0" presId="urn:microsoft.com/office/officeart/2005/8/layout/hierarchy6"/>
+    <dgm:cxn modelId="{929CF74E-3A64-4F27-A5AB-1E3114A095E8}" type="presParOf" srcId="{E6E0F480-E5C4-49B8-AEED-C9AE3E2524C9}" destId="{5C8BD4BF-5A60-4035-B0CA-0E4CCAEC49B9}" srcOrd="4" destOrd="0" presId="urn:microsoft.com/office/officeart/2005/8/layout/hierarchy6"/>
+    <dgm:cxn modelId="{4C95ED49-FA41-42E9-8D1F-64A25486D923}" type="presParOf" srcId="{E6E0F480-E5C4-49B8-AEED-C9AE3E2524C9}" destId="{5365C012-91FD-4133-80FB-F060C7A1B26D}" srcOrd="5" destOrd="0" presId="urn:microsoft.com/office/officeart/2005/8/layout/hierarchy6"/>
+    <dgm:cxn modelId="{436E0CF4-E8F5-4466-B36D-2FC80F1928F0}" type="presParOf" srcId="{5365C012-91FD-4133-80FB-F060C7A1B26D}" destId="{FF25B0CE-F924-42E6-A314-4901D3F2DE51}" srcOrd="0" destOrd="0" presId="urn:microsoft.com/office/officeart/2005/8/layout/hierarchy6"/>
+    <dgm:cxn modelId="{8FE4F076-9E9D-461C-8337-DA57F2CF3756}" type="presParOf" srcId="{5365C012-91FD-4133-80FB-F060C7A1B26D}" destId="{D03EC1F4-0772-41AA-A866-56FFCC78FDC4}" srcOrd="1" destOrd="0" presId="urn:microsoft.com/office/officeart/2005/8/layout/hierarchy6"/>
+    <dgm:cxn modelId="{61DE3EDD-ACFA-45B4-A555-2012D1C6B16F}" type="presParOf" srcId="{D03EC1F4-0772-41AA-A866-56FFCC78FDC4}" destId="{E5DEFFD3-856B-4EE2-945F-F07103F333A5}" srcOrd="0" destOrd="0" presId="urn:microsoft.com/office/officeart/2005/8/layout/hierarchy6"/>
+    <dgm:cxn modelId="{9DAE2B53-B18C-4CF4-A0EF-AC6C7D2F8AD4}" type="presParOf" srcId="{D03EC1F4-0772-41AA-A866-56FFCC78FDC4}" destId="{D409520C-7406-4755-A9AB-553E8003B74C}" srcOrd="1" destOrd="0" presId="urn:microsoft.com/office/officeart/2005/8/layout/hierarchy6"/>
+    <dgm:cxn modelId="{84DCF5FB-E17D-4C04-A4B5-E8A57B69889F}" type="presParOf" srcId="{D409520C-7406-4755-A9AB-553E8003B74C}" destId="{E8F32707-C723-42F4-834E-4D269B718A56}" srcOrd="0" destOrd="0" presId="urn:microsoft.com/office/officeart/2005/8/layout/hierarchy6"/>
+    <dgm:cxn modelId="{056ABAD9-34A2-437B-B874-48082CC4B7AF}" type="presParOf" srcId="{D409520C-7406-4755-A9AB-553E8003B74C}" destId="{23C27CA0-49EF-46C0-B8EF-D4F923D6A41D}" srcOrd="1" destOrd="0" presId="urn:microsoft.com/office/officeart/2005/8/layout/hierarchy6"/>
+    <dgm:cxn modelId="{92FBBDE5-D081-4EAB-807A-05EC3CEA8D1B}" type="presParOf" srcId="{894A7D05-7BB0-4BF1-B863-A2D44327AF16}" destId="{E6539194-A2B4-4869-A5CE-3CD28F586C52}" srcOrd="1" destOrd="0" presId="urn:microsoft.com/office/officeart/2005/8/layout/hierarchy6"/>
+    <dgm:cxn modelId="{567CEFDD-3070-4120-91E7-116F42D9687E}" type="presParOf" srcId="{E6539194-A2B4-4869-A5CE-3CD28F586C52}" destId="{D541CF40-B82A-439E-BBC3-2356F86DE81B}" srcOrd="0" destOrd="0" presId="urn:microsoft.com/office/officeart/2005/8/layout/hierarchy6"/>
+    <dgm:cxn modelId="{7DB655BD-1BA3-466D-87B9-3C2B248DECF5}" type="presParOf" srcId="{D541CF40-B82A-439E-BBC3-2356F86DE81B}" destId="{89E0064D-C6B8-41D4-96B0-45FBCAC78D5B}" srcOrd="0" destOrd="0" presId="urn:microsoft.com/office/officeart/2005/8/layout/hierarchy6"/>
+    <dgm:cxn modelId="{F4F52F03-FAAB-4C9B-861A-B9F28AA80B20}" type="presParOf" srcId="{D541CF40-B82A-439E-BBC3-2356F86DE81B}" destId="{98E2F1A2-A263-4D69-9C40-EE8310321876}" srcOrd="1" destOrd="0" presId="urn:microsoft.com/office/officeart/2005/8/layout/hierarchy6"/>
+    <dgm:cxn modelId="{939C5976-ED87-4DEE-A89C-FF3BE7D3B4E0}" type="presParOf" srcId="{E6539194-A2B4-4869-A5CE-3CD28F586C52}" destId="{F3D4870D-CE4F-4DD1-942E-5C03678C6ACD}" srcOrd="1" destOrd="0" presId="urn:microsoft.com/office/officeart/2005/8/layout/hierarchy6"/>
+    <dgm:cxn modelId="{C9E690C8-1AED-4E64-A502-CF00EC21B964}" type="presParOf" srcId="{F3D4870D-CE4F-4DD1-942E-5C03678C6ACD}" destId="{9A20A1AD-A5E8-4362-BC16-769D67314BBC}" srcOrd="0" destOrd="0" presId="urn:microsoft.com/office/officeart/2005/8/layout/hierarchy6"/>
+    <dgm:cxn modelId="{B1068740-91FF-4082-8CD7-E280C338F7F0}" type="presParOf" srcId="{E6539194-A2B4-4869-A5CE-3CD28F586C52}" destId="{BDB6F082-D0A2-4E13-8EC1-859D9212164E}" srcOrd="2" destOrd="0" presId="urn:microsoft.com/office/officeart/2005/8/layout/hierarchy6"/>
+    <dgm:cxn modelId="{A9EC4CEC-19C7-4829-9B33-A4C09CB10E53}" type="presParOf" srcId="{BDB6F082-D0A2-4E13-8EC1-859D9212164E}" destId="{35F2D64F-CB73-4E55-A479-4C0358CC197A}" srcOrd="0" destOrd="0" presId="urn:microsoft.com/office/officeart/2005/8/layout/hierarchy6"/>
+    <dgm:cxn modelId="{F9BFD3BA-1AFA-418D-ACAF-8E2825C853F1}" type="presParOf" srcId="{BDB6F082-D0A2-4E13-8EC1-859D9212164E}" destId="{B816367F-2FA1-48F2-BF58-D02BFFD571F0}" srcOrd="1" destOrd="0" presId="urn:microsoft.com/office/officeart/2005/8/layout/hierarchy6"/>
+    <dgm:cxn modelId="{F418D900-E30D-4984-973E-65F145E9DA7F}" type="presParOf" srcId="{E6539194-A2B4-4869-A5CE-3CD28F586C52}" destId="{912CFE39-74BD-46DF-84D0-1A24A0DC50F3}" srcOrd="3" destOrd="0" presId="urn:microsoft.com/office/officeart/2005/8/layout/hierarchy6"/>
+    <dgm:cxn modelId="{2AB1AA78-5E2E-4409-9365-26B44732A775}" type="presParOf" srcId="{912CFE39-74BD-46DF-84D0-1A24A0DC50F3}" destId="{07E143DB-3DA3-428F-9EB3-559573CFB079}" srcOrd="0" destOrd="0" presId="urn:microsoft.com/office/officeart/2005/8/layout/hierarchy6"/>
+    <dgm:cxn modelId="{95307A9B-BB62-4143-ABEC-617D064739A7}" type="presParOf" srcId="{E6539194-A2B4-4869-A5CE-3CD28F586C52}" destId="{36923DD9-ABF6-43D5-8C50-4D0281DF9DFE}" srcOrd="4" destOrd="0" presId="urn:microsoft.com/office/officeart/2005/8/layout/hierarchy6"/>
+    <dgm:cxn modelId="{315E0918-24F9-444B-A249-34DB4D7B0CB6}" type="presParOf" srcId="{36923DD9-ABF6-43D5-8C50-4D0281DF9DFE}" destId="{0831A819-59A5-4099-810B-D8DB465E0065}" srcOrd="0" destOrd="0" presId="urn:microsoft.com/office/officeart/2005/8/layout/hierarchy6"/>
+    <dgm:cxn modelId="{CE0779A7-586E-4490-A1A1-F40D92DBEC71}" type="presParOf" srcId="{36923DD9-ABF6-43D5-8C50-4D0281DF9DFE}" destId="{E0C1D07E-D327-457E-96C7-CDA83F080F47}" srcOrd="1" destOrd="0" presId="urn:microsoft.com/office/officeart/2005/8/layout/hierarchy6"/>
   </dgm:cxnLst>
   <dgm:bg/>
   <dgm:whole/>
@@ -18250,7 +19452,7 @@
 </file>
 
 <file path=customXml/itemProps1.xml><?xml version="1.0" encoding="utf-8"?>
-<ds:datastoreItem xmlns:ds="http://schemas.openxmlformats.org/officeDocument/2006/customXml" ds:itemID="{8A70AF85-9A2D-4315-AED9-54BBA7BDFE66}">
+<ds:datastoreItem xmlns:ds="http://schemas.openxmlformats.org/officeDocument/2006/customXml" ds:itemID="{345724BD-3CF8-43B8-B82C-2E92DCE50E90}">
   <ds:schemaRefs>
     <ds:schemaRef ds:uri="http://schemas.openxmlformats.org/officeDocument/2006/bibliography"/>
   </ds:schemaRefs>

</xml_diff>

<commit_message>
build tool to turn Docbook into HTML for gh-pages branch.
</commit_message>
<xml_diff>
--- a/Documentation/DeveloperReference.docx
+++ b/Documentation/DeveloperReference.docx
@@ -185,122 +185,135 @@
         </w:rPr>
         <w:t>.</w:t>
       </w:r>
-      <w:fldSimple w:instr=" REVNUM   \* MERGEFORMAT ">
-        <w:ins w:id="0" w:author="Nick Airdo" w:date="2012-03-15T11:18:00Z">
-          <w:r>
-            <w:rPr>
-              <w:noProof/>
-              <w:color w:val="A6A6A6" w:themeColor="background1" w:themeShade="A6"/>
-              <w:rPrChange w:id="1" w:author="Nick Airdo" w:date="2012-03-15T11:18:00Z">
-                <w:rPr/>
-              </w:rPrChange>
-            </w:rPr>
-            <w:t>62</w:t>
-          </w:r>
-        </w:ins>
-        <w:del w:id="2" w:author="Nick Airdo" w:date="2012-03-15T11:18:00Z">
-          <w:r>
-            <w:rPr>
-              <w:noProof/>
-              <w:color w:val="A6A6A6" w:themeColor="background1" w:themeShade="A6"/>
-            </w:rPr>
-            <w:delText>53</w:delText>
-          </w:r>
-        </w:del>
-      </w:fldSimple>
-    </w:p>
-    <w:p>
-      <w:pPr>
-        <w:pStyle w:val="StyleCentered"/>
-        <w:rPr>
-          <w:color w:val="A6A6A6" w:themeColor="background1" w:themeShade="A6"/>
-        </w:rPr>
-      </w:pPr>
-      <w:r>
-        <w:rPr>
-          <w:color w:val="A6A6A6" w:themeColor="background1" w:themeShade="A6"/>
-        </w:rPr>
-        <w:t>Nick Airdo</w:t>
-      </w:r>
-    </w:p>
-    <w:p>
-      <w:pPr>
-        <w:pStyle w:val="StyleCentered"/>
-        <w:rPr>
-          <w:color w:val="A6A6A6" w:themeColor="background1" w:themeShade="A6"/>
-        </w:rPr>
-      </w:pPr>
-      <w:r>
-        <w:rPr>
-          <w:color w:val="A6A6A6" w:themeColor="background1" w:themeShade="A6"/>
-        </w:rPr>
-        <w:t>David Turner</w:t>
-      </w:r>
-    </w:p>
-    <w:p>
-      <w:pPr>
-        <w:pStyle w:val="StyleCentered"/>
-        <w:rPr>
-          <w:color w:val="A6A6A6" w:themeColor="background1" w:themeShade="A6"/>
-        </w:rPr>
-      </w:pPr>
-      <w:r>
-        <w:rPr>
-          <w:color w:val="A6A6A6" w:themeColor="background1" w:themeShade="A6"/>
-        </w:rPr>
-        <w:t>Jon Edmiston</w:t>
-      </w:r>
-    </w:p>
-    <w:p>
-      <w:pPr>
-        <w:pStyle w:val="StyleCentered"/>
-        <w:rPr>
-          <w:color w:val="A6A6A6" w:themeColor="background1" w:themeShade="A6"/>
-        </w:rPr>
-      </w:pPr>
-      <w:r>
-        <w:rPr>
-          <w:color w:val="A6A6A6" w:themeColor="background1" w:themeShade="A6"/>
-        </w:rPr>
-        <w:t>Last</w:t>
-      </w:r>
-      <w:r>
-        <w:rPr>
-          <w:color w:val="A6A6A6" w:themeColor="background1" w:themeShade="A6"/>
-        </w:rPr>
-        <w:t xml:space="preserve"> updated</w:t>
-      </w:r>
-      <w:r>
-        <w:rPr>
-          <w:color w:val="A6A6A6" w:themeColor="background1" w:themeShade="A6"/>
-        </w:rPr>
-        <w:t xml:space="preserve">: </w:t>
-      </w:r>
-      <w:r>
-        <w:rPr>
-          <w:color w:val="A6A6A6" w:themeColor="background1" w:themeShade="A6"/>
-        </w:rPr>
+      <w:r>
         <w:fldChar w:fldCharType="begin"/>
       </w:r>
       <w:r>
-        <w:rPr>
-          <w:color w:val="A6A6A6" w:themeColor="background1" w:themeShade="A6"/>
-        </w:rPr>
-        <w:instrText xml:space="preserve"> SAVEDATE  \@ "M/d/yyyy"  \* MERGEFORMAT </w:instrText>
-      </w:r>
-      <w:r>
-        <w:rPr>
-          <w:color w:val="A6A6A6" w:themeColor="background1" w:themeShade="A6"/>
-        </w:rPr>
+        <w:instrText xml:space="preserve"> REVNUM   \* MERGEFORMAT </w:instrText>
+      </w:r>
+      <w:r>
         <w:fldChar w:fldCharType="separate"/>
       </w:r>
-      <w:ins w:id="3" w:author="Nick Airdo" w:date="2012-03-15T11:18:00Z">
+      <w:bookmarkStart w:id="0" w:name="_GoBack"/>
+      <w:ins w:id="1" w:author="Nick Airdo" w:date="2012-03-15T11:18:00Z">
         <w:r>
           <w:rPr>
             <w:noProof/>
             <w:color w:val="A6A6A6" w:themeColor="background1" w:themeShade="A6"/>
           </w:rPr>
-          <w:t>3/15/2012</w:t>
+          <w:t>62</w:t>
+        </w:r>
+      </w:ins>
+      <w:bookmarkEnd w:id="0"/>
+      <w:del w:id="2" w:author="Nick Airdo" w:date="2012-03-15T11:18:00Z">
+        <w:r>
+          <w:rPr>
+            <w:noProof/>
+            <w:color w:val="A6A6A6" w:themeColor="background1" w:themeShade="A6"/>
+          </w:rPr>
+          <w:delText>53</w:delText>
+        </w:r>
+      </w:del>
+      <w:r>
+        <w:rPr>
+          <w:noProof/>
+          <w:color w:val="A6A6A6" w:themeColor="background1" w:themeShade="A6"/>
+        </w:rPr>
+        <w:fldChar w:fldCharType="end"/>
+      </w:r>
+    </w:p>
+    <w:p>
+      <w:pPr>
+        <w:pStyle w:val="StyleCentered"/>
+        <w:rPr>
+          <w:color w:val="A6A6A6" w:themeColor="background1" w:themeShade="A6"/>
+        </w:rPr>
+      </w:pPr>
+      <w:r>
+        <w:rPr>
+          <w:color w:val="A6A6A6" w:themeColor="background1" w:themeShade="A6"/>
+        </w:rPr>
+        <w:t>Nick Airdo</w:t>
+      </w:r>
+    </w:p>
+    <w:p>
+      <w:pPr>
+        <w:pStyle w:val="StyleCentered"/>
+        <w:rPr>
+          <w:color w:val="A6A6A6" w:themeColor="background1" w:themeShade="A6"/>
+        </w:rPr>
+      </w:pPr>
+      <w:r>
+        <w:rPr>
+          <w:color w:val="A6A6A6" w:themeColor="background1" w:themeShade="A6"/>
+        </w:rPr>
+        <w:t>David Turner</w:t>
+      </w:r>
+    </w:p>
+    <w:p>
+      <w:pPr>
+        <w:pStyle w:val="StyleCentered"/>
+        <w:rPr>
+          <w:color w:val="A6A6A6" w:themeColor="background1" w:themeShade="A6"/>
+        </w:rPr>
+      </w:pPr>
+      <w:r>
+        <w:rPr>
+          <w:color w:val="A6A6A6" w:themeColor="background1" w:themeShade="A6"/>
+        </w:rPr>
+        <w:t>Jon Edmiston</w:t>
+      </w:r>
+    </w:p>
+    <w:p>
+      <w:pPr>
+        <w:pStyle w:val="StyleCentered"/>
+        <w:rPr>
+          <w:color w:val="A6A6A6" w:themeColor="background1" w:themeShade="A6"/>
+        </w:rPr>
+      </w:pPr>
+      <w:r>
+        <w:rPr>
+          <w:color w:val="A6A6A6" w:themeColor="background1" w:themeShade="A6"/>
+        </w:rPr>
+        <w:t>Last</w:t>
+      </w:r>
+      <w:r>
+        <w:rPr>
+          <w:color w:val="A6A6A6" w:themeColor="background1" w:themeShade="A6"/>
+        </w:rPr>
+        <w:t xml:space="preserve"> updated</w:t>
+      </w:r>
+      <w:r>
+        <w:rPr>
+          <w:color w:val="A6A6A6" w:themeColor="background1" w:themeShade="A6"/>
+        </w:rPr>
+        <w:t xml:space="preserve">: </w:t>
+      </w:r>
+      <w:r>
+        <w:rPr>
+          <w:color w:val="A6A6A6" w:themeColor="background1" w:themeShade="A6"/>
+        </w:rPr>
+        <w:fldChar w:fldCharType="begin"/>
+      </w:r>
+      <w:r>
+        <w:rPr>
+          <w:color w:val="A6A6A6" w:themeColor="background1" w:themeShade="A6"/>
+        </w:rPr>
+        <w:instrText xml:space="preserve"> SAVEDATE  \@ "M/d/yyyy"  \* MERGEFORMAT </w:instrText>
+      </w:r>
+      <w:r>
+        <w:rPr>
+          <w:color w:val="A6A6A6" w:themeColor="background1" w:themeShade="A6"/>
+        </w:rPr>
+        <w:fldChar w:fldCharType="separate"/>
+      </w:r>
+      <w:ins w:id="3" w:author="Nick Airdo" w:date="2012-03-26T12:07:00Z">
+        <w:r>
+          <w:rPr>
+            <w:noProof/>
+            <w:color w:val="A6A6A6" w:themeColor="background1" w:themeShade="A6"/>
+          </w:rPr>
+          <w:t>3/16/2012</w:t>
         </w:r>
       </w:ins>
       <w:del w:id="4" w:author="Nick Airdo" w:date="2012-03-15T11:18:00Z">
@@ -2634,7 +2647,7 @@
           <w:lang w:bidi="ar-SA"/>
         </w:rPr>
         <w:drawing>
-          <wp:anchor distT="0" distB="0" distL="114300" distR="114300" simplePos="0" relativeHeight="251660288" behindDoc="1" locked="0" layoutInCell="1" allowOverlap="1" wp14:anchorId="3EE46CD9" wp14:editId="5C308DEF">
+          <wp:anchor distT="0" distB="0" distL="114300" distR="114300" simplePos="0" relativeHeight="251660288" behindDoc="1" locked="0" layoutInCell="1" allowOverlap="1" wp14:anchorId="18FA1B75" wp14:editId="4DFC135F">
             <wp:simplePos x="0" y="0"/>
             <wp:positionH relativeFrom="column">
               <wp:posOffset>3647440</wp:posOffset>
@@ -2752,7 +2765,7 @@
           <w:lang w:bidi="ar-SA"/>
         </w:rPr>
         <w:pict>
-          <v:rect id="_x0000_s1030" style="position:absolute;margin-left:318.35pt;margin-top:55.2pt;width:72.85pt;height:5.3pt;z-index:251662336" fillcolor="yellow" stroked="f" strokecolor="#8db3e2 [1311]">
+          <v:rect id="_x0000_s1030" style="position:absolute;margin-left:318.35pt;margin-top:68.25pt;width:72.85pt;height:5.3pt;z-index:251662336" fillcolor="yellow" stroked="f" strokecolor="#8db3e2 [1311]">
             <v:fill opacity="13107f"/>
           </v:rect>
         </w:pict>
@@ -2764,7 +2777,7 @@
           <w:lang w:bidi="ar-SA"/>
         </w:rPr>
         <w:pict>
-          <v:rect id="_x0000_s1029" style="position:absolute;margin-left:318.35pt;margin-top:45.6pt;width:58.4pt;height:5.3pt;z-index:251661312" fillcolor="yellow" stroked="f" strokecolor="#8db3e2 [1311]">
+          <v:rect id="_x0000_s1031" style="position:absolute;margin-left:317.75pt;margin-top:77pt;width:85.45pt;height:7.2pt;z-index:251663360" fillcolor="yellow" stroked="f" strokecolor="#8db3e2 [1311]">
             <v:fill opacity="13107f"/>
           </v:rect>
         </w:pict>
@@ -2776,7 +2789,7 @@
           <w:lang w:bidi="ar-SA"/>
         </w:rPr>
         <w:pict>
-          <v:rect id="_x0000_s1032" style="position:absolute;margin-left:317.75pt;margin-top:75.7pt;width:90.25pt;height:5.3pt;z-index:251664384" fillcolor="yellow" stroked="f" strokecolor="#8db3e2 [1311]">
+          <v:rect id="_x0000_s1029" style="position:absolute;margin-left:318.35pt;margin-top:56.9pt;width:62.5pt;height:7.3pt;z-index:251661312" fillcolor="yellow" stroked="f" strokecolor="#8db3e2 [1311]">
             <v:fill opacity="13107f"/>
           </v:rect>
         </w:pict>
@@ -2784,11 +2797,118 @@
       <w:r>
         <w:rPr>
           <w:b/>
+        </w:rPr>
+        <w:t>Models</w:t>
+      </w:r>
+      <w:r>
+        <w:t xml:space="preserve"> </w:t>
+      </w:r>
+      <w:r>
+        <w:t>–</w:t>
+      </w:r>
+      <w:r>
+        <w:t xml:space="preserve"> </w:t>
+      </w:r>
+      <w:r>
+        <w:t>Auto g</w:t>
+      </w:r>
+      <w:r>
+        <w:t>enerated using the T4 template</w:t>
+      </w:r>
+      <w:r>
+        <w:t>, e</w:t>
+      </w:r>
+      <w:r>
+        <w:t xml:space="preserve">ach class </w:t>
+      </w:r>
+      <w:r>
+        <w:t xml:space="preserve">is put </w:t>
+      </w:r>
+      <w:r>
+        <w:t xml:space="preserve">under </w:t>
+      </w:r>
+      <w:r>
+        <w:t xml:space="preserve">a logical </w:t>
+      </w:r>
+      <w:r>
+        <w:t>folder</w:t>
+      </w:r>
+      <w:r>
+        <w:t xml:space="preserve"> whose name </w:t>
+      </w:r>
+      <w:r>
+        <w:t>comes</w:t>
+      </w:r>
+      <w:r>
+        <w:t xml:space="preserve"> from the </w:t>
+      </w:r>
+      <w:r>
+        <w:t>database</w:t>
+      </w:r>
+      <w:r>
+        <w:t xml:space="preserve"> table prefix</w:t>
+      </w:r>
+      <w:r>
+        <w:t xml:space="preserve"> (</w:t>
+      </w:r>
+      <w:proofErr w:type="spellStart"/>
+      <w:r>
+        <w:t>ie</w:t>
+      </w:r>
+      <w:proofErr w:type="spellEnd"/>
+      <w:r>
+        <w:t xml:space="preserve">, the </w:t>
+      </w:r>
+      <w:r>
+        <w:t xml:space="preserve">Address entity from the </w:t>
+      </w:r>
+      <w:r>
+        <w:t xml:space="preserve">table </w:t>
+      </w:r>
+      <w:proofErr w:type="spellStart"/>
+      <w:r>
+        <w:t>crmAddress</w:t>
+      </w:r>
+      <w:proofErr w:type="spellEnd"/>
+      <w:r>
+        <w:t xml:space="preserve"> goes into the </w:t>
+      </w:r>
+      <w:proofErr w:type="spellStart"/>
+      <w:r>
+        <w:t>Crm</w:t>
+      </w:r>
+      <w:proofErr w:type="spellEnd"/>
+      <w:r>
+        <w:t xml:space="preserve"> folder)</w:t>
+      </w:r>
+      <w:r>
+        <w:t xml:space="preserve"> and </w:t>
+      </w:r>
+      <w:r>
+        <w:t>repre</w:t>
+      </w:r>
+      <w:r>
+        <w:t xml:space="preserve">sents </w:t>
+      </w:r>
+      <w:r>
+        <w:t xml:space="preserve">an EF  entity whose data is persisted </w:t>
+      </w:r>
+      <w:r>
+        <w:t>using a corresponding repository class</w:t>
+      </w:r>
+      <w:r>
+        <w:t xml:space="preserve"> described next.</w:t>
+      </w:r>
+    </w:p>
+    <w:p>
+      <w:r>
+        <w:rPr>
+          <w:b/>
           <w:noProof/>
           <w:lang w:bidi="ar-SA"/>
         </w:rPr>
         <w:pict>
-          <v:rect id="_x0000_s1031" style="position:absolute;margin-left:317.75pt;margin-top:67.2pt;width:85.45pt;height:5.3pt;z-index:251663360" fillcolor="yellow" stroked="f" strokecolor="#8db3e2 [1311]">
+          <v:rect id="_x0000_s1032" style="position:absolute;margin-left:317.75pt;margin-top:7.25pt;width:90.25pt;height:7.5pt;z-index:251664384" fillcolor="yellow" stroked="f" strokecolor="#8db3e2 [1311]">
             <v:fill opacity="13107f"/>
           </v:rect>
         </w:pict>
@@ -2796,118 +2916,11 @@
       <w:r>
         <w:rPr>
           <w:b/>
-        </w:rPr>
-        <w:t>Models</w:t>
-      </w:r>
-      <w:r>
-        <w:t xml:space="preserve"> </w:t>
-      </w:r>
-      <w:r>
-        <w:t>–</w:t>
-      </w:r>
-      <w:r>
-        <w:t xml:space="preserve"> </w:t>
-      </w:r>
-      <w:r>
-        <w:t>Auto g</w:t>
-      </w:r>
-      <w:r>
-        <w:t>enerated using the T4 template</w:t>
-      </w:r>
-      <w:r>
-        <w:t>, e</w:t>
-      </w:r>
-      <w:r>
-        <w:t xml:space="preserve">ach class </w:t>
-      </w:r>
-      <w:r>
-        <w:t xml:space="preserve">is put </w:t>
-      </w:r>
-      <w:r>
-        <w:t xml:space="preserve">under </w:t>
-      </w:r>
-      <w:r>
-        <w:t xml:space="preserve">a logical </w:t>
-      </w:r>
-      <w:r>
-        <w:t>folder</w:t>
-      </w:r>
-      <w:r>
-        <w:t xml:space="preserve"> whose name </w:t>
-      </w:r>
-      <w:r>
-        <w:t>comes</w:t>
-      </w:r>
-      <w:r>
-        <w:t xml:space="preserve"> from the </w:t>
-      </w:r>
-      <w:r>
-        <w:t>database</w:t>
-      </w:r>
-      <w:r>
-        <w:t xml:space="preserve"> table prefix</w:t>
-      </w:r>
-      <w:r>
-        <w:t xml:space="preserve"> (</w:t>
-      </w:r>
-      <w:proofErr w:type="spellStart"/>
-      <w:r>
-        <w:t>ie</w:t>
-      </w:r>
-      <w:proofErr w:type="spellEnd"/>
-      <w:r>
-        <w:t xml:space="preserve">, the </w:t>
-      </w:r>
-      <w:r>
-        <w:t xml:space="preserve">Address entity from the </w:t>
-      </w:r>
-      <w:r>
-        <w:t xml:space="preserve">table </w:t>
-      </w:r>
-      <w:proofErr w:type="spellStart"/>
-      <w:r>
-        <w:t>crmAddress</w:t>
-      </w:r>
-      <w:proofErr w:type="spellEnd"/>
-      <w:r>
-        <w:t xml:space="preserve"> goes into the </w:t>
-      </w:r>
-      <w:proofErr w:type="spellStart"/>
-      <w:r>
-        <w:t>Crm</w:t>
-      </w:r>
-      <w:proofErr w:type="spellEnd"/>
-      <w:r>
-        <w:t xml:space="preserve"> folder)</w:t>
-      </w:r>
-      <w:r>
-        <w:t xml:space="preserve"> and </w:t>
-      </w:r>
-      <w:r>
-        <w:t>repre</w:t>
-      </w:r>
-      <w:r>
-        <w:t xml:space="preserve">sents </w:t>
-      </w:r>
-      <w:r>
-        <w:t xml:space="preserve">an EF  entity whose data is persisted </w:t>
-      </w:r>
-      <w:r>
-        <w:t>using a corresponding repository class</w:t>
-      </w:r>
-      <w:r>
-        <w:t xml:space="preserve"> described next.</w:t>
-      </w:r>
-    </w:p>
-    <w:p>
-      <w:r>
-        <w:rPr>
-          <w:b/>
           <w:noProof/>
           <w:lang w:bidi="ar-SA"/>
         </w:rPr>
         <w:pict>
-          <v:rect id="_x0000_s1033" style="position:absolute;margin-left:318.35pt;margin-top:21.25pt;width:101.05pt;height:5.3pt;z-index:251665408" fillcolor="yellow" stroked="f" strokecolor="#8db3e2 [1311]">
+          <v:rect id="_x0000_s1033" style="position:absolute;margin-left:318.35pt;margin-top:47.35pt;width:101.05pt;height:8.15pt;z-index:251665408" fillcolor="yellow" stroked="f" strokecolor="#8db3e2 [1311]">
             <v:fill opacity="13107f"/>
           </v:rect>
         </w:pict>
@@ -2961,11 +2974,38 @@
           <w:lang w:bidi="ar-SA"/>
         </w:rPr>
         <w:pict>
-          <v:rect id="_x0000_s1034" style="position:absolute;margin-left:317.75pt;margin-top:9.55pt;width:101.05pt;height:5.3pt;z-index:251666432" fillcolor="yellow" stroked="f" strokecolor="#8db3e2 [1311]">
+          <v:rect id="_x0000_s1034" style="position:absolute;margin-left:317.75pt;margin-top:34.95pt;width:97.4pt;height:7.9pt;z-index:251666432" fillcolor="yellow" stroked="f" strokecolor="#8db3e2 [1311]">
             <v:fill opacity="13107f"/>
           </v:rect>
         </w:pict>
       </w:r>
+      <w:r>
+        <w:rPr>
+          <w:noProof/>
+          <w:lang w:bidi="ar-SA"/>
+        </w:rPr>
+        <w:drawing>
+          <wp:inline distT="0" distB="0" distL="0" distR="0" wp14:anchorId="6F790B0F" wp14:editId="11AA26AD">
+            <wp:extent cx="3872753" cy="2314575"/>
+            <wp:effectExtent l="0" t="0" r="0" b="66675"/>
+            <wp:docPr id="1" name="Diagram 1"/>
+            <wp:cNvGraphicFramePr/>
+            <a:graphic xmlns:a="http://schemas.openxmlformats.org/drawingml/2006/main">
+              <a:graphicData uri="http://schemas.openxmlformats.org/drawingml/2006/diagram">
+                <dgm:relIds xmlns:dgm="http://schemas.openxmlformats.org/drawingml/2006/diagram" xmlns:r="http://schemas.openxmlformats.org/officeDocument/2006/relationships" r:dm="rId13" r:lo="rId14" r:qs="rId15" r:cs="rId16"/>
+              </a:graphicData>
+            </a:graphic>
+          </wp:inline>
+        </w:drawing>
+      </w:r>
+    </w:p>
+    <w:p>
+      <w:pPr>
+        <w:rPr>
+          <w:noProof/>
+          <w:lang w:bidi="ar-SA"/>
+        </w:rPr>
+      </w:pPr>
       <w:r>
         <w:rPr>
           <w:noProof/>
@@ -2975,7 +3015,7 @@
             <v:stroke joinstyle="miter"/>
             <v:path gradientshapeok="t" o:connecttype="rect"/>
           </v:shapetype>
-          <v:shape id="_x0000_s1035" type="#_x0000_t202" style="position:absolute;margin-left:299.85pt;margin-top:214.6pt;width:142pt;height:42.45pt;z-index:251668480;mso-position-horizontal-relative:text;mso-position-vertical-relative:text" wrapcoords="-102 0 -102 21221 21600 21221 21600 0 -102 0" stroked="f">
+          <v:shape id="_x0000_s1035" type="#_x0000_t202" style="position:absolute;margin-left:299.85pt;margin-top:40.5pt;width:142pt;height:42.45pt;z-index:251668480;mso-position-horizontal-relative:text;mso-position-vertical-relative:text" wrapcoords="-102 0 -102 21221 21600 21221 21600 0 -102 0" stroked="f">
             <v:textbox style="mso-next-textbox:#_x0000_s1035;mso-fit-shape-to-text:t" inset="0,0,0,0">
               <w:txbxContent>
                 <w:p>
@@ -2990,14 +3030,27 @@
                   <w:r>
                     <w:t xml:space="preserve">Figure </w:t>
                   </w:r>
-                  <w:fldSimple w:instr=" SEQ Figure \* ARABIC ">
-                    <w:r>
-                      <w:rPr>
-                        <w:noProof/>
-                      </w:rPr>
-                      <w:t>1</w:t>
-                    </w:r>
-                  </w:fldSimple>
+                  <w:r>
+                    <w:fldChar w:fldCharType="begin"/>
+                  </w:r>
+                  <w:r>
+                    <w:instrText xml:space="preserve"> SEQ Figure \* ARABIC </w:instrText>
+                  </w:r>
+                  <w:r>
+                    <w:fldChar w:fldCharType="separate"/>
+                  </w:r>
+                  <w:r>
+                    <w:rPr>
+                      <w:noProof/>
+                    </w:rPr>
+                    <w:t>1</w:t>
+                  </w:r>
+                  <w:r>
+                    <w:rPr>
+                      <w:noProof/>
+                    </w:rPr>
+                    <w:fldChar w:fldCharType="end"/>
+                  </w:r>
                   <w:r>
                     <w:t xml:space="preserve"> - Rock framework project highlighting the "Address" entity.</w:t>
                   </w:r>
@@ -3007,33 +3060,6 @@
           </v:shape>
         </w:pict>
       </w:r>
-      <w:r>
-        <w:rPr>
-          <w:noProof/>
-          <w:lang w:bidi="ar-SA"/>
-        </w:rPr>
-        <w:drawing>
-          <wp:inline distT="0" distB="0" distL="0" distR="0" wp14:anchorId="4DC1E024" wp14:editId="21C0A883">
-            <wp:extent cx="3872753" cy="2314575"/>
-            <wp:effectExtent l="0" t="0" r="0" b="66675"/>
-            <wp:docPr id="1" name="Diagram 1"/>
-            <wp:cNvGraphicFramePr/>
-            <a:graphic xmlns:a="http://schemas.openxmlformats.org/drawingml/2006/main">
-              <a:graphicData uri="http://schemas.openxmlformats.org/drawingml/2006/diagram">
-                <dgm:relIds xmlns:dgm="http://schemas.openxmlformats.org/drawingml/2006/diagram" xmlns:r="http://schemas.openxmlformats.org/officeDocument/2006/relationships" r:dm="rId13" r:lo="rId14" r:qs="rId15" r:cs="rId16"/>
-              </a:graphicData>
-            </a:graphic>
-          </wp:inline>
-        </w:drawing>
-      </w:r>
-    </w:p>
-    <w:p>
-      <w:pPr>
-        <w:rPr>
-          <w:noProof/>
-          <w:lang w:bidi="ar-SA"/>
-        </w:rPr>
-      </w:pPr>
       <w:r>
         <w:rPr>
           <w:noProof/>
@@ -7992,130 +8018,128 @@
       <w:r>
         <w:t>.</w:t>
       </w:r>
-      <w:bookmarkStart w:id="35" w:name="_GoBack"/>
+    </w:p>
+    <w:p>
+      <w:pPr>
+        <w:pStyle w:val="Heading2"/>
+      </w:pPr>
+      <w:bookmarkStart w:id="35" w:name="_Toc318470334"/>
+      <w:r>
+        <w:t>Error Pages</w:t>
+      </w:r>
       <w:bookmarkEnd w:id="35"/>
     </w:p>
     <w:p>
       <w:pPr>
+        <w:ind w:left="360"/>
+      </w:pPr>
+      <w:r>
+        <w:t>In Rock e</w:t>
+      </w:r>
+      <w:r>
+        <w:t>ach site</w:t>
+      </w:r>
+      <w:r>
+        <w:t xml:space="preserve"> can be configured to use a custom error page in the event of an exception.</w:t>
+      </w:r>
+      <w:r>
+        <w:t xml:space="preserve"> </w:t>
+      </w:r>
+      <w:r>
+        <w:t xml:space="preserve"> </w:t>
+      </w:r>
+      <w:r>
+        <w:t>If no value is provided</w:t>
+      </w:r>
+      <w:r>
+        <w:t>,</w:t>
+      </w:r>
+      <w:r>
+        <w:t xml:space="preserve"> error.aspx will be shown which is skinned to match the Rock Theme.</w:t>
+      </w:r>
+      <w:r>
+        <w:t xml:space="preserve"> This</w:t>
+      </w:r>
+      <w:r>
+        <w:t xml:space="preserve"> standard error page will display the details of the exception if the logged in user is a part of the </w:t>
+      </w:r>
+      <w:r>
+        <w:rPr>
+          <w:b/>
+        </w:rPr>
+        <w:t>Rock Administrators</w:t>
+      </w:r>
+      <w:r>
+        <w:t xml:space="preserve"> security group.</w:t>
+      </w:r>
+    </w:p>
+    <w:p>
+      <w:pPr>
+        <w:ind w:left="360"/>
+      </w:pPr>
+      <w:r>
+        <w:t>New</w:t>
+      </w:r>
+      <w:r>
+        <w:t>, custom</w:t>
+      </w:r>
+      <w:r>
+        <w:t xml:space="preserve"> error pages </w:t>
+      </w:r>
+      <w:r>
+        <w:t xml:space="preserve">should </w:t>
+      </w:r>
+      <w:r>
+        <w:t xml:space="preserve">be very simple </w:t>
+      </w:r>
+      <w:r>
+        <w:t xml:space="preserve">– even </w:t>
+      </w:r>
+      <w:r>
+        <w:t xml:space="preserve">static HTML. </w:t>
+      </w:r>
+      <w:r>
+        <w:t xml:space="preserve"> </w:t>
+      </w:r>
+      <w:r>
+        <w:t xml:space="preserve">If one decides to make it more robust (i.e. </w:t>
+      </w:r>
+      <w:r>
+        <w:t xml:space="preserve">by </w:t>
+      </w:r>
+      <w:r>
+        <w:t>add</w:t>
+      </w:r>
+      <w:r>
+        <w:t>ing</w:t>
+      </w:r>
+      <w:r>
+        <w:t xml:space="preserve"> logic to display the error) it should be careful </w:t>
+      </w:r>
+      <w:r>
+        <w:t>not to</w:t>
+      </w:r>
+      <w:r>
+        <w:t xml:space="preserve"> generate an exception itself</w:t>
+      </w:r>
+      <w:r>
+        <w:t xml:space="preserve"> because that</w:t>
+      </w:r>
+      <w:r>
+        <w:t xml:space="preserve"> would cause an infinite loop. A query parameter has been added to the error page to help catch these loops. If the parameter is not ‘1’ then processing should not be done as it is causing an error.</w:t>
+      </w:r>
+    </w:p>
+    <w:p>
+      <w:pPr>
         <w:pStyle w:val="Heading2"/>
       </w:pPr>
-      <w:bookmarkStart w:id="36" w:name="_Toc318470334"/>
-      <w:r>
-        <w:t>Error Pages</w:t>
+      <w:bookmarkStart w:id="36" w:name="_Toc318470335"/>
+      <w:r>
+        <w:t>Notifications</w:t>
       </w:r>
       <w:bookmarkEnd w:id="36"/>
     </w:p>
     <w:p>
-      <w:pPr>
-        <w:ind w:left="360"/>
-      </w:pPr>
-      <w:r>
-        <w:t>In Rock e</w:t>
-      </w:r>
-      <w:r>
-        <w:t>ach site</w:t>
-      </w:r>
-      <w:r>
-        <w:t xml:space="preserve"> can be configured to use a custom error page in the event of an exception.</w:t>
-      </w:r>
-      <w:r>
-        <w:t xml:space="preserve"> </w:t>
-      </w:r>
-      <w:r>
-        <w:t xml:space="preserve"> </w:t>
-      </w:r>
-      <w:r>
-        <w:t>If no value is provided</w:t>
-      </w:r>
-      <w:r>
-        <w:t>,</w:t>
-      </w:r>
-      <w:r>
-        <w:t xml:space="preserve"> error.aspx will be shown which is skinned to match the Rock Theme.</w:t>
-      </w:r>
-      <w:r>
-        <w:t xml:space="preserve"> This</w:t>
-      </w:r>
-      <w:r>
-        <w:t xml:space="preserve"> standard error page will display the details of the exception if the logged in user is a part of the </w:t>
-      </w:r>
-      <w:r>
-        <w:rPr>
-          <w:b/>
-        </w:rPr>
-        <w:t>Rock Administrators</w:t>
-      </w:r>
-      <w:r>
-        <w:t xml:space="preserve"> security group.</w:t>
-      </w:r>
-    </w:p>
-    <w:p>
-      <w:pPr>
-        <w:ind w:left="360"/>
-      </w:pPr>
-      <w:r>
-        <w:t>New</w:t>
-      </w:r>
-      <w:r>
-        <w:t>, custom</w:t>
-      </w:r>
-      <w:r>
-        <w:t xml:space="preserve"> error pages </w:t>
-      </w:r>
-      <w:r>
-        <w:t xml:space="preserve">should </w:t>
-      </w:r>
-      <w:r>
-        <w:t xml:space="preserve">be very simple </w:t>
-      </w:r>
-      <w:r>
-        <w:t xml:space="preserve">– even </w:t>
-      </w:r>
-      <w:r>
-        <w:t xml:space="preserve">static HTML. </w:t>
-      </w:r>
-      <w:r>
-        <w:t xml:space="preserve"> </w:t>
-      </w:r>
-      <w:r>
-        <w:t xml:space="preserve">If one decides to make it more robust (i.e. </w:t>
-      </w:r>
-      <w:r>
-        <w:t xml:space="preserve">by </w:t>
-      </w:r>
-      <w:r>
-        <w:t>add</w:t>
-      </w:r>
-      <w:r>
-        <w:t>ing</w:t>
-      </w:r>
-      <w:r>
-        <w:t xml:space="preserve"> logic to display the error) it should be careful </w:t>
-      </w:r>
-      <w:r>
-        <w:t>not to</w:t>
-      </w:r>
-      <w:r>
-        <w:t xml:space="preserve"> generate an exception itself</w:t>
-      </w:r>
-      <w:r>
-        <w:t xml:space="preserve"> because that</w:t>
-      </w:r>
-      <w:r>
-        <w:t xml:space="preserve"> would cause an infinite loop. A query parameter has been added to the error page to help catch these loops. If the parameter is not ‘1’ then processing should not be done as it is causing an error.</w:t>
-      </w:r>
-    </w:p>
-    <w:p>
-      <w:pPr>
-        <w:pStyle w:val="Heading2"/>
-      </w:pPr>
-      <w:bookmarkStart w:id="37" w:name="_Toc318470335"/>
-      <w:r>
-        <w:t>Notifications</w:t>
-      </w:r>
-      <w:bookmarkEnd w:id="37"/>
-    </w:p>
-    <w:p>
       <w:r>
         <w:t>There is a global attribut</w:t>
       </w:r>
@@ -8147,7 +8171,7 @@
       <w:pPr>
         <w:pStyle w:val="Heading1"/>
       </w:pPr>
-      <w:bookmarkStart w:id="38" w:name="_Toc318470336"/>
+      <w:bookmarkStart w:id="37" w:name="_Toc318470336"/>
       <w:r>
         <w:lastRenderedPageBreak/>
         <w:t>Performance Related</w:t>
@@ -8155,167 +8179,167 @@
       <w:r>
         <w:t xml:space="preserve"> Considerations</w:t>
       </w:r>
+      <w:bookmarkEnd w:id="37"/>
+    </w:p>
+    <w:p>
+      <w:r>
+        <w:t xml:space="preserve">Speed is a primary feature of Rock </w:t>
+      </w:r>
+      <w:proofErr w:type="spellStart"/>
+      <w:r>
+        <w:t>ChMS</w:t>
+      </w:r>
+      <w:proofErr w:type="spellEnd"/>
+      <w:r>
+        <w:t>.  Before writing any</w:t>
+      </w:r>
+      <w:r>
+        <w:t xml:space="preserve"> code</w:t>
+      </w:r>
+      <w:r>
+        <w:t xml:space="preserve"> think about performance</w:t>
+      </w:r>
+      <w:r>
+        <w:t>, and w</w:t>
+      </w:r>
+      <w:r>
+        <w:t>hen you write code, code for performance.</w:t>
+      </w:r>
+    </w:p>
+    <w:p>
+      <w:pPr>
+        <w:pStyle w:val="Heading2"/>
+      </w:pPr>
+      <w:bookmarkStart w:id="38" w:name="_Transactions"/>
+      <w:bookmarkStart w:id="39" w:name="_Toc318470337"/>
       <w:bookmarkEnd w:id="38"/>
-    </w:p>
-    <w:p>
-      <w:r>
-        <w:t xml:space="preserve">Speed is a primary feature of Rock </w:t>
+      <w:r>
+        <w:t>Transactions</w:t>
+      </w:r>
+      <w:bookmarkEnd w:id="39"/>
+    </w:p>
+    <w:p>
+      <w:r>
+        <w:t xml:space="preserve">Every effort should be made to return a page back to the user as quickly as possible. Any </w:t>
+      </w:r>
+      <w:r>
+        <w:t>processing that can be done out-of-</w:t>
+      </w:r>
+      <w:r>
+        <w:t>process should consider using transactions.</w:t>
+      </w:r>
+    </w:p>
+    <w:p>
+      <w:r>
+        <w:t>Rock has a</w:t>
+      </w:r>
+      <w:r>
+        <w:t xml:space="preserve"> built-in</w:t>
+      </w:r>
+      <w:r>
+        <w:t xml:space="preserve"> transaction queue </w:t>
+      </w:r>
+      <w:r>
+        <w:t>to handle out-of-</w:t>
+      </w:r>
+      <w:r>
+        <w:t>process execution of code. A block can create a transaction, add it to the queue and move on. An example usage is the implementation of page analytics. To capture data for pages that have been viewed</w:t>
+      </w:r>
+      <w:r>
+        <w:t>,</w:t>
+      </w:r>
+      <w:r>
+        <w:t xml:space="preserve"> a transaction is added to the queue instead of writing to the database directly while the user waits.</w:t>
+      </w:r>
+      <w:r>
+        <w:t xml:space="preserve">  In many cases you can see </w:t>
+      </w:r>
+      <w:r>
+        <w:t xml:space="preserve">nearly </w:t>
+      </w:r>
+      <w:proofErr w:type="gramStart"/>
+      <w:r>
+        <w:t>100x increase</w:t>
+      </w:r>
+      <w:proofErr w:type="gramEnd"/>
+      <w:r>
+        <w:t xml:space="preserve"> in responsiveness</w:t>
+      </w:r>
+      <w:r>
+        <w:rPr>
+          <w:rStyle w:val="FootnoteReference"/>
+        </w:rPr>
+        <w:footnoteReference w:id="1"/>
+      </w:r>
+      <w:r>
+        <w:t>.</w:t>
+      </w:r>
+    </w:p>
+    <w:p>
+      <w:pPr>
+        <w:pStyle w:val="Heading3"/>
+      </w:pPr>
+      <w:r>
+        <w:t>Using Transactions</w:t>
+      </w:r>
+    </w:p>
+    <w:p>
+      <w:r>
+        <w:t xml:space="preserve">A transaction type </w:t>
+      </w:r>
+      <w:r>
+        <w:t>class</w:t>
+      </w:r>
+      <w:r>
+        <w:t xml:space="preserve"> must be created for </w:t>
+      </w:r>
+      <w:r>
+        <w:rPr>
+          <w:i/>
+        </w:rPr>
+        <w:t>type</w:t>
+      </w:r>
+      <w:r>
+        <w:t xml:space="preserve"> of transaction. These must inherit from </w:t>
       </w:r>
       <w:proofErr w:type="spellStart"/>
       <w:r>
-        <w:t>ChMS</w:t>
+        <w:t>ITransaction</w:t>
       </w:r>
       <w:proofErr w:type="spellEnd"/>
       <w:r>
-        <w:t>.  Before writing any</w:t>
-      </w:r>
-      <w:r>
-        <w:t xml:space="preserve"> code</w:t>
-      </w:r>
-      <w:r>
-        <w:t xml:space="preserve"> think about performance</w:t>
-      </w:r>
-      <w:r>
-        <w:t>, and w</w:t>
-      </w:r>
-      <w:r>
-        <w:t>hen you write code, code for performance.</w:t>
-      </w:r>
-    </w:p>
-    <w:p>
-      <w:pPr>
-        <w:pStyle w:val="Heading2"/>
-      </w:pPr>
-      <w:bookmarkStart w:id="39" w:name="_Transactions"/>
-      <w:bookmarkStart w:id="40" w:name="_Toc318470337"/>
-      <w:bookmarkEnd w:id="39"/>
-      <w:r>
-        <w:t>Transactions</w:t>
-      </w:r>
-      <w:bookmarkEnd w:id="40"/>
-    </w:p>
-    <w:p>
-      <w:r>
-        <w:t xml:space="preserve">Every effort should be made to return a page back to the user as quickly as possible. Any </w:t>
-      </w:r>
-      <w:r>
-        <w:t>processing that can be done out-of-</w:t>
-      </w:r>
-      <w:r>
-        <w:t>process should consider using transactions.</w:t>
-      </w:r>
-    </w:p>
-    <w:p>
-      <w:r>
-        <w:t>Rock has a</w:t>
-      </w:r>
-      <w:r>
-        <w:t xml:space="preserve"> built-in</w:t>
-      </w:r>
-      <w:r>
-        <w:t xml:space="preserve"> transaction queue </w:t>
-      </w:r>
-      <w:r>
-        <w:t>to handle out-of-</w:t>
-      </w:r>
-      <w:r>
-        <w:t>process execution of code. A block can create a transaction, add it to the queue and move on. An example usage is the implementation of page analytics. To capture data for pages that have been viewed</w:t>
+        <w:t xml:space="preserve"> which has one method</w:t>
+      </w:r>
+      <w:r>
+        <w:t xml:space="preserve"> called</w:t>
+      </w:r>
+      <w:r>
+        <w:t xml:space="preserve"> ‘Execute’. </w:t>
+      </w:r>
+      <w:r>
+        <w:t>For example, t</w:t>
+      </w:r>
+      <w:r>
+        <w:t xml:space="preserve">o implement the page analytics feature </w:t>
+      </w:r>
+      <w:r>
+        <w:t xml:space="preserve">described </w:t>
+      </w:r>
+      <w:r>
+        <w:t>above</w:t>
       </w:r>
       <w:r>
         <w:t>,</w:t>
       </w:r>
       <w:r>
-        <w:t xml:space="preserve"> a transaction is added to the queue instead of writing to the database directly while the user waits.</w:t>
-      </w:r>
-      <w:r>
-        <w:t xml:space="preserve">  In many cases you can see </w:t>
-      </w:r>
-      <w:r>
-        <w:t xml:space="preserve">nearly </w:t>
-      </w:r>
-      <w:proofErr w:type="gramStart"/>
-      <w:r>
-        <w:t>100x increase</w:t>
-      </w:r>
-      <w:proofErr w:type="gramEnd"/>
-      <w:r>
-        <w:t xml:space="preserve"> in responsiveness</w:t>
-      </w:r>
-      <w:r>
-        <w:rPr>
-          <w:rStyle w:val="FootnoteReference"/>
-        </w:rPr>
-        <w:footnoteReference w:id="1"/>
-      </w:r>
-      <w:r>
-        <w:t>.</w:t>
-      </w:r>
-    </w:p>
-    <w:p>
-      <w:pPr>
-        <w:pStyle w:val="Heading3"/>
-      </w:pPr>
-      <w:r>
-        <w:t>Using Transactions</w:t>
-      </w:r>
-    </w:p>
-    <w:p>
-      <w:r>
-        <w:t xml:space="preserve">A transaction type </w:t>
-      </w:r>
-      <w:r>
-        <w:t>class</w:t>
-      </w:r>
-      <w:r>
-        <w:t xml:space="preserve"> must be created for </w:t>
-      </w:r>
-      <w:r>
-        <w:rPr>
-          <w:i/>
-        </w:rPr>
-        <w:t>type</w:t>
-      </w:r>
-      <w:r>
-        <w:t xml:space="preserve"> of transaction. These must inherit from </w:t>
+        <w:t xml:space="preserve"> a </w:t>
       </w:r>
       <w:proofErr w:type="spellStart"/>
       <w:r>
-        <w:t>ITransaction</w:t>
+        <w:t>PageViewTransaction.cs</w:t>
       </w:r>
       <w:proofErr w:type="spellEnd"/>
       <w:r>
-        <w:t xml:space="preserve"> which has one method</w:t>
-      </w:r>
-      <w:r>
-        <w:t xml:space="preserve"> called</w:t>
-      </w:r>
-      <w:r>
-        <w:t xml:space="preserve"> ‘Execute’. </w:t>
-      </w:r>
-      <w:r>
-        <w:t>For example, t</w:t>
-      </w:r>
-      <w:r>
-        <w:t xml:space="preserve">o implement the page analytics feature </w:t>
-      </w:r>
-      <w:r>
-        <w:t xml:space="preserve">described </w:t>
-      </w:r>
-      <w:r>
-        <w:t>above</w:t>
-      </w:r>
-      <w:r>
-        <w:t>,</w:t>
-      </w:r>
-      <w:r>
-        <w:t xml:space="preserve"> a </w:t>
-      </w:r>
-      <w:proofErr w:type="spellStart"/>
-      <w:r>
-        <w:t>PageViewTransaction.cs</w:t>
-      </w:r>
-      <w:proofErr w:type="spellEnd"/>
-      <w:r>
         <w:t xml:space="preserve"> </w:t>
       </w:r>
       <w:r>
@@ -8331,10 +8355,10 @@
     <w:p>
       <w:r>
         <w:object w:dxaOrig="9600" w:dyaOrig="3807">
-          <v:shape id="_x0000_i1025" type="#_x0000_t75" style="width:480.2pt;height:191.05pt" o:ole="">
+          <v:shape id="_x0000_i1025" type="#_x0000_t75" style="width:480.3pt;height:191.45pt" o:ole="">
             <v:imagedata r:id="rId32" o:title=""/>
           </v:shape>
-          <o:OLEObject Type="Embed" ProgID="Word.OpenDocumentText.12" ShapeID="_x0000_i1025" DrawAspect="Content" ObjectID="_1393421986" r:id="rId33"/>
+          <o:OLEObject Type="Embed" ProgID="Word.OpenDocumentText.12" ShapeID="_x0000_i1025" DrawAspect="Content" ObjectID="_1394269000" r:id="rId33"/>
         </w:object>
       </w:r>
     </w:p>
@@ -8389,10 +8413,10 @@
     <w:p>
       <w:r>
         <w:object w:dxaOrig="9600" w:dyaOrig="1933">
-          <v:shape id="_x0000_i1026" type="#_x0000_t75" style="width:480.2pt;height:96.4pt" o:ole="">
+          <v:shape id="_x0000_i1026" type="#_x0000_t75" style="width:480.3pt;height:96.55pt" o:ole="">
             <v:imagedata r:id="rId34" o:title=""/>
           </v:shape>
-          <o:OLEObject Type="Embed" ProgID="Word.OpenDocumentText.12" ShapeID="_x0000_i1026" DrawAspect="Content" ObjectID="_1393421987" r:id="rId35"/>
+          <o:OLEObject Type="Embed" ProgID="Word.OpenDocumentText.12" ShapeID="_x0000_i1026" DrawAspect="Content" ObjectID="_1394269001" r:id="rId35"/>
         </w:object>
       </w:r>
     </w:p>
@@ -8524,19 +8548,19 @@
       <w:pPr>
         <w:pStyle w:val="Heading1"/>
       </w:pPr>
-      <w:bookmarkStart w:id="41" w:name="_Ref318467860"/>
-      <w:bookmarkStart w:id="42" w:name="_Toc318470338"/>
-      <w:bookmarkStart w:id="43" w:name="_Ref319661510"/>
+      <w:bookmarkStart w:id="40" w:name="_Ref318467860"/>
+      <w:bookmarkStart w:id="41" w:name="_Toc318470338"/>
+      <w:bookmarkStart w:id="42" w:name="_Ref319661510"/>
       <w:r>
         <w:lastRenderedPageBreak/>
         <w:t xml:space="preserve">Global </w:t>
       </w:r>
+      <w:bookmarkEnd w:id="40"/>
       <w:bookmarkEnd w:id="41"/>
+      <w:r>
+        <w:t>Attributes</w:t>
+      </w:r>
       <w:bookmarkEnd w:id="42"/>
-      <w:r>
-        <w:t>Attributes</w:t>
-      </w:r>
-      <w:bookmarkEnd w:id="43"/>
     </w:p>
     <w:p>
       <w:r>
@@ -8557,7 +8581,7 @@
       <w:r>
         <w:t xml:space="preserve">To retrieve a value, </w:t>
       </w:r>
-      <w:ins w:id="44" w:author="Nick Airdo" w:date="2012-03-15T11:21:00Z">
+      <w:ins w:id="43" w:author="Nick Airdo" w:date="2012-03-15T11:21:00Z">
         <w:r>
           <w:t>use</w:t>
         </w:r>
@@ -8577,14 +8601,14 @@
     <w:p>
       <w:r>
         <w:object w:dxaOrig="9360" w:dyaOrig="375">
-          <v:shape id="_x0000_i1027" type="#_x0000_t75" style="width:468pt;height:18.6pt" o:ole="" o:bordertopcolor="this" o:borderleftcolor="this" o:borderbottomcolor="this" o:borderrightcolor="this">
+          <v:shape id="_x0000_i1027" type="#_x0000_t75" style="width:468.4pt;height:18.65pt" o:ole="" o:bordertopcolor="this" o:borderleftcolor="this" o:borderbottomcolor="this" o:borderrightcolor="this">
             <v:imagedata r:id="rId36" o:title=""/>
             <w10:bordertop type="single" width="4"/>
             <w10:borderleft type="single" width="4"/>
             <w10:borderbottom type="single" width="4"/>
             <w10:borderright type="single" width="4"/>
           </v:shape>
-          <o:OLEObject Type="Embed" ProgID="Word.OpenDocumentText.12" ShapeID="_x0000_i1027" DrawAspect="Content" ObjectID="_1393421988" r:id="rId37"/>
+          <o:OLEObject Type="Embed" ProgID="Word.OpenDocumentText.12" ShapeID="_x0000_i1027" DrawAspect="Content" ObjectID="_1394269002" r:id="rId37"/>
         </w:object>
       </w:r>
     </w:p>
@@ -8592,13 +8616,13 @@
       <w:pPr>
         <w:pStyle w:val="Heading2"/>
         <w:rPr>
-          <w:ins w:id="45" w:author="Nick Airdo" w:date="2012-03-15T11:34:00Z"/>
-        </w:rPr>
-        <w:pPrChange w:id="46" w:author="Nick Airdo" w:date="2012-03-15T11:34:00Z">
+          <w:ins w:id="44" w:author="Nick Airdo" w:date="2012-03-15T11:34:00Z"/>
+        </w:rPr>
+        <w:pPrChange w:id="45" w:author="Nick Airdo" w:date="2012-03-15T11:34:00Z">
           <w:pPr/>
         </w:pPrChange>
       </w:pPr>
-      <w:ins w:id="47" w:author="Nick Airdo" w:date="2012-03-15T11:34:00Z">
+      <w:ins w:id="46" w:author="Nick Airdo" w:date="2012-03-15T11:34:00Z">
         <w:r>
           <w:t>Merge Fields</w:t>
         </w:r>
@@ -8611,7 +8635,7 @@
       <w:r>
         <w:rPr>
           <w:i/>
-          <w:rPrChange w:id="48" w:author="Nick Airdo" w:date="2012-03-15T11:34:00Z">
+          <w:rPrChange w:id="47" w:author="Nick Airdo" w:date="2012-03-15T11:34:00Z">
             <w:rPr/>
           </w:rPrChange>
         </w:rPr>
@@ -8629,7 +8653,7 @@
       <w:r>
         <w:rPr>
           <w:i/>
-          <w:rPrChange w:id="49" w:author="Nick Airdo" w:date="2012-03-16T08:50:00Z">
+          <w:rPrChange w:id="48" w:author="Nick Airdo" w:date="2012-03-16T08:50:00Z">
             <w:rPr/>
           </w:rPrChange>
         </w:rPr>
@@ -8659,28 +8683,123 @@
       <w:pPr>
         <w:pStyle w:val="Heading1"/>
       </w:pPr>
-      <w:bookmarkStart w:id="50" w:name="_Toc318470339"/>
+      <w:bookmarkStart w:id="49" w:name="_Toc318470339"/>
       <w:r>
         <w:lastRenderedPageBreak/>
         <w:t>Namespaces and Conventions</w:t>
       </w:r>
+      <w:bookmarkEnd w:id="49"/>
+    </w:p>
+    <w:p>
+      <w:r>
+        <w:t xml:space="preserve">When you write custom stuff please adhere to the rules below to avoid collisions </w:t>
+      </w:r>
+      <w:r>
+        <w:t>with other developer’s stuff</w:t>
+      </w:r>
+      <w:r>
+        <w:t>.</w:t>
+      </w:r>
+      <w:r>
+        <w:t xml:space="preserve">  Below you’ll see reference to </w:t>
+      </w:r>
+      <w:r>
+        <w:t xml:space="preserve">your organization’s </w:t>
+      </w:r>
+      <w:r>
+        <w:rPr>
+          <w:i/>
+        </w:rPr>
+        <w:t>&lt;</w:t>
+      </w:r>
+      <w:r>
+        <w:rPr>
+          <w:i/>
+        </w:rPr>
+        <w:t>OID</w:t>
+      </w:r>
+      <w:r>
+        <w:rPr>
+          <w:i/>
+        </w:rPr>
+        <w:t>&gt;</w:t>
+      </w:r>
+      <w:r>
+        <w:t xml:space="preserve">.  This means some unique string such as your organization’s </w:t>
+      </w:r>
+      <w:r>
+        <w:t xml:space="preserve">name, </w:t>
+      </w:r>
+      <w:r>
+        <w:t>acronym or domain name.</w:t>
+      </w:r>
+    </w:p>
+    <w:p>
+      <w:r>
+        <w:t>Ex</w:t>
+      </w:r>
+      <w:r>
+        <w:t xml:space="preserve">amples:  </w:t>
+      </w:r>
+      <w:proofErr w:type="spellStart"/>
+      <w:r>
+        <w:rPr>
+          <w:b/>
+        </w:rPr>
+        <w:t>Moz</w:t>
+      </w:r>
+      <w:proofErr w:type="spellEnd"/>
+      <w:r>
+        <w:t xml:space="preserve"> – for Mozilla, </w:t>
+      </w:r>
+      <w:proofErr w:type="spellStart"/>
+      <w:r>
+        <w:rPr>
+          <w:b/>
+        </w:rPr>
+        <w:t>JordanRift</w:t>
+      </w:r>
+      <w:proofErr w:type="spellEnd"/>
+      <w:r>
+        <w:t xml:space="preserve"> or </w:t>
+      </w:r>
+      <w:proofErr w:type="spellStart"/>
+      <w:r>
+        <w:rPr>
+          <w:b/>
+        </w:rPr>
+        <w:t>JRift</w:t>
+      </w:r>
+      <w:proofErr w:type="spellEnd"/>
+      <w:r>
+        <w:t xml:space="preserve"> – for Jordan Rift, </w:t>
+      </w:r>
+      <w:r>
+        <w:rPr>
+          <w:b/>
+        </w:rPr>
+        <w:t>CCV</w:t>
+      </w:r>
+      <w:r>
+        <w:t xml:space="preserve"> – for Christ’s Church of the Valley, </w:t>
+      </w:r>
+    </w:p>
+    <w:p>
+      <w:pPr>
+        <w:pStyle w:val="Heading2"/>
+      </w:pPr>
+      <w:bookmarkStart w:id="50" w:name="_Toc318470340"/>
+      <w:r>
+        <w:t>Custom Tables</w:t>
+      </w:r>
       <w:bookmarkEnd w:id="50"/>
     </w:p>
     <w:p>
       <w:r>
-        <w:t xml:space="preserve">When you write custom stuff please adhere to the rules below to avoid collisions </w:t>
-      </w:r>
-      <w:r>
-        <w:t>with other developer’s stuff</w:t>
-      </w:r>
-      <w:r>
-        <w:t>.</w:t>
-      </w:r>
-      <w:r>
-        <w:t xml:space="preserve">  Below you’ll see reference to </w:t>
-      </w:r>
-      <w:r>
-        <w:t xml:space="preserve">your organization’s </w:t>
+        <w:t xml:space="preserve">Custom tables should be prefixed with </w:t>
+      </w:r>
+      <w:r>
+        <w:t xml:space="preserve">an underscore followed by your </w:t>
       </w:r>
       <w:r>
         <w:rPr>
@@ -8701,138 +8820,43 @@
         <w:t>&gt;</w:t>
       </w:r>
       <w:r>
-        <w:t xml:space="preserve">.  This means some unique string such as your organization’s </w:t>
-      </w:r>
-      <w:r>
-        <w:t xml:space="preserve">name, </w:t>
-      </w:r>
-      <w:r>
-        <w:t>acronym or domain name.</w:t>
-      </w:r>
-    </w:p>
-    <w:p>
-      <w:r>
-        <w:t>Ex</w:t>
-      </w:r>
-      <w:r>
-        <w:t xml:space="preserve">amples:  </w:t>
+        <w:t xml:space="preserve"> such as</w:t>
+      </w:r>
+      <w:r>
+        <w:t>:</w:t>
+      </w:r>
+    </w:p>
+    <w:p>
+      <w:pPr>
+        <w:ind w:left="720"/>
+      </w:pPr>
+      <w:r>
+        <w:t>_moz</w:t>
+      </w:r>
+      <w:r>
+        <w:t>Table1</w:t>
+      </w:r>
+      <w:r>
+        <w:t xml:space="preserve"> or _</w:t>
       </w:r>
       <w:proofErr w:type="spellStart"/>
       <w:r>
-        <w:rPr>
-          <w:b/>
-        </w:rPr>
-        <w:t>Moz</w:t>
+        <w:t>ccv</w:t>
+      </w:r>
+      <w:r>
+        <w:t>TableXYZ</w:t>
       </w:r>
       <w:proofErr w:type="spellEnd"/>
-      <w:r>
-        <w:t xml:space="preserve"> – for Mozilla, </w:t>
-      </w:r>
-      <w:proofErr w:type="spellStart"/>
-      <w:r>
-        <w:rPr>
-          <w:b/>
-        </w:rPr>
-        <w:t>JordanRift</w:t>
-      </w:r>
-      <w:proofErr w:type="spellEnd"/>
-      <w:r>
-        <w:t xml:space="preserve"> or </w:t>
-      </w:r>
-      <w:proofErr w:type="spellStart"/>
-      <w:r>
-        <w:rPr>
-          <w:b/>
-        </w:rPr>
-        <w:t>JRift</w:t>
-      </w:r>
-      <w:proofErr w:type="spellEnd"/>
-      <w:r>
-        <w:t xml:space="preserve"> – for Jordan Rift, </w:t>
-      </w:r>
-      <w:r>
-        <w:rPr>
-          <w:b/>
-        </w:rPr>
-        <w:t>CCV</w:t>
-      </w:r>
-      <w:r>
-        <w:t xml:space="preserve"> – for Christ’s Church of the Valley, </w:t>
-      </w:r>
     </w:p>
     <w:p>
       <w:pPr>
         <w:pStyle w:val="Heading2"/>
       </w:pPr>
-      <w:bookmarkStart w:id="51" w:name="_Toc318470340"/>
-      <w:r>
-        <w:t>Custom Tables</w:t>
+      <w:bookmarkStart w:id="51" w:name="_Toc318470341"/>
+      <w:r>
+        <w:t>Custom Classes</w:t>
       </w:r>
       <w:bookmarkEnd w:id="51"/>
-    </w:p>
-    <w:p>
-      <w:r>
-        <w:t xml:space="preserve">Custom tables should be prefixed with </w:t>
-      </w:r>
-      <w:r>
-        <w:t xml:space="preserve">an underscore followed by your </w:t>
-      </w:r>
-      <w:r>
-        <w:rPr>
-          <w:i/>
-        </w:rPr>
-        <w:t>&lt;</w:t>
-      </w:r>
-      <w:r>
-        <w:rPr>
-          <w:i/>
-        </w:rPr>
-        <w:t>OID</w:t>
-      </w:r>
-      <w:r>
-        <w:rPr>
-          <w:i/>
-        </w:rPr>
-        <w:t>&gt;</w:t>
-      </w:r>
-      <w:r>
-        <w:t xml:space="preserve"> such as</w:t>
-      </w:r>
-      <w:r>
-        <w:t>:</w:t>
-      </w:r>
-    </w:p>
-    <w:p>
-      <w:pPr>
-        <w:ind w:left="720"/>
-      </w:pPr>
-      <w:r>
-        <w:t>_moz</w:t>
-      </w:r>
-      <w:r>
-        <w:t>Table1</w:t>
-      </w:r>
-      <w:r>
-        <w:t xml:space="preserve"> or _</w:t>
-      </w:r>
-      <w:proofErr w:type="spellStart"/>
-      <w:r>
-        <w:t>ccv</w:t>
-      </w:r>
-      <w:r>
-        <w:t>TableXYZ</w:t>
-      </w:r>
-      <w:proofErr w:type="spellEnd"/>
-    </w:p>
-    <w:p>
-      <w:pPr>
-        <w:pStyle w:val="Heading2"/>
-      </w:pPr>
-      <w:bookmarkStart w:id="52" w:name="_Toc318470341"/>
-      <w:r>
-        <w:t>Custom Classes</w:t>
-      </w:r>
-      <w:bookmarkEnd w:id="52"/>
     </w:p>
     <w:p>
       <w:r>
@@ -8901,11 +8925,11 @@
       <w:pPr>
         <w:pStyle w:val="Heading2"/>
       </w:pPr>
-      <w:bookmarkStart w:id="53" w:name="_Toc318470342"/>
+      <w:bookmarkStart w:id="52" w:name="_Toc318470342"/>
       <w:r>
         <w:t>Custom API</w:t>
       </w:r>
-      <w:bookmarkEnd w:id="53"/>
+      <w:bookmarkEnd w:id="52"/>
     </w:p>
     <w:p>
       <w:r>
@@ -8956,12 +8980,12 @@
       <w:pPr>
         <w:pStyle w:val="Heading1"/>
       </w:pPr>
-      <w:bookmarkStart w:id="54" w:name="_Toc318470343"/>
+      <w:bookmarkStart w:id="53" w:name="_Toc318470343"/>
       <w:r>
         <w:lastRenderedPageBreak/>
         <w:t>UI Standards and Guidelines</w:t>
       </w:r>
-      <w:bookmarkEnd w:id="54"/>
+      <w:bookmarkEnd w:id="53"/>
     </w:p>
     <w:p>
       <w:r>
@@ -9277,7 +9301,7 @@
                     <w:noProof/>
                     <w:color w:val="808080" w:themeColor="background1" w:themeShade="80"/>
                   </w:rPr>
-                  <w:t>23</w:t>
+                  <w:t>2</w:t>
                 </w:r>
                 <w:r>
                   <w:rPr>
@@ -9369,17 +9393,17 @@
         <v:path o:extrusionok="f" gradientshapeok="t" o:connecttype="rect"/>
         <o:lock v:ext="edit" aspectratio="t"/>
       </v:shapetype>
-      <v:shape id="_x0000_i1273" type="#_x0000_t75" style="width:3in;height:3in" o:bullet="t"/>
+      <v:shape id="_x0000_i1032" type="#_x0000_t75" style="width:3in;height:3in" o:bullet="t"/>
     </w:pict>
   </w:numPicBullet>
   <w:numPicBullet w:numPicBulletId="1">
     <w:pict>
-      <v:shape id="_x0000_i1274" type="#_x0000_t75" style="width:3in;height:3in" o:bullet="t"/>
+      <v:shape id="_x0000_i1033" type="#_x0000_t75" style="width:3in;height:3in" o:bullet="t"/>
     </w:pict>
   </w:numPicBullet>
   <w:numPicBullet w:numPicBulletId="2">
     <w:pict>
-      <v:shape id="_x0000_i1275" type="#_x0000_t75" style="width:3in;height:3in" o:bullet="t"/>
+      <v:shape id="_x0000_i1034" type="#_x0000_t75" style="width:3in;height:3in" o:bullet="t"/>
     </w:pict>
   </w:numPicBullet>
   <w:abstractNum w:abstractNumId="0">
@@ -17380,25 +17404,25 @@
     </dgm:pt>
   </dgm:ptLst>
   <dgm:cxnLst>
+    <dgm:cxn modelId="{0899DFCA-FED4-4D77-9769-0ECE6161C776}" type="presOf" srcId="{27E8D89E-DC92-40AB-BECC-5F4E3828BE16}" destId="{72794E76-6489-4906-A4FB-A070FDD43CB8}" srcOrd="0" destOrd="0" presId="urn:microsoft.com/office/officeart/2005/8/layout/target1"/>
+    <dgm:cxn modelId="{6147248A-0B5A-457B-A544-0CAE0ACC32DF}" type="presOf" srcId="{D3EDBBB1-502B-4C8F-8C78-4E0003E58B1D}" destId="{0D6F070E-1311-4201-983B-483B11F24B62}" srcOrd="0" destOrd="0" presId="urn:microsoft.com/office/officeart/2005/8/layout/target1"/>
+    <dgm:cxn modelId="{B0B7814F-4582-4843-B68A-F55C3297D6DA}" type="presOf" srcId="{9F600F07-9DCE-4C8C-B09D-21710F32B0AD}" destId="{9C524301-4A32-42B2-9055-A353D01AA894}" srcOrd="0" destOrd="0" presId="urn:microsoft.com/office/officeart/2005/8/layout/target1"/>
+    <dgm:cxn modelId="{6A49A788-F0ED-4D95-944B-E2A5FF9987C7}" srcId="{63361ECE-1AB9-430F-AC23-A0BB2D45C0DF}" destId="{27E8D89E-DC92-40AB-BECC-5F4E3828BE16}" srcOrd="1" destOrd="0" parTransId="{C6AF0EB5-2547-4EF8-B9A8-2CF341DFEB64}" sibTransId="{59789D88-BB64-4B88-92E9-467A59B8900A}"/>
+    <dgm:cxn modelId="{F0E74FBE-C93E-40CF-8796-82A0516144D8}" srcId="{63361ECE-1AB9-430F-AC23-A0BB2D45C0DF}" destId="{9F600F07-9DCE-4C8C-B09D-21710F32B0AD}" srcOrd="2" destOrd="0" parTransId="{4C385608-7B9B-4693-A652-4383087B0246}" sibTransId="{09ED67E2-BDB1-4121-A44F-2E05437E3B8C}"/>
     <dgm:cxn modelId="{CF98FB72-9E32-4591-983E-133DC9728A6D}" srcId="{63361ECE-1AB9-430F-AC23-A0BB2D45C0DF}" destId="{D3EDBBB1-502B-4C8F-8C78-4E0003E58B1D}" srcOrd="0" destOrd="0" parTransId="{2869F969-851A-463B-B5EE-62D3CE2CC7C0}" sibTransId="{E130E276-A86E-4350-86B7-90D308AF4498}"/>
-    <dgm:cxn modelId="{F833A094-0909-4295-ADB6-AE9B87C00FC4}" type="presOf" srcId="{9F600F07-9DCE-4C8C-B09D-21710F32B0AD}" destId="{9C524301-4A32-42B2-9055-A353D01AA894}" srcOrd="0" destOrd="0" presId="urn:microsoft.com/office/officeart/2005/8/layout/target1"/>
-    <dgm:cxn modelId="{F0E74FBE-C93E-40CF-8796-82A0516144D8}" srcId="{63361ECE-1AB9-430F-AC23-A0BB2D45C0DF}" destId="{9F600F07-9DCE-4C8C-B09D-21710F32B0AD}" srcOrd="2" destOrd="0" parTransId="{4C385608-7B9B-4693-A652-4383087B0246}" sibTransId="{09ED67E2-BDB1-4121-A44F-2E05437E3B8C}"/>
-    <dgm:cxn modelId="{2882DE24-9D28-46BA-8C12-B7FA13DA092E}" type="presOf" srcId="{D3EDBBB1-502B-4C8F-8C78-4E0003E58B1D}" destId="{0D6F070E-1311-4201-983B-483B11F24B62}" srcOrd="0" destOrd="0" presId="urn:microsoft.com/office/officeart/2005/8/layout/target1"/>
-    <dgm:cxn modelId="{18CE75C4-1CE3-4233-8B1A-BCA4CFB50B3C}" type="presOf" srcId="{63361ECE-1AB9-430F-AC23-A0BB2D45C0DF}" destId="{2EBE17AD-A62D-4D3A-8204-0564E081CD89}" srcOrd="0" destOrd="0" presId="urn:microsoft.com/office/officeart/2005/8/layout/target1"/>
-    <dgm:cxn modelId="{0575620B-ABDC-441F-9287-765D4EA49AAC}" type="presOf" srcId="{27E8D89E-DC92-40AB-BECC-5F4E3828BE16}" destId="{72794E76-6489-4906-A4FB-A070FDD43CB8}" srcOrd="0" destOrd="0" presId="urn:microsoft.com/office/officeart/2005/8/layout/target1"/>
-    <dgm:cxn modelId="{6A49A788-F0ED-4D95-944B-E2A5FF9987C7}" srcId="{63361ECE-1AB9-430F-AC23-A0BB2D45C0DF}" destId="{27E8D89E-DC92-40AB-BECC-5F4E3828BE16}" srcOrd="1" destOrd="0" parTransId="{C6AF0EB5-2547-4EF8-B9A8-2CF341DFEB64}" sibTransId="{59789D88-BB64-4B88-92E9-467A59B8900A}"/>
-    <dgm:cxn modelId="{B03A1E42-22DA-484B-A2DE-1089C01F9EA1}" type="presParOf" srcId="{2EBE17AD-A62D-4D3A-8204-0564E081CD89}" destId="{3E9E7F1F-AAF8-4429-8859-A84E32B73402}" srcOrd="0" destOrd="0" presId="urn:microsoft.com/office/officeart/2005/8/layout/target1"/>
-    <dgm:cxn modelId="{AF1A4A54-31FA-4A09-B443-8A995A97D5FD}" type="presParOf" srcId="{2EBE17AD-A62D-4D3A-8204-0564E081CD89}" destId="{0D6F070E-1311-4201-983B-483B11F24B62}" srcOrd="1" destOrd="0" presId="urn:microsoft.com/office/officeart/2005/8/layout/target1"/>
-    <dgm:cxn modelId="{DF602A11-0267-4019-B2DB-45390FE10352}" type="presParOf" srcId="{2EBE17AD-A62D-4D3A-8204-0564E081CD89}" destId="{30B8ADD5-0432-4AF9-B89D-2F6CA23E47D3}" srcOrd="2" destOrd="0" presId="urn:microsoft.com/office/officeart/2005/8/layout/target1"/>
-    <dgm:cxn modelId="{1575CE1D-3F45-4524-A8D2-FE5A143FEA26}" type="presParOf" srcId="{2EBE17AD-A62D-4D3A-8204-0564E081CD89}" destId="{F22455F3-E137-42E1-A6E8-CE24206EBB21}" srcOrd="3" destOrd="0" presId="urn:microsoft.com/office/officeart/2005/8/layout/target1"/>
-    <dgm:cxn modelId="{60661817-0F59-45FA-B818-7E5F9D5E9387}" type="presParOf" srcId="{2EBE17AD-A62D-4D3A-8204-0564E081CD89}" destId="{C1984FF9-4C0D-4FBD-9BB2-C9DE899B36FA}" srcOrd="4" destOrd="0" presId="urn:microsoft.com/office/officeart/2005/8/layout/target1"/>
-    <dgm:cxn modelId="{FA1FC8F1-9A51-4F42-9732-215C00C4B171}" type="presParOf" srcId="{2EBE17AD-A62D-4D3A-8204-0564E081CD89}" destId="{72794E76-6489-4906-A4FB-A070FDD43CB8}" srcOrd="5" destOrd="0" presId="urn:microsoft.com/office/officeart/2005/8/layout/target1"/>
-    <dgm:cxn modelId="{66441619-68C3-4DBF-9B7C-911DD4A09780}" type="presParOf" srcId="{2EBE17AD-A62D-4D3A-8204-0564E081CD89}" destId="{DFCCF6CF-F23E-4ACA-9685-4EBC97C7A2DC}" srcOrd="6" destOrd="0" presId="urn:microsoft.com/office/officeart/2005/8/layout/target1"/>
-    <dgm:cxn modelId="{526742C5-C493-4A68-BE2E-A643996A627E}" type="presParOf" srcId="{2EBE17AD-A62D-4D3A-8204-0564E081CD89}" destId="{A91AC525-FA04-46E0-BBCE-3960E42EB711}" srcOrd="7" destOrd="0" presId="urn:microsoft.com/office/officeart/2005/8/layout/target1"/>
-    <dgm:cxn modelId="{8E4397B3-7C67-498A-AF0D-49ACD08D784D}" type="presParOf" srcId="{2EBE17AD-A62D-4D3A-8204-0564E081CD89}" destId="{2BBC99FD-D07D-4A13-B8D1-0060BA5D4B11}" srcOrd="8" destOrd="0" presId="urn:microsoft.com/office/officeart/2005/8/layout/target1"/>
-    <dgm:cxn modelId="{85412083-1538-4FA8-B1E1-1C3FB10EA33F}" type="presParOf" srcId="{2EBE17AD-A62D-4D3A-8204-0564E081CD89}" destId="{9C524301-4A32-42B2-9055-A353D01AA894}" srcOrd="9" destOrd="0" presId="urn:microsoft.com/office/officeart/2005/8/layout/target1"/>
-    <dgm:cxn modelId="{EB55384D-838B-4D2E-8946-ED228645B910}" type="presParOf" srcId="{2EBE17AD-A62D-4D3A-8204-0564E081CD89}" destId="{039F2EA0-B67C-4ABA-BBA7-001FE27E05BC}" srcOrd="10" destOrd="0" presId="urn:microsoft.com/office/officeart/2005/8/layout/target1"/>
-    <dgm:cxn modelId="{9AAC849C-0FFD-4B19-BC19-E2889BFFAF53}" type="presParOf" srcId="{2EBE17AD-A62D-4D3A-8204-0564E081CD89}" destId="{F9EF7C2D-5215-4F1A-8DEF-63DEF5F7C7CD}" srcOrd="11" destOrd="0" presId="urn:microsoft.com/office/officeart/2005/8/layout/target1"/>
+    <dgm:cxn modelId="{74B2F0A8-6B0E-4939-B744-3BCD87A4EBD1}" type="presOf" srcId="{63361ECE-1AB9-430F-AC23-A0BB2D45C0DF}" destId="{2EBE17AD-A62D-4D3A-8204-0564E081CD89}" srcOrd="0" destOrd="0" presId="urn:microsoft.com/office/officeart/2005/8/layout/target1"/>
+    <dgm:cxn modelId="{E2A52D18-A3EF-47A2-A5F2-E31030EAD046}" type="presParOf" srcId="{2EBE17AD-A62D-4D3A-8204-0564E081CD89}" destId="{3E9E7F1F-AAF8-4429-8859-A84E32B73402}" srcOrd="0" destOrd="0" presId="urn:microsoft.com/office/officeart/2005/8/layout/target1"/>
+    <dgm:cxn modelId="{2272FF60-E5CD-4B0F-A890-CC0EDE329B09}" type="presParOf" srcId="{2EBE17AD-A62D-4D3A-8204-0564E081CD89}" destId="{0D6F070E-1311-4201-983B-483B11F24B62}" srcOrd="1" destOrd="0" presId="urn:microsoft.com/office/officeart/2005/8/layout/target1"/>
+    <dgm:cxn modelId="{C3F12D60-C901-4DBF-997A-9B3CCD213471}" type="presParOf" srcId="{2EBE17AD-A62D-4D3A-8204-0564E081CD89}" destId="{30B8ADD5-0432-4AF9-B89D-2F6CA23E47D3}" srcOrd="2" destOrd="0" presId="urn:microsoft.com/office/officeart/2005/8/layout/target1"/>
+    <dgm:cxn modelId="{CFBF6298-5439-4320-9202-21C39CB2443C}" type="presParOf" srcId="{2EBE17AD-A62D-4D3A-8204-0564E081CD89}" destId="{F22455F3-E137-42E1-A6E8-CE24206EBB21}" srcOrd="3" destOrd="0" presId="urn:microsoft.com/office/officeart/2005/8/layout/target1"/>
+    <dgm:cxn modelId="{1DB28107-3BB3-403A-9745-1BFAB2B5516E}" type="presParOf" srcId="{2EBE17AD-A62D-4D3A-8204-0564E081CD89}" destId="{C1984FF9-4C0D-4FBD-9BB2-C9DE899B36FA}" srcOrd="4" destOrd="0" presId="urn:microsoft.com/office/officeart/2005/8/layout/target1"/>
+    <dgm:cxn modelId="{771F21CB-028C-460A-948A-A419B5F13D3C}" type="presParOf" srcId="{2EBE17AD-A62D-4D3A-8204-0564E081CD89}" destId="{72794E76-6489-4906-A4FB-A070FDD43CB8}" srcOrd="5" destOrd="0" presId="urn:microsoft.com/office/officeart/2005/8/layout/target1"/>
+    <dgm:cxn modelId="{DA1E44D6-1B76-4E03-8984-13A5BC3B99A6}" type="presParOf" srcId="{2EBE17AD-A62D-4D3A-8204-0564E081CD89}" destId="{DFCCF6CF-F23E-4ACA-9685-4EBC97C7A2DC}" srcOrd="6" destOrd="0" presId="urn:microsoft.com/office/officeart/2005/8/layout/target1"/>
+    <dgm:cxn modelId="{FFC0DEC0-77E8-4EE4-A754-67A2E5A9CE11}" type="presParOf" srcId="{2EBE17AD-A62D-4D3A-8204-0564E081CD89}" destId="{A91AC525-FA04-46E0-BBCE-3960E42EB711}" srcOrd="7" destOrd="0" presId="urn:microsoft.com/office/officeart/2005/8/layout/target1"/>
+    <dgm:cxn modelId="{58DD0D2F-044D-46EE-9BC3-DEC05C501E6E}" type="presParOf" srcId="{2EBE17AD-A62D-4D3A-8204-0564E081CD89}" destId="{2BBC99FD-D07D-4A13-B8D1-0060BA5D4B11}" srcOrd="8" destOrd="0" presId="urn:microsoft.com/office/officeart/2005/8/layout/target1"/>
+    <dgm:cxn modelId="{5C497A78-9D2F-4DEB-8093-F2B479C0393A}" type="presParOf" srcId="{2EBE17AD-A62D-4D3A-8204-0564E081CD89}" destId="{9C524301-4A32-42B2-9055-A353D01AA894}" srcOrd="9" destOrd="0" presId="urn:microsoft.com/office/officeart/2005/8/layout/target1"/>
+    <dgm:cxn modelId="{F50AE976-DBD6-4F78-AFCF-07AE03000F7F}" type="presParOf" srcId="{2EBE17AD-A62D-4D3A-8204-0564E081CD89}" destId="{039F2EA0-B67C-4ABA-BBA7-001FE27E05BC}" srcOrd="10" destOrd="0" presId="urn:microsoft.com/office/officeart/2005/8/layout/target1"/>
+    <dgm:cxn modelId="{1EC1604E-CE59-4524-9715-0A1DE5FF296F}" type="presParOf" srcId="{2EBE17AD-A62D-4D3A-8204-0564E081CD89}" destId="{F9EF7C2D-5215-4F1A-8DEF-63DEF5F7C7CD}" srcOrd="11" destOrd="0" presId="urn:microsoft.com/office/officeart/2005/8/layout/target1"/>
   </dgm:cxnLst>
   <dgm:bg/>
   <dgm:whole/>
@@ -18204,85 +18228,85 @@
   <dgm:cxnLst>
     <dgm:cxn modelId="{5EA5D753-5CBC-4309-B96F-E3172575E14A}" srcId="{C35578C0-39E9-4556-B4B5-63A6C7812F41}" destId="{9661B2B3-270B-40C7-9FBE-04DA28E86722}" srcOrd="2" destOrd="0" parTransId="{B5465A1F-337A-42FF-A7A0-CA51A83F8CBA}" sibTransId="{73B4E32E-BB5D-40AB-A6C6-0C4227CF6F3C}"/>
     <dgm:cxn modelId="{3848A9B6-3E66-4678-91B4-8DC44B4202F7}" srcId="{7D27F5BD-60A8-442A-A728-33C7CF747041}" destId="{3ACA9A0F-58C9-499B-9E0D-F8F16DC79C65}" srcOrd="0" destOrd="0" parTransId="{AC3AB50B-108F-45A6-B85B-3BDDE1AE0695}" sibTransId="{82F5DDEB-467C-4290-9597-8A8ECB33D354}"/>
-    <dgm:cxn modelId="{22E49D46-2982-4B8C-BC2F-52ECA53E116D}" type="presOf" srcId="{C9196F01-FD42-4639-87F3-1C50DF3EE4DD}" destId="{0831A819-59A5-4099-810B-D8DB465E0065}" srcOrd="0" destOrd="0" presId="urn:microsoft.com/office/officeart/2005/8/layout/hierarchy6"/>
+    <dgm:cxn modelId="{CC3D13DF-22FF-4A7F-B137-434CF31ECA23}" type="presOf" srcId="{9661B2B3-270B-40C7-9FBE-04DA28E86722}" destId="{B816367F-2FA1-48F2-BF58-D02BFFD571F0}" srcOrd="1" destOrd="0" presId="urn:microsoft.com/office/officeart/2005/8/layout/hierarchy6"/>
+    <dgm:cxn modelId="{D87CD3ED-CE07-4C59-ABFE-10169E2EB826}" type="presOf" srcId="{398C2D30-EA35-4346-8942-198CC76A7A80}" destId="{F5387DE5-D04F-4B01-B6C8-6A02BB21EA02}" srcOrd="0" destOrd="0" presId="urn:microsoft.com/office/officeart/2005/8/layout/hierarchy6"/>
     <dgm:cxn modelId="{C3B7006F-7327-4A2C-A363-55406CB43D77}" srcId="{6609943E-ADE8-49CA-B3D2-5D909CEA98ED}" destId="{EDE56CB8-3F8D-439D-AF95-D93FD17E2AA5}" srcOrd="1" destOrd="0" parTransId="{398C2D30-EA35-4346-8942-198CC76A7A80}" sibTransId="{C0D9112F-E706-4610-8E3C-022376E27E5A}"/>
-    <dgm:cxn modelId="{089342A7-2532-48BE-9E7C-415EC9583485}" type="presOf" srcId="{398C2D30-EA35-4346-8942-198CC76A7A80}" destId="{F5387DE5-D04F-4B01-B6C8-6A02BB21EA02}" srcOrd="0" destOrd="0" presId="urn:microsoft.com/office/officeart/2005/8/layout/hierarchy6"/>
-    <dgm:cxn modelId="{3DC76AC2-E4ED-4BEB-8669-8841955574C8}" type="presOf" srcId="{C35578C0-39E9-4556-B4B5-63A6C7812F41}" destId="{894A7D05-7BB0-4BF1-B863-A2D44327AF16}" srcOrd="0" destOrd="0" presId="urn:microsoft.com/office/officeart/2005/8/layout/hierarchy6"/>
+    <dgm:cxn modelId="{2ED5A3BE-00FD-4E81-BC8D-94F60B3B3BDD}" type="presOf" srcId="{9661B2B3-270B-40C7-9FBE-04DA28E86722}" destId="{35F2D64F-CB73-4E55-A479-4C0358CC197A}" srcOrd="0" destOrd="0" presId="urn:microsoft.com/office/officeart/2005/8/layout/hierarchy6"/>
+    <dgm:cxn modelId="{171858A4-6EE5-4F41-8C8A-7C736A3C1E5C}" type="presOf" srcId="{C35578C0-39E9-4556-B4B5-63A6C7812F41}" destId="{894A7D05-7BB0-4BF1-B863-A2D44327AF16}" srcOrd="0" destOrd="0" presId="urn:microsoft.com/office/officeart/2005/8/layout/hierarchy6"/>
+    <dgm:cxn modelId="{5E8E0C59-8925-41D8-A6F2-C325E909C7B1}" type="presOf" srcId="{4ED4760D-322E-481E-A5A6-7BCF5E91BCC9}" destId="{9C7F1534-0718-411C-9620-4A200396565E}" srcOrd="0" destOrd="0" presId="urn:microsoft.com/office/officeart/2005/8/layout/hierarchy6"/>
+    <dgm:cxn modelId="{55C2BF00-40BA-4FB1-BA9D-C6A5A8C82011}" type="presOf" srcId="{FFD462E2-9883-47BF-BF1A-76FE5EEF88F9}" destId="{8F92132A-3355-4BBC-9611-19AF1327F011}" srcOrd="0" destOrd="0" presId="urn:microsoft.com/office/officeart/2005/8/layout/hierarchy6"/>
     <dgm:cxn modelId="{978BA481-AE5E-4FC7-8439-510619E02068}" srcId="{6609943E-ADE8-49CA-B3D2-5D909CEA98ED}" destId="{7D27F5BD-60A8-442A-A728-33C7CF747041}" srcOrd="2" destOrd="0" parTransId="{834E8A7E-E1AE-48D7-8DDA-CE270DD06577}" sibTransId="{4391728D-F469-46EE-8B03-383B10080490}"/>
-    <dgm:cxn modelId="{906B3D08-F3CB-44A9-A314-C76E0A59E825}" type="presOf" srcId="{82E299E9-5324-4A4B-BC9A-5350F6F5F155}" destId="{4D04D8FF-0D3D-459E-86BF-C9D743D676E6}" srcOrd="0" destOrd="0" presId="urn:microsoft.com/office/officeart/2005/8/layout/hierarchy6"/>
-    <dgm:cxn modelId="{5267F813-6E71-4F2C-9555-FAD8C5EEC4CB}" type="presOf" srcId="{F4CF25AE-8734-4D64-BB42-FE1A357C5113}" destId="{26FFA575-ACC9-411F-9EF4-EF33B46DA1FE}" srcOrd="0" destOrd="0" presId="urn:microsoft.com/office/officeart/2005/8/layout/hierarchy6"/>
-    <dgm:cxn modelId="{63DCF17D-C50D-4844-A640-356A4EB27D2E}" type="presOf" srcId="{77930732-AAB6-4F36-BA0B-117D6ACF231E}" destId="{98E2F1A2-A263-4D69-9C40-EE8310321876}" srcOrd="1" destOrd="0" presId="urn:microsoft.com/office/officeart/2005/8/layout/hierarchy6"/>
-    <dgm:cxn modelId="{26C8EE14-8301-4326-A687-181002B78ADD}" type="presOf" srcId="{3C54129B-9FDC-4F38-965A-84C348D9510E}" destId="{DE2D3038-44E8-4367-B6E8-C385C3AB9EEE}" srcOrd="0" destOrd="0" presId="urn:microsoft.com/office/officeart/2005/8/layout/hierarchy6"/>
+    <dgm:cxn modelId="{053CD52C-D47C-4E78-8521-03B51E09E531}" type="presOf" srcId="{6609943E-ADE8-49CA-B3D2-5D909CEA98ED}" destId="{BB72E4A5-ABF9-4A6D-B561-337D0353A069}" srcOrd="0" destOrd="0" presId="urn:microsoft.com/office/officeart/2005/8/layout/hierarchy6"/>
+    <dgm:cxn modelId="{94191DC5-E6CE-49A9-B92D-7D1F3A12EDD8}" type="presOf" srcId="{3C54129B-9FDC-4F38-965A-84C348D9510E}" destId="{DE2D3038-44E8-4367-B6E8-C385C3AB9EEE}" srcOrd="0" destOrd="0" presId="urn:microsoft.com/office/officeart/2005/8/layout/hierarchy6"/>
+    <dgm:cxn modelId="{2A92A530-91C7-4DE2-BDD0-5F47ECAE415D}" type="presOf" srcId="{3EEFBD40-952B-4EFF-AC2D-59458F0D9F00}" destId="{46A6EE7A-C715-4671-B6C7-936657B0B93D}" srcOrd="0" destOrd="0" presId="urn:microsoft.com/office/officeart/2005/8/layout/hierarchy6"/>
     <dgm:cxn modelId="{DA8DA5A1-37B3-4B01-8837-FF7F29EF93F8}" srcId="{4ED4760D-322E-481E-A5A6-7BCF5E91BCC9}" destId="{9D353916-AABB-423A-80A4-65B5278CA7C0}" srcOrd="0" destOrd="0" parTransId="{F4CF25AE-8734-4D64-BB42-FE1A357C5113}" sibTransId="{3EAF0ADA-7D97-4223-BE20-5506FEA469AC}"/>
-    <dgm:cxn modelId="{C2F98099-069A-4E3E-BD7C-B5BFD0A91902}" type="presOf" srcId="{9D353916-AABB-423A-80A4-65B5278CA7C0}" destId="{9468FE37-51A6-440C-BFD3-39DEDCC82577}" srcOrd="0" destOrd="0" presId="urn:microsoft.com/office/officeart/2005/8/layout/hierarchy6"/>
-    <dgm:cxn modelId="{303F51F8-8F63-4B34-A743-746A12DF21CA}" type="presOf" srcId="{834E8A7E-E1AE-48D7-8DDA-CE270DD06577}" destId="{5C8BD4BF-5A60-4035-B0CA-0E4CCAEC49B9}" srcOrd="0" destOrd="0" presId="urn:microsoft.com/office/officeart/2005/8/layout/hierarchy6"/>
-    <dgm:cxn modelId="{F651BA69-0DEF-4B42-90D6-270E8B167786}" type="presOf" srcId="{77930732-AAB6-4F36-BA0B-117D6ACF231E}" destId="{89E0064D-C6B8-41D4-96B0-45FBCAC78D5B}" srcOrd="0" destOrd="0" presId="urn:microsoft.com/office/officeart/2005/8/layout/hierarchy6"/>
+    <dgm:cxn modelId="{B4063123-F509-425A-9933-31DC3C3F9029}" type="presOf" srcId="{C9196F01-FD42-4639-87F3-1C50DF3EE4DD}" destId="{E0C1D07E-D327-457E-96C7-CDA83F080F47}" srcOrd="1" destOrd="0" presId="urn:microsoft.com/office/officeart/2005/8/layout/hierarchy6"/>
     <dgm:cxn modelId="{F8EC8470-AECE-4988-B761-536FAAA1D904}" srcId="{EDE56CB8-3F8D-439D-AF95-D93FD17E2AA5}" destId="{3C54129B-9FDC-4F38-965A-84C348D9510E}" srcOrd="0" destOrd="0" parTransId="{82E299E9-5324-4A4B-BC9A-5350F6F5F155}" sibTransId="{254DCC77-FE4C-44DD-BDF3-0C4FA04E6806}"/>
     <dgm:cxn modelId="{B7B5262D-37BD-4454-9368-499AB92DC34D}" srcId="{6609943E-ADE8-49CA-B3D2-5D909CEA98ED}" destId="{4ED4760D-322E-481E-A5A6-7BCF5E91BCC9}" srcOrd="0" destOrd="0" parTransId="{3EEFBD40-952B-4EFF-AC2D-59458F0D9F00}" sibTransId="{E4351241-3D18-422E-A79D-F532CCE4798F}"/>
-    <dgm:cxn modelId="{46B52C44-000F-4772-BAB7-B10EBAF16D87}" type="presOf" srcId="{6609943E-ADE8-49CA-B3D2-5D909CEA98ED}" destId="{BB72E4A5-ABF9-4A6D-B561-337D0353A069}" srcOrd="0" destOrd="0" presId="urn:microsoft.com/office/officeart/2005/8/layout/hierarchy6"/>
-    <dgm:cxn modelId="{4BF38893-C74A-4F6A-B4A8-82B94F486B29}" type="presOf" srcId="{AC3AB50B-108F-45A6-B85B-3BDDE1AE0695}" destId="{E5DEFFD3-856B-4EE2-945F-F07103F333A5}" srcOrd="0" destOrd="0" presId="urn:microsoft.com/office/officeart/2005/8/layout/hierarchy6"/>
+    <dgm:cxn modelId="{83B97A66-E44B-4F12-B90B-284DDDB46C35}" type="presOf" srcId="{7D27F5BD-60A8-442A-A728-33C7CF747041}" destId="{FF25B0CE-F924-42E6-A314-4901D3F2DE51}" srcOrd="0" destOrd="0" presId="urn:microsoft.com/office/officeart/2005/8/layout/hierarchy6"/>
+    <dgm:cxn modelId="{A21611B0-FBCD-4D06-97EC-69F78AA2089E}" type="presOf" srcId="{EDE56CB8-3F8D-439D-AF95-D93FD17E2AA5}" destId="{E86912C5-0024-45D9-93E2-6C86ACFE4226}" srcOrd="0" destOrd="0" presId="urn:microsoft.com/office/officeart/2005/8/layout/hierarchy6"/>
+    <dgm:cxn modelId="{3A53EE06-8A5D-4646-B649-0DB287A06B56}" type="presOf" srcId="{3ACA9A0F-58C9-499B-9E0D-F8F16DC79C65}" destId="{E8F32707-C723-42F4-834E-4D269B718A56}" srcOrd="0" destOrd="0" presId="urn:microsoft.com/office/officeart/2005/8/layout/hierarchy6"/>
+    <dgm:cxn modelId="{87571CCE-3BFB-406A-AF40-24BDB27D2358}" type="presOf" srcId="{D1FB4B52-4D90-49E5-A684-E86F54532212}" destId="{36E38B4C-334A-4558-81CD-2D13D4EB6DA7}" srcOrd="0" destOrd="0" presId="urn:microsoft.com/office/officeart/2005/8/layout/hierarchy6"/>
     <dgm:cxn modelId="{DA8D4749-12F8-475E-929F-F2A5488D5293}" srcId="{4ED4760D-322E-481E-A5A6-7BCF5E91BCC9}" destId="{D1FB4B52-4D90-49E5-A684-E86F54532212}" srcOrd="1" destOrd="0" parTransId="{FFD462E2-9883-47BF-BF1A-76FE5EEF88F9}" sibTransId="{C19083C1-9591-4B3C-BEFF-4CCCFD57FC25}"/>
-    <dgm:cxn modelId="{8019EC21-55E9-4650-A602-9DB6C0076593}" type="presOf" srcId="{3ACA9A0F-58C9-499B-9E0D-F8F16DC79C65}" destId="{E8F32707-C723-42F4-834E-4D269B718A56}" srcOrd="0" destOrd="0" presId="urn:microsoft.com/office/officeart/2005/8/layout/hierarchy6"/>
-    <dgm:cxn modelId="{04547BD5-A55A-4D4F-9303-91B38CBC3A54}" type="presOf" srcId="{FFD462E2-9883-47BF-BF1A-76FE5EEF88F9}" destId="{8F92132A-3355-4BBC-9611-19AF1327F011}" srcOrd="0" destOrd="0" presId="urn:microsoft.com/office/officeart/2005/8/layout/hierarchy6"/>
+    <dgm:cxn modelId="{AF6E8F7D-5927-490E-B376-A1C2C8ECF540}" type="presOf" srcId="{82E299E9-5324-4A4B-BC9A-5350F6F5F155}" destId="{4D04D8FF-0D3D-459E-86BF-C9D743D676E6}" srcOrd="0" destOrd="0" presId="urn:microsoft.com/office/officeart/2005/8/layout/hierarchy6"/>
+    <dgm:cxn modelId="{9F2619DC-432C-4964-8830-EB72242A3A40}" type="presOf" srcId="{77930732-AAB6-4F36-BA0B-117D6ACF231E}" destId="{89E0064D-C6B8-41D4-96B0-45FBCAC78D5B}" srcOrd="0" destOrd="0" presId="urn:microsoft.com/office/officeart/2005/8/layout/hierarchy6"/>
     <dgm:cxn modelId="{874FFAB6-27B8-4D4B-9FC3-14BC109BFF4C}" srcId="{C35578C0-39E9-4556-B4B5-63A6C7812F41}" destId="{6609943E-ADE8-49CA-B3D2-5D909CEA98ED}" srcOrd="0" destOrd="0" parTransId="{AECBA822-9C51-48D4-898F-BAE24EA2E286}" sibTransId="{A000A56F-3811-41CC-B2F2-E6BFD445A665}"/>
-    <dgm:cxn modelId="{FA9348F0-4083-4DD1-BA20-91CBF98FD658}" type="presOf" srcId="{D1FB4B52-4D90-49E5-A684-E86F54532212}" destId="{36E38B4C-334A-4558-81CD-2D13D4EB6DA7}" srcOrd="0" destOrd="0" presId="urn:microsoft.com/office/officeart/2005/8/layout/hierarchy6"/>
-    <dgm:cxn modelId="{25CF582A-013B-4D04-84CC-8F5B4CD7E570}" type="presOf" srcId="{C9196F01-FD42-4639-87F3-1C50DF3EE4DD}" destId="{E0C1D07E-D327-457E-96C7-CDA83F080F47}" srcOrd="1" destOrd="0" presId="urn:microsoft.com/office/officeart/2005/8/layout/hierarchy6"/>
+    <dgm:cxn modelId="{0D00EDFD-A94F-4BBE-9EBB-062BDF7F1DA2}" type="presOf" srcId="{834E8A7E-E1AE-48D7-8DDA-CE270DD06577}" destId="{5C8BD4BF-5A60-4035-B0CA-0E4CCAEC49B9}" srcOrd="0" destOrd="0" presId="urn:microsoft.com/office/officeart/2005/8/layout/hierarchy6"/>
+    <dgm:cxn modelId="{51583487-2131-48B4-A563-2188B918DD7B}" type="presOf" srcId="{AC3AB50B-108F-45A6-B85B-3BDDE1AE0695}" destId="{E5DEFFD3-856B-4EE2-945F-F07103F333A5}" srcOrd="0" destOrd="0" presId="urn:microsoft.com/office/officeart/2005/8/layout/hierarchy6"/>
     <dgm:cxn modelId="{C0AFB475-5675-41CD-A8B5-EEE4B281F250}" srcId="{C35578C0-39E9-4556-B4B5-63A6C7812F41}" destId="{C9196F01-FD42-4639-87F3-1C50DF3EE4DD}" srcOrd="3" destOrd="0" parTransId="{033F9884-3800-4A9B-9822-497477A1678B}" sibTransId="{C7E892D9-BEA2-4449-A3E5-A83614C64647}"/>
-    <dgm:cxn modelId="{CA02B5B7-F465-4B08-AB23-D7070D3E4852}" type="presOf" srcId="{4ED4760D-322E-481E-A5A6-7BCF5E91BCC9}" destId="{9C7F1534-0718-411C-9620-4A200396565E}" srcOrd="0" destOrd="0" presId="urn:microsoft.com/office/officeart/2005/8/layout/hierarchy6"/>
+    <dgm:cxn modelId="{747A4ABD-52D2-462D-8CEB-9BAADA10CF1A}" type="presOf" srcId="{9D353916-AABB-423A-80A4-65B5278CA7C0}" destId="{9468FE37-51A6-440C-BFD3-39DEDCC82577}" srcOrd="0" destOrd="0" presId="urn:microsoft.com/office/officeart/2005/8/layout/hierarchy6"/>
+    <dgm:cxn modelId="{11B2E7B2-6EDF-43AE-8953-42CC33DB839B}" type="presOf" srcId="{C9196F01-FD42-4639-87F3-1C50DF3EE4DD}" destId="{0831A819-59A5-4099-810B-D8DB465E0065}" srcOrd="0" destOrd="0" presId="urn:microsoft.com/office/officeart/2005/8/layout/hierarchy6"/>
     <dgm:cxn modelId="{7B1469FA-B48A-4D2E-878B-A09BB4360EE0}" srcId="{C35578C0-39E9-4556-B4B5-63A6C7812F41}" destId="{77930732-AAB6-4F36-BA0B-117D6ACF231E}" srcOrd="1" destOrd="0" parTransId="{3B439770-8D33-483C-9116-44246A85B514}" sibTransId="{8A8F15F1-9654-47D9-9375-B0AE8E239ABA}"/>
-    <dgm:cxn modelId="{A2FA6863-7DDD-4E04-9FA1-26A20EB877D8}" type="presOf" srcId="{3EEFBD40-952B-4EFF-AC2D-59458F0D9F00}" destId="{46A6EE7A-C715-4671-B6C7-936657B0B93D}" srcOrd="0" destOrd="0" presId="urn:microsoft.com/office/officeart/2005/8/layout/hierarchy6"/>
-    <dgm:cxn modelId="{8DCEDD03-65F1-4932-AA3D-A14AC0D12069}" type="presOf" srcId="{9661B2B3-270B-40C7-9FBE-04DA28E86722}" destId="{B816367F-2FA1-48F2-BF58-D02BFFD571F0}" srcOrd="1" destOrd="0" presId="urn:microsoft.com/office/officeart/2005/8/layout/hierarchy6"/>
-    <dgm:cxn modelId="{3FBB5A53-C98A-41BF-8A74-179162F6E82C}" type="presOf" srcId="{9661B2B3-270B-40C7-9FBE-04DA28E86722}" destId="{35F2D64F-CB73-4E55-A479-4C0358CC197A}" srcOrd="0" destOrd="0" presId="urn:microsoft.com/office/officeart/2005/8/layout/hierarchy6"/>
-    <dgm:cxn modelId="{2A9B2EF7-BA6B-4F69-98CB-44D8D2909348}" type="presOf" srcId="{EDE56CB8-3F8D-439D-AF95-D93FD17E2AA5}" destId="{E86912C5-0024-45D9-93E2-6C86ACFE4226}" srcOrd="0" destOrd="0" presId="urn:microsoft.com/office/officeart/2005/8/layout/hierarchy6"/>
-    <dgm:cxn modelId="{DC8B8625-1FC2-4986-B1A0-EFDD92BBBB0F}" type="presOf" srcId="{7D27F5BD-60A8-442A-A728-33C7CF747041}" destId="{FF25B0CE-F924-42E6-A314-4901D3F2DE51}" srcOrd="0" destOrd="0" presId="urn:microsoft.com/office/officeart/2005/8/layout/hierarchy6"/>
-    <dgm:cxn modelId="{31F21840-4862-4836-875A-F1D93555E484}" type="presParOf" srcId="{894A7D05-7BB0-4BF1-B863-A2D44327AF16}" destId="{03FC49AF-86D0-40A0-971E-12F3EBFED818}" srcOrd="0" destOrd="0" presId="urn:microsoft.com/office/officeart/2005/8/layout/hierarchy6"/>
-    <dgm:cxn modelId="{5FB87AC2-BA1A-4B06-A3A9-5FDC781E0402}" type="presParOf" srcId="{03FC49AF-86D0-40A0-971E-12F3EBFED818}" destId="{870B8685-904A-4513-AF2A-270777C4242F}" srcOrd="0" destOrd="0" presId="urn:microsoft.com/office/officeart/2005/8/layout/hierarchy6"/>
-    <dgm:cxn modelId="{EF1E696E-2EC1-4110-8898-5C524FEFA8C5}" type="presParOf" srcId="{03FC49AF-86D0-40A0-971E-12F3EBFED818}" destId="{1D16A1F1-3B0D-404D-AC6A-BD06C6854AFC}" srcOrd="1" destOrd="0" presId="urn:microsoft.com/office/officeart/2005/8/layout/hierarchy6"/>
-    <dgm:cxn modelId="{5DE58183-F248-4373-BAFC-B23D1F49CB5E}" type="presParOf" srcId="{1D16A1F1-3B0D-404D-AC6A-BD06C6854AFC}" destId="{4313CC67-B207-462E-AEF8-C41AE04DE6CD}" srcOrd="0" destOrd="0" presId="urn:microsoft.com/office/officeart/2005/8/layout/hierarchy6"/>
-    <dgm:cxn modelId="{BCB364E7-6195-4E2C-BB57-4D43988C0D2A}" type="presParOf" srcId="{4313CC67-B207-462E-AEF8-C41AE04DE6CD}" destId="{BB72E4A5-ABF9-4A6D-B561-337D0353A069}" srcOrd="0" destOrd="0" presId="urn:microsoft.com/office/officeart/2005/8/layout/hierarchy6"/>
-    <dgm:cxn modelId="{8D87F22B-251F-4FF1-A40F-A927BF1B5B51}" type="presParOf" srcId="{4313CC67-B207-462E-AEF8-C41AE04DE6CD}" destId="{E6E0F480-E5C4-49B8-AEED-C9AE3E2524C9}" srcOrd="1" destOrd="0" presId="urn:microsoft.com/office/officeart/2005/8/layout/hierarchy6"/>
-    <dgm:cxn modelId="{CA88EA7D-EE05-41CB-8195-A5EAAC1B8B5C}" type="presParOf" srcId="{E6E0F480-E5C4-49B8-AEED-C9AE3E2524C9}" destId="{46A6EE7A-C715-4671-B6C7-936657B0B93D}" srcOrd="0" destOrd="0" presId="urn:microsoft.com/office/officeart/2005/8/layout/hierarchy6"/>
-    <dgm:cxn modelId="{462725C3-A553-4B26-BED4-789CB03549E6}" type="presParOf" srcId="{E6E0F480-E5C4-49B8-AEED-C9AE3E2524C9}" destId="{E6F30D79-C8BD-477D-8E28-8801A5C64A3A}" srcOrd="1" destOrd="0" presId="urn:microsoft.com/office/officeart/2005/8/layout/hierarchy6"/>
-    <dgm:cxn modelId="{62290F54-F9C4-4D60-97CB-59B5E32BFCC4}" type="presParOf" srcId="{E6F30D79-C8BD-477D-8E28-8801A5C64A3A}" destId="{9C7F1534-0718-411C-9620-4A200396565E}" srcOrd="0" destOrd="0" presId="urn:microsoft.com/office/officeart/2005/8/layout/hierarchy6"/>
-    <dgm:cxn modelId="{DD4B3E49-535A-4BDF-88EB-4AA7D9C41F10}" type="presParOf" srcId="{E6F30D79-C8BD-477D-8E28-8801A5C64A3A}" destId="{28D3F229-4ED2-4B92-BEB5-C0B258727AAF}" srcOrd="1" destOrd="0" presId="urn:microsoft.com/office/officeart/2005/8/layout/hierarchy6"/>
-    <dgm:cxn modelId="{43122D18-941A-4A12-8072-3277239ECAA8}" type="presParOf" srcId="{28D3F229-4ED2-4B92-BEB5-C0B258727AAF}" destId="{26FFA575-ACC9-411F-9EF4-EF33B46DA1FE}" srcOrd="0" destOrd="0" presId="urn:microsoft.com/office/officeart/2005/8/layout/hierarchy6"/>
-    <dgm:cxn modelId="{B0525539-80D1-44CB-8EED-43983DC66BE2}" type="presParOf" srcId="{28D3F229-4ED2-4B92-BEB5-C0B258727AAF}" destId="{5796B545-40B5-4B02-8C28-C250B094198C}" srcOrd="1" destOrd="0" presId="urn:microsoft.com/office/officeart/2005/8/layout/hierarchy6"/>
-    <dgm:cxn modelId="{1A5747B7-A45D-4867-BEFF-747847FC508E}" type="presParOf" srcId="{5796B545-40B5-4B02-8C28-C250B094198C}" destId="{9468FE37-51A6-440C-BFD3-39DEDCC82577}" srcOrd="0" destOrd="0" presId="urn:microsoft.com/office/officeart/2005/8/layout/hierarchy6"/>
-    <dgm:cxn modelId="{DB7807E6-93A6-416E-819A-56F531F5EE53}" type="presParOf" srcId="{5796B545-40B5-4B02-8C28-C250B094198C}" destId="{C891C8F2-E86A-4999-BB3C-9B8F67E4ABB6}" srcOrd="1" destOrd="0" presId="urn:microsoft.com/office/officeart/2005/8/layout/hierarchy6"/>
-    <dgm:cxn modelId="{AF922D7E-D8A8-403A-BC13-C0697F556D04}" type="presParOf" srcId="{28D3F229-4ED2-4B92-BEB5-C0B258727AAF}" destId="{8F92132A-3355-4BBC-9611-19AF1327F011}" srcOrd="2" destOrd="0" presId="urn:microsoft.com/office/officeart/2005/8/layout/hierarchy6"/>
-    <dgm:cxn modelId="{F6B38FC0-53E7-4EFC-BAD5-D35F9562C111}" type="presParOf" srcId="{28D3F229-4ED2-4B92-BEB5-C0B258727AAF}" destId="{3F73D227-5F1D-42FC-AE39-2ED1E56B2FDD}" srcOrd="3" destOrd="0" presId="urn:microsoft.com/office/officeart/2005/8/layout/hierarchy6"/>
-    <dgm:cxn modelId="{153C8E5F-A911-4237-B024-6A9AA58947D4}" type="presParOf" srcId="{3F73D227-5F1D-42FC-AE39-2ED1E56B2FDD}" destId="{36E38B4C-334A-4558-81CD-2D13D4EB6DA7}" srcOrd="0" destOrd="0" presId="urn:microsoft.com/office/officeart/2005/8/layout/hierarchy6"/>
-    <dgm:cxn modelId="{7C969E3E-865A-4DF5-BF53-8E1FE659E0EF}" type="presParOf" srcId="{3F73D227-5F1D-42FC-AE39-2ED1E56B2FDD}" destId="{E90C0DEA-1B65-4470-B8B2-D572E460CCE7}" srcOrd="1" destOrd="0" presId="urn:microsoft.com/office/officeart/2005/8/layout/hierarchy6"/>
-    <dgm:cxn modelId="{12E184E6-8A29-4664-BABC-7F98D600F955}" type="presParOf" srcId="{E6E0F480-E5C4-49B8-AEED-C9AE3E2524C9}" destId="{F5387DE5-D04F-4B01-B6C8-6A02BB21EA02}" srcOrd="2" destOrd="0" presId="urn:microsoft.com/office/officeart/2005/8/layout/hierarchy6"/>
-    <dgm:cxn modelId="{F0A36BC2-80D1-48AB-B0A8-EF2F063F8B48}" type="presParOf" srcId="{E6E0F480-E5C4-49B8-AEED-C9AE3E2524C9}" destId="{81B400C6-7761-4871-A357-B3F50EAF189A}" srcOrd="3" destOrd="0" presId="urn:microsoft.com/office/officeart/2005/8/layout/hierarchy6"/>
-    <dgm:cxn modelId="{B44508D2-21E9-4431-97DE-D3CAEDBA1DF6}" type="presParOf" srcId="{81B400C6-7761-4871-A357-B3F50EAF189A}" destId="{E86912C5-0024-45D9-93E2-6C86ACFE4226}" srcOrd="0" destOrd="0" presId="urn:microsoft.com/office/officeart/2005/8/layout/hierarchy6"/>
-    <dgm:cxn modelId="{1021544C-CF54-4A75-82E0-29222613A4E2}" type="presParOf" srcId="{81B400C6-7761-4871-A357-B3F50EAF189A}" destId="{781095B7-0BA0-49D1-8D0E-8B258808BF2A}" srcOrd="1" destOrd="0" presId="urn:microsoft.com/office/officeart/2005/8/layout/hierarchy6"/>
-    <dgm:cxn modelId="{3CBB9570-4EF3-485A-AD0F-05588CF0B9C6}" type="presParOf" srcId="{781095B7-0BA0-49D1-8D0E-8B258808BF2A}" destId="{4D04D8FF-0D3D-459E-86BF-C9D743D676E6}" srcOrd="0" destOrd="0" presId="urn:microsoft.com/office/officeart/2005/8/layout/hierarchy6"/>
-    <dgm:cxn modelId="{6F2F44EB-ABBB-40FE-9E6F-2700316A26E9}" type="presParOf" srcId="{781095B7-0BA0-49D1-8D0E-8B258808BF2A}" destId="{B930EFA5-E85E-4048-B6CE-934988C32226}" srcOrd="1" destOrd="0" presId="urn:microsoft.com/office/officeart/2005/8/layout/hierarchy6"/>
-    <dgm:cxn modelId="{5AB0AC7D-D18E-44CF-9D1C-9F9BF5D06586}" type="presParOf" srcId="{B930EFA5-E85E-4048-B6CE-934988C32226}" destId="{DE2D3038-44E8-4367-B6E8-C385C3AB9EEE}" srcOrd="0" destOrd="0" presId="urn:microsoft.com/office/officeart/2005/8/layout/hierarchy6"/>
-    <dgm:cxn modelId="{D5466559-D1E4-4D50-B138-29EF135C72CE}" type="presParOf" srcId="{B930EFA5-E85E-4048-B6CE-934988C32226}" destId="{84DD49B8-76DF-4DE0-87BE-ED49747751CD}" srcOrd="1" destOrd="0" presId="urn:microsoft.com/office/officeart/2005/8/layout/hierarchy6"/>
-    <dgm:cxn modelId="{4A1815EE-4D40-46A6-B620-FD88189357E3}" type="presParOf" srcId="{E6E0F480-E5C4-49B8-AEED-C9AE3E2524C9}" destId="{5C8BD4BF-5A60-4035-B0CA-0E4CCAEC49B9}" srcOrd="4" destOrd="0" presId="urn:microsoft.com/office/officeart/2005/8/layout/hierarchy6"/>
-    <dgm:cxn modelId="{91D1C0BB-9E61-41F2-9388-E2D7A0D2402C}" type="presParOf" srcId="{E6E0F480-E5C4-49B8-AEED-C9AE3E2524C9}" destId="{5365C012-91FD-4133-80FB-F060C7A1B26D}" srcOrd="5" destOrd="0" presId="urn:microsoft.com/office/officeart/2005/8/layout/hierarchy6"/>
-    <dgm:cxn modelId="{8B30B89F-DAC3-4550-9634-E9F24A334842}" type="presParOf" srcId="{5365C012-91FD-4133-80FB-F060C7A1B26D}" destId="{FF25B0CE-F924-42E6-A314-4901D3F2DE51}" srcOrd="0" destOrd="0" presId="urn:microsoft.com/office/officeart/2005/8/layout/hierarchy6"/>
-    <dgm:cxn modelId="{0FD95A49-12FC-4690-9F08-AAC966400013}" type="presParOf" srcId="{5365C012-91FD-4133-80FB-F060C7A1B26D}" destId="{D03EC1F4-0772-41AA-A866-56FFCC78FDC4}" srcOrd="1" destOrd="0" presId="urn:microsoft.com/office/officeart/2005/8/layout/hierarchy6"/>
-    <dgm:cxn modelId="{B17DFAE7-9A62-45B6-BC28-C07B0AD22668}" type="presParOf" srcId="{D03EC1F4-0772-41AA-A866-56FFCC78FDC4}" destId="{E5DEFFD3-856B-4EE2-945F-F07103F333A5}" srcOrd="0" destOrd="0" presId="urn:microsoft.com/office/officeart/2005/8/layout/hierarchy6"/>
-    <dgm:cxn modelId="{57354646-5526-4378-A2CB-BB418A36242F}" type="presParOf" srcId="{D03EC1F4-0772-41AA-A866-56FFCC78FDC4}" destId="{D409520C-7406-4755-A9AB-553E8003B74C}" srcOrd="1" destOrd="0" presId="urn:microsoft.com/office/officeart/2005/8/layout/hierarchy6"/>
-    <dgm:cxn modelId="{30D13966-BD6C-4F9F-AEDB-C114147D3F25}" type="presParOf" srcId="{D409520C-7406-4755-A9AB-553E8003B74C}" destId="{E8F32707-C723-42F4-834E-4D269B718A56}" srcOrd="0" destOrd="0" presId="urn:microsoft.com/office/officeart/2005/8/layout/hierarchy6"/>
-    <dgm:cxn modelId="{6CFC87F5-7A11-4EA6-A026-94AAA77B33A4}" type="presParOf" srcId="{D409520C-7406-4755-A9AB-553E8003B74C}" destId="{23C27CA0-49EF-46C0-B8EF-D4F923D6A41D}" srcOrd="1" destOrd="0" presId="urn:microsoft.com/office/officeart/2005/8/layout/hierarchy6"/>
-    <dgm:cxn modelId="{164698F4-6172-43D1-AE20-D9DD430C7A1F}" type="presParOf" srcId="{894A7D05-7BB0-4BF1-B863-A2D44327AF16}" destId="{E6539194-A2B4-4869-A5CE-3CD28F586C52}" srcOrd="1" destOrd="0" presId="urn:microsoft.com/office/officeart/2005/8/layout/hierarchy6"/>
-    <dgm:cxn modelId="{50B9D6AE-0269-49C8-B6FE-5080374182CD}" type="presParOf" srcId="{E6539194-A2B4-4869-A5CE-3CD28F586C52}" destId="{D541CF40-B82A-439E-BBC3-2356F86DE81B}" srcOrd="0" destOrd="0" presId="urn:microsoft.com/office/officeart/2005/8/layout/hierarchy6"/>
-    <dgm:cxn modelId="{C5FB152A-9D24-43FF-991A-3FBE6451BA04}" type="presParOf" srcId="{D541CF40-B82A-439E-BBC3-2356F86DE81B}" destId="{89E0064D-C6B8-41D4-96B0-45FBCAC78D5B}" srcOrd="0" destOrd="0" presId="urn:microsoft.com/office/officeart/2005/8/layout/hierarchy6"/>
-    <dgm:cxn modelId="{E77503BB-9479-4AC3-848E-BF25CCE49399}" type="presParOf" srcId="{D541CF40-B82A-439E-BBC3-2356F86DE81B}" destId="{98E2F1A2-A263-4D69-9C40-EE8310321876}" srcOrd="1" destOrd="0" presId="urn:microsoft.com/office/officeart/2005/8/layout/hierarchy6"/>
-    <dgm:cxn modelId="{06B4CB62-B50B-48D1-B813-8A867AF75EA2}" type="presParOf" srcId="{E6539194-A2B4-4869-A5CE-3CD28F586C52}" destId="{F3D4870D-CE4F-4DD1-942E-5C03678C6ACD}" srcOrd="1" destOrd="0" presId="urn:microsoft.com/office/officeart/2005/8/layout/hierarchy6"/>
-    <dgm:cxn modelId="{CA2748CF-F852-4087-9285-7B49594AC890}" type="presParOf" srcId="{F3D4870D-CE4F-4DD1-942E-5C03678C6ACD}" destId="{9A20A1AD-A5E8-4362-BC16-769D67314BBC}" srcOrd="0" destOrd="0" presId="urn:microsoft.com/office/officeart/2005/8/layout/hierarchy6"/>
-    <dgm:cxn modelId="{9966DE32-9F42-4BC8-B1FB-DBCFC22BE9B3}" type="presParOf" srcId="{E6539194-A2B4-4869-A5CE-3CD28F586C52}" destId="{BDB6F082-D0A2-4E13-8EC1-859D9212164E}" srcOrd="2" destOrd="0" presId="urn:microsoft.com/office/officeart/2005/8/layout/hierarchy6"/>
-    <dgm:cxn modelId="{6B286F8A-ED0B-436E-A7CA-E44C58C271EF}" type="presParOf" srcId="{BDB6F082-D0A2-4E13-8EC1-859D9212164E}" destId="{35F2D64F-CB73-4E55-A479-4C0358CC197A}" srcOrd="0" destOrd="0" presId="urn:microsoft.com/office/officeart/2005/8/layout/hierarchy6"/>
-    <dgm:cxn modelId="{172FC11A-3A33-4827-B1CB-D3CF80F592AF}" type="presParOf" srcId="{BDB6F082-D0A2-4E13-8EC1-859D9212164E}" destId="{B816367F-2FA1-48F2-BF58-D02BFFD571F0}" srcOrd="1" destOrd="0" presId="urn:microsoft.com/office/officeart/2005/8/layout/hierarchy6"/>
-    <dgm:cxn modelId="{12DDA754-D7A4-406B-99B8-C2451733B819}" type="presParOf" srcId="{E6539194-A2B4-4869-A5CE-3CD28F586C52}" destId="{912CFE39-74BD-46DF-84D0-1A24A0DC50F3}" srcOrd="3" destOrd="0" presId="urn:microsoft.com/office/officeart/2005/8/layout/hierarchy6"/>
-    <dgm:cxn modelId="{CE7E57AC-394B-4C8E-BC25-806CC9BD4CD2}" type="presParOf" srcId="{912CFE39-74BD-46DF-84D0-1A24A0DC50F3}" destId="{07E143DB-3DA3-428F-9EB3-559573CFB079}" srcOrd="0" destOrd="0" presId="urn:microsoft.com/office/officeart/2005/8/layout/hierarchy6"/>
-    <dgm:cxn modelId="{F03E8498-BE0A-4E6D-A082-176EEA9FFD80}" type="presParOf" srcId="{E6539194-A2B4-4869-A5CE-3CD28F586C52}" destId="{36923DD9-ABF6-43D5-8C50-4D0281DF9DFE}" srcOrd="4" destOrd="0" presId="urn:microsoft.com/office/officeart/2005/8/layout/hierarchy6"/>
-    <dgm:cxn modelId="{12E809FD-5767-4E59-AC85-4AB74CA24963}" type="presParOf" srcId="{36923DD9-ABF6-43D5-8C50-4D0281DF9DFE}" destId="{0831A819-59A5-4099-810B-D8DB465E0065}" srcOrd="0" destOrd="0" presId="urn:microsoft.com/office/officeart/2005/8/layout/hierarchy6"/>
-    <dgm:cxn modelId="{776DF3B7-6A0F-4B0E-9604-3EA7EA9D3419}" type="presParOf" srcId="{36923DD9-ABF6-43D5-8C50-4D0281DF9DFE}" destId="{E0C1D07E-D327-457E-96C7-CDA83F080F47}" srcOrd="1" destOrd="0" presId="urn:microsoft.com/office/officeart/2005/8/layout/hierarchy6"/>
+    <dgm:cxn modelId="{E20AE00F-69E9-45C4-A4E7-2C8267981B7B}" type="presOf" srcId="{77930732-AAB6-4F36-BA0B-117D6ACF231E}" destId="{98E2F1A2-A263-4D69-9C40-EE8310321876}" srcOrd="1" destOrd="0" presId="urn:microsoft.com/office/officeart/2005/8/layout/hierarchy6"/>
+    <dgm:cxn modelId="{23E08DFD-62B4-441F-9162-42C6199B4E1A}" type="presOf" srcId="{F4CF25AE-8734-4D64-BB42-FE1A357C5113}" destId="{26FFA575-ACC9-411F-9EF4-EF33B46DA1FE}" srcOrd="0" destOrd="0" presId="urn:microsoft.com/office/officeart/2005/8/layout/hierarchy6"/>
+    <dgm:cxn modelId="{FCC38404-12DD-4673-919E-0F8C6E9F6099}" type="presParOf" srcId="{894A7D05-7BB0-4BF1-B863-A2D44327AF16}" destId="{03FC49AF-86D0-40A0-971E-12F3EBFED818}" srcOrd="0" destOrd="0" presId="urn:microsoft.com/office/officeart/2005/8/layout/hierarchy6"/>
+    <dgm:cxn modelId="{C713B6D0-5D01-41D0-BE9F-EAEB6904C012}" type="presParOf" srcId="{03FC49AF-86D0-40A0-971E-12F3EBFED818}" destId="{870B8685-904A-4513-AF2A-270777C4242F}" srcOrd="0" destOrd="0" presId="urn:microsoft.com/office/officeart/2005/8/layout/hierarchy6"/>
+    <dgm:cxn modelId="{3B1FBA03-91C1-4732-A796-E3463756E991}" type="presParOf" srcId="{03FC49AF-86D0-40A0-971E-12F3EBFED818}" destId="{1D16A1F1-3B0D-404D-AC6A-BD06C6854AFC}" srcOrd="1" destOrd="0" presId="urn:microsoft.com/office/officeart/2005/8/layout/hierarchy6"/>
+    <dgm:cxn modelId="{497EAACE-B2E3-4449-974E-96E9CAE17F2E}" type="presParOf" srcId="{1D16A1F1-3B0D-404D-AC6A-BD06C6854AFC}" destId="{4313CC67-B207-462E-AEF8-C41AE04DE6CD}" srcOrd="0" destOrd="0" presId="urn:microsoft.com/office/officeart/2005/8/layout/hierarchy6"/>
+    <dgm:cxn modelId="{8E3D3D71-FA55-42FE-811B-F2AFF5AF54CB}" type="presParOf" srcId="{4313CC67-B207-462E-AEF8-C41AE04DE6CD}" destId="{BB72E4A5-ABF9-4A6D-B561-337D0353A069}" srcOrd="0" destOrd="0" presId="urn:microsoft.com/office/officeart/2005/8/layout/hierarchy6"/>
+    <dgm:cxn modelId="{37FBFFE6-711E-414B-BB12-B1AF2F2810C4}" type="presParOf" srcId="{4313CC67-B207-462E-AEF8-C41AE04DE6CD}" destId="{E6E0F480-E5C4-49B8-AEED-C9AE3E2524C9}" srcOrd="1" destOrd="0" presId="urn:microsoft.com/office/officeart/2005/8/layout/hierarchy6"/>
+    <dgm:cxn modelId="{545605EF-93D6-4F1B-969B-D1C32AB3FA81}" type="presParOf" srcId="{E6E0F480-E5C4-49B8-AEED-C9AE3E2524C9}" destId="{46A6EE7A-C715-4671-B6C7-936657B0B93D}" srcOrd="0" destOrd="0" presId="urn:microsoft.com/office/officeart/2005/8/layout/hierarchy6"/>
+    <dgm:cxn modelId="{48605B98-1F02-4DBF-BFB4-1C1193FC1642}" type="presParOf" srcId="{E6E0F480-E5C4-49B8-AEED-C9AE3E2524C9}" destId="{E6F30D79-C8BD-477D-8E28-8801A5C64A3A}" srcOrd="1" destOrd="0" presId="urn:microsoft.com/office/officeart/2005/8/layout/hierarchy6"/>
+    <dgm:cxn modelId="{A0259A5E-100D-491D-8066-D7329AD28B2D}" type="presParOf" srcId="{E6F30D79-C8BD-477D-8E28-8801A5C64A3A}" destId="{9C7F1534-0718-411C-9620-4A200396565E}" srcOrd="0" destOrd="0" presId="urn:microsoft.com/office/officeart/2005/8/layout/hierarchy6"/>
+    <dgm:cxn modelId="{8A224B8C-89C0-4292-95DD-DFC870A1468D}" type="presParOf" srcId="{E6F30D79-C8BD-477D-8E28-8801A5C64A3A}" destId="{28D3F229-4ED2-4B92-BEB5-C0B258727AAF}" srcOrd="1" destOrd="0" presId="urn:microsoft.com/office/officeart/2005/8/layout/hierarchy6"/>
+    <dgm:cxn modelId="{3B77716F-0434-46DB-BD5C-9728D289BA2F}" type="presParOf" srcId="{28D3F229-4ED2-4B92-BEB5-C0B258727AAF}" destId="{26FFA575-ACC9-411F-9EF4-EF33B46DA1FE}" srcOrd="0" destOrd="0" presId="urn:microsoft.com/office/officeart/2005/8/layout/hierarchy6"/>
+    <dgm:cxn modelId="{F062A8AC-AB22-488F-965C-A35D3EFB71BC}" type="presParOf" srcId="{28D3F229-4ED2-4B92-BEB5-C0B258727AAF}" destId="{5796B545-40B5-4B02-8C28-C250B094198C}" srcOrd="1" destOrd="0" presId="urn:microsoft.com/office/officeart/2005/8/layout/hierarchy6"/>
+    <dgm:cxn modelId="{FFC1B087-96DA-40CF-91E8-3465700B8BEC}" type="presParOf" srcId="{5796B545-40B5-4B02-8C28-C250B094198C}" destId="{9468FE37-51A6-440C-BFD3-39DEDCC82577}" srcOrd="0" destOrd="0" presId="urn:microsoft.com/office/officeart/2005/8/layout/hierarchy6"/>
+    <dgm:cxn modelId="{7F7D2B14-E835-4BC0-80E5-9CED3D87D2D9}" type="presParOf" srcId="{5796B545-40B5-4B02-8C28-C250B094198C}" destId="{C891C8F2-E86A-4999-BB3C-9B8F67E4ABB6}" srcOrd="1" destOrd="0" presId="urn:microsoft.com/office/officeart/2005/8/layout/hierarchy6"/>
+    <dgm:cxn modelId="{2EABA09D-13E0-43E9-903C-D9BDBF1A708D}" type="presParOf" srcId="{28D3F229-4ED2-4B92-BEB5-C0B258727AAF}" destId="{8F92132A-3355-4BBC-9611-19AF1327F011}" srcOrd="2" destOrd="0" presId="urn:microsoft.com/office/officeart/2005/8/layout/hierarchy6"/>
+    <dgm:cxn modelId="{914DCEEB-82BE-4858-9A2E-21A8A0AF1DDB}" type="presParOf" srcId="{28D3F229-4ED2-4B92-BEB5-C0B258727AAF}" destId="{3F73D227-5F1D-42FC-AE39-2ED1E56B2FDD}" srcOrd="3" destOrd="0" presId="urn:microsoft.com/office/officeart/2005/8/layout/hierarchy6"/>
+    <dgm:cxn modelId="{AD4D7A0D-8169-4A07-98A1-DE8F64AE1BFF}" type="presParOf" srcId="{3F73D227-5F1D-42FC-AE39-2ED1E56B2FDD}" destId="{36E38B4C-334A-4558-81CD-2D13D4EB6DA7}" srcOrd="0" destOrd="0" presId="urn:microsoft.com/office/officeart/2005/8/layout/hierarchy6"/>
+    <dgm:cxn modelId="{FA2FE570-4AEC-4B33-B22F-A8D9633EFE1E}" type="presParOf" srcId="{3F73D227-5F1D-42FC-AE39-2ED1E56B2FDD}" destId="{E90C0DEA-1B65-4470-B8B2-D572E460CCE7}" srcOrd="1" destOrd="0" presId="urn:microsoft.com/office/officeart/2005/8/layout/hierarchy6"/>
+    <dgm:cxn modelId="{25318501-29E3-4480-B804-F2E9E95F4EFB}" type="presParOf" srcId="{E6E0F480-E5C4-49B8-AEED-C9AE3E2524C9}" destId="{F5387DE5-D04F-4B01-B6C8-6A02BB21EA02}" srcOrd="2" destOrd="0" presId="urn:microsoft.com/office/officeart/2005/8/layout/hierarchy6"/>
+    <dgm:cxn modelId="{AA7891C3-242E-4ABE-8801-F2DD7270CA9A}" type="presParOf" srcId="{E6E0F480-E5C4-49B8-AEED-C9AE3E2524C9}" destId="{81B400C6-7761-4871-A357-B3F50EAF189A}" srcOrd="3" destOrd="0" presId="urn:microsoft.com/office/officeart/2005/8/layout/hierarchy6"/>
+    <dgm:cxn modelId="{13A58461-CD01-4B10-A9ED-7A490189F13B}" type="presParOf" srcId="{81B400C6-7761-4871-A357-B3F50EAF189A}" destId="{E86912C5-0024-45D9-93E2-6C86ACFE4226}" srcOrd="0" destOrd="0" presId="urn:microsoft.com/office/officeart/2005/8/layout/hierarchy6"/>
+    <dgm:cxn modelId="{DE494714-B68C-4665-B906-1F6ACF434E0A}" type="presParOf" srcId="{81B400C6-7761-4871-A357-B3F50EAF189A}" destId="{781095B7-0BA0-49D1-8D0E-8B258808BF2A}" srcOrd="1" destOrd="0" presId="urn:microsoft.com/office/officeart/2005/8/layout/hierarchy6"/>
+    <dgm:cxn modelId="{28A75B0F-10FF-488B-97F8-731063EBB6CA}" type="presParOf" srcId="{781095B7-0BA0-49D1-8D0E-8B258808BF2A}" destId="{4D04D8FF-0D3D-459E-86BF-C9D743D676E6}" srcOrd="0" destOrd="0" presId="urn:microsoft.com/office/officeart/2005/8/layout/hierarchy6"/>
+    <dgm:cxn modelId="{19ECA5B4-CFF2-4235-AE9F-D323E2C8BE87}" type="presParOf" srcId="{781095B7-0BA0-49D1-8D0E-8B258808BF2A}" destId="{B930EFA5-E85E-4048-B6CE-934988C32226}" srcOrd="1" destOrd="0" presId="urn:microsoft.com/office/officeart/2005/8/layout/hierarchy6"/>
+    <dgm:cxn modelId="{11835917-A2AF-4FAF-9380-A7A67D657908}" type="presParOf" srcId="{B930EFA5-E85E-4048-B6CE-934988C32226}" destId="{DE2D3038-44E8-4367-B6E8-C385C3AB9EEE}" srcOrd="0" destOrd="0" presId="urn:microsoft.com/office/officeart/2005/8/layout/hierarchy6"/>
+    <dgm:cxn modelId="{CADD51D0-9409-41D4-B698-C0EFF7086D73}" type="presParOf" srcId="{B930EFA5-E85E-4048-B6CE-934988C32226}" destId="{84DD49B8-76DF-4DE0-87BE-ED49747751CD}" srcOrd="1" destOrd="0" presId="urn:microsoft.com/office/officeart/2005/8/layout/hierarchy6"/>
+    <dgm:cxn modelId="{94F00F9C-C163-4445-9E54-BB89BB046EF7}" type="presParOf" srcId="{E6E0F480-E5C4-49B8-AEED-C9AE3E2524C9}" destId="{5C8BD4BF-5A60-4035-B0CA-0E4CCAEC49B9}" srcOrd="4" destOrd="0" presId="urn:microsoft.com/office/officeart/2005/8/layout/hierarchy6"/>
+    <dgm:cxn modelId="{47F66D3E-2DC1-421C-8294-9247A7E82B1B}" type="presParOf" srcId="{E6E0F480-E5C4-49B8-AEED-C9AE3E2524C9}" destId="{5365C012-91FD-4133-80FB-F060C7A1B26D}" srcOrd="5" destOrd="0" presId="urn:microsoft.com/office/officeart/2005/8/layout/hierarchy6"/>
+    <dgm:cxn modelId="{6A27FDD6-C358-494F-9D0C-DEA2B1626C65}" type="presParOf" srcId="{5365C012-91FD-4133-80FB-F060C7A1B26D}" destId="{FF25B0CE-F924-42E6-A314-4901D3F2DE51}" srcOrd="0" destOrd="0" presId="urn:microsoft.com/office/officeart/2005/8/layout/hierarchy6"/>
+    <dgm:cxn modelId="{4DC3C6A2-D5C4-43D6-8C68-18264464DD4E}" type="presParOf" srcId="{5365C012-91FD-4133-80FB-F060C7A1B26D}" destId="{D03EC1F4-0772-41AA-A866-56FFCC78FDC4}" srcOrd="1" destOrd="0" presId="urn:microsoft.com/office/officeart/2005/8/layout/hierarchy6"/>
+    <dgm:cxn modelId="{DC1EF99E-6509-49CE-92A4-5D010B32A96D}" type="presParOf" srcId="{D03EC1F4-0772-41AA-A866-56FFCC78FDC4}" destId="{E5DEFFD3-856B-4EE2-945F-F07103F333A5}" srcOrd="0" destOrd="0" presId="urn:microsoft.com/office/officeart/2005/8/layout/hierarchy6"/>
+    <dgm:cxn modelId="{BBE533BA-3614-4219-B9AF-CA923F7596AA}" type="presParOf" srcId="{D03EC1F4-0772-41AA-A866-56FFCC78FDC4}" destId="{D409520C-7406-4755-A9AB-553E8003B74C}" srcOrd="1" destOrd="0" presId="urn:microsoft.com/office/officeart/2005/8/layout/hierarchy6"/>
+    <dgm:cxn modelId="{A70FEAAC-6C5E-4D9F-BA7D-8F8C3605EC3E}" type="presParOf" srcId="{D409520C-7406-4755-A9AB-553E8003B74C}" destId="{E8F32707-C723-42F4-834E-4D269B718A56}" srcOrd="0" destOrd="0" presId="urn:microsoft.com/office/officeart/2005/8/layout/hierarchy6"/>
+    <dgm:cxn modelId="{34170A0E-5BF9-4B4A-9E3F-2D6397C61869}" type="presParOf" srcId="{D409520C-7406-4755-A9AB-553E8003B74C}" destId="{23C27CA0-49EF-46C0-B8EF-D4F923D6A41D}" srcOrd="1" destOrd="0" presId="urn:microsoft.com/office/officeart/2005/8/layout/hierarchy6"/>
+    <dgm:cxn modelId="{A0551F15-94E0-4601-8B45-38F502A56E1F}" type="presParOf" srcId="{894A7D05-7BB0-4BF1-B863-A2D44327AF16}" destId="{E6539194-A2B4-4869-A5CE-3CD28F586C52}" srcOrd="1" destOrd="0" presId="urn:microsoft.com/office/officeart/2005/8/layout/hierarchy6"/>
+    <dgm:cxn modelId="{0F59D2C0-FA24-4422-8E22-9C5F08114F09}" type="presParOf" srcId="{E6539194-A2B4-4869-A5CE-3CD28F586C52}" destId="{D541CF40-B82A-439E-BBC3-2356F86DE81B}" srcOrd="0" destOrd="0" presId="urn:microsoft.com/office/officeart/2005/8/layout/hierarchy6"/>
+    <dgm:cxn modelId="{E3934F3E-6311-48BE-83E2-1FAAEFBE9A27}" type="presParOf" srcId="{D541CF40-B82A-439E-BBC3-2356F86DE81B}" destId="{89E0064D-C6B8-41D4-96B0-45FBCAC78D5B}" srcOrd="0" destOrd="0" presId="urn:microsoft.com/office/officeart/2005/8/layout/hierarchy6"/>
+    <dgm:cxn modelId="{919B9E4D-2AE1-4E93-8DB7-028A20CF8FBA}" type="presParOf" srcId="{D541CF40-B82A-439E-BBC3-2356F86DE81B}" destId="{98E2F1A2-A263-4D69-9C40-EE8310321876}" srcOrd="1" destOrd="0" presId="urn:microsoft.com/office/officeart/2005/8/layout/hierarchy6"/>
+    <dgm:cxn modelId="{6E4939E0-1D6B-4F0E-82B7-A49F2536ECD5}" type="presParOf" srcId="{E6539194-A2B4-4869-A5CE-3CD28F586C52}" destId="{F3D4870D-CE4F-4DD1-942E-5C03678C6ACD}" srcOrd="1" destOrd="0" presId="urn:microsoft.com/office/officeart/2005/8/layout/hierarchy6"/>
+    <dgm:cxn modelId="{9AD774F3-5E5A-42B8-AACE-FA9DF31368CF}" type="presParOf" srcId="{F3D4870D-CE4F-4DD1-942E-5C03678C6ACD}" destId="{9A20A1AD-A5E8-4362-BC16-769D67314BBC}" srcOrd="0" destOrd="0" presId="urn:microsoft.com/office/officeart/2005/8/layout/hierarchy6"/>
+    <dgm:cxn modelId="{9B02808B-979A-46EE-82D7-62A98BA1675B}" type="presParOf" srcId="{E6539194-A2B4-4869-A5CE-3CD28F586C52}" destId="{BDB6F082-D0A2-4E13-8EC1-859D9212164E}" srcOrd="2" destOrd="0" presId="urn:microsoft.com/office/officeart/2005/8/layout/hierarchy6"/>
+    <dgm:cxn modelId="{FD91EBA7-DDC3-4E3B-B918-06D0A8FAA927}" type="presParOf" srcId="{BDB6F082-D0A2-4E13-8EC1-859D9212164E}" destId="{35F2D64F-CB73-4E55-A479-4C0358CC197A}" srcOrd="0" destOrd="0" presId="urn:microsoft.com/office/officeart/2005/8/layout/hierarchy6"/>
+    <dgm:cxn modelId="{0163A048-470A-481D-892A-8959972412FF}" type="presParOf" srcId="{BDB6F082-D0A2-4E13-8EC1-859D9212164E}" destId="{B816367F-2FA1-48F2-BF58-D02BFFD571F0}" srcOrd="1" destOrd="0" presId="urn:microsoft.com/office/officeart/2005/8/layout/hierarchy6"/>
+    <dgm:cxn modelId="{695F168D-6462-458B-A634-DA94FF1685E9}" type="presParOf" srcId="{E6539194-A2B4-4869-A5CE-3CD28F586C52}" destId="{912CFE39-74BD-46DF-84D0-1A24A0DC50F3}" srcOrd="3" destOrd="0" presId="urn:microsoft.com/office/officeart/2005/8/layout/hierarchy6"/>
+    <dgm:cxn modelId="{7E54B125-27D0-4541-9002-95A653E25319}" type="presParOf" srcId="{912CFE39-74BD-46DF-84D0-1A24A0DC50F3}" destId="{07E143DB-3DA3-428F-9EB3-559573CFB079}" srcOrd="0" destOrd="0" presId="urn:microsoft.com/office/officeart/2005/8/layout/hierarchy6"/>
+    <dgm:cxn modelId="{F35FDDE9-AE5C-4409-B8B9-1516FCB062FC}" type="presParOf" srcId="{E6539194-A2B4-4869-A5CE-3CD28F586C52}" destId="{36923DD9-ABF6-43D5-8C50-4D0281DF9DFE}" srcOrd="4" destOrd="0" presId="urn:microsoft.com/office/officeart/2005/8/layout/hierarchy6"/>
+    <dgm:cxn modelId="{8BAD64A8-A1AA-4705-ABC1-E63207A93419}" type="presParOf" srcId="{36923DD9-ABF6-43D5-8C50-4D0281DF9DFE}" destId="{0831A819-59A5-4099-810B-D8DB465E0065}" srcOrd="0" destOrd="0" presId="urn:microsoft.com/office/officeart/2005/8/layout/hierarchy6"/>
+    <dgm:cxn modelId="{25347B08-E204-4CF9-932D-82FDF63C6743}" type="presParOf" srcId="{36923DD9-ABF6-43D5-8C50-4D0281DF9DFE}" destId="{E0C1D07E-D327-457E-96C7-CDA83F080F47}" srcOrd="1" destOrd="0" presId="urn:microsoft.com/office/officeart/2005/8/layout/hierarchy6"/>
   </dgm:cxnLst>
   <dgm:bg/>
   <dgm:whole/>
@@ -24548,7 +24572,7 @@
 </file>
 
 <file path=customXml/itemProps1.xml><?xml version="1.0" encoding="utf-8"?>
-<ds:datastoreItem xmlns:ds="http://schemas.openxmlformats.org/officeDocument/2006/customXml" ds:itemID="{E618B903-CCD5-4DDE-825E-9F1C24CFF056}">
+<ds:datastoreItem xmlns:ds="http://schemas.openxmlformats.org/officeDocument/2006/customXml" ds:itemID="{4D579308-17AD-4492-BAEF-B9F5FF9B0531}">
   <ds:schemaRefs>
     <ds:schemaRef ds:uri="http://schemas.openxmlformats.org/officeDocument/2006/bibliography"/>
   </ds:schemaRefs>

</xml_diff>

<commit_message>
Added more seed data into the Configuration.
</commit_message>
<xml_diff>
--- a/Documentation/DeveloperReference.docx
+++ b/Documentation/DeveloperReference.docx
@@ -185,144 +185,140 @@
         </w:rPr>
         <w:t>.</w:t>
       </w:r>
-      <w:r>
+      <w:fldSimple w:instr=" REVNUM   \* MERGEFORMAT ">
+        <w:ins w:id="0" w:author="Nick Airdo" w:date="2012-04-27T16:03:00Z">
+          <w:r>
+            <w:rPr>
+              <w:noProof/>
+              <w:color w:val="A6A6A6" w:themeColor="background1" w:themeShade="A6"/>
+              <w:rPrChange w:id="1" w:author="Nick Airdo" w:date="2012-04-27T16:03:00Z">
+                <w:rPr/>
+              </w:rPrChange>
+            </w:rPr>
+            <w:t>67</w:t>
+          </w:r>
+        </w:ins>
+        <w:del w:id="2" w:author="Nick Airdo" w:date="2012-04-27T16:03:00Z">
+          <w:r>
+            <w:rPr>
+              <w:noProof/>
+              <w:color w:val="A6A6A6" w:themeColor="background1" w:themeShade="A6"/>
+            </w:rPr>
+            <w:delText>62</w:delText>
+          </w:r>
+        </w:del>
+      </w:fldSimple>
+    </w:p>
+    <w:p>
+      <w:pPr>
+        <w:pStyle w:val="StyleCentered"/>
+        <w:rPr>
+          <w:color w:val="A6A6A6" w:themeColor="background1" w:themeShade="A6"/>
+        </w:rPr>
+      </w:pPr>
+      <w:r>
+        <w:rPr>
+          <w:color w:val="A6A6A6" w:themeColor="background1" w:themeShade="A6"/>
+        </w:rPr>
+        <w:t>Nick Airdo</w:t>
+      </w:r>
+    </w:p>
+    <w:p>
+      <w:pPr>
+        <w:pStyle w:val="StyleCentered"/>
+        <w:rPr>
+          <w:color w:val="A6A6A6" w:themeColor="background1" w:themeShade="A6"/>
+        </w:rPr>
+      </w:pPr>
+      <w:r>
+        <w:rPr>
+          <w:color w:val="A6A6A6" w:themeColor="background1" w:themeShade="A6"/>
+        </w:rPr>
+        <w:t>David Turner</w:t>
+      </w:r>
+    </w:p>
+    <w:p>
+      <w:pPr>
+        <w:pStyle w:val="StyleCentered"/>
+        <w:rPr>
+          <w:color w:val="A6A6A6" w:themeColor="background1" w:themeShade="A6"/>
+        </w:rPr>
+      </w:pPr>
+      <w:r>
+        <w:rPr>
+          <w:color w:val="A6A6A6" w:themeColor="background1" w:themeShade="A6"/>
+        </w:rPr>
+        <w:t>Jon Edmiston</w:t>
+      </w:r>
+    </w:p>
+    <w:p>
+      <w:pPr>
+        <w:pStyle w:val="StyleCentered"/>
+        <w:rPr>
+          <w:color w:val="A6A6A6" w:themeColor="background1" w:themeShade="A6"/>
+        </w:rPr>
+      </w:pPr>
+      <w:r>
+        <w:rPr>
+          <w:color w:val="A6A6A6" w:themeColor="background1" w:themeShade="A6"/>
+        </w:rPr>
+        <w:t>Last</w:t>
+      </w:r>
+      <w:r>
+        <w:rPr>
+          <w:color w:val="A6A6A6" w:themeColor="background1" w:themeShade="A6"/>
+        </w:rPr>
+        <w:t xml:space="preserve"> updated</w:t>
+      </w:r>
+      <w:r>
+        <w:rPr>
+          <w:color w:val="A6A6A6" w:themeColor="background1" w:themeShade="A6"/>
+        </w:rPr>
+        <w:t xml:space="preserve">: </w:t>
+      </w:r>
+      <w:r>
+        <w:rPr>
+          <w:color w:val="A6A6A6" w:themeColor="background1" w:themeShade="A6"/>
+        </w:rPr>
         <w:fldChar w:fldCharType="begin"/>
       </w:r>
       <w:r>
-        <w:instrText xml:space="preserve"> REVNUM   \* MERGEFORMAT </w:instrText>
-      </w:r>
-      <w:r>
+        <w:rPr>
+          <w:color w:val="A6A6A6" w:themeColor="background1" w:themeShade="A6"/>
+        </w:rPr>
+        <w:instrText xml:space="preserve"> SAVEDATE  \@ "M/d/yyyy"  \* MERGEFORMAT </w:instrText>
+      </w:r>
+      <w:r>
+        <w:rPr>
+          <w:color w:val="A6A6A6" w:themeColor="background1" w:themeShade="A6"/>
+        </w:rPr>
         <w:fldChar w:fldCharType="separate"/>
       </w:r>
-      <w:bookmarkStart w:id="0" w:name="_GoBack"/>
-      <w:ins w:id="1" w:author="Nick Airdo" w:date="2012-03-15T11:18:00Z">
+      <w:ins w:id="3" w:author="Nick Airdo" w:date="2012-04-27T16:03:00Z">
         <w:r>
           <w:rPr>
             <w:noProof/>
             <w:color w:val="A6A6A6" w:themeColor="background1" w:themeShade="A6"/>
           </w:rPr>
-          <w:t>62</w:t>
+          <w:t>4/27/2012</w:t>
         </w:r>
       </w:ins>
-      <w:bookmarkEnd w:id="0"/>
-      <w:del w:id="2" w:author="Nick Airdo" w:date="2012-03-15T11:18:00Z">
+      <w:del w:id="4" w:author="Nick Airdo" w:date="2012-04-27T16:03:00Z">
         <w:r>
           <w:rPr>
             <w:noProof/>
             <w:color w:val="A6A6A6" w:themeColor="background1" w:themeShade="A6"/>
           </w:rPr>
-          <w:delText>53</w:delText>
+          <w:delText>3/26/2</w:delText>
         </w:r>
-      </w:del>
-      <w:r>
-        <w:rPr>
-          <w:noProof/>
-          <w:color w:val="A6A6A6" w:themeColor="background1" w:themeShade="A6"/>
-        </w:rPr>
-        <w:fldChar w:fldCharType="end"/>
-      </w:r>
-    </w:p>
-    <w:p>
-      <w:pPr>
-        <w:pStyle w:val="StyleCentered"/>
-        <w:rPr>
-          <w:color w:val="A6A6A6" w:themeColor="background1" w:themeShade="A6"/>
-        </w:rPr>
-      </w:pPr>
-      <w:r>
-        <w:rPr>
-          <w:color w:val="A6A6A6" w:themeColor="background1" w:themeShade="A6"/>
-        </w:rPr>
-        <w:t>Nick Airdo</w:t>
-      </w:r>
-    </w:p>
-    <w:p>
-      <w:pPr>
-        <w:pStyle w:val="StyleCentered"/>
-        <w:rPr>
-          <w:color w:val="A6A6A6" w:themeColor="background1" w:themeShade="A6"/>
-        </w:rPr>
-      </w:pPr>
-      <w:r>
-        <w:rPr>
-          <w:color w:val="A6A6A6" w:themeColor="background1" w:themeShade="A6"/>
-        </w:rPr>
-        <w:t>David Turner</w:t>
-      </w:r>
-    </w:p>
-    <w:p>
-      <w:pPr>
-        <w:pStyle w:val="StyleCentered"/>
-        <w:rPr>
-          <w:color w:val="A6A6A6" w:themeColor="background1" w:themeShade="A6"/>
-        </w:rPr>
-      </w:pPr>
-      <w:r>
-        <w:rPr>
-          <w:color w:val="A6A6A6" w:themeColor="background1" w:themeShade="A6"/>
-        </w:rPr>
-        <w:t>Jon Edmiston</w:t>
-      </w:r>
-    </w:p>
-    <w:p>
-      <w:pPr>
-        <w:pStyle w:val="StyleCentered"/>
-        <w:rPr>
-          <w:color w:val="A6A6A6" w:themeColor="background1" w:themeShade="A6"/>
-        </w:rPr>
-      </w:pPr>
-      <w:r>
-        <w:rPr>
-          <w:color w:val="A6A6A6" w:themeColor="background1" w:themeShade="A6"/>
-        </w:rPr>
-        <w:t>Last</w:t>
-      </w:r>
-      <w:r>
-        <w:rPr>
-          <w:color w:val="A6A6A6" w:themeColor="background1" w:themeShade="A6"/>
-        </w:rPr>
-        <w:t xml:space="preserve"> updated</w:t>
-      </w:r>
-      <w:r>
-        <w:rPr>
-          <w:color w:val="A6A6A6" w:themeColor="background1" w:themeShade="A6"/>
-        </w:rPr>
-        <w:t xml:space="preserve">: </w:t>
-      </w:r>
-      <w:r>
-        <w:rPr>
-          <w:color w:val="A6A6A6" w:themeColor="background1" w:themeShade="A6"/>
-        </w:rPr>
-        <w:fldChar w:fldCharType="begin"/>
-      </w:r>
-      <w:r>
-        <w:rPr>
-          <w:color w:val="A6A6A6" w:themeColor="background1" w:themeShade="A6"/>
-        </w:rPr>
-        <w:instrText xml:space="preserve"> SAVEDATE  \@ "M/d/yyyy"  \* MERGEFORMAT </w:instrText>
-      </w:r>
-      <w:r>
-        <w:rPr>
-          <w:color w:val="A6A6A6" w:themeColor="background1" w:themeShade="A6"/>
-        </w:rPr>
-        <w:fldChar w:fldCharType="separate"/>
-      </w:r>
-      <w:ins w:id="3" w:author="Nick Airdo" w:date="2012-03-26T12:07:00Z">
+        <w:bookmarkStart w:id="5" w:name="_GoBack"/>
+        <w:bookmarkEnd w:id="5"/>
         <w:r>
           <w:rPr>
             <w:noProof/>
             <w:color w:val="A6A6A6" w:themeColor="background1" w:themeShade="A6"/>
           </w:rPr>
-          <w:t>3/16/2012</w:t>
-        </w:r>
-      </w:ins>
-      <w:del w:id="4" w:author="Nick Airdo" w:date="2012-03-15T11:18:00Z">
-        <w:r>
-          <w:rPr>
-            <w:noProof/>
-            <w:color w:val="A6A6A6" w:themeColor="background1" w:themeShade="A6"/>
-          </w:rPr>
-          <w:delText>3/2/2012</w:delText>
+          <w:delText>012</w:delText>
         </w:r>
       </w:del>
       <w:r>
@@ -345,7 +341,7 @@
           <w:lang w:bidi="ar-SA"/>
         </w:rPr>
         <w:drawing>
-          <wp:anchor distT="0" distB="0" distL="114300" distR="114300" simplePos="0" relativeHeight="251670528" behindDoc="0" locked="0" layoutInCell="1" allowOverlap="1" wp14:anchorId="46A41240" wp14:editId="1F5D0189">
+          <wp:anchor distT="0" distB="0" distL="114300" distR="114300" simplePos="0" relativeHeight="251670528" behindDoc="0" locked="0" layoutInCell="1" allowOverlap="1" wp14:anchorId="0FCDECA4" wp14:editId="69FC108A">
             <wp:simplePos x="0" y="0"/>
             <wp:positionH relativeFrom="column">
               <wp:posOffset>4347845</wp:posOffset>
@@ -2535,7 +2531,7 @@
           <w:sz w:val="36"/>
         </w:rPr>
       </w:pPr>
-      <w:bookmarkStart w:id="5" w:name="_Toc318470311"/>
+      <w:bookmarkStart w:id="6" w:name="_Toc318470311"/>
       <w:r>
         <w:rPr>
           <w:rStyle w:val="Style14ptBold"/>
@@ -2559,7 +2555,7 @@
         </w:rPr>
         <w:t xml:space="preserve"> Overview</w:t>
       </w:r>
-      <w:bookmarkEnd w:id="5"/>
+      <w:bookmarkEnd w:id="6"/>
     </w:p>
     <w:p>
       <w:r>
@@ -2622,7 +2618,7 @@
       <w:pPr>
         <w:pStyle w:val="Heading2"/>
       </w:pPr>
-      <w:bookmarkStart w:id="6" w:name="_Toc318470312"/>
+      <w:bookmarkStart w:id="7" w:name="_Toc318470312"/>
       <w:r>
         <w:t>Rock</w:t>
       </w:r>
@@ -2638,7 +2634,7 @@
       <w:r>
         <w:t xml:space="preserve"> Project</w:t>
       </w:r>
-      <w:bookmarkEnd w:id="6"/>
+      <w:bookmarkEnd w:id="7"/>
     </w:p>
     <w:p>
       <w:r>
@@ -2647,7 +2643,7 @@
           <w:lang w:bidi="ar-SA"/>
         </w:rPr>
         <w:drawing>
-          <wp:anchor distT="0" distB="0" distL="114300" distR="114300" simplePos="0" relativeHeight="251660288" behindDoc="1" locked="0" layoutInCell="1" allowOverlap="1" wp14:anchorId="18FA1B75" wp14:editId="4DFC135F">
+          <wp:anchor distT="0" distB="0" distL="114300" distR="114300" simplePos="0" relativeHeight="251660288" behindDoc="1" locked="0" layoutInCell="1" allowOverlap="1" wp14:anchorId="06136A7C" wp14:editId="31E8BD30">
             <wp:simplePos x="0" y="0"/>
             <wp:positionH relativeFrom="column">
               <wp:posOffset>3647440</wp:posOffset>
@@ -2985,7 +2981,7 @@
           <w:lang w:bidi="ar-SA"/>
         </w:rPr>
         <w:drawing>
-          <wp:inline distT="0" distB="0" distL="0" distR="0" wp14:anchorId="6F790B0F" wp14:editId="11AA26AD">
+          <wp:inline distT="0" distB="0" distL="0" distR="0" wp14:anchorId="48AE9F5F" wp14:editId="6E24DD8B">
             <wp:extent cx="3872753" cy="2314575"/>
             <wp:effectExtent l="0" t="0" r="0" b="66675"/>
             <wp:docPr id="1" name="Diagram 1"/>
@@ -3030,27 +3026,14 @@
                   <w:r>
                     <w:t xml:space="preserve">Figure </w:t>
                   </w:r>
-                  <w:r>
-                    <w:fldChar w:fldCharType="begin"/>
-                  </w:r>
-                  <w:r>
-                    <w:instrText xml:space="preserve"> SEQ Figure \* ARABIC </w:instrText>
-                  </w:r>
-                  <w:r>
-                    <w:fldChar w:fldCharType="separate"/>
-                  </w:r>
-                  <w:r>
-                    <w:rPr>
-                      <w:noProof/>
-                    </w:rPr>
-                    <w:t>1</w:t>
-                  </w:r>
-                  <w:r>
-                    <w:rPr>
-                      <w:noProof/>
-                    </w:rPr>
-                    <w:fldChar w:fldCharType="end"/>
-                  </w:r>
+                  <w:fldSimple w:instr=" SEQ Figure \* ARABIC ">
+                    <w:r>
+                      <w:rPr>
+                        <w:noProof/>
+                      </w:rPr>
+                      <w:t>1</w:t>
+                    </w:r>
+                  </w:fldSimple>
                   <w:r>
                     <w:t xml:space="preserve"> - Rock framework project highlighting the "Address" entity.</w:t>
                   </w:r>
@@ -3066,7 +3049,7 @@
           <w:lang w:bidi="ar-SA"/>
         </w:rPr>
         <w:drawing>
-          <wp:inline distT="0" distB="0" distL="0" distR="0" wp14:anchorId="770D5E7C" wp14:editId="56EEC464">
+          <wp:inline distT="0" distB="0" distL="0" distR="0" wp14:anchorId="17541C21" wp14:editId="10C7D06B">
             <wp:extent cx="3385752" cy="1443285"/>
             <wp:effectExtent l="0" t="0" r="0" b="0"/>
             <wp:docPr id="5" name="Picture 5"/>
@@ -3192,7 +3175,7 @@
           <w:lang w:bidi="ar-SA"/>
         </w:rPr>
         <w:drawing>
-          <wp:inline distT="0" distB="0" distL="0" distR="0" wp14:anchorId="20F10839" wp14:editId="59D528A7">
+          <wp:inline distT="0" distB="0" distL="0" distR="0" wp14:anchorId="5C9355B6" wp14:editId="1B4C13D7">
             <wp:extent cx="4847619" cy="1714286"/>
             <wp:effectExtent l="0" t="0" r="0" b="635"/>
             <wp:docPr id="9" name="Picture 9"/>
@@ -3235,7 +3218,7 @@
           <w:lang w:bidi="ar-SA"/>
         </w:rPr>
         <w:drawing>
-          <wp:inline distT="0" distB="0" distL="0" distR="0" wp14:anchorId="6185867A" wp14:editId="5A84E12B">
+          <wp:inline distT="0" distB="0" distL="0" distR="0" wp14:anchorId="50A1E816" wp14:editId="6E516AAF">
             <wp:extent cx="4876191" cy="1876191"/>
             <wp:effectExtent l="0" t="0" r="635" b="0"/>
             <wp:docPr id="13" name="Picture 13"/>
@@ -3346,7 +3329,7 @@
           <w:lang w:bidi="ar-SA"/>
         </w:rPr>
         <w:drawing>
-          <wp:inline distT="0" distB="0" distL="0" distR="0" wp14:anchorId="36BF0936" wp14:editId="59D1273F">
+          <wp:inline distT="0" distB="0" distL="0" distR="0" wp14:anchorId="44769B7C" wp14:editId="1537AAB5">
             <wp:extent cx="4809524" cy="1723810"/>
             <wp:effectExtent l="0" t="0" r="0" b="0"/>
             <wp:docPr id="12" name="Picture 12"/>
@@ -3573,7 +3556,7 @@
         <w:pStyle w:val="Heading2"/>
         <w:pageBreakBefore/>
       </w:pPr>
-      <w:bookmarkStart w:id="7" w:name="_Toc318470313"/>
+      <w:bookmarkStart w:id="8" w:name="_Toc318470313"/>
       <w:r>
         <w:lastRenderedPageBreak/>
         <w:t xml:space="preserve">RockWeb </w:t>
@@ -3584,7 +3567,7 @@
       <w:r>
         <w:t>project</w:t>
       </w:r>
-      <w:bookmarkEnd w:id="7"/>
+      <w:bookmarkEnd w:id="8"/>
     </w:p>
     <w:p>
       <w:r>
@@ -3593,7 +3576,7 @@
           <w:lang w:bidi="ar-SA"/>
         </w:rPr>
         <w:drawing>
-          <wp:anchor distT="0" distB="0" distL="114300" distR="114300" simplePos="0" relativeHeight="251658240" behindDoc="1" locked="0" layoutInCell="1" allowOverlap="1" wp14:anchorId="47DB726E" wp14:editId="48C1B7EF">
+          <wp:anchor distT="0" distB="0" distL="114300" distR="114300" simplePos="0" relativeHeight="251658240" behindDoc="1" locked="0" layoutInCell="1" allowOverlap="1" wp14:anchorId="139CA03F" wp14:editId="7ABC5717">
             <wp:simplePos x="0" y="0"/>
             <wp:positionH relativeFrom="rightMargin">
               <wp:posOffset>-1798320</wp:posOffset>
@@ -3774,7 +3757,7 @@
           <w:lang w:bidi="ar-SA"/>
         </w:rPr>
         <w:drawing>
-          <wp:inline distT="0" distB="0" distL="0" distR="0" wp14:anchorId="4ABA1AB9" wp14:editId="60A00F4F">
+          <wp:inline distT="0" distB="0" distL="0" distR="0" wp14:anchorId="26661521" wp14:editId="35454B8F">
             <wp:extent cx="3633608" cy="1486894"/>
             <wp:effectExtent l="57150" t="0" r="24130" b="0"/>
             <wp:docPr id="10" name="Diagram 6"/>
@@ -3793,7 +3776,7 @@
         <w:pStyle w:val="Heading2"/>
         <w:pageBreakBefore/>
       </w:pPr>
-      <w:bookmarkStart w:id="8" w:name="_Toc318470314"/>
+      <w:bookmarkStart w:id="9" w:name="_Toc318470314"/>
       <w:r>
         <w:lastRenderedPageBreak/>
         <w:t>Rock.</w:t>
@@ -3816,7 +3799,7 @@
       <w:r>
         <w:t>bjects</w:t>
       </w:r>
-      <w:bookmarkEnd w:id="8"/>
+      <w:bookmarkEnd w:id="9"/>
     </w:p>
     <w:p>
       <w:r>
@@ -3825,7 +3808,7 @@
           <w:lang w:bidi="ar-SA"/>
         </w:rPr>
         <w:drawing>
-          <wp:anchor distT="0" distB="0" distL="114300" distR="114300" simplePos="0" relativeHeight="251672576" behindDoc="1" locked="0" layoutInCell="1" allowOverlap="1" wp14:anchorId="77783D4F" wp14:editId="5AD50A51">
+          <wp:anchor distT="0" distB="0" distL="114300" distR="114300" simplePos="0" relativeHeight="251672576" behindDoc="1" locked="0" layoutInCell="1" allowOverlap="1" wp14:anchorId="3E708C1C" wp14:editId="7EBBDBDE">
             <wp:simplePos x="0" y="0"/>
             <wp:positionH relativeFrom="column">
               <wp:posOffset>4091940</wp:posOffset>
@@ -3905,11 +3888,11 @@
       <w:pPr>
         <w:pStyle w:val="Heading2"/>
       </w:pPr>
-      <w:bookmarkStart w:id="9" w:name="_Toc318470315"/>
+      <w:bookmarkStart w:id="10" w:name="_Toc318470315"/>
       <w:r>
         <w:t>The Other Projects</w:t>
       </w:r>
-      <w:bookmarkEnd w:id="9"/>
+      <w:bookmarkEnd w:id="10"/>
     </w:p>
     <w:p>
       <w:r>
@@ -3977,8 +3960,8 @@
       <w:pPr>
         <w:pStyle w:val="Heading3"/>
       </w:pPr>
-      <w:bookmarkStart w:id="10" w:name="_RockJobSchedulerService"/>
-      <w:bookmarkEnd w:id="10"/>
+      <w:bookmarkStart w:id="11" w:name="_RockJobSchedulerService"/>
+      <w:bookmarkEnd w:id="11"/>
       <w:proofErr w:type="spellStart"/>
       <w:r>
         <w:t>RockJobSchedulerService</w:t>
@@ -5399,7 +5382,7 @@
       <w:pPr>
         <w:pStyle w:val="Heading1"/>
       </w:pPr>
-      <w:bookmarkStart w:id="11" w:name="_Toc318470316"/>
+      <w:bookmarkStart w:id="12" w:name="_Toc318470316"/>
       <w:r>
         <w:lastRenderedPageBreak/>
         <w:t xml:space="preserve">The Core </w:t>
@@ -5410,19 +5393,19 @@
       <w:r>
         <w:t>Components</w:t>
       </w:r>
-      <w:bookmarkEnd w:id="11"/>
+      <w:bookmarkEnd w:id="12"/>
     </w:p>
     <w:p>
       <w:pPr>
         <w:pStyle w:val="Heading2"/>
       </w:pPr>
-      <w:bookmarkStart w:id="12" w:name="_Ref297903265"/>
-      <w:bookmarkStart w:id="13" w:name="_Toc318470317"/>
+      <w:bookmarkStart w:id="13" w:name="_Ref297903265"/>
+      <w:bookmarkStart w:id="14" w:name="_Toc318470317"/>
       <w:r>
         <w:t>Blocks</w:t>
       </w:r>
-      <w:bookmarkEnd w:id="12"/>
       <w:bookmarkEnd w:id="13"/>
+      <w:bookmarkEnd w:id="14"/>
     </w:p>
     <w:p>
       <w:r>
@@ -5794,11 +5777,11 @@
       <w:pPr>
         <w:pStyle w:val="Heading2"/>
       </w:pPr>
-      <w:bookmarkStart w:id="14" w:name="_Toc318470318"/>
+      <w:bookmarkStart w:id="15" w:name="_Toc318470318"/>
       <w:r>
         <w:t>Pages</w:t>
       </w:r>
-      <w:bookmarkEnd w:id="14"/>
+      <w:bookmarkEnd w:id="15"/>
     </w:p>
     <w:p>
       <w:r>
@@ -6024,28 +6007,28 @@
       <w:pPr>
         <w:pStyle w:val="Heading2"/>
       </w:pPr>
-      <w:bookmarkStart w:id="15" w:name="_Toc318470319"/>
+      <w:bookmarkStart w:id="16" w:name="_Toc318470319"/>
       <w:r>
         <w:t>Themes / Layouts</w:t>
       </w:r>
-      <w:bookmarkEnd w:id="15"/>
+      <w:bookmarkEnd w:id="16"/>
     </w:p>
     <w:p>
       <w:pPr>
         <w:pStyle w:val="Heading1"/>
       </w:pPr>
-      <w:bookmarkStart w:id="16" w:name="_Toc318470320"/>
+      <w:bookmarkStart w:id="17" w:name="_Toc318470320"/>
       <w:r>
         <w:lastRenderedPageBreak/>
         <w:t>Themes</w:t>
       </w:r>
-      <w:bookmarkEnd w:id="16"/>
+      <w:bookmarkEnd w:id="17"/>
     </w:p>
     <w:p>
       <w:pPr>
         <w:pStyle w:val="Heading1"/>
       </w:pPr>
-      <w:bookmarkStart w:id="17" w:name="_Toc318470321"/>
+      <w:bookmarkStart w:id="18" w:name="_Toc318470321"/>
       <w:r>
         <w:lastRenderedPageBreak/>
         <w:t>Developing</w:t>
@@ -6053,17 +6036,17 @@
       <w:r>
         <w:t xml:space="preserve"> Core Classes</w:t>
       </w:r>
-      <w:bookmarkEnd w:id="17"/>
+      <w:bookmarkEnd w:id="18"/>
     </w:p>
     <w:p>
       <w:pPr>
         <w:pStyle w:val="Heading2"/>
       </w:pPr>
-      <w:bookmarkStart w:id="18" w:name="_Toc318470322"/>
+      <w:bookmarkStart w:id="19" w:name="_Toc318470322"/>
       <w:r>
         <w:t>Code Generation via T4 Template</w:t>
       </w:r>
-      <w:bookmarkEnd w:id="18"/>
+      <w:bookmarkEnd w:id="19"/>
     </w:p>
     <w:p>
       <w:r>
@@ -6254,11 +6237,11 @@
       <w:pPr>
         <w:pStyle w:val="Heading2"/>
       </w:pPr>
-      <w:bookmarkStart w:id="19" w:name="_Toc318470323"/>
+      <w:bookmarkStart w:id="20" w:name="_Toc318470323"/>
       <w:r>
         <w:t>Helper Methods</w:t>
       </w:r>
-      <w:bookmarkEnd w:id="19"/>
+      <w:bookmarkEnd w:id="20"/>
     </w:p>
     <w:p>
       <w:pPr>
@@ -6455,32 +6438,175 @@
       </w:r>
     </w:p>
     <w:p>
-      <w:r>
-        <w:t>TBD</w:t>
-      </w:r>
+      <w:pPr>
+        <w:pStyle w:val="Heading2"/>
+        <w:rPr>
+          <w:ins w:id="21" w:author="Nick Airdo" w:date="2012-04-27T16:03:00Z"/>
+          <w:rStyle w:val="Heading2Char"/>
+          <w:rFonts w:ascii="Consolas" w:hAnsi="Consolas" w:cs="Consolas"/>
+          <w:noProof/>
+          <w:sz w:val="16"/>
+          <w:szCs w:val="16"/>
+        </w:rPr>
+      </w:pPr>
+      <w:ins w:id="22" w:author="Nick Airdo" w:date="2012-04-27T16:03:00Z">
+        <w:r>
+          <w:rPr>
+            <w:rStyle w:val="Heading2Char"/>
+            <w:b/>
+            <w:caps/>
+          </w:rPr>
+          <w:t>Entity Change Logging</w:t>
+        </w:r>
+      </w:ins>
+    </w:p>
+    <w:p>
+      <w:pPr>
+        <w:rPr>
+          <w:ins w:id="23" w:author="Nick Airdo" w:date="2012-04-27T16:03:00Z"/>
+        </w:rPr>
+      </w:pPr>
+      <w:ins w:id="24" w:author="Nick Airdo" w:date="2012-04-27T16:03:00Z">
+        <w:r>
+          <w:t>If you would like to log or track changes made to your custom entities, you can use the “</w:t>
+        </w:r>
+        <w:proofErr w:type="spellStart"/>
+        <w:r>
+          <w:t>TrackChanges</w:t>
+        </w:r>
+        <w:proofErr w:type="spellEnd"/>
+        <w:r>
+          <w:t>” decorator attribute on a model’s properties as seen in this example:</w:t>
+        </w:r>
+      </w:ins>
+    </w:p>
+    <w:p>
+      <w:pPr>
+        <w:rPr>
+          <w:ins w:id="25" w:author="Nick Airdo" w:date="2012-04-27T16:03:00Z"/>
+        </w:rPr>
+      </w:pPr>
+      <w:ins w:id="26" w:author="Nick Airdo" w:date="2012-04-27T16:03:00Z">
+        <w:r>
+          <w:t xml:space="preserve"> </w:t>
+        </w:r>
+        <w:r>
+          <w:object w:dxaOrig="9360" w:dyaOrig="4065">
+            <v:shape id="_x0000_i1028" type="#_x0000_t75" style="width:468pt;height:203.3pt" o:ole="">
+              <v:imagedata r:id="rId30" o:title=""/>
+            </v:shape>
+            <o:OLEObject Type="Embed" ProgID="Word.OpenDocumentText.12" ShapeID="_x0000_i1028" DrawAspect="Content" ObjectID="_1397047792" r:id="rId31"/>
+          </w:object>
+        </w:r>
+        <w:r>
+          <w:t xml:space="preserve">When the </w:t>
+        </w:r>
+        <w:proofErr w:type="gramStart"/>
+        <w:r>
+          <w:t>Save(</w:t>
+        </w:r>
+        <w:proofErr w:type="gramEnd"/>
+        <w:r>
+          <w:t xml:space="preserve">) method is called, the framework will automatically log any changes that were made to that property to the </w:t>
+        </w:r>
+        <w:proofErr w:type="spellStart"/>
+        <w:r>
+          <w:t>coreEntityChange</w:t>
+        </w:r>
+        <w:proofErr w:type="spellEnd"/>
+        <w:r>
+          <w:t xml:space="preserve"> table:</w:t>
+        </w:r>
+      </w:ins>
+    </w:p>
+    <w:p>
+      <w:pPr>
+        <w:rPr>
+          <w:ins w:id="27" w:author="Nick Airdo" w:date="2012-04-27T16:03:00Z"/>
+        </w:rPr>
+      </w:pPr>
+      <w:ins w:id="28" w:author="Nick Airdo" w:date="2012-04-27T16:03:00Z">
+        <w:r>
+          <w:rPr>
+            <w:noProof/>
+            <w:lang w:bidi="ar-SA"/>
+          </w:rPr>
+          <w:drawing>
+            <wp:inline distT="0" distB="0" distL="0" distR="0">
+              <wp:extent cx="5567045" cy="1223645"/>
+              <wp:effectExtent l="0" t="0" r="0" b="0"/>
+              <wp:docPr id="3" name="Picture 3"/>
+              <wp:cNvGraphicFramePr>
+                <a:graphicFrameLocks xmlns:a="http://schemas.openxmlformats.org/drawingml/2006/main" noChangeAspect="1"/>
+              </wp:cNvGraphicFramePr>
+              <a:graphic xmlns:a="http://schemas.openxmlformats.org/drawingml/2006/main">
+                <a:graphicData uri="http://schemas.openxmlformats.org/drawingml/2006/picture">
+                  <pic:pic xmlns:pic="http://schemas.openxmlformats.org/drawingml/2006/picture">
+                    <pic:nvPicPr>
+                      <pic:cNvPr id="0" name="Picture 3"/>
+                      <pic:cNvPicPr>
+                        <a:picLocks noChangeAspect="1" noChangeArrowheads="1"/>
+                      </pic:cNvPicPr>
+                    </pic:nvPicPr>
+                    <pic:blipFill>
+                      <a:blip r:embed="rId32">
+                        <a:extLst>
+                          <a:ext uri="{28A0092B-C50C-407E-A947-70E740481C1C}">
+                            <a14:useLocalDpi xmlns:a14="http://schemas.microsoft.com/office/drawing/2010/main" val="0"/>
+                          </a:ext>
+                        </a:extLst>
+                      </a:blip>
+                      <a:srcRect/>
+                      <a:stretch>
+                        <a:fillRect/>
+                      </a:stretch>
+                    </pic:blipFill>
+                    <pic:spPr bwMode="auto">
+                      <a:xfrm>
+                        <a:off x="0" y="0"/>
+                        <a:ext cx="5567045" cy="1223645"/>
+                      </a:xfrm>
+                      <a:prstGeom prst="rect">
+                        <a:avLst/>
+                      </a:prstGeom>
+                      <a:noFill/>
+                      <a:ln>
+                        <a:noFill/>
+                      </a:ln>
+                    </pic:spPr>
+                  </pic:pic>
+                </a:graphicData>
+              </a:graphic>
+            </wp:inline>
+          </w:drawing>
+        </w:r>
+        <w:r>
+          <w:t xml:space="preserve"> </w:t>
+        </w:r>
+      </w:ins>
     </w:p>
     <w:p>
       <w:pPr>
         <w:pStyle w:val="Heading1"/>
       </w:pPr>
-      <w:bookmarkStart w:id="20" w:name="_Toc318470324"/>
+      <w:bookmarkStart w:id="29" w:name="_Toc318470324"/>
       <w:r>
         <w:lastRenderedPageBreak/>
         <w:t>Developing Custom Blocks</w:t>
       </w:r>
-      <w:bookmarkEnd w:id="20"/>
+      <w:bookmarkEnd w:id="29"/>
     </w:p>
     <w:p>
       <w:pPr>
         <w:pStyle w:val="Heading2"/>
       </w:pPr>
-      <w:bookmarkStart w:id="21" w:name="_Ref309557588"/>
-      <w:bookmarkStart w:id="22" w:name="_Toc318470325"/>
+      <w:bookmarkStart w:id="30" w:name="_Ref309557588"/>
+      <w:bookmarkStart w:id="31" w:name="_Toc318470325"/>
       <w:r>
         <w:t>Block Instance Properties (BIP)</w:t>
       </w:r>
-      <w:bookmarkEnd w:id="21"/>
-      <w:bookmarkEnd w:id="22"/>
+      <w:bookmarkEnd w:id="30"/>
+      <w:bookmarkEnd w:id="31"/>
     </w:p>
     <w:p>
       <w:r>
@@ -6711,14 +6837,12 @@
         </w:rPr>
         <w:t xml:space="preserve">Global </w:t>
       </w:r>
-      <w:ins w:id="23" w:author="Nick Airdo" w:date="2012-03-16T11:41:00Z">
-        <w:r>
-          <w:rPr>
-            <w:b/>
-          </w:rPr>
-          <w:t>Attributes</w:t>
-        </w:r>
-      </w:ins>
+      <w:r>
+        <w:rPr>
+          <w:b/>
+        </w:rPr>
+        <w:t>Attributes</w:t>
+      </w:r>
       <w:r>
         <w:t>,</w:t>
       </w:r>
@@ -6774,30 +6898,24 @@
       <w:r>
         <w:t>See the</w:t>
       </w:r>
-      <w:ins w:id="24" w:author="Nick Airdo" w:date="2012-03-16T11:42:00Z">
-        <w:r>
-          <w:t xml:space="preserve"> </w:t>
-        </w:r>
-      </w:ins>
-      <w:ins w:id="25" w:author="Nick Airdo" w:date="2012-03-16T11:43:00Z">
-        <w:r>
-          <w:fldChar w:fldCharType="begin"/>
-        </w:r>
-        <w:r>
-          <w:instrText xml:space="preserve"> REF _Ref319661510 \h </w:instrText>
-        </w:r>
-      </w:ins>
+      <w:r>
+        <w:t xml:space="preserve"> </w:t>
+      </w:r>
+      <w:r>
+        <w:fldChar w:fldCharType="begin"/>
+      </w:r>
+      <w:r>
+        <w:instrText xml:space="preserve"> REF _Ref319661510 \h </w:instrText>
+      </w:r>
       <w:r>
         <w:fldChar w:fldCharType="separate"/>
       </w:r>
-      <w:ins w:id="26" w:author="Nick Airdo" w:date="2012-03-16T11:43:00Z">
-        <w:r>
-          <w:t>Global Attributes</w:t>
-        </w:r>
-        <w:r>
-          <w:fldChar w:fldCharType="end"/>
-        </w:r>
-      </w:ins>
+      <w:r>
+        <w:t>Global Attributes</w:t>
+      </w:r>
+      <w:r>
+        <w:fldChar w:fldCharType="end"/>
+      </w:r>
       <w:r>
         <w:t xml:space="preserve"> section for more information about these settings.</w:t>
       </w:r>
@@ -6806,11 +6924,11 @@
       <w:pPr>
         <w:pStyle w:val="Heading2"/>
       </w:pPr>
-      <w:bookmarkStart w:id="27" w:name="_Toc318470326"/>
+      <w:bookmarkStart w:id="32" w:name="_Toc318470326"/>
       <w:r>
         <w:t>Relative Paths</w:t>
       </w:r>
-      <w:bookmarkEnd w:id="27"/>
+      <w:bookmarkEnd w:id="32"/>
     </w:p>
     <w:p>
       <w:r>
@@ -6994,11 +7112,11 @@
       <w:pPr>
         <w:pStyle w:val="Heading2"/>
       </w:pPr>
-      <w:bookmarkStart w:id="28" w:name="_Toc318470327"/>
+      <w:bookmarkStart w:id="33" w:name="_Toc318470327"/>
       <w:r>
         <w:t>Adding to the Document Head</w:t>
       </w:r>
-      <w:bookmarkEnd w:id="28"/>
+      <w:bookmarkEnd w:id="33"/>
     </w:p>
     <w:p>
       <w:r>
@@ -7214,11 +7332,11 @@
       <w:pPr>
         <w:pStyle w:val="Heading2"/>
       </w:pPr>
-      <w:bookmarkStart w:id="29" w:name="_Toc318470328"/>
+      <w:bookmarkStart w:id="34" w:name="_Toc318470328"/>
       <w:r>
         <w:t>Sharing Objects Between Block Instances</w:t>
       </w:r>
-      <w:bookmarkEnd w:id="29"/>
+      <w:bookmarkEnd w:id="34"/>
     </w:p>
     <w:p>
       <w:r>
@@ -7374,11 +7492,11 @@
       <w:pPr>
         <w:pStyle w:val="Heading2"/>
       </w:pPr>
-      <w:bookmarkStart w:id="30" w:name="_Toc318470329"/>
+      <w:bookmarkStart w:id="35" w:name="_Toc318470329"/>
       <w:r>
         <w:t>Page_Init vs. OnInit</w:t>
       </w:r>
-      <w:bookmarkEnd w:id="30"/>
+      <w:bookmarkEnd w:id="35"/>
     </w:p>
     <w:p>
       <w:pPr>
@@ -7443,7 +7561,7 @@
       <w:r>
         <w:t xml:space="preserve">). </w:t>
       </w:r>
-      <w:hyperlink r:id="rId30" w:history="1">
+      <w:hyperlink r:id="rId33" w:history="1">
         <w:r>
           <w:rPr>
             <w:rStyle w:val="Hyperlink"/>
@@ -7459,11 +7577,11 @@
       <w:pPr>
         <w:pStyle w:val="Heading2"/>
       </w:pPr>
-      <w:bookmarkStart w:id="31" w:name="_Toc318470330"/>
+      <w:bookmarkStart w:id="36" w:name="_Toc318470330"/>
       <w:r>
         <w:t>OnInit vs. OnLoad</w:t>
       </w:r>
-      <w:bookmarkEnd w:id="31"/>
+      <w:bookmarkEnd w:id="36"/>
     </w:p>
     <w:p>
       <w:r>
@@ -7575,7 +7693,7 @@
       <w:r>
         <w:t xml:space="preserve">. Please read </w:t>
       </w:r>
-      <w:hyperlink r:id="rId31" w:history="1">
+      <w:hyperlink r:id="rId34" w:history="1">
         <w:r>
           <w:rPr>
             <w:rStyle w:val="Hyperlink"/>
@@ -7591,11 +7709,11 @@
       <w:pPr>
         <w:pStyle w:val="Heading2"/>
       </w:pPr>
-      <w:bookmarkStart w:id="32" w:name="_Toc318470331"/>
+      <w:bookmarkStart w:id="37" w:name="_Toc318470331"/>
       <w:r>
         <w:t>Popup Windows</w:t>
       </w:r>
-      <w:bookmarkEnd w:id="32"/>
+      <w:bookmarkEnd w:id="37"/>
     </w:p>
     <w:p>
       <w:pPr>
@@ -7844,11 +7962,11 @@
       <w:pPr>
         <w:pStyle w:val="Heading2"/>
       </w:pPr>
-      <w:bookmarkStart w:id="33" w:name="_Toc318470332"/>
+      <w:bookmarkStart w:id="38" w:name="_Toc318470332"/>
       <w:r>
         <w:t>Caching</w:t>
       </w:r>
-      <w:bookmarkEnd w:id="33"/>
+      <w:bookmarkEnd w:id="38"/>
     </w:p>
     <w:p>
       <w:r>
@@ -7859,12 +7977,12 @@
       <w:pPr>
         <w:pStyle w:val="Heading1"/>
       </w:pPr>
-      <w:bookmarkStart w:id="34" w:name="_Toc318470333"/>
+      <w:bookmarkStart w:id="39" w:name="_Toc318470333"/>
       <w:r>
         <w:lastRenderedPageBreak/>
         <w:t>Exception Handling</w:t>
       </w:r>
-      <w:bookmarkEnd w:id="34"/>
+      <w:bookmarkEnd w:id="39"/>
     </w:p>
     <w:p>
       <w:r>
@@ -8023,11 +8141,11 @@
       <w:pPr>
         <w:pStyle w:val="Heading2"/>
       </w:pPr>
-      <w:bookmarkStart w:id="35" w:name="_Toc318470334"/>
+      <w:bookmarkStart w:id="40" w:name="_Toc318470334"/>
       <w:r>
         <w:t>Error Pages</w:t>
       </w:r>
-      <w:bookmarkEnd w:id="35"/>
+      <w:bookmarkEnd w:id="40"/>
     </w:p>
     <w:p>
       <w:pPr>
@@ -8133,11 +8251,11 @@
       <w:pPr>
         <w:pStyle w:val="Heading2"/>
       </w:pPr>
-      <w:bookmarkStart w:id="36" w:name="_Toc318470335"/>
+      <w:bookmarkStart w:id="41" w:name="_Toc318470335"/>
       <w:r>
         <w:t>Notifications</w:t>
       </w:r>
-      <w:bookmarkEnd w:id="36"/>
+      <w:bookmarkEnd w:id="41"/>
     </w:p>
     <w:p>
       <w:r>
@@ -8171,7 +8289,7 @@
       <w:pPr>
         <w:pStyle w:val="Heading1"/>
       </w:pPr>
-      <w:bookmarkStart w:id="37" w:name="_Toc318470336"/>
+      <w:bookmarkStart w:id="42" w:name="_Toc318470336"/>
       <w:r>
         <w:lastRenderedPageBreak/>
         <w:t>Performance Related</w:t>
@@ -8179,7 +8297,7 @@
       <w:r>
         <w:t xml:space="preserve"> Considerations</w:t>
       </w:r>
-      <w:bookmarkEnd w:id="37"/>
+      <w:bookmarkEnd w:id="42"/>
     </w:p>
     <w:p>
       <w:r>
@@ -8210,13 +8328,13 @@
       <w:pPr>
         <w:pStyle w:val="Heading2"/>
       </w:pPr>
-      <w:bookmarkStart w:id="38" w:name="_Transactions"/>
-      <w:bookmarkStart w:id="39" w:name="_Toc318470337"/>
-      <w:bookmarkEnd w:id="38"/>
+      <w:bookmarkStart w:id="43" w:name="_Transactions"/>
+      <w:bookmarkStart w:id="44" w:name="_Toc318470337"/>
+      <w:bookmarkEnd w:id="43"/>
       <w:r>
         <w:t>Transactions</w:t>
       </w:r>
-      <w:bookmarkEnd w:id="39"/>
+      <w:bookmarkEnd w:id="44"/>
     </w:p>
     <w:p>
       <w:r>
@@ -8355,10 +8473,10 @@
     <w:p>
       <w:r>
         <w:object w:dxaOrig="9600" w:dyaOrig="3807">
-          <v:shape id="_x0000_i1025" type="#_x0000_t75" style="width:480.3pt;height:191.45pt" o:ole="">
-            <v:imagedata r:id="rId32" o:title=""/>
+          <v:shape id="_x0000_i1025" type="#_x0000_t75" style="width:480.7pt;height:191.65pt" o:ole="">
+            <v:imagedata r:id="rId35" o:title=""/>
           </v:shape>
-          <o:OLEObject Type="Embed" ProgID="Word.OpenDocumentText.12" ShapeID="_x0000_i1025" DrawAspect="Content" ObjectID="_1394269000" r:id="rId33"/>
+          <o:OLEObject Type="Embed" ProgID="Word.OpenDocumentText.12" ShapeID="_x0000_i1025" DrawAspect="Content" ObjectID="_1397047793" r:id="rId36"/>
         </w:object>
       </w:r>
     </w:p>
@@ -8413,10 +8531,10 @@
     <w:p>
       <w:r>
         <w:object w:dxaOrig="9600" w:dyaOrig="1933">
-          <v:shape id="_x0000_i1026" type="#_x0000_t75" style="width:480.3pt;height:96.55pt" o:ole="">
-            <v:imagedata r:id="rId34" o:title=""/>
+          <v:shape id="_x0000_i1026" type="#_x0000_t75" style="width:480.7pt;height:96.35pt" o:ole="">
+            <v:imagedata r:id="rId37" o:title=""/>
           </v:shape>
-          <o:OLEObject Type="Embed" ProgID="Word.OpenDocumentText.12" ShapeID="_x0000_i1026" DrawAspect="Content" ObjectID="_1394269001" r:id="rId35"/>
+          <o:OLEObject Type="Embed" ProgID="Word.OpenDocumentText.12" ShapeID="_x0000_i1026" DrawAspect="Content" ObjectID="_1397047794" r:id="rId38"/>
         </w:object>
       </w:r>
     </w:p>
@@ -8548,19 +8666,19 @@
       <w:pPr>
         <w:pStyle w:val="Heading1"/>
       </w:pPr>
-      <w:bookmarkStart w:id="40" w:name="_Ref318467860"/>
-      <w:bookmarkStart w:id="41" w:name="_Toc318470338"/>
-      <w:bookmarkStart w:id="42" w:name="_Ref319661510"/>
+      <w:bookmarkStart w:id="45" w:name="_Ref318467860"/>
+      <w:bookmarkStart w:id="46" w:name="_Toc318470338"/>
+      <w:bookmarkStart w:id="47" w:name="_Ref319661510"/>
       <w:r>
         <w:lastRenderedPageBreak/>
         <w:t xml:space="preserve">Global </w:t>
       </w:r>
-      <w:bookmarkEnd w:id="40"/>
-      <w:bookmarkEnd w:id="41"/>
+      <w:bookmarkEnd w:id="45"/>
+      <w:bookmarkEnd w:id="46"/>
       <w:r>
         <w:t>Attributes</w:t>
       </w:r>
-      <w:bookmarkEnd w:id="42"/>
+      <w:bookmarkEnd w:id="47"/>
     </w:p>
     <w:p>
       <w:r>
@@ -8581,11 +8699,9 @@
       <w:r>
         <w:t xml:space="preserve">To retrieve a value, </w:t>
       </w:r>
-      <w:ins w:id="43" w:author="Nick Airdo" w:date="2012-03-15T11:21:00Z">
-        <w:r>
-          <w:t>use</w:t>
-        </w:r>
-      </w:ins>
+      <w:r>
+        <w:t>use</w:t>
+      </w:r>
       <w:r>
         <w:t xml:space="preserve"> the </w:t>
       </w:r>
@@ -8601,32 +8717,24 @@
     <w:p>
       <w:r>
         <w:object w:dxaOrig="9360" w:dyaOrig="375">
-          <v:shape id="_x0000_i1027" type="#_x0000_t75" style="width:468.4pt;height:18.65pt" o:ole="" o:bordertopcolor="this" o:borderleftcolor="this" o:borderbottomcolor="this" o:borderrightcolor="this">
-            <v:imagedata r:id="rId36" o:title=""/>
+          <v:shape id="_x0000_i1027" type="#_x0000_t75" style="width:468pt;height:19.05pt" o:ole="" o:bordertopcolor="this" o:borderleftcolor="this" o:borderbottomcolor="this" o:borderrightcolor="this">
+            <v:imagedata r:id="rId39" o:title=""/>
             <w10:bordertop type="single" width="4"/>
             <w10:borderleft type="single" width="4"/>
             <w10:borderbottom type="single" width="4"/>
             <w10:borderright type="single" width="4"/>
           </v:shape>
-          <o:OLEObject Type="Embed" ProgID="Word.OpenDocumentText.12" ShapeID="_x0000_i1027" DrawAspect="Content" ObjectID="_1394269002" r:id="rId37"/>
+          <o:OLEObject Type="Embed" ProgID="Word.OpenDocumentText.12" ShapeID="_x0000_i1027" DrawAspect="Content" ObjectID="_1397047795" r:id="rId40"/>
         </w:object>
       </w:r>
     </w:p>
     <w:p>
       <w:pPr>
         <w:pStyle w:val="Heading2"/>
-        <w:rPr>
-          <w:ins w:id="44" w:author="Nick Airdo" w:date="2012-03-15T11:34:00Z"/>
-        </w:rPr>
-        <w:pPrChange w:id="45" w:author="Nick Airdo" w:date="2012-03-15T11:34:00Z">
-          <w:pPr/>
-        </w:pPrChange>
-      </w:pPr>
-      <w:ins w:id="46" w:author="Nick Airdo" w:date="2012-03-15T11:34:00Z">
-        <w:r>
-          <w:t>Merge Fields</w:t>
-        </w:r>
-      </w:ins>
+      </w:pPr>
+      <w:r>
+        <w:t>Merge Fields</w:t>
+      </w:r>
     </w:p>
     <w:p>
       <w:r>
@@ -8635,9 +8743,6 @@
       <w:r>
         <w:rPr>
           <w:i/>
-          <w:rPrChange w:id="47" w:author="Nick Airdo" w:date="2012-03-15T11:34:00Z">
-            <w:rPr/>
-          </w:rPrChange>
         </w:rPr>
         <w:t>values</w:t>
       </w:r>
@@ -8653,9 +8758,6 @@
       <w:r>
         <w:rPr>
           <w:i/>
-          <w:rPrChange w:id="48" w:author="Nick Airdo" w:date="2012-03-16T08:50:00Z">
-            <w:rPr/>
-          </w:rPrChange>
         </w:rPr>
         <w:t>other</w:t>
       </w:r>
@@ -8683,28 +8785,123 @@
       <w:pPr>
         <w:pStyle w:val="Heading1"/>
       </w:pPr>
-      <w:bookmarkStart w:id="49" w:name="_Toc318470339"/>
+      <w:bookmarkStart w:id="48" w:name="_Toc318470339"/>
       <w:r>
         <w:lastRenderedPageBreak/>
         <w:t>Namespaces and Conventions</w:t>
       </w:r>
+      <w:bookmarkEnd w:id="48"/>
+    </w:p>
+    <w:p>
+      <w:r>
+        <w:t xml:space="preserve">When you write custom stuff please adhere to the rules below to avoid collisions </w:t>
+      </w:r>
+      <w:r>
+        <w:t>with other developer’s stuff</w:t>
+      </w:r>
+      <w:r>
+        <w:t>.</w:t>
+      </w:r>
+      <w:r>
+        <w:t xml:space="preserve">  Below you’ll see reference to </w:t>
+      </w:r>
+      <w:r>
+        <w:t xml:space="preserve">your organization’s </w:t>
+      </w:r>
+      <w:r>
+        <w:rPr>
+          <w:i/>
+        </w:rPr>
+        <w:t>&lt;</w:t>
+      </w:r>
+      <w:r>
+        <w:rPr>
+          <w:i/>
+        </w:rPr>
+        <w:t>OID</w:t>
+      </w:r>
+      <w:r>
+        <w:rPr>
+          <w:i/>
+        </w:rPr>
+        <w:t>&gt;</w:t>
+      </w:r>
+      <w:r>
+        <w:t xml:space="preserve">.  This means some unique string such as your organization’s </w:t>
+      </w:r>
+      <w:r>
+        <w:t xml:space="preserve">name, </w:t>
+      </w:r>
+      <w:r>
+        <w:t>acronym or domain name.</w:t>
+      </w:r>
+    </w:p>
+    <w:p>
+      <w:r>
+        <w:t>Ex</w:t>
+      </w:r>
+      <w:r>
+        <w:t xml:space="preserve">amples:  </w:t>
+      </w:r>
+      <w:proofErr w:type="spellStart"/>
+      <w:r>
+        <w:rPr>
+          <w:b/>
+        </w:rPr>
+        <w:t>Moz</w:t>
+      </w:r>
+      <w:proofErr w:type="spellEnd"/>
+      <w:r>
+        <w:t xml:space="preserve"> – for Mozilla, </w:t>
+      </w:r>
+      <w:proofErr w:type="spellStart"/>
+      <w:r>
+        <w:rPr>
+          <w:b/>
+        </w:rPr>
+        <w:t>JordanRift</w:t>
+      </w:r>
+      <w:proofErr w:type="spellEnd"/>
+      <w:r>
+        <w:t xml:space="preserve"> or </w:t>
+      </w:r>
+      <w:proofErr w:type="spellStart"/>
+      <w:r>
+        <w:rPr>
+          <w:b/>
+        </w:rPr>
+        <w:t>JRift</w:t>
+      </w:r>
+      <w:proofErr w:type="spellEnd"/>
+      <w:r>
+        <w:t xml:space="preserve"> – for Jordan Rift, </w:t>
+      </w:r>
+      <w:r>
+        <w:rPr>
+          <w:b/>
+        </w:rPr>
+        <w:t>CCV</w:t>
+      </w:r>
+      <w:r>
+        <w:t xml:space="preserve"> – for Christ’s Church of the Valley, </w:t>
+      </w:r>
+    </w:p>
+    <w:p>
+      <w:pPr>
+        <w:pStyle w:val="Heading2"/>
+      </w:pPr>
+      <w:bookmarkStart w:id="49" w:name="_Toc318470340"/>
+      <w:r>
+        <w:t>Custom Tables</w:t>
+      </w:r>
       <w:bookmarkEnd w:id="49"/>
     </w:p>
     <w:p>
       <w:r>
-        <w:t xml:space="preserve">When you write custom stuff please adhere to the rules below to avoid collisions </w:t>
-      </w:r>
-      <w:r>
-        <w:t>with other developer’s stuff</w:t>
-      </w:r>
-      <w:r>
-        <w:t>.</w:t>
-      </w:r>
-      <w:r>
-        <w:t xml:space="preserve">  Below you’ll see reference to </w:t>
-      </w:r>
-      <w:r>
-        <w:t xml:space="preserve">your organization’s </w:t>
+        <w:t xml:space="preserve">Custom tables should be prefixed with </w:t>
+      </w:r>
+      <w:r>
+        <w:t xml:space="preserve">an underscore followed by your </w:t>
       </w:r>
       <w:r>
         <w:rPr>
@@ -8725,138 +8922,43 @@
         <w:t>&gt;</w:t>
       </w:r>
       <w:r>
-        <w:t xml:space="preserve">.  This means some unique string such as your organization’s </w:t>
-      </w:r>
-      <w:r>
-        <w:t xml:space="preserve">name, </w:t>
-      </w:r>
-      <w:r>
-        <w:t>acronym or domain name.</w:t>
-      </w:r>
-    </w:p>
-    <w:p>
-      <w:r>
-        <w:t>Ex</w:t>
-      </w:r>
-      <w:r>
-        <w:t xml:space="preserve">amples:  </w:t>
+        <w:t xml:space="preserve"> such as</w:t>
+      </w:r>
+      <w:r>
+        <w:t>:</w:t>
+      </w:r>
+    </w:p>
+    <w:p>
+      <w:pPr>
+        <w:ind w:left="720"/>
+      </w:pPr>
+      <w:r>
+        <w:t>_moz</w:t>
+      </w:r>
+      <w:r>
+        <w:t>Table1</w:t>
+      </w:r>
+      <w:r>
+        <w:t xml:space="preserve"> or _</w:t>
       </w:r>
       <w:proofErr w:type="spellStart"/>
       <w:r>
-        <w:rPr>
-          <w:b/>
-        </w:rPr>
-        <w:t>Moz</w:t>
+        <w:t>ccv</w:t>
+      </w:r>
+      <w:r>
+        <w:t>TableXYZ</w:t>
       </w:r>
       <w:proofErr w:type="spellEnd"/>
-      <w:r>
-        <w:t xml:space="preserve"> – for Mozilla, </w:t>
-      </w:r>
-      <w:proofErr w:type="spellStart"/>
-      <w:r>
-        <w:rPr>
-          <w:b/>
-        </w:rPr>
-        <w:t>JordanRift</w:t>
-      </w:r>
-      <w:proofErr w:type="spellEnd"/>
-      <w:r>
-        <w:t xml:space="preserve"> or </w:t>
-      </w:r>
-      <w:proofErr w:type="spellStart"/>
-      <w:r>
-        <w:rPr>
-          <w:b/>
-        </w:rPr>
-        <w:t>JRift</w:t>
-      </w:r>
-      <w:proofErr w:type="spellEnd"/>
-      <w:r>
-        <w:t xml:space="preserve"> – for Jordan Rift, </w:t>
-      </w:r>
-      <w:r>
-        <w:rPr>
-          <w:b/>
-        </w:rPr>
-        <w:t>CCV</w:t>
-      </w:r>
-      <w:r>
-        <w:t xml:space="preserve"> – for Christ’s Church of the Valley, </w:t>
-      </w:r>
     </w:p>
     <w:p>
       <w:pPr>
         <w:pStyle w:val="Heading2"/>
       </w:pPr>
-      <w:bookmarkStart w:id="50" w:name="_Toc318470340"/>
-      <w:r>
-        <w:t>Custom Tables</w:t>
+      <w:bookmarkStart w:id="50" w:name="_Toc318470341"/>
+      <w:r>
+        <w:t>Custom Classes</w:t>
       </w:r>
       <w:bookmarkEnd w:id="50"/>
-    </w:p>
-    <w:p>
-      <w:r>
-        <w:t xml:space="preserve">Custom tables should be prefixed with </w:t>
-      </w:r>
-      <w:r>
-        <w:t xml:space="preserve">an underscore followed by your </w:t>
-      </w:r>
-      <w:r>
-        <w:rPr>
-          <w:i/>
-        </w:rPr>
-        <w:t>&lt;</w:t>
-      </w:r>
-      <w:r>
-        <w:rPr>
-          <w:i/>
-        </w:rPr>
-        <w:t>OID</w:t>
-      </w:r>
-      <w:r>
-        <w:rPr>
-          <w:i/>
-        </w:rPr>
-        <w:t>&gt;</w:t>
-      </w:r>
-      <w:r>
-        <w:t xml:space="preserve"> such as</w:t>
-      </w:r>
-      <w:r>
-        <w:t>:</w:t>
-      </w:r>
-    </w:p>
-    <w:p>
-      <w:pPr>
-        <w:ind w:left="720"/>
-      </w:pPr>
-      <w:r>
-        <w:t>_moz</w:t>
-      </w:r>
-      <w:r>
-        <w:t>Table1</w:t>
-      </w:r>
-      <w:r>
-        <w:t xml:space="preserve"> or _</w:t>
-      </w:r>
-      <w:proofErr w:type="spellStart"/>
-      <w:r>
-        <w:t>ccv</w:t>
-      </w:r>
-      <w:r>
-        <w:t>TableXYZ</w:t>
-      </w:r>
-      <w:proofErr w:type="spellEnd"/>
-    </w:p>
-    <w:p>
-      <w:pPr>
-        <w:pStyle w:val="Heading2"/>
-      </w:pPr>
-      <w:bookmarkStart w:id="51" w:name="_Toc318470341"/>
-      <w:r>
-        <w:t>Custom Classes</w:t>
-      </w:r>
-      <w:bookmarkEnd w:id="51"/>
     </w:p>
     <w:p>
       <w:r>
@@ -8925,11 +9027,11 @@
       <w:pPr>
         <w:pStyle w:val="Heading2"/>
       </w:pPr>
-      <w:bookmarkStart w:id="52" w:name="_Toc318470342"/>
+      <w:bookmarkStart w:id="51" w:name="_Toc318470342"/>
       <w:r>
         <w:t>Custom API</w:t>
       </w:r>
-      <w:bookmarkEnd w:id="52"/>
+      <w:bookmarkEnd w:id="51"/>
     </w:p>
     <w:p>
       <w:r>
@@ -8980,12 +9082,12 @@
       <w:pPr>
         <w:pStyle w:val="Heading1"/>
       </w:pPr>
-      <w:bookmarkStart w:id="53" w:name="_Toc318470343"/>
+      <w:bookmarkStart w:id="52" w:name="_Toc318470343"/>
       <w:r>
         <w:lastRenderedPageBreak/>
         <w:t>UI Standards and Guidelines</w:t>
       </w:r>
-      <w:bookmarkEnd w:id="53"/>
+      <w:bookmarkEnd w:id="52"/>
     </w:p>
     <w:p>
       <w:r>
@@ -9141,8 +9243,8 @@
       </w:r>
     </w:p>
     <w:sectPr>
-      <w:headerReference w:type="default" r:id="rId38"/>
-      <w:footerReference w:type="even" r:id="rId39"/>
+      <w:headerReference w:type="default" r:id="rId41"/>
+      <w:footerReference w:type="even" r:id="rId42"/>
       <w:pgSz w:w="12240" w:h="15840" w:code="1"/>
       <w:pgMar w:top="1296" w:right="1728" w:bottom="1296" w:left="1728" w:header="720" w:footer="576" w:gutter="0"/>
       <w:cols w:space="720"/>
@@ -17404,25 +17506,25 @@
     </dgm:pt>
   </dgm:ptLst>
   <dgm:cxnLst>
-    <dgm:cxn modelId="{0899DFCA-FED4-4D77-9769-0ECE6161C776}" type="presOf" srcId="{27E8D89E-DC92-40AB-BECC-5F4E3828BE16}" destId="{72794E76-6489-4906-A4FB-A070FDD43CB8}" srcOrd="0" destOrd="0" presId="urn:microsoft.com/office/officeart/2005/8/layout/target1"/>
-    <dgm:cxn modelId="{6147248A-0B5A-457B-A544-0CAE0ACC32DF}" type="presOf" srcId="{D3EDBBB1-502B-4C8F-8C78-4E0003E58B1D}" destId="{0D6F070E-1311-4201-983B-483B11F24B62}" srcOrd="0" destOrd="0" presId="urn:microsoft.com/office/officeart/2005/8/layout/target1"/>
-    <dgm:cxn modelId="{B0B7814F-4582-4843-B68A-F55C3297D6DA}" type="presOf" srcId="{9F600F07-9DCE-4C8C-B09D-21710F32B0AD}" destId="{9C524301-4A32-42B2-9055-A353D01AA894}" srcOrd="0" destOrd="0" presId="urn:microsoft.com/office/officeart/2005/8/layout/target1"/>
+    <dgm:cxn modelId="{4EC231FE-491E-404C-9440-0DF7AA62B02B}" type="presOf" srcId="{27E8D89E-DC92-40AB-BECC-5F4E3828BE16}" destId="{72794E76-6489-4906-A4FB-A070FDD43CB8}" srcOrd="0" destOrd="0" presId="urn:microsoft.com/office/officeart/2005/8/layout/target1"/>
+    <dgm:cxn modelId="{5D1E7711-B03F-47A2-8A50-CEFAB6B5DC4C}" type="presOf" srcId="{9F600F07-9DCE-4C8C-B09D-21710F32B0AD}" destId="{9C524301-4A32-42B2-9055-A353D01AA894}" srcOrd="0" destOrd="0" presId="urn:microsoft.com/office/officeart/2005/8/layout/target1"/>
     <dgm:cxn modelId="{6A49A788-F0ED-4D95-944B-E2A5FF9987C7}" srcId="{63361ECE-1AB9-430F-AC23-A0BB2D45C0DF}" destId="{27E8D89E-DC92-40AB-BECC-5F4E3828BE16}" srcOrd="1" destOrd="0" parTransId="{C6AF0EB5-2547-4EF8-B9A8-2CF341DFEB64}" sibTransId="{59789D88-BB64-4B88-92E9-467A59B8900A}"/>
     <dgm:cxn modelId="{F0E74FBE-C93E-40CF-8796-82A0516144D8}" srcId="{63361ECE-1AB9-430F-AC23-A0BB2D45C0DF}" destId="{9F600F07-9DCE-4C8C-B09D-21710F32B0AD}" srcOrd="2" destOrd="0" parTransId="{4C385608-7B9B-4693-A652-4383087B0246}" sibTransId="{09ED67E2-BDB1-4121-A44F-2E05437E3B8C}"/>
     <dgm:cxn modelId="{CF98FB72-9E32-4591-983E-133DC9728A6D}" srcId="{63361ECE-1AB9-430F-AC23-A0BB2D45C0DF}" destId="{D3EDBBB1-502B-4C8F-8C78-4E0003E58B1D}" srcOrd="0" destOrd="0" parTransId="{2869F969-851A-463B-B5EE-62D3CE2CC7C0}" sibTransId="{E130E276-A86E-4350-86B7-90D308AF4498}"/>
-    <dgm:cxn modelId="{74B2F0A8-6B0E-4939-B744-3BCD87A4EBD1}" type="presOf" srcId="{63361ECE-1AB9-430F-AC23-A0BB2D45C0DF}" destId="{2EBE17AD-A62D-4D3A-8204-0564E081CD89}" srcOrd="0" destOrd="0" presId="urn:microsoft.com/office/officeart/2005/8/layout/target1"/>
-    <dgm:cxn modelId="{E2A52D18-A3EF-47A2-A5F2-E31030EAD046}" type="presParOf" srcId="{2EBE17AD-A62D-4D3A-8204-0564E081CD89}" destId="{3E9E7F1F-AAF8-4429-8859-A84E32B73402}" srcOrd="0" destOrd="0" presId="urn:microsoft.com/office/officeart/2005/8/layout/target1"/>
-    <dgm:cxn modelId="{2272FF60-E5CD-4B0F-A890-CC0EDE329B09}" type="presParOf" srcId="{2EBE17AD-A62D-4D3A-8204-0564E081CD89}" destId="{0D6F070E-1311-4201-983B-483B11F24B62}" srcOrd="1" destOrd="0" presId="urn:microsoft.com/office/officeart/2005/8/layout/target1"/>
-    <dgm:cxn modelId="{C3F12D60-C901-4DBF-997A-9B3CCD213471}" type="presParOf" srcId="{2EBE17AD-A62D-4D3A-8204-0564E081CD89}" destId="{30B8ADD5-0432-4AF9-B89D-2F6CA23E47D3}" srcOrd="2" destOrd="0" presId="urn:microsoft.com/office/officeart/2005/8/layout/target1"/>
-    <dgm:cxn modelId="{CFBF6298-5439-4320-9202-21C39CB2443C}" type="presParOf" srcId="{2EBE17AD-A62D-4D3A-8204-0564E081CD89}" destId="{F22455F3-E137-42E1-A6E8-CE24206EBB21}" srcOrd="3" destOrd="0" presId="urn:microsoft.com/office/officeart/2005/8/layout/target1"/>
-    <dgm:cxn modelId="{1DB28107-3BB3-403A-9745-1BFAB2B5516E}" type="presParOf" srcId="{2EBE17AD-A62D-4D3A-8204-0564E081CD89}" destId="{C1984FF9-4C0D-4FBD-9BB2-C9DE899B36FA}" srcOrd="4" destOrd="0" presId="urn:microsoft.com/office/officeart/2005/8/layout/target1"/>
-    <dgm:cxn modelId="{771F21CB-028C-460A-948A-A419B5F13D3C}" type="presParOf" srcId="{2EBE17AD-A62D-4D3A-8204-0564E081CD89}" destId="{72794E76-6489-4906-A4FB-A070FDD43CB8}" srcOrd="5" destOrd="0" presId="urn:microsoft.com/office/officeart/2005/8/layout/target1"/>
-    <dgm:cxn modelId="{DA1E44D6-1B76-4E03-8984-13A5BC3B99A6}" type="presParOf" srcId="{2EBE17AD-A62D-4D3A-8204-0564E081CD89}" destId="{DFCCF6CF-F23E-4ACA-9685-4EBC97C7A2DC}" srcOrd="6" destOrd="0" presId="urn:microsoft.com/office/officeart/2005/8/layout/target1"/>
-    <dgm:cxn modelId="{FFC0DEC0-77E8-4EE4-A754-67A2E5A9CE11}" type="presParOf" srcId="{2EBE17AD-A62D-4D3A-8204-0564E081CD89}" destId="{A91AC525-FA04-46E0-BBCE-3960E42EB711}" srcOrd="7" destOrd="0" presId="urn:microsoft.com/office/officeart/2005/8/layout/target1"/>
-    <dgm:cxn modelId="{58DD0D2F-044D-46EE-9BC3-DEC05C501E6E}" type="presParOf" srcId="{2EBE17AD-A62D-4D3A-8204-0564E081CD89}" destId="{2BBC99FD-D07D-4A13-B8D1-0060BA5D4B11}" srcOrd="8" destOrd="0" presId="urn:microsoft.com/office/officeart/2005/8/layout/target1"/>
-    <dgm:cxn modelId="{5C497A78-9D2F-4DEB-8093-F2B479C0393A}" type="presParOf" srcId="{2EBE17AD-A62D-4D3A-8204-0564E081CD89}" destId="{9C524301-4A32-42B2-9055-A353D01AA894}" srcOrd="9" destOrd="0" presId="urn:microsoft.com/office/officeart/2005/8/layout/target1"/>
-    <dgm:cxn modelId="{F50AE976-DBD6-4F78-AFCF-07AE03000F7F}" type="presParOf" srcId="{2EBE17AD-A62D-4D3A-8204-0564E081CD89}" destId="{039F2EA0-B67C-4ABA-BBA7-001FE27E05BC}" srcOrd="10" destOrd="0" presId="urn:microsoft.com/office/officeart/2005/8/layout/target1"/>
-    <dgm:cxn modelId="{1EC1604E-CE59-4524-9715-0A1DE5FF296F}" type="presParOf" srcId="{2EBE17AD-A62D-4D3A-8204-0564E081CD89}" destId="{F9EF7C2D-5215-4F1A-8DEF-63DEF5F7C7CD}" srcOrd="11" destOrd="0" presId="urn:microsoft.com/office/officeart/2005/8/layout/target1"/>
+    <dgm:cxn modelId="{E0289DD6-67C5-4C52-89CE-DAE881F5CBEB}" type="presOf" srcId="{63361ECE-1AB9-430F-AC23-A0BB2D45C0DF}" destId="{2EBE17AD-A62D-4D3A-8204-0564E081CD89}" srcOrd="0" destOrd="0" presId="urn:microsoft.com/office/officeart/2005/8/layout/target1"/>
+    <dgm:cxn modelId="{211521C2-2231-43A2-8112-030EC842A4FA}" type="presOf" srcId="{D3EDBBB1-502B-4C8F-8C78-4E0003E58B1D}" destId="{0D6F070E-1311-4201-983B-483B11F24B62}" srcOrd="0" destOrd="0" presId="urn:microsoft.com/office/officeart/2005/8/layout/target1"/>
+    <dgm:cxn modelId="{253C6683-42BE-4733-8467-149D21C00E47}" type="presParOf" srcId="{2EBE17AD-A62D-4D3A-8204-0564E081CD89}" destId="{3E9E7F1F-AAF8-4429-8859-A84E32B73402}" srcOrd="0" destOrd="0" presId="urn:microsoft.com/office/officeart/2005/8/layout/target1"/>
+    <dgm:cxn modelId="{29ACA0DE-0064-4275-BFE9-D549277DD3B1}" type="presParOf" srcId="{2EBE17AD-A62D-4D3A-8204-0564E081CD89}" destId="{0D6F070E-1311-4201-983B-483B11F24B62}" srcOrd="1" destOrd="0" presId="urn:microsoft.com/office/officeart/2005/8/layout/target1"/>
+    <dgm:cxn modelId="{9F064872-685C-4169-9F5E-75B668F96CE5}" type="presParOf" srcId="{2EBE17AD-A62D-4D3A-8204-0564E081CD89}" destId="{30B8ADD5-0432-4AF9-B89D-2F6CA23E47D3}" srcOrd="2" destOrd="0" presId="urn:microsoft.com/office/officeart/2005/8/layout/target1"/>
+    <dgm:cxn modelId="{95B1C7B3-9FFF-41A4-BDD0-044DEDCCBF48}" type="presParOf" srcId="{2EBE17AD-A62D-4D3A-8204-0564E081CD89}" destId="{F22455F3-E137-42E1-A6E8-CE24206EBB21}" srcOrd="3" destOrd="0" presId="urn:microsoft.com/office/officeart/2005/8/layout/target1"/>
+    <dgm:cxn modelId="{9245D04C-1823-4977-A4BD-589A52B2FA87}" type="presParOf" srcId="{2EBE17AD-A62D-4D3A-8204-0564E081CD89}" destId="{C1984FF9-4C0D-4FBD-9BB2-C9DE899B36FA}" srcOrd="4" destOrd="0" presId="urn:microsoft.com/office/officeart/2005/8/layout/target1"/>
+    <dgm:cxn modelId="{42D1626D-9DCD-47E7-AF95-0794F2A0DF18}" type="presParOf" srcId="{2EBE17AD-A62D-4D3A-8204-0564E081CD89}" destId="{72794E76-6489-4906-A4FB-A070FDD43CB8}" srcOrd="5" destOrd="0" presId="urn:microsoft.com/office/officeart/2005/8/layout/target1"/>
+    <dgm:cxn modelId="{0E33E9D0-0F03-4C9D-9EE2-F6E6A15EB979}" type="presParOf" srcId="{2EBE17AD-A62D-4D3A-8204-0564E081CD89}" destId="{DFCCF6CF-F23E-4ACA-9685-4EBC97C7A2DC}" srcOrd="6" destOrd="0" presId="urn:microsoft.com/office/officeart/2005/8/layout/target1"/>
+    <dgm:cxn modelId="{5A782A57-B360-451C-B04D-B5E8B65A765C}" type="presParOf" srcId="{2EBE17AD-A62D-4D3A-8204-0564E081CD89}" destId="{A91AC525-FA04-46E0-BBCE-3960E42EB711}" srcOrd="7" destOrd="0" presId="urn:microsoft.com/office/officeart/2005/8/layout/target1"/>
+    <dgm:cxn modelId="{A8C206BA-852F-47BF-825D-20BD8764B2C8}" type="presParOf" srcId="{2EBE17AD-A62D-4D3A-8204-0564E081CD89}" destId="{2BBC99FD-D07D-4A13-B8D1-0060BA5D4B11}" srcOrd="8" destOrd="0" presId="urn:microsoft.com/office/officeart/2005/8/layout/target1"/>
+    <dgm:cxn modelId="{0D59F870-2453-41A2-99E5-E1263820773B}" type="presParOf" srcId="{2EBE17AD-A62D-4D3A-8204-0564E081CD89}" destId="{9C524301-4A32-42B2-9055-A353D01AA894}" srcOrd="9" destOrd="0" presId="urn:microsoft.com/office/officeart/2005/8/layout/target1"/>
+    <dgm:cxn modelId="{4ECFDC54-F116-4291-9034-34E53CE14260}" type="presParOf" srcId="{2EBE17AD-A62D-4D3A-8204-0564E081CD89}" destId="{039F2EA0-B67C-4ABA-BBA7-001FE27E05BC}" srcOrd="10" destOrd="0" presId="urn:microsoft.com/office/officeart/2005/8/layout/target1"/>
+    <dgm:cxn modelId="{7E28E129-5F44-4ACD-9E43-FE1FE3AE994A}" type="presParOf" srcId="{2EBE17AD-A62D-4D3A-8204-0564E081CD89}" destId="{F9EF7C2D-5215-4F1A-8DEF-63DEF5F7C7CD}" srcOrd="11" destOrd="0" presId="urn:microsoft.com/office/officeart/2005/8/layout/target1"/>
   </dgm:cxnLst>
   <dgm:bg/>
   <dgm:whole/>
@@ -18226,87 +18328,87 @@
     </dgm:pt>
   </dgm:ptLst>
   <dgm:cxnLst>
+    <dgm:cxn modelId="{29EF8AC3-9D3F-404E-9D0D-6361F7D2AB86}" type="presOf" srcId="{7D27F5BD-60A8-442A-A728-33C7CF747041}" destId="{FF25B0CE-F924-42E6-A314-4901D3F2DE51}" srcOrd="0" destOrd="0" presId="urn:microsoft.com/office/officeart/2005/8/layout/hierarchy6"/>
     <dgm:cxn modelId="{5EA5D753-5CBC-4309-B96F-E3172575E14A}" srcId="{C35578C0-39E9-4556-B4B5-63A6C7812F41}" destId="{9661B2B3-270B-40C7-9FBE-04DA28E86722}" srcOrd="2" destOrd="0" parTransId="{B5465A1F-337A-42FF-A7A0-CA51A83F8CBA}" sibTransId="{73B4E32E-BB5D-40AB-A6C6-0C4227CF6F3C}"/>
+    <dgm:cxn modelId="{F159B03F-0A66-4CA5-9518-DB33E312ED3D}" type="presOf" srcId="{398C2D30-EA35-4346-8942-198CC76A7A80}" destId="{F5387DE5-D04F-4B01-B6C8-6A02BB21EA02}" srcOrd="0" destOrd="0" presId="urn:microsoft.com/office/officeart/2005/8/layout/hierarchy6"/>
     <dgm:cxn modelId="{3848A9B6-3E66-4678-91B4-8DC44B4202F7}" srcId="{7D27F5BD-60A8-442A-A728-33C7CF747041}" destId="{3ACA9A0F-58C9-499B-9E0D-F8F16DC79C65}" srcOrd="0" destOrd="0" parTransId="{AC3AB50B-108F-45A6-B85B-3BDDE1AE0695}" sibTransId="{82F5DDEB-467C-4290-9597-8A8ECB33D354}"/>
-    <dgm:cxn modelId="{CC3D13DF-22FF-4A7F-B137-434CF31ECA23}" type="presOf" srcId="{9661B2B3-270B-40C7-9FBE-04DA28E86722}" destId="{B816367F-2FA1-48F2-BF58-D02BFFD571F0}" srcOrd="1" destOrd="0" presId="urn:microsoft.com/office/officeart/2005/8/layout/hierarchy6"/>
-    <dgm:cxn modelId="{D87CD3ED-CE07-4C59-ABFE-10169E2EB826}" type="presOf" srcId="{398C2D30-EA35-4346-8942-198CC76A7A80}" destId="{F5387DE5-D04F-4B01-B6C8-6A02BB21EA02}" srcOrd="0" destOrd="0" presId="urn:microsoft.com/office/officeart/2005/8/layout/hierarchy6"/>
+    <dgm:cxn modelId="{69F30634-3467-428D-A75A-68AA6CDCCE6C}" type="presOf" srcId="{9661B2B3-270B-40C7-9FBE-04DA28E86722}" destId="{35F2D64F-CB73-4E55-A479-4C0358CC197A}" srcOrd="0" destOrd="0" presId="urn:microsoft.com/office/officeart/2005/8/layout/hierarchy6"/>
+    <dgm:cxn modelId="{F0535EEC-4DB6-4F0F-A480-422DCDFDF19E}" type="presOf" srcId="{9D353916-AABB-423A-80A4-65B5278CA7C0}" destId="{9468FE37-51A6-440C-BFD3-39DEDCC82577}" srcOrd="0" destOrd="0" presId="urn:microsoft.com/office/officeart/2005/8/layout/hierarchy6"/>
+    <dgm:cxn modelId="{0F7F4A82-A683-438A-9417-4CA890D5D390}" type="presOf" srcId="{C9196F01-FD42-4639-87F3-1C50DF3EE4DD}" destId="{0831A819-59A5-4099-810B-D8DB465E0065}" srcOrd="0" destOrd="0" presId="urn:microsoft.com/office/officeart/2005/8/layout/hierarchy6"/>
     <dgm:cxn modelId="{C3B7006F-7327-4A2C-A363-55406CB43D77}" srcId="{6609943E-ADE8-49CA-B3D2-5D909CEA98ED}" destId="{EDE56CB8-3F8D-439D-AF95-D93FD17E2AA5}" srcOrd="1" destOrd="0" parTransId="{398C2D30-EA35-4346-8942-198CC76A7A80}" sibTransId="{C0D9112F-E706-4610-8E3C-022376E27E5A}"/>
-    <dgm:cxn modelId="{2ED5A3BE-00FD-4E81-BC8D-94F60B3B3BDD}" type="presOf" srcId="{9661B2B3-270B-40C7-9FBE-04DA28E86722}" destId="{35F2D64F-CB73-4E55-A479-4C0358CC197A}" srcOrd="0" destOrd="0" presId="urn:microsoft.com/office/officeart/2005/8/layout/hierarchy6"/>
-    <dgm:cxn modelId="{171858A4-6EE5-4F41-8C8A-7C736A3C1E5C}" type="presOf" srcId="{C35578C0-39E9-4556-B4B5-63A6C7812F41}" destId="{894A7D05-7BB0-4BF1-B863-A2D44327AF16}" srcOrd="0" destOrd="0" presId="urn:microsoft.com/office/officeart/2005/8/layout/hierarchy6"/>
-    <dgm:cxn modelId="{5E8E0C59-8925-41D8-A6F2-C325E909C7B1}" type="presOf" srcId="{4ED4760D-322E-481E-A5A6-7BCF5E91BCC9}" destId="{9C7F1534-0718-411C-9620-4A200396565E}" srcOrd="0" destOrd="0" presId="urn:microsoft.com/office/officeart/2005/8/layout/hierarchy6"/>
-    <dgm:cxn modelId="{55C2BF00-40BA-4FB1-BA9D-C6A5A8C82011}" type="presOf" srcId="{FFD462E2-9883-47BF-BF1A-76FE5EEF88F9}" destId="{8F92132A-3355-4BBC-9611-19AF1327F011}" srcOrd="0" destOrd="0" presId="urn:microsoft.com/office/officeart/2005/8/layout/hierarchy6"/>
     <dgm:cxn modelId="{978BA481-AE5E-4FC7-8439-510619E02068}" srcId="{6609943E-ADE8-49CA-B3D2-5D909CEA98ED}" destId="{7D27F5BD-60A8-442A-A728-33C7CF747041}" srcOrd="2" destOrd="0" parTransId="{834E8A7E-E1AE-48D7-8DDA-CE270DD06577}" sibTransId="{4391728D-F469-46EE-8B03-383B10080490}"/>
-    <dgm:cxn modelId="{053CD52C-D47C-4E78-8521-03B51E09E531}" type="presOf" srcId="{6609943E-ADE8-49CA-B3D2-5D909CEA98ED}" destId="{BB72E4A5-ABF9-4A6D-B561-337D0353A069}" srcOrd="0" destOrd="0" presId="urn:microsoft.com/office/officeart/2005/8/layout/hierarchy6"/>
-    <dgm:cxn modelId="{94191DC5-E6CE-49A9-B92D-7D1F3A12EDD8}" type="presOf" srcId="{3C54129B-9FDC-4F38-965A-84C348D9510E}" destId="{DE2D3038-44E8-4367-B6E8-C385C3AB9EEE}" srcOrd="0" destOrd="0" presId="urn:microsoft.com/office/officeart/2005/8/layout/hierarchy6"/>
-    <dgm:cxn modelId="{2A92A530-91C7-4DE2-BDD0-5F47ECAE415D}" type="presOf" srcId="{3EEFBD40-952B-4EFF-AC2D-59458F0D9F00}" destId="{46A6EE7A-C715-4671-B6C7-936657B0B93D}" srcOrd="0" destOrd="0" presId="urn:microsoft.com/office/officeart/2005/8/layout/hierarchy6"/>
+    <dgm:cxn modelId="{F84FDCA3-D961-4796-93C8-C1D1FB0FF1F0}" type="presOf" srcId="{9661B2B3-270B-40C7-9FBE-04DA28E86722}" destId="{B816367F-2FA1-48F2-BF58-D02BFFD571F0}" srcOrd="1" destOrd="0" presId="urn:microsoft.com/office/officeart/2005/8/layout/hierarchy6"/>
+    <dgm:cxn modelId="{042EEC43-C0BC-442D-A68B-B2EFC39C3BB7}" type="presOf" srcId="{D1FB4B52-4D90-49E5-A684-E86F54532212}" destId="{36E38B4C-334A-4558-81CD-2D13D4EB6DA7}" srcOrd="0" destOrd="0" presId="urn:microsoft.com/office/officeart/2005/8/layout/hierarchy6"/>
     <dgm:cxn modelId="{DA8DA5A1-37B3-4B01-8837-FF7F29EF93F8}" srcId="{4ED4760D-322E-481E-A5A6-7BCF5E91BCC9}" destId="{9D353916-AABB-423A-80A4-65B5278CA7C0}" srcOrd="0" destOrd="0" parTransId="{F4CF25AE-8734-4D64-BB42-FE1A357C5113}" sibTransId="{3EAF0ADA-7D97-4223-BE20-5506FEA469AC}"/>
-    <dgm:cxn modelId="{B4063123-F509-425A-9933-31DC3C3F9029}" type="presOf" srcId="{C9196F01-FD42-4639-87F3-1C50DF3EE4DD}" destId="{E0C1D07E-D327-457E-96C7-CDA83F080F47}" srcOrd="1" destOrd="0" presId="urn:microsoft.com/office/officeart/2005/8/layout/hierarchy6"/>
+    <dgm:cxn modelId="{8369D77C-7CA2-49E4-98EA-42AF9E91D5AB}" type="presOf" srcId="{F4CF25AE-8734-4D64-BB42-FE1A357C5113}" destId="{26FFA575-ACC9-411F-9EF4-EF33B46DA1FE}" srcOrd="0" destOrd="0" presId="urn:microsoft.com/office/officeart/2005/8/layout/hierarchy6"/>
+    <dgm:cxn modelId="{D4B87F03-B265-45D2-8C4A-37883761B702}" type="presOf" srcId="{6609943E-ADE8-49CA-B3D2-5D909CEA98ED}" destId="{BB72E4A5-ABF9-4A6D-B561-337D0353A069}" srcOrd="0" destOrd="0" presId="urn:microsoft.com/office/officeart/2005/8/layout/hierarchy6"/>
+    <dgm:cxn modelId="{A21276C2-62B3-4C64-B9BA-FE91CCC62ECC}" type="presOf" srcId="{77930732-AAB6-4F36-BA0B-117D6ACF231E}" destId="{98E2F1A2-A263-4D69-9C40-EE8310321876}" srcOrd="1" destOrd="0" presId="urn:microsoft.com/office/officeart/2005/8/layout/hierarchy6"/>
+    <dgm:cxn modelId="{D3A52142-ED64-4D2F-9CB6-73EACF037D27}" type="presOf" srcId="{82E299E9-5324-4A4B-BC9A-5350F6F5F155}" destId="{4D04D8FF-0D3D-459E-86BF-C9D743D676E6}" srcOrd="0" destOrd="0" presId="urn:microsoft.com/office/officeart/2005/8/layout/hierarchy6"/>
     <dgm:cxn modelId="{F8EC8470-AECE-4988-B761-536FAAA1D904}" srcId="{EDE56CB8-3F8D-439D-AF95-D93FD17E2AA5}" destId="{3C54129B-9FDC-4F38-965A-84C348D9510E}" srcOrd="0" destOrd="0" parTransId="{82E299E9-5324-4A4B-BC9A-5350F6F5F155}" sibTransId="{254DCC77-FE4C-44DD-BDF3-0C4FA04E6806}"/>
+    <dgm:cxn modelId="{D566984E-099F-4952-88B1-B840BDAC2BF4}" type="presOf" srcId="{77930732-AAB6-4F36-BA0B-117D6ACF231E}" destId="{89E0064D-C6B8-41D4-96B0-45FBCAC78D5B}" srcOrd="0" destOrd="0" presId="urn:microsoft.com/office/officeart/2005/8/layout/hierarchy6"/>
     <dgm:cxn modelId="{B7B5262D-37BD-4454-9368-499AB92DC34D}" srcId="{6609943E-ADE8-49CA-B3D2-5D909CEA98ED}" destId="{4ED4760D-322E-481E-A5A6-7BCF5E91BCC9}" srcOrd="0" destOrd="0" parTransId="{3EEFBD40-952B-4EFF-AC2D-59458F0D9F00}" sibTransId="{E4351241-3D18-422E-A79D-F532CCE4798F}"/>
-    <dgm:cxn modelId="{83B97A66-E44B-4F12-B90B-284DDDB46C35}" type="presOf" srcId="{7D27F5BD-60A8-442A-A728-33C7CF747041}" destId="{FF25B0CE-F924-42E6-A314-4901D3F2DE51}" srcOrd="0" destOrd="0" presId="urn:microsoft.com/office/officeart/2005/8/layout/hierarchy6"/>
-    <dgm:cxn modelId="{A21611B0-FBCD-4D06-97EC-69F78AA2089E}" type="presOf" srcId="{EDE56CB8-3F8D-439D-AF95-D93FD17E2AA5}" destId="{E86912C5-0024-45D9-93E2-6C86ACFE4226}" srcOrd="0" destOrd="0" presId="urn:microsoft.com/office/officeart/2005/8/layout/hierarchy6"/>
-    <dgm:cxn modelId="{3A53EE06-8A5D-4646-B649-0DB287A06B56}" type="presOf" srcId="{3ACA9A0F-58C9-499B-9E0D-F8F16DC79C65}" destId="{E8F32707-C723-42F4-834E-4D269B718A56}" srcOrd="0" destOrd="0" presId="urn:microsoft.com/office/officeart/2005/8/layout/hierarchy6"/>
-    <dgm:cxn modelId="{87571CCE-3BFB-406A-AF40-24BDB27D2358}" type="presOf" srcId="{D1FB4B52-4D90-49E5-A684-E86F54532212}" destId="{36E38B4C-334A-4558-81CD-2D13D4EB6DA7}" srcOrd="0" destOrd="0" presId="urn:microsoft.com/office/officeart/2005/8/layout/hierarchy6"/>
+    <dgm:cxn modelId="{8C394DE4-D31B-4AE8-9793-FADBEA04581E}" type="presOf" srcId="{FFD462E2-9883-47BF-BF1A-76FE5EEF88F9}" destId="{8F92132A-3355-4BBC-9611-19AF1327F011}" srcOrd="0" destOrd="0" presId="urn:microsoft.com/office/officeart/2005/8/layout/hierarchy6"/>
+    <dgm:cxn modelId="{0E2AAC65-9C06-47FF-9A8A-BA125A409A63}" type="presOf" srcId="{EDE56CB8-3F8D-439D-AF95-D93FD17E2AA5}" destId="{E86912C5-0024-45D9-93E2-6C86ACFE4226}" srcOrd="0" destOrd="0" presId="urn:microsoft.com/office/officeart/2005/8/layout/hierarchy6"/>
+    <dgm:cxn modelId="{BC3833E2-3191-494E-B009-E49E5D1CDAAB}" type="presOf" srcId="{3C54129B-9FDC-4F38-965A-84C348D9510E}" destId="{DE2D3038-44E8-4367-B6E8-C385C3AB9EEE}" srcOrd="0" destOrd="0" presId="urn:microsoft.com/office/officeart/2005/8/layout/hierarchy6"/>
+    <dgm:cxn modelId="{2CEE39A9-25E4-4728-9E45-8C0E995FA4D7}" type="presOf" srcId="{3EEFBD40-952B-4EFF-AC2D-59458F0D9F00}" destId="{46A6EE7A-C715-4671-B6C7-936657B0B93D}" srcOrd="0" destOrd="0" presId="urn:microsoft.com/office/officeart/2005/8/layout/hierarchy6"/>
     <dgm:cxn modelId="{DA8D4749-12F8-475E-929F-F2A5488D5293}" srcId="{4ED4760D-322E-481E-A5A6-7BCF5E91BCC9}" destId="{D1FB4B52-4D90-49E5-A684-E86F54532212}" srcOrd="1" destOrd="0" parTransId="{FFD462E2-9883-47BF-BF1A-76FE5EEF88F9}" sibTransId="{C19083C1-9591-4B3C-BEFF-4CCCFD57FC25}"/>
-    <dgm:cxn modelId="{AF6E8F7D-5927-490E-B376-A1C2C8ECF540}" type="presOf" srcId="{82E299E9-5324-4A4B-BC9A-5350F6F5F155}" destId="{4D04D8FF-0D3D-459E-86BF-C9D743D676E6}" srcOrd="0" destOrd="0" presId="urn:microsoft.com/office/officeart/2005/8/layout/hierarchy6"/>
-    <dgm:cxn modelId="{9F2619DC-432C-4964-8830-EB72242A3A40}" type="presOf" srcId="{77930732-AAB6-4F36-BA0B-117D6ACF231E}" destId="{89E0064D-C6B8-41D4-96B0-45FBCAC78D5B}" srcOrd="0" destOrd="0" presId="urn:microsoft.com/office/officeart/2005/8/layout/hierarchy6"/>
+    <dgm:cxn modelId="{CBF462EC-CDCB-40F2-92C3-438554804C81}" type="presOf" srcId="{C9196F01-FD42-4639-87F3-1C50DF3EE4DD}" destId="{E0C1D07E-D327-457E-96C7-CDA83F080F47}" srcOrd="1" destOrd="0" presId="urn:microsoft.com/office/officeart/2005/8/layout/hierarchy6"/>
     <dgm:cxn modelId="{874FFAB6-27B8-4D4B-9FC3-14BC109BFF4C}" srcId="{C35578C0-39E9-4556-B4B5-63A6C7812F41}" destId="{6609943E-ADE8-49CA-B3D2-5D909CEA98ED}" srcOrd="0" destOrd="0" parTransId="{AECBA822-9C51-48D4-898F-BAE24EA2E286}" sibTransId="{A000A56F-3811-41CC-B2F2-E6BFD445A665}"/>
-    <dgm:cxn modelId="{0D00EDFD-A94F-4BBE-9EBB-062BDF7F1DA2}" type="presOf" srcId="{834E8A7E-E1AE-48D7-8DDA-CE270DD06577}" destId="{5C8BD4BF-5A60-4035-B0CA-0E4CCAEC49B9}" srcOrd="0" destOrd="0" presId="urn:microsoft.com/office/officeart/2005/8/layout/hierarchy6"/>
-    <dgm:cxn modelId="{51583487-2131-48B4-A563-2188B918DD7B}" type="presOf" srcId="{AC3AB50B-108F-45A6-B85B-3BDDE1AE0695}" destId="{E5DEFFD3-856B-4EE2-945F-F07103F333A5}" srcOrd="0" destOrd="0" presId="urn:microsoft.com/office/officeart/2005/8/layout/hierarchy6"/>
     <dgm:cxn modelId="{C0AFB475-5675-41CD-A8B5-EEE4B281F250}" srcId="{C35578C0-39E9-4556-B4B5-63A6C7812F41}" destId="{C9196F01-FD42-4639-87F3-1C50DF3EE4DD}" srcOrd="3" destOrd="0" parTransId="{033F9884-3800-4A9B-9822-497477A1678B}" sibTransId="{C7E892D9-BEA2-4449-A3E5-A83614C64647}"/>
-    <dgm:cxn modelId="{747A4ABD-52D2-462D-8CEB-9BAADA10CF1A}" type="presOf" srcId="{9D353916-AABB-423A-80A4-65B5278CA7C0}" destId="{9468FE37-51A6-440C-BFD3-39DEDCC82577}" srcOrd="0" destOrd="0" presId="urn:microsoft.com/office/officeart/2005/8/layout/hierarchy6"/>
-    <dgm:cxn modelId="{11B2E7B2-6EDF-43AE-8953-42CC33DB839B}" type="presOf" srcId="{C9196F01-FD42-4639-87F3-1C50DF3EE4DD}" destId="{0831A819-59A5-4099-810B-D8DB465E0065}" srcOrd="0" destOrd="0" presId="urn:microsoft.com/office/officeart/2005/8/layout/hierarchy6"/>
+    <dgm:cxn modelId="{C42E0C0B-70F5-4E36-A8DD-A074705A036C}" type="presOf" srcId="{3ACA9A0F-58C9-499B-9E0D-F8F16DC79C65}" destId="{E8F32707-C723-42F4-834E-4D269B718A56}" srcOrd="0" destOrd="0" presId="urn:microsoft.com/office/officeart/2005/8/layout/hierarchy6"/>
+    <dgm:cxn modelId="{AD183518-BF00-41B1-A0B6-2AD3AC8B29B8}" type="presOf" srcId="{4ED4760D-322E-481E-A5A6-7BCF5E91BCC9}" destId="{9C7F1534-0718-411C-9620-4A200396565E}" srcOrd="0" destOrd="0" presId="urn:microsoft.com/office/officeart/2005/8/layout/hierarchy6"/>
     <dgm:cxn modelId="{7B1469FA-B48A-4D2E-878B-A09BB4360EE0}" srcId="{C35578C0-39E9-4556-B4B5-63A6C7812F41}" destId="{77930732-AAB6-4F36-BA0B-117D6ACF231E}" srcOrd="1" destOrd="0" parTransId="{3B439770-8D33-483C-9116-44246A85B514}" sibTransId="{8A8F15F1-9654-47D9-9375-B0AE8E239ABA}"/>
-    <dgm:cxn modelId="{E20AE00F-69E9-45C4-A4E7-2C8267981B7B}" type="presOf" srcId="{77930732-AAB6-4F36-BA0B-117D6ACF231E}" destId="{98E2F1A2-A263-4D69-9C40-EE8310321876}" srcOrd="1" destOrd="0" presId="urn:microsoft.com/office/officeart/2005/8/layout/hierarchy6"/>
-    <dgm:cxn modelId="{23E08DFD-62B4-441F-9162-42C6199B4E1A}" type="presOf" srcId="{F4CF25AE-8734-4D64-BB42-FE1A357C5113}" destId="{26FFA575-ACC9-411F-9EF4-EF33B46DA1FE}" srcOrd="0" destOrd="0" presId="urn:microsoft.com/office/officeart/2005/8/layout/hierarchy6"/>
-    <dgm:cxn modelId="{FCC38404-12DD-4673-919E-0F8C6E9F6099}" type="presParOf" srcId="{894A7D05-7BB0-4BF1-B863-A2D44327AF16}" destId="{03FC49AF-86D0-40A0-971E-12F3EBFED818}" srcOrd="0" destOrd="0" presId="urn:microsoft.com/office/officeart/2005/8/layout/hierarchy6"/>
-    <dgm:cxn modelId="{C713B6D0-5D01-41D0-BE9F-EAEB6904C012}" type="presParOf" srcId="{03FC49AF-86D0-40A0-971E-12F3EBFED818}" destId="{870B8685-904A-4513-AF2A-270777C4242F}" srcOrd="0" destOrd="0" presId="urn:microsoft.com/office/officeart/2005/8/layout/hierarchy6"/>
-    <dgm:cxn modelId="{3B1FBA03-91C1-4732-A796-E3463756E991}" type="presParOf" srcId="{03FC49AF-86D0-40A0-971E-12F3EBFED818}" destId="{1D16A1F1-3B0D-404D-AC6A-BD06C6854AFC}" srcOrd="1" destOrd="0" presId="urn:microsoft.com/office/officeart/2005/8/layout/hierarchy6"/>
-    <dgm:cxn modelId="{497EAACE-B2E3-4449-974E-96E9CAE17F2E}" type="presParOf" srcId="{1D16A1F1-3B0D-404D-AC6A-BD06C6854AFC}" destId="{4313CC67-B207-462E-AEF8-C41AE04DE6CD}" srcOrd="0" destOrd="0" presId="urn:microsoft.com/office/officeart/2005/8/layout/hierarchy6"/>
-    <dgm:cxn modelId="{8E3D3D71-FA55-42FE-811B-F2AFF5AF54CB}" type="presParOf" srcId="{4313CC67-B207-462E-AEF8-C41AE04DE6CD}" destId="{BB72E4A5-ABF9-4A6D-B561-337D0353A069}" srcOrd="0" destOrd="0" presId="urn:microsoft.com/office/officeart/2005/8/layout/hierarchy6"/>
-    <dgm:cxn modelId="{37FBFFE6-711E-414B-BB12-B1AF2F2810C4}" type="presParOf" srcId="{4313CC67-B207-462E-AEF8-C41AE04DE6CD}" destId="{E6E0F480-E5C4-49B8-AEED-C9AE3E2524C9}" srcOrd="1" destOrd="0" presId="urn:microsoft.com/office/officeart/2005/8/layout/hierarchy6"/>
-    <dgm:cxn modelId="{545605EF-93D6-4F1B-969B-D1C32AB3FA81}" type="presParOf" srcId="{E6E0F480-E5C4-49B8-AEED-C9AE3E2524C9}" destId="{46A6EE7A-C715-4671-B6C7-936657B0B93D}" srcOrd="0" destOrd="0" presId="urn:microsoft.com/office/officeart/2005/8/layout/hierarchy6"/>
-    <dgm:cxn modelId="{48605B98-1F02-4DBF-BFB4-1C1193FC1642}" type="presParOf" srcId="{E6E0F480-E5C4-49B8-AEED-C9AE3E2524C9}" destId="{E6F30D79-C8BD-477D-8E28-8801A5C64A3A}" srcOrd="1" destOrd="0" presId="urn:microsoft.com/office/officeart/2005/8/layout/hierarchy6"/>
-    <dgm:cxn modelId="{A0259A5E-100D-491D-8066-D7329AD28B2D}" type="presParOf" srcId="{E6F30D79-C8BD-477D-8E28-8801A5C64A3A}" destId="{9C7F1534-0718-411C-9620-4A200396565E}" srcOrd="0" destOrd="0" presId="urn:microsoft.com/office/officeart/2005/8/layout/hierarchy6"/>
-    <dgm:cxn modelId="{8A224B8C-89C0-4292-95DD-DFC870A1468D}" type="presParOf" srcId="{E6F30D79-C8BD-477D-8E28-8801A5C64A3A}" destId="{28D3F229-4ED2-4B92-BEB5-C0B258727AAF}" srcOrd="1" destOrd="0" presId="urn:microsoft.com/office/officeart/2005/8/layout/hierarchy6"/>
-    <dgm:cxn modelId="{3B77716F-0434-46DB-BD5C-9728D289BA2F}" type="presParOf" srcId="{28D3F229-4ED2-4B92-BEB5-C0B258727AAF}" destId="{26FFA575-ACC9-411F-9EF4-EF33B46DA1FE}" srcOrd="0" destOrd="0" presId="urn:microsoft.com/office/officeart/2005/8/layout/hierarchy6"/>
-    <dgm:cxn modelId="{F062A8AC-AB22-488F-965C-A35D3EFB71BC}" type="presParOf" srcId="{28D3F229-4ED2-4B92-BEB5-C0B258727AAF}" destId="{5796B545-40B5-4B02-8C28-C250B094198C}" srcOrd="1" destOrd="0" presId="urn:microsoft.com/office/officeart/2005/8/layout/hierarchy6"/>
-    <dgm:cxn modelId="{FFC1B087-96DA-40CF-91E8-3465700B8BEC}" type="presParOf" srcId="{5796B545-40B5-4B02-8C28-C250B094198C}" destId="{9468FE37-51A6-440C-BFD3-39DEDCC82577}" srcOrd="0" destOrd="0" presId="urn:microsoft.com/office/officeart/2005/8/layout/hierarchy6"/>
-    <dgm:cxn modelId="{7F7D2B14-E835-4BC0-80E5-9CED3D87D2D9}" type="presParOf" srcId="{5796B545-40B5-4B02-8C28-C250B094198C}" destId="{C891C8F2-E86A-4999-BB3C-9B8F67E4ABB6}" srcOrd="1" destOrd="0" presId="urn:microsoft.com/office/officeart/2005/8/layout/hierarchy6"/>
-    <dgm:cxn modelId="{2EABA09D-13E0-43E9-903C-D9BDBF1A708D}" type="presParOf" srcId="{28D3F229-4ED2-4B92-BEB5-C0B258727AAF}" destId="{8F92132A-3355-4BBC-9611-19AF1327F011}" srcOrd="2" destOrd="0" presId="urn:microsoft.com/office/officeart/2005/8/layout/hierarchy6"/>
-    <dgm:cxn modelId="{914DCEEB-82BE-4858-9A2E-21A8A0AF1DDB}" type="presParOf" srcId="{28D3F229-4ED2-4B92-BEB5-C0B258727AAF}" destId="{3F73D227-5F1D-42FC-AE39-2ED1E56B2FDD}" srcOrd="3" destOrd="0" presId="urn:microsoft.com/office/officeart/2005/8/layout/hierarchy6"/>
-    <dgm:cxn modelId="{AD4D7A0D-8169-4A07-98A1-DE8F64AE1BFF}" type="presParOf" srcId="{3F73D227-5F1D-42FC-AE39-2ED1E56B2FDD}" destId="{36E38B4C-334A-4558-81CD-2D13D4EB6DA7}" srcOrd="0" destOrd="0" presId="urn:microsoft.com/office/officeart/2005/8/layout/hierarchy6"/>
-    <dgm:cxn modelId="{FA2FE570-4AEC-4B33-B22F-A8D9633EFE1E}" type="presParOf" srcId="{3F73D227-5F1D-42FC-AE39-2ED1E56B2FDD}" destId="{E90C0DEA-1B65-4470-B8B2-D572E460CCE7}" srcOrd="1" destOrd="0" presId="urn:microsoft.com/office/officeart/2005/8/layout/hierarchy6"/>
-    <dgm:cxn modelId="{25318501-29E3-4480-B804-F2E9E95F4EFB}" type="presParOf" srcId="{E6E0F480-E5C4-49B8-AEED-C9AE3E2524C9}" destId="{F5387DE5-D04F-4B01-B6C8-6A02BB21EA02}" srcOrd="2" destOrd="0" presId="urn:microsoft.com/office/officeart/2005/8/layout/hierarchy6"/>
-    <dgm:cxn modelId="{AA7891C3-242E-4ABE-8801-F2DD7270CA9A}" type="presParOf" srcId="{E6E0F480-E5C4-49B8-AEED-C9AE3E2524C9}" destId="{81B400C6-7761-4871-A357-B3F50EAF189A}" srcOrd="3" destOrd="0" presId="urn:microsoft.com/office/officeart/2005/8/layout/hierarchy6"/>
-    <dgm:cxn modelId="{13A58461-CD01-4B10-A9ED-7A490189F13B}" type="presParOf" srcId="{81B400C6-7761-4871-A357-B3F50EAF189A}" destId="{E86912C5-0024-45D9-93E2-6C86ACFE4226}" srcOrd="0" destOrd="0" presId="urn:microsoft.com/office/officeart/2005/8/layout/hierarchy6"/>
-    <dgm:cxn modelId="{DE494714-B68C-4665-B906-1F6ACF434E0A}" type="presParOf" srcId="{81B400C6-7761-4871-A357-B3F50EAF189A}" destId="{781095B7-0BA0-49D1-8D0E-8B258808BF2A}" srcOrd="1" destOrd="0" presId="urn:microsoft.com/office/officeart/2005/8/layout/hierarchy6"/>
-    <dgm:cxn modelId="{28A75B0F-10FF-488B-97F8-731063EBB6CA}" type="presParOf" srcId="{781095B7-0BA0-49D1-8D0E-8B258808BF2A}" destId="{4D04D8FF-0D3D-459E-86BF-C9D743D676E6}" srcOrd="0" destOrd="0" presId="urn:microsoft.com/office/officeart/2005/8/layout/hierarchy6"/>
-    <dgm:cxn modelId="{19ECA5B4-CFF2-4235-AE9F-D323E2C8BE87}" type="presParOf" srcId="{781095B7-0BA0-49D1-8D0E-8B258808BF2A}" destId="{B930EFA5-E85E-4048-B6CE-934988C32226}" srcOrd="1" destOrd="0" presId="urn:microsoft.com/office/officeart/2005/8/layout/hierarchy6"/>
-    <dgm:cxn modelId="{11835917-A2AF-4FAF-9380-A7A67D657908}" type="presParOf" srcId="{B930EFA5-E85E-4048-B6CE-934988C32226}" destId="{DE2D3038-44E8-4367-B6E8-C385C3AB9EEE}" srcOrd="0" destOrd="0" presId="urn:microsoft.com/office/officeart/2005/8/layout/hierarchy6"/>
-    <dgm:cxn modelId="{CADD51D0-9409-41D4-B698-C0EFF7086D73}" type="presParOf" srcId="{B930EFA5-E85E-4048-B6CE-934988C32226}" destId="{84DD49B8-76DF-4DE0-87BE-ED49747751CD}" srcOrd="1" destOrd="0" presId="urn:microsoft.com/office/officeart/2005/8/layout/hierarchy6"/>
-    <dgm:cxn modelId="{94F00F9C-C163-4445-9E54-BB89BB046EF7}" type="presParOf" srcId="{E6E0F480-E5C4-49B8-AEED-C9AE3E2524C9}" destId="{5C8BD4BF-5A60-4035-B0CA-0E4CCAEC49B9}" srcOrd="4" destOrd="0" presId="urn:microsoft.com/office/officeart/2005/8/layout/hierarchy6"/>
-    <dgm:cxn modelId="{47F66D3E-2DC1-421C-8294-9247A7E82B1B}" type="presParOf" srcId="{E6E0F480-E5C4-49B8-AEED-C9AE3E2524C9}" destId="{5365C012-91FD-4133-80FB-F060C7A1B26D}" srcOrd="5" destOrd="0" presId="urn:microsoft.com/office/officeart/2005/8/layout/hierarchy6"/>
-    <dgm:cxn modelId="{6A27FDD6-C358-494F-9D0C-DEA2B1626C65}" type="presParOf" srcId="{5365C012-91FD-4133-80FB-F060C7A1B26D}" destId="{FF25B0CE-F924-42E6-A314-4901D3F2DE51}" srcOrd="0" destOrd="0" presId="urn:microsoft.com/office/officeart/2005/8/layout/hierarchy6"/>
-    <dgm:cxn modelId="{4DC3C6A2-D5C4-43D6-8C68-18264464DD4E}" type="presParOf" srcId="{5365C012-91FD-4133-80FB-F060C7A1B26D}" destId="{D03EC1F4-0772-41AA-A866-56FFCC78FDC4}" srcOrd="1" destOrd="0" presId="urn:microsoft.com/office/officeart/2005/8/layout/hierarchy6"/>
-    <dgm:cxn modelId="{DC1EF99E-6509-49CE-92A4-5D010B32A96D}" type="presParOf" srcId="{D03EC1F4-0772-41AA-A866-56FFCC78FDC4}" destId="{E5DEFFD3-856B-4EE2-945F-F07103F333A5}" srcOrd="0" destOrd="0" presId="urn:microsoft.com/office/officeart/2005/8/layout/hierarchy6"/>
-    <dgm:cxn modelId="{BBE533BA-3614-4219-B9AF-CA923F7596AA}" type="presParOf" srcId="{D03EC1F4-0772-41AA-A866-56FFCC78FDC4}" destId="{D409520C-7406-4755-A9AB-553E8003B74C}" srcOrd="1" destOrd="0" presId="urn:microsoft.com/office/officeart/2005/8/layout/hierarchy6"/>
-    <dgm:cxn modelId="{A70FEAAC-6C5E-4D9F-BA7D-8F8C3605EC3E}" type="presParOf" srcId="{D409520C-7406-4755-A9AB-553E8003B74C}" destId="{E8F32707-C723-42F4-834E-4D269B718A56}" srcOrd="0" destOrd="0" presId="urn:microsoft.com/office/officeart/2005/8/layout/hierarchy6"/>
-    <dgm:cxn modelId="{34170A0E-5BF9-4B4A-9E3F-2D6397C61869}" type="presParOf" srcId="{D409520C-7406-4755-A9AB-553E8003B74C}" destId="{23C27CA0-49EF-46C0-B8EF-D4F923D6A41D}" srcOrd="1" destOrd="0" presId="urn:microsoft.com/office/officeart/2005/8/layout/hierarchy6"/>
-    <dgm:cxn modelId="{A0551F15-94E0-4601-8B45-38F502A56E1F}" type="presParOf" srcId="{894A7D05-7BB0-4BF1-B863-A2D44327AF16}" destId="{E6539194-A2B4-4869-A5CE-3CD28F586C52}" srcOrd="1" destOrd="0" presId="urn:microsoft.com/office/officeart/2005/8/layout/hierarchy6"/>
-    <dgm:cxn modelId="{0F59D2C0-FA24-4422-8E22-9C5F08114F09}" type="presParOf" srcId="{E6539194-A2B4-4869-A5CE-3CD28F586C52}" destId="{D541CF40-B82A-439E-BBC3-2356F86DE81B}" srcOrd="0" destOrd="0" presId="urn:microsoft.com/office/officeart/2005/8/layout/hierarchy6"/>
-    <dgm:cxn modelId="{E3934F3E-6311-48BE-83E2-1FAAEFBE9A27}" type="presParOf" srcId="{D541CF40-B82A-439E-BBC3-2356F86DE81B}" destId="{89E0064D-C6B8-41D4-96B0-45FBCAC78D5B}" srcOrd="0" destOrd="0" presId="urn:microsoft.com/office/officeart/2005/8/layout/hierarchy6"/>
-    <dgm:cxn modelId="{919B9E4D-2AE1-4E93-8DB7-028A20CF8FBA}" type="presParOf" srcId="{D541CF40-B82A-439E-BBC3-2356F86DE81B}" destId="{98E2F1A2-A263-4D69-9C40-EE8310321876}" srcOrd="1" destOrd="0" presId="urn:microsoft.com/office/officeart/2005/8/layout/hierarchy6"/>
-    <dgm:cxn modelId="{6E4939E0-1D6B-4F0E-82B7-A49F2536ECD5}" type="presParOf" srcId="{E6539194-A2B4-4869-A5CE-3CD28F586C52}" destId="{F3D4870D-CE4F-4DD1-942E-5C03678C6ACD}" srcOrd="1" destOrd="0" presId="urn:microsoft.com/office/officeart/2005/8/layout/hierarchy6"/>
-    <dgm:cxn modelId="{9AD774F3-5E5A-42B8-AACE-FA9DF31368CF}" type="presParOf" srcId="{F3D4870D-CE4F-4DD1-942E-5C03678C6ACD}" destId="{9A20A1AD-A5E8-4362-BC16-769D67314BBC}" srcOrd="0" destOrd="0" presId="urn:microsoft.com/office/officeart/2005/8/layout/hierarchy6"/>
-    <dgm:cxn modelId="{9B02808B-979A-46EE-82D7-62A98BA1675B}" type="presParOf" srcId="{E6539194-A2B4-4869-A5CE-3CD28F586C52}" destId="{BDB6F082-D0A2-4E13-8EC1-859D9212164E}" srcOrd="2" destOrd="0" presId="urn:microsoft.com/office/officeart/2005/8/layout/hierarchy6"/>
-    <dgm:cxn modelId="{FD91EBA7-DDC3-4E3B-B918-06D0A8FAA927}" type="presParOf" srcId="{BDB6F082-D0A2-4E13-8EC1-859D9212164E}" destId="{35F2D64F-CB73-4E55-A479-4C0358CC197A}" srcOrd="0" destOrd="0" presId="urn:microsoft.com/office/officeart/2005/8/layout/hierarchy6"/>
-    <dgm:cxn modelId="{0163A048-470A-481D-892A-8959972412FF}" type="presParOf" srcId="{BDB6F082-D0A2-4E13-8EC1-859D9212164E}" destId="{B816367F-2FA1-48F2-BF58-D02BFFD571F0}" srcOrd="1" destOrd="0" presId="urn:microsoft.com/office/officeart/2005/8/layout/hierarchy6"/>
-    <dgm:cxn modelId="{695F168D-6462-458B-A634-DA94FF1685E9}" type="presParOf" srcId="{E6539194-A2B4-4869-A5CE-3CD28F586C52}" destId="{912CFE39-74BD-46DF-84D0-1A24A0DC50F3}" srcOrd="3" destOrd="0" presId="urn:microsoft.com/office/officeart/2005/8/layout/hierarchy6"/>
-    <dgm:cxn modelId="{7E54B125-27D0-4541-9002-95A653E25319}" type="presParOf" srcId="{912CFE39-74BD-46DF-84D0-1A24A0DC50F3}" destId="{07E143DB-3DA3-428F-9EB3-559573CFB079}" srcOrd="0" destOrd="0" presId="urn:microsoft.com/office/officeart/2005/8/layout/hierarchy6"/>
-    <dgm:cxn modelId="{F35FDDE9-AE5C-4409-B8B9-1516FCB062FC}" type="presParOf" srcId="{E6539194-A2B4-4869-A5CE-3CD28F586C52}" destId="{36923DD9-ABF6-43D5-8C50-4D0281DF9DFE}" srcOrd="4" destOrd="0" presId="urn:microsoft.com/office/officeart/2005/8/layout/hierarchy6"/>
-    <dgm:cxn modelId="{8BAD64A8-A1AA-4705-ABC1-E63207A93419}" type="presParOf" srcId="{36923DD9-ABF6-43D5-8C50-4D0281DF9DFE}" destId="{0831A819-59A5-4099-810B-D8DB465E0065}" srcOrd="0" destOrd="0" presId="urn:microsoft.com/office/officeart/2005/8/layout/hierarchy6"/>
-    <dgm:cxn modelId="{25347B08-E204-4CF9-932D-82FDF63C6743}" type="presParOf" srcId="{36923DD9-ABF6-43D5-8C50-4D0281DF9DFE}" destId="{E0C1D07E-D327-457E-96C7-CDA83F080F47}" srcOrd="1" destOrd="0" presId="urn:microsoft.com/office/officeart/2005/8/layout/hierarchy6"/>
+    <dgm:cxn modelId="{5258EED1-A57B-44FD-9126-5F32E04CE1C8}" type="presOf" srcId="{834E8A7E-E1AE-48D7-8DDA-CE270DD06577}" destId="{5C8BD4BF-5A60-4035-B0CA-0E4CCAEC49B9}" srcOrd="0" destOrd="0" presId="urn:microsoft.com/office/officeart/2005/8/layout/hierarchy6"/>
+    <dgm:cxn modelId="{F2F16C5A-6583-4F06-8A79-765DA6E1E784}" type="presOf" srcId="{C35578C0-39E9-4556-B4B5-63A6C7812F41}" destId="{894A7D05-7BB0-4BF1-B863-A2D44327AF16}" srcOrd="0" destOrd="0" presId="urn:microsoft.com/office/officeart/2005/8/layout/hierarchy6"/>
+    <dgm:cxn modelId="{DF93B3A5-1B3F-455E-B92A-3D700D4DD7EE}" type="presOf" srcId="{AC3AB50B-108F-45A6-B85B-3BDDE1AE0695}" destId="{E5DEFFD3-856B-4EE2-945F-F07103F333A5}" srcOrd="0" destOrd="0" presId="urn:microsoft.com/office/officeart/2005/8/layout/hierarchy6"/>
+    <dgm:cxn modelId="{53AF631B-4C63-46E8-BA01-3755BDF3964B}" type="presParOf" srcId="{894A7D05-7BB0-4BF1-B863-A2D44327AF16}" destId="{03FC49AF-86D0-40A0-971E-12F3EBFED818}" srcOrd="0" destOrd="0" presId="urn:microsoft.com/office/officeart/2005/8/layout/hierarchy6"/>
+    <dgm:cxn modelId="{F5A43F2E-55BA-4D34-9608-B64BE61B4622}" type="presParOf" srcId="{03FC49AF-86D0-40A0-971E-12F3EBFED818}" destId="{870B8685-904A-4513-AF2A-270777C4242F}" srcOrd="0" destOrd="0" presId="urn:microsoft.com/office/officeart/2005/8/layout/hierarchy6"/>
+    <dgm:cxn modelId="{41D3E27F-4478-4E4C-AA0B-4C30883C8A20}" type="presParOf" srcId="{03FC49AF-86D0-40A0-971E-12F3EBFED818}" destId="{1D16A1F1-3B0D-404D-AC6A-BD06C6854AFC}" srcOrd="1" destOrd="0" presId="urn:microsoft.com/office/officeart/2005/8/layout/hierarchy6"/>
+    <dgm:cxn modelId="{D1CBEACC-C031-4677-9D42-27C752A97D1D}" type="presParOf" srcId="{1D16A1F1-3B0D-404D-AC6A-BD06C6854AFC}" destId="{4313CC67-B207-462E-AEF8-C41AE04DE6CD}" srcOrd="0" destOrd="0" presId="urn:microsoft.com/office/officeart/2005/8/layout/hierarchy6"/>
+    <dgm:cxn modelId="{4E348115-D341-4BD7-B079-5E1E96D7A9FF}" type="presParOf" srcId="{4313CC67-B207-462E-AEF8-C41AE04DE6CD}" destId="{BB72E4A5-ABF9-4A6D-B561-337D0353A069}" srcOrd="0" destOrd="0" presId="urn:microsoft.com/office/officeart/2005/8/layout/hierarchy6"/>
+    <dgm:cxn modelId="{5F9B8BB6-4D7A-4642-A5A6-84C6CAD04805}" type="presParOf" srcId="{4313CC67-B207-462E-AEF8-C41AE04DE6CD}" destId="{E6E0F480-E5C4-49B8-AEED-C9AE3E2524C9}" srcOrd="1" destOrd="0" presId="urn:microsoft.com/office/officeart/2005/8/layout/hierarchy6"/>
+    <dgm:cxn modelId="{9B225A8F-81F4-4D05-92C5-B929CEE640DB}" type="presParOf" srcId="{E6E0F480-E5C4-49B8-AEED-C9AE3E2524C9}" destId="{46A6EE7A-C715-4671-B6C7-936657B0B93D}" srcOrd="0" destOrd="0" presId="urn:microsoft.com/office/officeart/2005/8/layout/hierarchy6"/>
+    <dgm:cxn modelId="{3CBCD6A1-C7B7-4C7B-9C5A-418338B67080}" type="presParOf" srcId="{E6E0F480-E5C4-49B8-AEED-C9AE3E2524C9}" destId="{E6F30D79-C8BD-477D-8E28-8801A5C64A3A}" srcOrd="1" destOrd="0" presId="urn:microsoft.com/office/officeart/2005/8/layout/hierarchy6"/>
+    <dgm:cxn modelId="{A1CF577C-3D99-4BA9-B6BF-47C4B7074C3B}" type="presParOf" srcId="{E6F30D79-C8BD-477D-8E28-8801A5C64A3A}" destId="{9C7F1534-0718-411C-9620-4A200396565E}" srcOrd="0" destOrd="0" presId="urn:microsoft.com/office/officeart/2005/8/layout/hierarchy6"/>
+    <dgm:cxn modelId="{7E6BCE6B-497F-4B12-BB30-09B01D4A1476}" type="presParOf" srcId="{E6F30D79-C8BD-477D-8E28-8801A5C64A3A}" destId="{28D3F229-4ED2-4B92-BEB5-C0B258727AAF}" srcOrd="1" destOrd="0" presId="urn:microsoft.com/office/officeart/2005/8/layout/hierarchy6"/>
+    <dgm:cxn modelId="{E2C508A0-5835-4FCA-AD3A-F81730B92292}" type="presParOf" srcId="{28D3F229-4ED2-4B92-BEB5-C0B258727AAF}" destId="{26FFA575-ACC9-411F-9EF4-EF33B46DA1FE}" srcOrd="0" destOrd="0" presId="urn:microsoft.com/office/officeart/2005/8/layout/hierarchy6"/>
+    <dgm:cxn modelId="{6F3AFEC5-C7A3-4B15-9132-E6AD730A1D47}" type="presParOf" srcId="{28D3F229-4ED2-4B92-BEB5-C0B258727AAF}" destId="{5796B545-40B5-4B02-8C28-C250B094198C}" srcOrd="1" destOrd="0" presId="urn:microsoft.com/office/officeart/2005/8/layout/hierarchy6"/>
+    <dgm:cxn modelId="{4F7AD398-2687-44DA-B2FB-3E1F2E13C958}" type="presParOf" srcId="{5796B545-40B5-4B02-8C28-C250B094198C}" destId="{9468FE37-51A6-440C-BFD3-39DEDCC82577}" srcOrd="0" destOrd="0" presId="urn:microsoft.com/office/officeart/2005/8/layout/hierarchy6"/>
+    <dgm:cxn modelId="{5B69F430-2426-4955-8519-FD84F923425A}" type="presParOf" srcId="{5796B545-40B5-4B02-8C28-C250B094198C}" destId="{C891C8F2-E86A-4999-BB3C-9B8F67E4ABB6}" srcOrd="1" destOrd="0" presId="urn:microsoft.com/office/officeart/2005/8/layout/hierarchy6"/>
+    <dgm:cxn modelId="{6E3FA364-7C86-40B2-A1A1-A18E7ECA58A7}" type="presParOf" srcId="{28D3F229-4ED2-4B92-BEB5-C0B258727AAF}" destId="{8F92132A-3355-4BBC-9611-19AF1327F011}" srcOrd="2" destOrd="0" presId="urn:microsoft.com/office/officeart/2005/8/layout/hierarchy6"/>
+    <dgm:cxn modelId="{9F5B4B93-514F-452E-BA2B-4385997C873F}" type="presParOf" srcId="{28D3F229-4ED2-4B92-BEB5-C0B258727AAF}" destId="{3F73D227-5F1D-42FC-AE39-2ED1E56B2FDD}" srcOrd="3" destOrd="0" presId="urn:microsoft.com/office/officeart/2005/8/layout/hierarchy6"/>
+    <dgm:cxn modelId="{374609E9-A942-4DBF-9B6A-D6361BA1BA7B}" type="presParOf" srcId="{3F73D227-5F1D-42FC-AE39-2ED1E56B2FDD}" destId="{36E38B4C-334A-4558-81CD-2D13D4EB6DA7}" srcOrd="0" destOrd="0" presId="urn:microsoft.com/office/officeart/2005/8/layout/hierarchy6"/>
+    <dgm:cxn modelId="{5D63F5BC-9DDB-4DD2-9B0C-6C73457CF2D9}" type="presParOf" srcId="{3F73D227-5F1D-42FC-AE39-2ED1E56B2FDD}" destId="{E90C0DEA-1B65-4470-B8B2-D572E460CCE7}" srcOrd="1" destOrd="0" presId="urn:microsoft.com/office/officeart/2005/8/layout/hierarchy6"/>
+    <dgm:cxn modelId="{220B78FC-F6D2-493A-A21E-FD283B48D12D}" type="presParOf" srcId="{E6E0F480-E5C4-49B8-AEED-C9AE3E2524C9}" destId="{F5387DE5-D04F-4B01-B6C8-6A02BB21EA02}" srcOrd="2" destOrd="0" presId="urn:microsoft.com/office/officeart/2005/8/layout/hierarchy6"/>
+    <dgm:cxn modelId="{D0D4D03F-194B-4643-9F4C-AC112B93FED2}" type="presParOf" srcId="{E6E0F480-E5C4-49B8-AEED-C9AE3E2524C9}" destId="{81B400C6-7761-4871-A357-B3F50EAF189A}" srcOrd="3" destOrd="0" presId="urn:microsoft.com/office/officeart/2005/8/layout/hierarchy6"/>
+    <dgm:cxn modelId="{E4D5AF79-84E5-47C9-AE25-8ED9531650CA}" type="presParOf" srcId="{81B400C6-7761-4871-A357-B3F50EAF189A}" destId="{E86912C5-0024-45D9-93E2-6C86ACFE4226}" srcOrd="0" destOrd="0" presId="urn:microsoft.com/office/officeart/2005/8/layout/hierarchy6"/>
+    <dgm:cxn modelId="{C1450BDB-4661-470E-9141-1002C72E8AB0}" type="presParOf" srcId="{81B400C6-7761-4871-A357-B3F50EAF189A}" destId="{781095B7-0BA0-49D1-8D0E-8B258808BF2A}" srcOrd="1" destOrd="0" presId="urn:microsoft.com/office/officeart/2005/8/layout/hierarchy6"/>
+    <dgm:cxn modelId="{C0794D73-317B-4683-8842-8781B3627318}" type="presParOf" srcId="{781095B7-0BA0-49D1-8D0E-8B258808BF2A}" destId="{4D04D8FF-0D3D-459E-86BF-C9D743D676E6}" srcOrd="0" destOrd="0" presId="urn:microsoft.com/office/officeart/2005/8/layout/hierarchy6"/>
+    <dgm:cxn modelId="{A6984137-DD3D-4D96-A7FE-ADF889FFDC16}" type="presParOf" srcId="{781095B7-0BA0-49D1-8D0E-8B258808BF2A}" destId="{B930EFA5-E85E-4048-B6CE-934988C32226}" srcOrd="1" destOrd="0" presId="urn:microsoft.com/office/officeart/2005/8/layout/hierarchy6"/>
+    <dgm:cxn modelId="{AAAFE57B-4D48-4E54-B986-0E9EA08E66D6}" type="presParOf" srcId="{B930EFA5-E85E-4048-B6CE-934988C32226}" destId="{DE2D3038-44E8-4367-B6E8-C385C3AB9EEE}" srcOrd="0" destOrd="0" presId="urn:microsoft.com/office/officeart/2005/8/layout/hierarchy6"/>
+    <dgm:cxn modelId="{6B5EF9DB-7ECC-47C6-81BE-6A725E7EB929}" type="presParOf" srcId="{B930EFA5-E85E-4048-B6CE-934988C32226}" destId="{84DD49B8-76DF-4DE0-87BE-ED49747751CD}" srcOrd="1" destOrd="0" presId="urn:microsoft.com/office/officeart/2005/8/layout/hierarchy6"/>
+    <dgm:cxn modelId="{595D7E62-65CF-4B7C-8F01-C531CAFCB157}" type="presParOf" srcId="{E6E0F480-E5C4-49B8-AEED-C9AE3E2524C9}" destId="{5C8BD4BF-5A60-4035-B0CA-0E4CCAEC49B9}" srcOrd="4" destOrd="0" presId="urn:microsoft.com/office/officeart/2005/8/layout/hierarchy6"/>
+    <dgm:cxn modelId="{74F652E6-3C7C-4B71-8433-12B0CA9CB8F9}" type="presParOf" srcId="{E6E0F480-E5C4-49B8-AEED-C9AE3E2524C9}" destId="{5365C012-91FD-4133-80FB-F060C7A1B26D}" srcOrd="5" destOrd="0" presId="urn:microsoft.com/office/officeart/2005/8/layout/hierarchy6"/>
+    <dgm:cxn modelId="{7A8C4AD0-6FD8-430B-AD09-DB7FB1E17A91}" type="presParOf" srcId="{5365C012-91FD-4133-80FB-F060C7A1B26D}" destId="{FF25B0CE-F924-42E6-A314-4901D3F2DE51}" srcOrd="0" destOrd="0" presId="urn:microsoft.com/office/officeart/2005/8/layout/hierarchy6"/>
+    <dgm:cxn modelId="{B07A3940-9872-4C1A-B0EC-4C6A2A913379}" type="presParOf" srcId="{5365C012-91FD-4133-80FB-F060C7A1B26D}" destId="{D03EC1F4-0772-41AA-A866-56FFCC78FDC4}" srcOrd="1" destOrd="0" presId="urn:microsoft.com/office/officeart/2005/8/layout/hierarchy6"/>
+    <dgm:cxn modelId="{66D9F62A-50CB-40D0-908F-FC2B9CDB8845}" type="presParOf" srcId="{D03EC1F4-0772-41AA-A866-56FFCC78FDC4}" destId="{E5DEFFD3-856B-4EE2-945F-F07103F333A5}" srcOrd="0" destOrd="0" presId="urn:microsoft.com/office/officeart/2005/8/layout/hierarchy6"/>
+    <dgm:cxn modelId="{AD623E04-CE21-4EDB-A3D2-4F4D1D4C18AC}" type="presParOf" srcId="{D03EC1F4-0772-41AA-A866-56FFCC78FDC4}" destId="{D409520C-7406-4755-A9AB-553E8003B74C}" srcOrd="1" destOrd="0" presId="urn:microsoft.com/office/officeart/2005/8/layout/hierarchy6"/>
+    <dgm:cxn modelId="{15D714C5-50C6-4638-B97B-4375D8F9CA9B}" type="presParOf" srcId="{D409520C-7406-4755-A9AB-553E8003B74C}" destId="{E8F32707-C723-42F4-834E-4D269B718A56}" srcOrd="0" destOrd="0" presId="urn:microsoft.com/office/officeart/2005/8/layout/hierarchy6"/>
+    <dgm:cxn modelId="{BB957F39-CC78-41F0-A85F-9CDF15030187}" type="presParOf" srcId="{D409520C-7406-4755-A9AB-553E8003B74C}" destId="{23C27CA0-49EF-46C0-B8EF-D4F923D6A41D}" srcOrd="1" destOrd="0" presId="urn:microsoft.com/office/officeart/2005/8/layout/hierarchy6"/>
+    <dgm:cxn modelId="{E9B98C6E-1228-4CA6-8F21-387AAA0612E3}" type="presParOf" srcId="{894A7D05-7BB0-4BF1-B863-A2D44327AF16}" destId="{E6539194-A2B4-4869-A5CE-3CD28F586C52}" srcOrd="1" destOrd="0" presId="urn:microsoft.com/office/officeart/2005/8/layout/hierarchy6"/>
+    <dgm:cxn modelId="{147CB4CD-CDF6-4C1F-9748-5C8E0D83373F}" type="presParOf" srcId="{E6539194-A2B4-4869-A5CE-3CD28F586C52}" destId="{D541CF40-B82A-439E-BBC3-2356F86DE81B}" srcOrd="0" destOrd="0" presId="urn:microsoft.com/office/officeart/2005/8/layout/hierarchy6"/>
+    <dgm:cxn modelId="{41395472-D6E3-469E-B018-C9F1005539E6}" type="presParOf" srcId="{D541CF40-B82A-439E-BBC3-2356F86DE81B}" destId="{89E0064D-C6B8-41D4-96B0-45FBCAC78D5B}" srcOrd="0" destOrd="0" presId="urn:microsoft.com/office/officeart/2005/8/layout/hierarchy6"/>
+    <dgm:cxn modelId="{10DAFC7B-7737-4259-8DA5-E65EBDB9AC5D}" type="presParOf" srcId="{D541CF40-B82A-439E-BBC3-2356F86DE81B}" destId="{98E2F1A2-A263-4D69-9C40-EE8310321876}" srcOrd="1" destOrd="0" presId="urn:microsoft.com/office/officeart/2005/8/layout/hierarchy6"/>
+    <dgm:cxn modelId="{4B1D2384-0D93-475E-9DD6-2857E078E0A4}" type="presParOf" srcId="{E6539194-A2B4-4869-A5CE-3CD28F586C52}" destId="{F3D4870D-CE4F-4DD1-942E-5C03678C6ACD}" srcOrd="1" destOrd="0" presId="urn:microsoft.com/office/officeart/2005/8/layout/hierarchy6"/>
+    <dgm:cxn modelId="{89A2565B-4A58-4A9F-996B-21CAE0C7F485}" type="presParOf" srcId="{F3D4870D-CE4F-4DD1-942E-5C03678C6ACD}" destId="{9A20A1AD-A5E8-4362-BC16-769D67314BBC}" srcOrd="0" destOrd="0" presId="urn:microsoft.com/office/officeart/2005/8/layout/hierarchy6"/>
+    <dgm:cxn modelId="{B82B6CC7-90BE-4C59-8A74-3538E9B4A28D}" type="presParOf" srcId="{E6539194-A2B4-4869-A5CE-3CD28F586C52}" destId="{BDB6F082-D0A2-4E13-8EC1-859D9212164E}" srcOrd="2" destOrd="0" presId="urn:microsoft.com/office/officeart/2005/8/layout/hierarchy6"/>
+    <dgm:cxn modelId="{675C63E2-45DE-40D4-B975-258AC98570F2}" type="presParOf" srcId="{BDB6F082-D0A2-4E13-8EC1-859D9212164E}" destId="{35F2D64F-CB73-4E55-A479-4C0358CC197A}" srcOrd="0" destOrd="0" presId="urn:microsoft.com/office/officeart/2005/8/layout/hierarchy6"/>
+    <dgm:cxn modelId="{8CCAF715-9BAA-447A-8CF6-4211740ECA01}" type="presParOf" srcId="{BDB6F082-D0A2-4E13-8EC1-859D9212164E}" destId="{B816367F-2FA1-48F2-BF58-D02BFFD571F0}" srcOrd="1" destOrd="0" presId="urn:microsoft.com/office/officeart/2005/8/layout/hierarchy6"/>
+    <dgm:cxn modelId="{E26B9691-A6E6-4147-8FFC-C176721863CA}" type="presParOf" srcId="{E6539194-A2B4-4869-A5CE-3CD28F586C52}" destId="{912CFE39-74BD-46DF-84D0-1A24A0DC50F3}" srcOrd="3" destOrd="0" presId="urn:microsoft.com/office/officeart/2005/8/layout/hierarchy6"/>
+    <dgm:cxn modelId="{2C7B2C9D-C8C4-424D-B879-28FB80B20010}" type="presParOf" srcId="{912CFE39-74BD-46DF-84D0-1A24A0DC50F3}" destId="{07E143DB-3DA3-428F-9EB3-559573CFB079}" srcOrd="0" destOrd="0" presId="urn:microsoft.com/office/officeart/2005/8/layout/hierarchy6"/>
+    <dgm:cxn modelId="{69362887-1E7F-4246-B16A-683FFD89B120}" type="presParOf" srcId="{E6539194-A2B4-4869-A5CE-3CD28F586C52}" destId="{36923DD9-ABF6-43D5-8C50-4D0281DF9DFE}" srcOrd="4" destOrd="0" presId="urn:microsoft.com/office/officeart/2005/8/layout/hierarchy6"/>
+    <dgm:cxn modelId="{AE634A2A-A63C-4A8C-8DA4-C91B26332D07}" type="presParOf" srcId="{36923DD9-ABF6-43D5-8C50-4D0281DF9DFE}" destId="{0831A819-59A5-4099-810B-D8DB465E0065}" srcOrd="0" destOrd="0" presId="urn:microsoft.com/office/officeart/2005/8/layout/hierarchy6"/>
+    <dgm:cxn modelId="{7A723222-74C2-4A98-AF06-3101E643C8E9}" type="presParOf" srcId="{36923DD9-ABF6-43D5-8C50-4D0281DF9DFE}" destId="{E0C1D07E-D327-457E-96C7-CDA83F080F47}" srcOrd="1" destOrd="0" presId="urn:microsoft.com/office/officeart/2005/8/layout/hierarchy6"/>
   </dgm:cxnLst>
   <dgm:bg/>
   <dgm:whole/>
@@ -24572,7 +24674,7 @@
 </file>
 
 <file path=customXml/itemProps1.xml><?xml version="1.0" encoding="utf-8"?>
-<ds:datastoreItem xmlns:ds="http://schemas.openxmlformats.org/officeDocument/2006/customXml" ds:itemID="{4D579308-17AD-4492-BAEF-B9F5FF9B0531}">
+<ds:datastoreItem xmlns:ds="http://schemas.openxmlformats.org/officeDocument/2006/customXml" ds:itemID="{A718925A-67D8-4999-8577-CF66A85B178A}">
   <ds:schemaRefs>
     <ds:schemaRef ds:uri="http://schemas.openxmlformats.org/officeDocument/2006/bibliography"/>
   </ds:schemaRefs>

</xml_diff>